<commit_message>
Android - Bugs fixed
Added:
 Docs: Problem description
</commit_message>
<xml_diff>
--- a/documents/Android-JonasBogensberger.docx
+++ b/documents/Android-JonasBogensberger.docx
@@ -20,7 +20,7 @@
     </w:p>
     <w:p>
       <w:pPr>
-        <w:pStyle w:val="Heading1"/>
+        <w:pStyle w:val="berschrift1"/>
         <w:jc w:val="center"/>
       </w:pPr>
       <w:r>
@@ -34,7 +34,7 @@
     </w:p>
     <w:p>
       <w:pPr>
-        <w:pStyle w:val="ListParagraph"/>
+        <w:pStyle w:val="Listenabsatz"/>
         <w:numPr>
           <w:ilvl w:val="0"/>
           <w:numId w:val="3"/>
@@ -46,7 +46,7 @@
     </w:p>
     <w:p>
       <w:pPr>
-        <w:pStyle w:val="ListParagraph"/>
+        <w:pStyle w:val="Listenabsatz"/>
         <w:numPr>
           <w:ilvl w:val="0"/>
           <w:numId w:val="3"/>
@@ -58,7 +58,7 @@
     </w:p>
     <w:p>
       <w:pPr>
-        <w:pStyle w:val="ListParagraph"/>
+        <w:pStyle w:val="Listenabsatz"/>
         <w:numPr>
           <w:ilvl w:val="0"/>
           <w:numId w:val="3"/>
@@ -72,7 +72,7 @@
     </w:p>
     <w:p>
       <w:pPr>
-        <w:pStyle w:val="Heading1"/>
+        <w:pStyle w:val="berschrift1"/>
         <w:jc w:val="center"/>
         <w:rPr>
           <w:lang w:val="en-AU"/>
@@ -100,7 +100,7 @@
     </w:p>
     <w:p>
       <w:pPr>
-        <w:pStyle w:val="Heading2"/>
+        <w:pStyle w:val="berschrift2"/>
         <w:jc w:val="center"/>
         <w:rPr>
           <w:lang w:val="en-AU"/>
@@ -134,7 +134,7 @@
     </w:p>
     <w:p>
       <w:pPr>
-        <w:pStyle w:val="Heading1"/>
+        <w:pStyle w:val="berschrift1"/>
         <w:jc w:val="center"/>
         <w:rPr>
           <w:lang w:val="en-US"/>
@@ -162,16 +162,199 @@
     </w:p>
     <w:p>
       <w:pPr>
-        <w:pStyle w:val="Heading2"/>
+        <w:pStyle w:val="berschrift2"/>
         <w:jc w:val="center"/>
         <w:rPr>
           <w:lang w:val="en-US"/>
         </w:rPr>
       </w:pPr>
+      <w:proofErr w:type="spellStart"/>
       <w:r>
         <w:rPr>
           <w:lang w:val="en-US"/>
         </w:rPr>
+        <w:t>Probleme</w:t>
+      </w:r>
+      <w:proofErr w:type="spellEnd"/>
+    </w:p>
+    <w:p>
+      <w:pPr>
+        <w:rPr>
+          <w:lang w:val="de-AT"/>
+        </w:rPr>
+      </w:pPr>
+      <w:r>
+        <w:rPr>
+          <w:lang w:val="de-AT"/>
+        </w:rPr>
+        <w:t xml:space="preserve">Wenn der Benutzer </w:t>
+      </w:r>
+      <w:r>
+        <w:rPr>
+          <w:lang w:val="de-AT"/>
+        </w:rPr>
+        <w:t>d</w:t>
+      </w:r>
+      <w:r>
+        <w:rPr>
+          <w:lang w:val="de-AT"/>
+        </w:rPr>
+        <w:t>ie</w:t>
+      </w:r>
+      <w:r>
+        <w:rPr>
+          <w:lang w:val="de-AT"/>
+        </w:rPr>
+        <w:t xml:space="preserve"> </w:t>
+      </w:r>
+      <w:proofErr w:type="spellStart"/>
+      <w:r>
+        <w:rPr>
+          <w:lang w:val="de-AT"/>
+        </w:rPr>
+        <w:t>Activity</w:t>
+      </w:r>
+      <w:proofErr w:type="spellEnd"/>
+      <w:r>
+        <w:rPr>
+          <w:lang w:val="de-AT"/>
+        </w:rPr>
+        <w:t xml:space="preserve"> wechselt, um </w:t>
+      </w:r>
+      <w:r>
+        <w:rPr>
+          <w:lang w:val="de-AT"/>
+        </w:rPr>
+        <w:t>beispielsweise die Seite zu ändern, auf der er sich gerade befindet</w:t>
+      </w:r>
+      <w:r>
+        <w:rPr>
+          <w:lang w:val="de-AT"/>
+        </w:rPr>
+        <w:t xml:space="preserve">, </w:t>
+      </w:r>
+      <w:r>
+        <w:rPr>
+          <w:lang w:val="de-AT"/>
+        </w:rPr>
+        <w:t xml:space="preserve">stürzt die App ab. </w:t>
+      </w:r>
+      <w:r>
+        <w:rPr>
+          <w:lang w:val="de-AT"/>
+        </w:rPr>
+        <w:t xml:space="preserve">Um diesen Fehler zu korrigieren, muss die </w:t>
+      </w:r>
+      <w:proofErr w:type="spellStart"/>
+      <w:r>
+        <w:rPr>
+          <w:lang w:val="de-AT"/>
+        </w:rPr>
+        <w:t>Activity</w:t>
+      </w:r>
+      <w:proofErr w:type="spellEnd"/>
+      <w:r>
+        <w:rPr>
+          <w:lang w:val="de-AT"/>
+        </w:rPr>
+        <w:t xml:space="preserve"> </w:t>
+      </w:r>
+      <w:r>
+        <w:rPr>
+          <w:lang w:val="de-AT"/>
+        </w:rPr>
+        <w:t xml:space="preserve">im </w:t>
+      </w:r>
+      <w:r>
+        <w:rPr>
+          <w:lang w:val="de-AT"/>
+        </w:rPr>
+        <w:t xml:space="preserve">Vorfeld im </w:t>
+      </w:r>
+      <w:r>
+        <w:rPr>
+          <w:lang w:val="de-AT"/>
+        </w:rPr>
+        <w:t xml:space="preserve">Manifest </w:t>
+      </w:r>
+      <w:r>
+        <w:rPr>
+          <w:lang w:val="de-AT"/>
+        </w:rPr>
+        <w:t xml:space="preserve">folgendermaßen </w:t>
+      </w:r>
+      <w:r>
+        <w:rPr>
+          <w:lang w:val="de-AT"/>
+        </w:rPr>
+        <w:t>registriert werden</w:t>
+      </w:r>
+      <w:r>
+        <w:rPr>
+          <w:lang w:val="de-AT"/>
+        </w:rPr>
+        <w:t>:</w:t>
+      </w:r>
+    </w:p>
+    <w:p>
+      <w:pPr>
+        <w:rPr>
+          <w:lang w:val="de-AT"/>
+        </w:rPr>
+      </w:pPr>
+      <w:r>
+        <w:rPr>
+          <w:lang w:val="de-AT"/>
+        </w:rPr>
+        <w:drawing>
+          <wp:inline distT="0" distB="0" distL="0" distR="0" wp14:anchorId="5FC32A4D" wp14:editId="10424274">
+            <wp:extent cx="5760720" cy="592455"/>
+            <wp:effectExtent l="0" t="0" r="0" b="0"/>
+            <wp:docPr id="937572803" name="Grafik 1"/>
+            <wp:cNvGraphicFramePr>
+              <a:graphicFrameLocks xmlns:a="http://schemas.openxmlformats.org/drawingml/2006/main" noChangeAspect="1"/>
+            </wp:cNvGraphicFramePr>
+            <a:graphic xmlns:a="http://schemas.openxmlformats.org/drawingml/2006/main">
+              <a:graphicData uri="http://schemas.openxmlformats.org/drawingml/2006/picture">
+                <pic:pic xmlns:pic="http://schemas.openxmlformats.org/drawingml/2006/picture">
+                  <pic:nvPicPr>
+                    <pic:cNvPr id="937572803" name=""/>
+                    <pic:cNvPicPr/>
+                  </pic:nvPicPr>
+                  <pic:blipFill>
+                    <a:blip r:embed="rId8"/>
+                    <a:stretch>
+                      <a:fillRect/>
+                    </a:stretch>
+                  </pic:blipFill>
+                  <pic:spPr>
+                    <a:xfrm>
+                      <a:off x="0" y="0"/>
+                      <a:ext cx="5760720" cy="592455"/>
+                    </a:xfrm>
+                    <a:prstGeom prst="rect">
+                      <a:avLst/>
+                    </a:prstGeom>
+                  </pic:spPr>
+                </pic:pic>
+              </a:graphicData>
+            </a:graphic>
+          </wp:inline>
+        </w:drawing>
+      </w:r>
+    </w:p>
+    <w:p>
+      <w:pPr>
+        <w:pStyle w:val="berschrift2"/>
+        <w:jc w:val="center"/>
+        <w:rPr>
+          <w:lang w:val="de-AT"/>
+        </w:rPr>
+      </w:pPr>
+      <w:r>
+        <w:rPr>
+          <w:lang w:val="de-AT"/>
+        </w:rPr>
         <w:t>Permission</w:t>
       </w:r>
     </w:p>
@@ -190,7 +373,7 @@
     </w:p>
     <w:p>
       <w:pPr>
-        <w:pStyle w:val="Heading1"/>
+        <w:pStyle w:val="berschrift1"/>
         <w:jc w:val="center"/>
         <w:rPr>
           <w:lang w:val="en-US"/>
@@ -207,7 +390,7 @@
     </w:p>
     <w:p>
       <w:pPr>
-        <w:pStyle w:val="Heading2"/>
+        <w:pStyle w:val="berschrift2"/>
         <w:jc w:val="center"/>
         <w:rPr>
           <w:lang w:val="en-US"/>
@@ -268,6 +451,7 @@
         <w:rPr>
           <w:noProof/>
         </w:rPr>
+        <w:lastRenderedPageBreak/>
         <w:drawing>
           <wp:inline distT="0" distB="0" distL="0" distR="0" wp14:anchorId="4C7C8354" wp14:editId="570D3478">
             <wp:extent cx="5760720" cy="1601470"/>
@@ -284,7 +468,7 @@
                     <pic:cNvPicPr/>
                   </pic:nvPicPr>
                   <pic:blipFill>
-                    <a:blip r:embed="rId8"/>
+                    <a:blip r:embed="rId9"/>
                     <a:stretch>
                       <a:fillRect/>
                     </a:stretch>
@@ -307,245 +491,328 @@
     </w:p>
     <w:p>
       <w:r>
+        <w:t>Mit dem &lt;</w:t>
+      </w:r>
+      <w:proofErr w:type="spellStart"/>
+      <w:r>
+        <w:t>intent</w:t>
+      </w:r>
+      <w:proofErr w:type="spellEnd"/>
+      <w:r>
+        <w:t xml:space="preserve">-filter&gt; </w:t>
+      </w:r>
+      <w:r>
+        <w:t>wird</w:t>
+      </w:r>
+      <w:r>
+        <w:t xml:space="preserve"> dem </w:t>
+      </w:r>
+      <w:r>
+        <w:t>Betriebssystem</w:t>
+      </w:r>
+      <w:r>
+        <w:t xml:space="preserve"> mitgeteilt</w:t>
+      </w:r>
+      <w:r>
+        <w:t>, wie es auf eine bestimmte Aktion reagieren soll</w:t>
+      </w:r>
+      <w:r>
+        <w:t xml:space="preserve">. </w:t>
+      </w:r>
+      <w:r>
+        <w:t xml:space="preserve">In diesem Fall </w:t>
+      </w:r>
+      <w:r>
+        <w:t>wird unter &lt;</w:t>
+      </w:r>
+      <w:proofErr w:type="spellStart"/>
+      <w:r>
+        <w:t>action</w:t>
+      </w:r>
+      <w:proofErr w:type="spellEnd"/>
+      <w:r>
+        <w:t>&gt; definiert, dass es sich bei der „</w:t>
+      </w:r>
+      <w:proofErr w:type="spellStart"/>
+      <w:r>
+        <w:t>LoginActivity</w:t>
+      </w:r>
+      <w:proofErr w:type="spellEnd"/>
+      <w:r>
+        <w:t>“ um die Hauptaktivität handelt, und unter &lt;</w:t>
+      </w:r>
+      <w:proofErr w:type="spellStart"/>
+      <w:r>
+        <w:t>category</w:t>
+      </w:r>
+      <w:proofErr w:type="spellEnd"/>
+      <w:r>
+        <w:t>&gt;</w:t>
+      </w:r>
+      <w:r>
+        <w:t xml:space="preserve">, dass </w:t>
+      </w:r>
+      <w:r>
+        <w:t xml:space="preserve">ein Launcher </w:t>
+      </w:r>
+      <w:r>
+        <w:t>der App erzeugt wird</w:t>
+      </w:r>
+      <w:r>
+        <w:t xml:space="preserve">, </w:t>
+      </w:r>
+      <w:r>
+        <w:t>mit dem man die App starten kann</w:t>
+      </w:r>
+      <w:r>
+        <w:t xml:space="preserve">. </w:t>
+      </w:r>
+    </w:p>
+    <w:p/>
+    <w:p>
+      <w:pPr>
+        <w:pStyle w:val="berschrift1"/>
+        <w:jc w:val="center"/>
+      </w:pPr>
+      <w:r>
+        <w:t>Fragments</w:t>
+      </w:r>
+    </w:p>
+    <w:p>
+      <w:pPr>
+        <w:pStyle w:val="berschrift2"/>
+        <w:jc w:val="center"/>
+      </w:pPr>
+      <w:r>
+        <w:t>Probleme</w:t>
+      </w:r>
+    </w:p>
+    <w:p>
+      <w:r>
+        <w:t xml:space="preserve">Nach dem Erstellen </w:t>
+      </w:r>
+      <w:proofErr w:type="gramStart"/>
+      <w:r>
+        <w:t>der Fragments</w:t>
+      </w:r>
+      <w:proofErr w:type="gramEnd"/>
+      <w:r>
+        <w:t xml:space="preserve"> entstand das Problem, dass diese zu klein ausgefallen sind</w:t>
+      </w:r>
+      <w:r>
+        <w:t xml:space="preserve">. </w:t>
+      </w:r>
+      <w:r>
+        <w:t xml:space="preserve">So </w:t>
+      </w:r>
+      <w:r>
+        <w:t>wurden anfangs einzelne Fragmente</w:t>
+      </w:r>
+      <w:r>
+        <w:t xml:space="preserve"> in der Login-Page</w:t>
+      </w:r>
+      <w:r>
+        <w:t xml:space="preserve"> für die Buttons und den User-Input </w:t>
+      </w:r>
+      <w:r>
+        <w:t>erstellt</w:t>
+      </w:r>
+      <w:r>
+        <w:t xml:space="preserve">. Dies hatte den Vorteil, dass die einzelnen Elemente wiederverwendet werden können, allerdings </w:t>
+      </w:r>
+      <w:r>
+        <w:t>auch den Nachteil, dass es nicht möglich war</w:t>
+      </w:r>
+      <w:r>
+        <w:t xml:space="preserve"> </w:t>
+      </w:r>
+      <w:r>
+        <w:t>Daten zwischen den einzelnen Fragmenten auszutauschen</w:t>
+      </w:r>
+      <w:r>
+        <w:t>. Daher bestand die Lösung darin</w:t>
+      </w:r>
+      <w:r>
+        <w:t xml:space="preserve">, nur zwei Fragmente für die Login-Page und Register-Page zu erstellen, da hier keine Daten zwischen den </w:t>
+      </w:r>
+      <w:r>
+        <w:t>Klassen fließen</w:t>
+      </w:r>
+      <w:r>
+        <w:t xml:space="preserve">. </w:t>
+      </w:r>
+      <w:r>
+        <w:t xml:space="preserve"> </w:t>
+      </w:r>
+    </w:p>
+    <w:p>
+      <w:pPr>
+        <w:pStyle w:val="berschrift1"/>
+        <w:jc w:val="center"/>
+      </w:pPr>
+      <w:r>
+        <w:t>Technologien</w:t>
+      </w:r>
+    </w:p>
+    <w:p>
+      <w:r>
+        <w:t>Auswahl</w:t>
+      </w:r>
+      <w:r>
+        <w:t xml:space="preserve">: </w:t>
+      </w:r>
+      <w:proofErr w:type="spellStart"/>
+      <w:r>
+        <w:t>Kotlin</w:t>
+      </w:r>
+      <w:proofErr w:type="spellEnd"/>
+      <w:r>
+        <w:t>/Flutter</w:t>
+      </w:r>
+    </w:p>
+    <w:p>
+      <w:pPr>
+        <w:rPr>
+          <w:lang w:val="de-AT"/>
+        </w:rPr>
+      </w:pPr>
+      <w:r>
+        <w:rPr>
+          <w:lang w:val="de-AT"/>
+        </w:rPr>
+        <w:t>IDE: Android Studio</w:t>
+      </w:r>
+    </w:p>
+    <w:p>
+      <w:pPr>
+        <w:rPr>
+          <w:lang w:val="en-US"/>
+        </w:rPr>
+      </w:pPr>
+      <w:r>
+        <w:rPr>
+          <w:lang w:val="en-US"/>
+        </w:rPr>
+        <w:t>Build</w:t>
+      </w:r>
+      <w:r>
+        <w:rPr>
+          <w:lang w:val="en-US"/>
+        </w:rPr>
+        <w:t>-</w:t>
+      </w:r>
+      <w:proofErr w:type="gramStart"/>
+      <w:r>
+        <w:rPr>
+          <w:lang w:val="en-US"/>
+        </w:rPr>
+        <w:t xml:space="preserve">Tool </w:t>
+      </w:r>
+      <w:r>
+        <w:rPr>
+          <w:lang w:val="en-US"/>
+        </w:rPr>
+        <w:t>:</w:t>
+      </w:r>
+      <w:proofErr w:type="gramEnd"/>
+      <w:r>
+        <w:rPr>
+          <w:lang w:val="en-US"/>
+        </w:rPr>
+        <w:t xml:space="preserve"> </w:t>
+      </w:r>
+      <w:r>
+        <w:rPr>
+          <w:lang w:val="en-US"/>
+        </w:rPr>
+        <w:t>Gradle Kotlin DSL</w:t>
+      </w:r>
+    </w:p>
+    <w:p>
+      <w:pPr>
+        <w:pStyle w:val="berschrift2"/>
+        <w:jc w:val="center"/>
+        <w:rPr>
+          <w:lang w:val="en-US"/>
+        </w:rPr>
+      </w:pPr>
+      <w:r>
+        <w:rPr>
+          <w:lang w:val="en-US"/>
+        </w:rPr>
+        <w:t>Libraries</w:t>
+      </w:r>
+    </w:p>
+    <w:p>
+      <w:pPr>
+        <w:rPr>
+          <w:lang w:val="de-AT"/>
+        </w:rPr>
+      </w:pPr>
+      <w:r>
+        <w:rPr>
+          <w:lang w:val="de-AT"/>
+        </w:rPr>
+        <w:t>-</w:t>
+      </w:r>
+    </w:p>
+    <w:p>
+      <w:pPr>
+        <w:pStyle w:val="berschrift2"/>
+        <w:jc w:val="center"/>
+        <w:rPr>
+          <w:lang w:val="de-AT"/>
+        </w:rPr>
+      </w:pPr>
+      <w:proofErr w:type="spellStart"/>
+      <w:r>
+        <w:rPr>
+          <w:lang w:val="de-AT"/>
+        </w:rPr>
+        <w:t>Dependencys</w:t>
+      </w:r>
+      <w:proofErr w:type="spellEnd"/>
+    </w:p>
+    <w:p>
+      <w:pPr>
+        <w:rPr>
+          <w:lang w:val="de-AT"/>
+        </w:rPr>
+      </w:pPr>
+      <w:r>
+        <w:rPr>
+          <w:lang w:val="de-AT"/>
+        </w:rPr>
+        <w:t>-</w:t>
+      </w:r>
+    </w:p>
+    <w:p>
+      <w:pPr>
+        <w:pStyle w:val="berschrift2"/>
+        <w:jc w:val="center"/>
+        <w:rPr>
+          <w:lang w:val="de-AT"/>
+        </w:rPr>
+      </w:pPr>
+      <w:proofErr w:type="spellStart"/>
+      <w:r>
+        <w:rPr>
+          <w:lang w:val="de-AT"/>
+        </w:rPr>
         <w:lastRenderedPageBreak/>
-        <w:t>Mit dem &lt;</w:t>
-      </w:r>
-      <w:proofErr w:type="spellStart"/>
-      <w:r>
-        <w:t>intent</w:t>
+        <w:t>Gradle</w:t>
       </w:r>
       <w:proofErr w:type="spellEnd"/>
       <w:r>
-        <w:t xml:space="preserve">-filter&gt; </w:t>
-      </w:r>
-      <w:r>
-        <w:t>wird</w:t>
-      </w:r>
-      <w:r>
-        <w:t xml:space="preserve"> dem </w:t>
-      </w:r>
-      <w:r>
-        <w:t>Betriebssystem</w:t>
-      </w:r>
-      <w:r>
-        <w:t xml:space="preserve"> mitgeteilt</w:t>
-      </w:r>
-      <w:r>
-        <w:t>, wie es auf eine bestimmte Aktion reagieren soll</w:t>
-      </w:r>
-      <w:r>
-        <w:t xml:space="preserve">. </w:t>
-      </w:r>
-      <w:r>
-        <w:t xml:space="preserve">In diesem Fall </w:t>
-      </w:r>
-      <w:r>
-        <w:t>wird unter &lt;</w:t>
-      </w:r>
-      <w:proofErr w:type="spellStart"/>
-      <w:r>
-        <w:t>action</w:t>
-      </w:r>
-      <w:proofErr w:type="spellEnd"/>
-      <w:r>
-        <w:t>&gt; definiert, dass es sich bei der „</w:t>
-      </w:r>
-      <w:proofErr w:type="spellStart"/>
-      <w:r>
-        <w:t>LoginActivity</w:t>
-      </w:r>
-      <w:proofErr w:type="spellEnd"/>
-      <w:r>
-        <w:t>“ um die Hauptaktivität handelt, und unter &lt;</w:t>
-      </w:r>
-      <w:proofErr w:type="spellStart"/>
-      <w:r>
-        <w:t>category</w:t>
-      </w:r>
-      <w:proofErr w:type="spellEnd"/>
-      <w:r>
-        <w:t>&gt;</w:t>
-      </w:r>
-      <w:r>
-        <w:t xml:space="preserve">, dass </w:t>
-      </w:r>
-      <w:r>
-        <w:t xml:space="preserve">ein Launcher </w:t>
-      </w:r>
-      <w:r>
-        <w:t>der App erzeugt wird</w:t>
-      </w:r>
-      <w:r>
-        <w:t xml:space="preserve">, </w:t>
-      </w:r>
-      <w:r>
-        <w:t>mit dem man die App starten kann</w:t>
-      </w:r>
-      <w:r>
-        <w:t xml:space="preserve">. </w:t>
-      </w:r>
-    </w:p>
-    <w:p>
-      <w:pPr>
-        <w:pStyle w:val="Heading1"/>
-        <w:jc w:val="center"/>
-      </w:pPr>
-      <w:r>
-        <w:t>Technologien</w:t>
-      </w:r>
-    </w:p>
-    <w:p>
-      <w:r>
-        <w:t>Auswahl</w:t>
-      </w:r>
-      <w:r>
-        <w:t xml:space="preserve">: </w:t>
-      </w:r>
-      <w:proofErr w:type="spellStart"/>
-      <w:r>
-        <w:t>Kotlin</w:t>
-      </w:r>
-      <w:proofErr w:type="spellEnd"/>
-      <w:r>
-        <w:t>/Flutter</w:t>
-      </w:r>
-    </w:p>
-    <w:p>
-      <w:pPr>
-        <w:rPr>
-          <w:lang w:val="de-AT"/>
-        </w:rPr>
-      </w:pPr>
-      <w:r>
-        <w:rPr>
-          <w:lang w:val="de-AT"/>
-        </w:rPr>
-        <w:t>IDE: Android Studio</w:t>
-      </w:r>
-    </w:p>
-    <w:p>
-      <w:pPr>
-        <w:rPr>
-          <w:lang w:val="en-US"/>
-        </w:rPr>
-      </w:pPr>
-      <w:r>
-        <w:rPr>
-          <w:lang w:val="en-US"/>
-        </w:rPr>
-        <w:t>Build</w:t>
-      </w:r>
-      <w:r>
-        <w:rPr>
-          <w:lang w:val="en-US"/>
-        </w:rPr>
-        <w:t>-</w:t>
-      </w:r>
-      <w:proofErr w:type="gramStart"/>
-      <w:r>
-        <w:rPr>
-          <w:lang w:val="en-US"/>
-        </w:rPr>
-        <w:t xml:space="preserve">Tool </w:t>
-      </w:r>
-      <w:r>
-        <w:rPr>
-          <w:lang w:val="en-US"/>
-        </w:rPr>
-        <w:t>:</w:t>
-      </w:r>
-      <w:proofErr w:type="gramEnd"/>
-      <w:r>
-        <w:rPr>
-          <w:lang w:val="en-US"/>
-        </w:rPr>
-        <w:t xml:space="preserve"> </w:t>
-      </w:r>
-      <w:r>
-        <w:rPr>
-          <w:lang w:val="en-US"/>
-        </w:rPr>
-        <w:t>Gradle Kotlin DSL</w:t>
-      </w:r>
-    </w:p>
-    <w:p>
-      <w:pPr>
-        <w:pStyle w:val="Heading2"/>
-        <w:jc w:val="center"/>
-        <w:rPr>
-          <w:lang w:val="en-US"/>
-        </w:rPr>
-      </w:pPr>
-      <w:r>
-        <w:rPr>
-          <w:lang w:val="en-US"/>
-        </w:rPr>
-        <w:t>Libraries</w:t>
-      </w:r>
-    </w:p>
-    <w:p>
-      <w:pPr>
-        <w:rPr>
-          <w:lang w:val="de-AT"/>
-        </w:rPr>
-      </w:pPr>
-      <w:r>
-        <w:rPr>
-          <w:lang w:val="de-AT"/>
-        </w:rPr>
-        <w:t>-</w:t>
-      </w:r>
-    </w:p>
-    <w:p>
-      <w:pPr>
-        <w:pStyle w:val="Heading2"/>
-        <w:jc w:val="center"/>
-        <w:rPr>
-          <w:lang w:val="de-AT"/>
-        </w:rPr>
-      </w:pPr>
-      <w:proofErr w:type="spellStart"/>
-      <w:r>
-        <w:rPr>
-          <w:lang w:val="de-AT"/>
-        </w:rPr>
-        <w:t>Dependencys</w:t>
-      </w:r>
-      <w:proofErr w:type="spellEnd"/>
-    </w:p>
-    <w:p>
-      <w:pPr>
-        <w:rPr>
-          <w:lang w:val="de-AT"/>
-        </w:rPr>
-      </w:pPr>
-      <w:r>
-        <w:rPr>
-          <w:lang w:val="de-AT"/>
-        </w:rPr>
-        <w:t>-</w:t>
-      </w:r>
-    </w:p>
-    <w:p>
-      <w:pPr>
-        <w:pStyle w:val="Heading2"/>
-        <w:jc w:val="center"/>
-        <w:rPr>
-          <w:lang w:val="de-AT"/>
-        </w:rPr>
-      </w:pPr>
-      <w:proofErr w:type="spellStart"/>
-      <w:r>
-        <w:rPr>
-          <w:lang w:val="de-AT"/>
-        </w:rPr>
-        <w:t>Gradle</w:t>
-      </w:r>
-      <w:proofErr w:type="spellEnd"/>
-    </w:p>
-    <w:p>
-      <w:pPr>
-        <w:pStyle w:val="Heading3"/>
+        <w:rPr>
+          <w:lang w:val="de-AT"/>
+        </w:rPr>
+        <w:t xml:space="preserve"> (SDKs/JDKs)</w:t>
+      </w:r>
+    </w:p>
+    <w:p>
+      <w:pPr>
+        <w:pStyle w:val="berschrift3"/>
         <w:jc w:val="center"/>
         <w:rPr>
           <w:lang w:val="de-AT"/>
@@ -598,7 +865,7 @@
                     <pic:cNvPicPr/>
                   </pic:nvPicPr>
                   <pic:blipFill>
-                    <a:blip r:embed="rId9"/>
+                    <a:blip r:embed="rId10"/>
                     <a:stretch>
                       <a:fillRect/>
                     </a:stretch>
@@ -689,14 +956,7 @@
         <w:rPr>
           <w:lang w:val="de-AT"/>
         </w:rPr>
-        <w:t xml:space="preserve">. Dazu war es nötig </w:t>
-      </w:r>
-      <w:r>
-        <w:rPr>
-          <w:lang w:val="de-AT"/>
-        </w:rPr>
-        <w:lastRenderedPageBreak/>
-        <w:t>folgende Systemvariable bei Windows hinzuzufügen:</w:t>
+        <w:t>. Dazu war es nötig folgende Systemvariable bei Windows hinzuzufügen:</w:t>
       </w:r>
       <w:r>
         <w:rPr>
@@ -719,7 +979,7 @@
                     <pic:cNvPicPr/>
                   </pic:nvPicPr>
                   <pic:blipFill>
-                    <a:blip r:embed="rId10"/>
+                    <a:blip r:embed="rId11"/>
                     <a:stretch>
                       <a:fillRect/>
                     </a:stretch>
@@ -749,7 +1009,125 @@
     </w:p>
     <w:p>
       <w:pPr>
-        <w:pStyle w:val="Heading1"/>
+        <w:rPr>
+          <w:lang w:val="de-AT"/>
+        </w:rPr>
+      </w:pPr>
+      <w:r>
+        <w:rPr>
+          <w:lang w:val="de-AT"/>
+        </w:rPr>
+        <w:t xml:space="preserve">Zusätzlich musste die Systemvariable ANDROID_HOME gesetzt werden, </w:t>
+      </w:r>
+      <w:r>
+        <w:rPr>
+          <w:lang w:val="de-AT"/>
+        </w:rPr>
+        <w:t xml:space="preserve">welche üblicherweise </w:t>
+      </w:r>
+      <w:r>
+        <w:rPr>
+          <w:lang w:val="de-AT"/>
+        </w:rPr>
+        <w:t xml:space="preserve">automatisch </w:t>
+      </w:r>
+      <w:r>
+        <w:rPr>
+          <w:lang w:val="de-AT"/>
+        </w:rPr>
+        <w:t xml:space="preserve">bei der Installation von Android Studio gesetzt </w:t>
+      </w:r>
+      <w:r>
+        <w:rPr>
+          <w:lang w:val="de-AT"/>
+        </w:rPr>
+        <w:t>werden sollte</w:t>
+      </w:r>
+      <w:r>
+        <w:rPr>
+          <w:lang w:val="de-AT"/>
+        </w:rPr>
+        <w:t>:</w:t>
+      </w:r>
+    </w:p>
+    <w:p>
+      <w:pPr>
+        <w:rPr>
+          <w:lang w:val="de-AT"/>
+        </w:rPr>
+      </w:pPr>
+      <w:r>
+        <w:rPr>
+          <w:lang w:val="de-AT"/>
+        </w:rPr>
+        <w:drawing>
+          <wp:inline distT="0" distB="0" distL="0" distR="0" wp14:anchorId="5754B7AA" wp14:editId="6816DD35">
+            <wp:extent cx="4382112" cy="514422"/>
+            <wp:effectExtent l="0" t="0" r="0" b="0"/>
+            <wp:docPr id="1861113404" name="Grafik 1"/>
+            <wp:cNvGraphicFramePr>
+              <a:graphicFrameLocks xmlns:a="http://schemas.openxmlformats.org/drawingml/2006/main" noChangeAspect="1"/>
+            </wp:cNvGraphicFramePr>
+            <a:graphic xmlns:a="http://schemas.openxmlformats.org/drawingml/2006/main">
+              <a:graphicData uri="http://schemas.openxmlformats.org/drawingml/2006/picture">
+                <pic:pic xmlns:pic="http://schemas.openxmlformats.org/drawingml/2006/picture">
+                  <pic:nvPicPr>
+                    <pic:cNvPr id="1861113404" name=""/>
+                    <pic:cNvPicPr/>
+                  </pic:nvPicPr>
+                  <pic:blipFill>
+                    <a:blip r:embed="rId12"/>
+                    <a:stretch>
+                      <a:fillRect/>
+                    </a:stretch>
+                  </pic:blipFill>
+                  <pic:spPr>
+                    <a:xfrm>
+                      <a:off x="0" y="0"/>
+                      <a:ext cx="4382112" cy="514422"/>
+                    </a:xfrm>
+                    <a:prstGeom prst="rect">
+                      <a:avLst/>
+                    </a:prstGeom>
+                  </pic:spPr>
+                </pic:pic>
+              </a:graphicData>
+            </a:graphic>
+          </wp:inline>
+        </w:drawing>
+      </w:r>
+    </w:p>
+    <w:p>
+      <w:pPr>
+        <w:rPr>
+          <w:lang w:val="de-AT"/>
+        </w:rPr>
+      </w:pPr>
+    </w:p>
+    <w:p>
+      <w:pPr>
+        <w:rPr>
+          <w:lang w:val="de-AT"/>
+        </w:rPr>
+      </w:pPr>
+    </w:p>
+    <w:p>
+      <w:pPr>
+        <w:rPr>
+          <w:lang w:val="de-AT"/>
+        </w:rPr>
+      </w:pPr>
+    </w:p>
+    <w:p>
+      <w:pPr>
+        <w:rPr>
+          <w:lang w:val="de-AT"/>
+        </w:rPr>
+      </w:pPr>
+    </w:p>
+    <w:p>
+      <w:pPr>
+        <w:pStyle w:val="berschrift1"/>
         <w:jc w:val="center"/>
         <w:rPr>
           <w:lang w:val="de-AT"/>
@@ -759,6 +1137,7 @@
         <w:rPr>
           <w:lang w:val="de-AT"/>
         </w:rPr>
+        <w:lastRenderedPageBreak/>
         <w:t>Fragment</w:t>
       </w:r>
       <w:r>
@@ -770,7 +1149,7 @@
     </w:p>
     <w:p>
       <w:pPr>
-        <w:pStyle w:val="Heading2"/>
+        <w:pStyle w:val="berschrift2"/>
         <w:jc w:val="center"/>
         <w:rPr>
           <w:lang w:val="de-AT"/>
@@ -792,7 +1171,7 @@
     </w:p>
     <w:p>
       <w:pPr>
-        <w:pStyle w:val="Heading1"/>
+        <w:pStyle w:val="berschrift1"/>
         <w:jc w:val="center"/>
         <w:rPr>
           <w:lang w:val="de-AT"/>
@@ -819,7 +1198,7 @@
     </w:p>
     <w:p>
       <w:pPr>
-        <w:pStyle w:val="Heading1"/>
+        <w:pStyle w:val="berschrift1"/>
         <w:jc w:val="center"/>
       </w:pPr>
       <w:r>
@@ -833,7 +1212,7 @@
     </w:p>
     <w:p>
       <w:pPr>
-        <w:pStyle w:val="ListParagraph"/>
+        <w:pStyle w:val="Listenabsatz"/>
         <w:numPr>
           <w:ilvl w:val="0"/>
           <w:numId w:val="2"/>
@@ -847,7 +1226,7 @@
     </w:p>
     <w:p>
       <w:pPr>
-        <w:pStyle w:val="ListParagraph"/>
+        <w:pStyle w:val="Listenabsatz"/>
         <w:numPr>
           <w:ilvl w:val="0"/>
           <w:numId w:val="2"/>
@@ -859,7 +1238,7 @@
     </w:p>
     <w:p>
       <w:pPr>
-        <w:pStyle w:val="ListParagraph"/>
+        <w:pStyle w:val="Listenabsatz"/>
         <w:numPr>
           <w:ilvl w:val="0"/>
           <w:numId w:val="2"/>
@@ -1003,7 +1382,7 @@
     </w:p>
     <w:p>
       <w:pPr>
-        <w:pStyle w:val="Heading2"/>
+        <w:pStyle w:val="berschrift2"/>
         <w:jc w:val="center"/>
       </w:pPr>
       <w:r>
@@ -1071,11 +1450,7 @@
         <w:t>“ gibt dabei an, dass</w:t>
       </w:r>
       <w:r>
-        <w:t xml:space="preserve"> </w:t>
-      </w:r>
-      <w:r>
-        <w:lastRenderedPageBreak/>
-        <w:t>ein Foto gemacht werden soll. Anschließend wird überprüft, ob eine Kamera-App existiert und anschließend wird die Aktivität</w:t>
+        <w:t xml:space="preserve"> ein Foto gemacht werden soll. Anschließend wird überprüft, ob eine Kamera-App existiert und anschließend wird die Aktivität</w:t>
       </w:r>
       <w:r>
         <w:t xml:space="preserve"> mit „</w:t>
@@ -1166,18 +1541,46 @@
         <w:t xml:space="preserve">. </w:t>
       </w:r>
     </w:p>
-    <w:p>
-      <w:pPr>
-        <w:pStyle w:val="Heading1"/>
+    <w:p/>
+    <w:p>
+      <w:pPr>
+        <w:pStyle w:val="berschrift2"/>
         <w:jc w:val="center"/>
       </w:pPr>
       <w:r>
+        <w:lastRenderedPageBreak/>
+        <w:t>Probleme</w:t>
+      </w:r>
+    </w:p>
+    <w:p>
+      <w:r>
+        <w:t>Beim Schießen</w:t>
+      </w:r>
+      <w:r>
+        <w:t xml:space="preserve"> der Fotos </w:t>
+      </w:r>
+      <w:r>
+        <w:t xml:space="preserve">fiel auf, dass die Auflösung nicht </w:t>
+      </w:r>
+      <w:r>
+        <w:t>hoch genug war</w:t>
+      </w:r>
+      <w:r>
+        <w:t xml:space="preserve">. </w:t>
+      </w:r>
+    </w:p>
+    <w:p>
+      <w:pPr>
+        <w:pStyle w:val="berschrift1"/>
+        <w:jc w:val="center"/>
+      </w:pPr>
+      <w:r>
         <w:t>Storage</w:t>
       </w:r>
     </w:p>
     <w:p>
       <w:pPr>
-        <w:pStyle w:val="Heading2"/>
+        <w:pStyle w:val="berschrift2"/>
         <w:jc w:val="center"/>
       </w:pPr>
       <w:r>
@@ -1205,7 +1608,7 @@
     <w:p/>
     <w:p/>
     <w:sectPr>
-      <w:footerReference w:type="default" r:id="rId11"/>
+      <w:footerReference w:type="default" r:id="rId13"/>
       <w:pgSz w:w="11906" w:h="16838"/>
       <w:pgMar w:top="1417" w:right="1417" w:bottom="1134" w:left="1417" w:header="708" w:footer="708" w:gutter="0"/>
       <w:cols w:space="708"/>
@@ -1244,7 +1647,7 @@
 <w:ftr xmlns:wpc="http://schemas.microsoft.com/office/word/2010/wordprocessingCanvas" xmlns:cx="http://schemas.microsoft.com/office/drawing/2014/chartex" xmlns:cx1="http://schemas.microsoft.com/office/drawing/2015/9/8/chartex" xmlns:cx2="http://schemas.microsoft.com/office/drawing/2015/10/21/chartex" xmlns:cx3="http://schemas.microsoft.com/office/drawing/2016/5/9/chartex" xmlns:cx4="http://schemas.microsoft.com/office/drawing/2016/5/10/chartex" xmlns:cx5="http://schemas.microsoft.com/office/drawing/2016/5/11/chartex" xmlns:cx6="http://schemas.microsoft.com/office/drawing/2016/5/12/chartex" xmlns:cx7="http://schemas.microsoft.com/office/drawing/2016/5/13/chartex" xmlns:cx8="http://schemas.microsoft.com/office/drawing/2016/5/14/chartex" xmlns:mc="http://schemas.openxmlformats.org/markup-compatibility/2006" xmlns:aink="http://schemas.microsoft.com/office/drawing/2016/ink" xmlns:am3d="http://schemas.microsoft.com/office/drawing/2017/model3d" xmlns:o="urn:schemas-microsoft-com:office:office" xmlns:oel="http://schemas.microsoft.com/office/2019/extlst" xmlns:r="http://schemas.openxmlformats.org/officeDocument/2006/relationships" xmlns:m="http://schemas.openxmlformats.org/officeDocument/2006/math" xmlns:v="urn:schemas-microsoft-com:vml" xmlns:wp14="http://schemas.microsoft.com/office/word/2010/wordprocessingDrawing" xmlns:wp="http://schemas.openxmlformats.org/drawingml/2006/wordprocessingDrawing" xmlns:w10="urn:schemas-microsoft-com:office:word" xmlns:w="http://schemas.openxmlformats.org/wordprocessingml/2006/main" xmlns:w14="http://schemas.microsoft.com/office/word/2010/wordml" xmlns:w15="http://schemas.microsoft.com/office/word/2012/wordml" xmlns:w16cex="http://schemas.microsoft.com/office/word/2018/wordml/cex" xmlns:w16cid="http://schemas.microsoft.com/office/word/2016/wordml/cid" xmlns:w16="http://schemas.microsoft.com/office/word/2018/wordml" xmlns:w16du="http://schemas.microsoft.com/office/word/2023/wordml/word16du" xmlns:w16sdtdh="http://schemas.microsoft.com/office/word/2020/wordml/sdtdatahash" xmlns:w16se="http://schemas.microsoft.com/office/word/2015/wordml/symex" xmlns:wpg="http://schemas.microsoft.com/office/word/2010/wordprocessingGroup" xmlns:wpi="http://schemas.microsoft.com/office/word/2010/wordprocessingInk" xmlns:wne="http://schemas.microsoft.com/office/word/2006/wordml" xmlns:wps="http://schemas.microsoft.com/office/word/2010/wordprocessingShape" mc:Ignorable="w14 w15 w16se w16cid w16 w16cex w16sdtdh w16du wp14">
   <w:p>
     <w:pPr>
-      <w:pStyle w:val="Footer"/>
+      <w:pStyle w:val="Fuzeile"/>
     </w:pPr>
     <w:r>
       <w:rPr>
@@ -2098,15 +2501,15 @@
     <w:lsdException w:name="Unresolved Mention" w:semiHidden="1" w:unhideWhenUsed="1"/>
     <w:lsdException w:name="Smart Link" w:semiHidden="1" w:unhideWhenUsed="1"/>
   </w:latentStyles>
-  <w:style w:type="paragraph" w:default="1" w:styleId="Normal">
+  <w:style w:type="paragraph" w:default="1" w:styleId="Standard">
     <w:name w:val="Normal"/>
     <w:qFormat/>
   </w:style>
-  <w:style w:type="paragraph" w:styleId="Heading1">
+  <w:style w:type="paragraph" w:styleId="berschrift1">
     <w:name w:val="heading 1"/>
-    <w:basedOn w:val="Normal"/>
-    <w:next w:val="Normal"/>
-    <w:link w:val="Heading1Char"/>
+    <w:basedOn w:val="Standard"/>
+    <w:next w:val="Standard"/>
+    <w:link w:val="berschrift1Zchn"/>
     <w:uiPriority w:val="9"/>
     <w:qFormat/>
     <w:rsid w:val="009B40CA"/>
@@ -2123,11 +2526,11 @@
       <w:szCs w:val="40"/>
     </w:rPr>
   </w:style>
-  <w:style w:type="paragraph" w:styleId="Heading2">
+  <w:style w:type="paragraph" w:styleId="berschrift2">
     <w:name w:val="heading 2"/>
-    <w:basedOn w:val="Normal"/>
-    <w:next w:val="Normal"/>
-    <w:link w:val="Heading2Char"/>
+    <w:basedOn w:val="Standard"/>
+    <w:next w:val="Standard"/>
+    <w:link w:val="berschrift2Zchn"/>
     <w:uiPriority w:val="9"/>
     <w:unhideWhenUsed/>
     <w:qFormat/>
@@ -2145,11 +2548,11 @@
       <w:szCs w:val="32"/>
     </w:rPr>
   </w:style>
-  <w:style w:type="paragraph" w:styleId="Heading3">
+  <w:style w:type="paragraph" w:styleId="berschrift3">
     <w:name w:val="heading 3"/>
-    <w:basedOn w:val="Normal"/>
-    <w:next w:val="Normal"/>
-    <w:link w:val="Heading3Char"/>
+    <w:basedOn w:val="Standard"/>
+    <w:next w:val="Standard"/>
+    <w:link w:val="berschrift3Zchn"/>
     <w:uiPriority w:val="9"/>
     <w:unhideWhenUsed/>
     <w:qFormat/>
@@ -2167,11 +2570,11 @@
       <w:szCs w:val="28"/>
     </w:rPr>
   </w:style>
-  <w:style w:type="paragraph" w:styleId="Heading4">
+  <w:style w:type="paragraph" w:styleId="berschrift4">
     <w:name w:val="heading 4"/>
-    <w:basedOn w:val="Normal"/>
-    <w:next w:val="Normal"/>
-    <w:link w:val="Heading4Char"/>
+    <w:basedOn w:val="Standard"/>
+    <w:next w:val="Standard"/>
+    <w:link w:val="berschrift4Zchn"/>
     <w:uiPriority w:val="9"/>
     <w:semiHidden/>
     <w:unhideWhenUsed/>
@@ -2190,11 +2593,11 @@
       <w:color w:val="0F4761" w:themeColor="accent1" w:themeShade="BF"/>
     </w:rPr>
   </w:style>
-  <w:style w:type="paragraph" w:styleId="Heading5">
+  <w:style w:type="paragraph" w:styleId="berschrift5">
     <w:name w:val="heading 5"/>
-    <w:basedOn w:val="Normal"/>
-    <w:next w:val="Normal"/>
-    <w:link w:val="Heading5Char"/>
+    <w:basedOn w:val="Standard"/>
+    <w:next w:val="Standard"/>
+    <w:link w:val="berschrift5Zchn"/>
     <w:uiPriority w:val="9"/>
     <w:semiHidden/>
     <w:unhideWhenUsed/>
@@ -2211,11 +2614,11 @@
       <w:color w:val="0F4761" w:themeColor="accent1" w:themeShade="BF"/>
     </w:rPr>
   </w:style>
-  <w:style w:type="paragraph" w:styleId="Heading6">
+  <w:style w:type="paragraph" w:styleId="berschrift6">
     <w:name w:val="heading 6"/>
-    <w:basedOn w:val="Normal"/>
-    <w:next w:val="Normal"/>
-    <w:link w:val="Heading6Char"/>
+    <w:basedOn w:val="Standard"/>
+    <w:next w:val="Standard"/>
+    <w:link w:val="berschrift6Zchn"/>
     <w:uiPriority w:val="9"/>
     <w:semiHidden/>
     <w:unhideWhenUsed/>
@@ -2234,11 +2637,11 @@
       <w:color w:val="595959" w:themeColor="text1" w:themeTint="A6"/>
     </w:rPr>
   </w:style>
-  <w:style w:type="paragraph" w:styleId="Heading7">
+  <w:style w:type="paragraph" w:styleId="berschrift7">
     <w:name w:val="heading 7"/>
-    <w:basedOn w:val="Normal"/>
-    <w:next w:val="Normal"/>
-    <w:link w:val="Heading7Char"/>
+    <w:basedOn w:val="Standard"/>
+    <w:next w:val="Standard"/>
+    <w:link w:val="berschrift7Zchn"/>
     <w:uiPriority w:val="9"/>
     <w:semiHidden/>
     <w:unhideWhenUsed/>
@@ -2255,11 +2658,11 @@
       <w:color w:val="595959" w:themeColor="text1" w:themeTint="A6"/>
     </w:rPr>
   </w:style>
-  <w:style w:type="paragraph" w:styleId="Heading8">
+  <w:style w:type="paragraph" w:styleId="berschrift8">
     <w:name w:val="heading 8"/>
-    <w:basedOn w:val="Normal"/>
-    <w:next w:val="Normal"/>
-    <w:link w:val="Heading8Char"/>
+    <w:basedOn w:val="Standard"/>
+    <w:next w:val="Standard"/>
+    <w:link w:val="berschrift8Zchn"/>
     <w:uiPriority w:val="9"/>
     <w:semiHidden/>
     <w:unhideWhenUsed/>
@@ -2278,11 +2681,11 @@
       <w:color w:val="272727" w:themeColor="text1" w:themeTint="D8"/>
     </w:rPr>
   </w:style>
-  <w:style w:type="paragraph" w:styleId="Heading9">
+  <w:style w:type="paragraph" w:styleId="berschrift9">
     <w:name w:val="heading 9"/>
-    <w:basedOn w:val="Normal"/>
-    <w:next w:val="Normal"/>
-    <w:link w:val="Heading9Char"/>
+    <w:basedOn w:val="Standard"/>
+    <w:next w:val="Standard"/>
+    <w:link w:val="berschrift9Zchn"/>
     <w:uiPriority w:val="9"/>
     <w:semiHidden/>
     <w:unhideWhenUsed/>
@@ -2299,13 +2702,13 @@
       <w:color w:val="272727" w:themeColor="text1" w:themeTint="D8"/>
     </w:rPr>
   </w:style>
-  <w:style w:type="character" w:default="1" w:styleId="DefaultParagraphFont">
+  <w:style w:type="character" w:default="1" w:styleId="Absatz-Standardschriftart">
     <w:name w:val="Default Paragraph Font"/>
     <w:uiPriority w:val="1"/>
     <w:semiHidden/>
     <w:unhideWhenUsed/>
   </w:style>
-  <w:style w:type="table" w:default="1" w:styleId="TableNormal">
+  <w:style w:type="table" w:default="1" w:styleId="NormaleTabelle">
     <w:name w:val="Normal Table"/>
     <w:uiPriority w:val="99"/>
     <w:semiHidden/>
@@ -2320,16 +2723,16 @@
       </w:tblCellMar>
     </w:tblPr>
   </w:style>
-  <w:style w:type="numbering" w:default="1" w:styleId="NoList">
+  <w:style w:type="numbering" w:default="1" w:styleId="KeineListe">
     <w:name w:val="No List"/>
     <w:uiPriority w:val="99"/>
     <w:semiHidden/>
     <w:unhideWhenUsed/>
   </w:style>
-  <w:style w:type="character" w:customStyle="1" w:styleId="Heading1Char">
-    <w:name w:val="Heading 1 Char"/>
-    <w:basedOn w:val="DefaultParagraphFont"/>
-    <w:link w:val="Heading1"/>
+  <w:style w:type="character" w:customStyle="1" w:styleId="berschrift1Zchn">
+    <w:name w:val="Überschrift 1 Zchn"/>
+    <w:basedOn w:val="Absatz-Standardschriftart"/>
+    <w:link w:val="berschrift1"/>
     <w:uiPriority w:val="9"/>
     <w:rsid w:val="009B40CA"/>
     <w:rPr>
@@ -2339,10 +2742,10 @@
       <w:szCs w:val="40"/>
     </w:rPr>
   </w:style>
-  <w:style w:type="character" w:customStyle="1" w:styleId="Heading2Char">
-    <w:name w:val="Heading 2 Char"/>
-    <w:basedOn w:val="DefaultParagraphFont"/>
-    <w:link w:val="Heading2"/>
+  <w:style w:type="character" w:customStyle="1" w:styleId="berschrift2Zchn">
+    <w:name w:val="Überschrift 2 Zchn"/>
+    <w:basedOn w:val="Absatz-Standardschriftart"/>
+    <w:link w:val="berschrift2"/>
     <w:uiPriority w:val="9"/>
     <w:rsid w:val="009B40CA"/>
     <w:rPr>
@@ -2352,10 +2755,10 @@
       <w:szCs w:val="32"/>
     </w:rPr>
   </w:style>
-  <w:style w:type="character" w:customStyle="1" w:styleId="Heading3Char">
-    <w:name w:val="Heading 3 Char"/>
-    <w:basedOn w:val="DefaultParagraphFont"/>
-    <w:link w:val="Heading3"/>
+  <w:style w:type="character" w:customStyle="1" w:styleId="berschrift3Zchn">
+    <w:name w:val="Überschrift 3 Zchn"/>
+    <w:basedOn w:val="Absatz-Standardschriftart"/>
+    <w:link w:val="berschrift3"/>
     <w:uiPriority w:val="9"/>
     <w:rsid w:val="009B40CA"/>
     <w:rPr>
@@ -2365,10 +2768,10 @@
       <w:szCs w:val="28"/>
     </w:rPr>
   </w:style>
-  <w:style w:type="character" w:customStyle="1" w:styleId="Heading4Char">
-    <w:name w:val="Heading 4 Char"/>
-    <w:basedOn w:val="DefaultParagraphFont"/>
-    <w:link w:val="Heading4"/>
+  <w:style w:type="character" w:customStyle="1" w:styleId="berschrift4Zchn">
+    <w:name w:val="Überschrift 4 Zchn"/>
+    <w:basedOn w:val="Absatz-Standardschriftart"/>
+    <w:link w:val="berschrift4"/>
     <w:uiPriority w:val="9"/>
     <w:semiHidden/>
     <w:rsid w:val="009B40CA"/>
@@ -2379,10 +2782,10 @@
       <w:color w:val="0F4761" w:themeColor="accent1" w:themeShade="BF"/>
     </w:rPr>
   </w:style>
-  <w:style w:type="character" w:customStyle="1" w:styleId="Heading5Char">
-    <w:name w:val="Heading 5 Char"/>
-    <w:basedOn w:val="DefaultParagraphFont"/>
-    <w:link w:val="Heading5"/>
+  <w:style w:type="character" w:customStyle="1" w:styleId="berschrift5Zchn">
+    <w:name w:val="Überschrift 5 Zchn"/>
+    <w:basedOn w:val="Absatz-Standardschriftart"/>
+    <w:link w:val="berschrift5"/>
     <w:uiPriority w:val="9"/>
     <w:semiHidden/>
     <w:rsid w:val="009B40CA"/>
@@ -2391,10 +2794,10 @@
       <w:color w:val="0F4761" w:themeColor="accent1" w:themeShade="BF"/>
     </w:rPr>
   </w:style>
-  <w:style w:type="character" w:customStyle="1" w:styleId="Heading6Char">
-    <w:name w:val="Heading 6 Char"/>
-    <w:basedOn w:val="DefaultParagraphFont"/>
-    <w:link w:val="Heading6"/>
+  <w:style w:type="character" w:customStyle="1" w:styleId="berschrift6Zchn">
+    <w:name w:val="Überschrift 6 Zchn"/>
+    <w:basedOn w:val="Absatz-Standardschriftart"/>
+    <w:link w:val="berschrift6"/>
     <w:uiPriority w:val="9"/>
     <w:semiHidden/>
     <w:rsid w:val="009B40CA"/>
@@ -2405,10 +2808,10 @@
       <w:color w:val="595959" w:themeColor="text1" w:themeTint="A6"/>
     </w:rPr>
   </w:style>
-  <w:style w:type="character" w:customStyle="1" w:styleId="Heading7Char">
-    <w:name w:val="Heading 7 Char"/>
-    <w:basedOn w:val="DefaultParagraphFont"/>
-    <w:link w:val="Heading7"/>
+  <w:style w:type="character" w:customStyle="1" w:styleId="berschrift7Zchn">
+    <w:name w:val="Überschrift 7 Zchn"/>
+    <w:basedOn w:val="Absatz-Standardschriftart"/>
+    <w:link w:val="berschrift7"/>
     <w:uiPriority w:val="9"/>
     <w:semiHidden/>
     <w:rsid w:val="009B40CA"/>
@@ -2417,10 +2820,10 @@
       <w:color w:val="595959" w:themeColor="text1" w:themeTint="A6"/>
     </w:rPr>
   </w:style>
-  <w:style w:type="character" w:customStyle="1" w:styleId="Heading8Char">
-    <w:name w:val="Heading 8 Char"/>
-    <w:basedOn w:val="DefaultParagraphFont"/>
-    <w:link w:val="Heading8"/>
+  <w:style w:type="character" w:customStyle="1" w:styleId="berschrift8Zchn">
+    <w:name w:val="Überschrift 8 Zchn"/>
+    <w:basedOn w:val="Absatz-Standardschriftart"/>
+    <w:link w:val="berschrift8"/>
     <w:uiPriority w:val="9"/>
     <w:semiHidden/>
     <w:rsid w:val="009B40CA"/>
@@ -2431,10 +2834,10 @@
       <w:color w:val="272727" w:themeColor="text1" w:themeTint="D8"/>
     </w:rPr>
   </w:style>
-  <w:style w:type="character" w:customStyle="1" w:styleId="Heading9Char">
-    <w:name w:val="Heading 9 Char"/>
-    <w:basedOn w:val="DefaultParagraphFont"/>
-    <w:link w:val="Heading9"/>
+  <w:style w:type="character" w:customStyle="1" w:styleId="berschrift9Zchn">
+    <w:name w:val="Überschrift 9 Zchn"/>
+    <w:basedOn w:val="Absatz-Standardschriftart"/>
+    <w:link w:val="berschrift9"/>
     <w:uiPriority w:val="9"/>
     <w:semiHidden/>
     <w:rsid w:val="009B40CA"/>
@@ -2443,11 +2846,11 @@
       <w:color w:val="272727" w:themeColor="text1" w:themeTint="D8"/>
     </w:rPr>
   </w:style>
-  <w:style w:type="paragraph" w:styleId="Title">
+  <w:style w:type="paragraph" w:styleId="Titel">
     <w:name w:val="Title"/>
-    <w:basedOn w:val="Normal"/>
-    <w:next w:val="Normal"/>
-    <w:link w:val="TitleChar"/>
+    <w:basedOn w:val="Standard"/>
+    <w:next w:val="Standard"/>
+    <w:link w:val="TitelZchn"/>
     <w:uiPriority w:val="10"/>
     <w:qFormat/>
     <w:rsid w:val="009B40CA"/>
@@ -2463,10 +2866,10 @@
       <w:szCs w:val="56"/>
     </w:rPr>
   </w:style>
-  <w:style w:type="character" w:customStyle="1" w:styleId="TitleChar">
-    <w:name w:val="Title Char"/>
-    <w:basedOn w:val="DefaultParagraphFont"/>
-    <w:link w:val="Title"/>
+  <w:style w:type="character" w:customStyle="1" w:styleId="TitelZchn">
+    <w:name w:val="Titel Zchn"/>
+    <w:basedOn w:val="Absatz-Standardschriftart"/>
+    <w:link w:val="Titel"/>
     <w:uiPriority w:val="10"/>
     <w:rsid w:val="009B40CA"/>
     <w:rPr>
@@ -2477,11 +2880,11 @@
       <w:szCs w:val="56"/>
     </w:rPr>
   </w:style>
-  <w:style w:type="paragraph" w:styleId="Subtitle">
+  <w:style w:type="paragraph" w:styleId="Untertitel">
     <w:name w:val="Subtitle"/>
-    <w:basedOn w:val="Normal"/>
-    <w:next w:val="Normal"/>
-    <w:link w:val="SubtitleChar"/>
+    <w:basedOn w:val="Standard"/>
+    <w:next w:val="Standard"/>
+    <w:link w:val="UntertitelZchn"/>
     <w:uiPriority w:val="11"/>
     <w:qFormat/>
     <w:rsid w:val="009B40CA"/>
@@ -2498,10 +2901,10 @@
       <w:szCs w:val="28"/>
     </w:rPr>
   </w:style>
-  <w:style w:type="character" w:customStyle="1" w:styleId="SubtitleChar">
-    <w:name w:val="Subtitle Char"/>
-    <w:basedOn w:val="DefaultParagraphFont"/>
-    <w:link w:val="Subtitle"/>
+  <w:style w:type="character" w:customStyle="1" w:styleId="UntertitelZchn">
+    <w:name w:val="Untertitel Zchn"/>
+    <w:basedOn w:val="Absatz-Standardschriftart"/>
+    <w:link w:val="Untertitel"/>
     <w:uiPriority w:val="11"/>
     <w:rsid w:val="009B40CA"/>
     <w:rPr>
@@ -2512,11 +2915,11 @@
       <w:szCs w:val="28"/>
     </w:rPr>
   </w:style>
-  <w:style w:type="paragraph" w:styleId="Quote">
+  <w:style w:type="paragraph" w:styleId="Zitat">
     <w:name w:val="Quote"/>
-    <w:basedOn w:val="Normal"/>
-    <w:next w:val="Normal"/>
-    <w:link w:val="QuoteChar"/>
+    <w:basedOn w:val="Standard"/>
+    <w:next w:val="Standard"/>
+    <w:link w:val="ZitatZchn"/>
     <w:uiPriority w:val="29"/>
     <w:qFormat/>
     <w:rsid w:val="009B40CA"/>
@@ -2530,10 +2933,10 @@
       <w:color w:val="404040" w:themeColor="text1" w:themeTint="BF"/>
     </w:rPr>
   </w:style>
-  <w:style w:type="character" w:customStyle="1" w:styleId="QuoteChar">
-    <w:name w:val="Quote Char"/>
-    <w:basedOn w:val="DefaultParagraphFont"/>
-    <w:link w:val="Quote"/>
+  <w:style w:type="character" w:customStyle="1" w:styleId="ZitatZchn">
+    <w:name w:val="Zitat Zchn"/>
+    <w:basedOn w:val="Absatz-Standardschriftart"/>
+    <w:link w:val="Zitat"/>
     <w:uiPriority w:val="29"/>
     <w:rsid w:val="009B40CA"/>
     <w:rPr>
@@ -2542,9 +2945,9 @@
       <w:color w:val="404040" w:themeColor="text1" w:themeTint="BF"/>
     </w:rPr>
   </w:style>
-  <w:style w:type="paragraph" w:styleId="ListParagraph">
+  <w:style w:type="paragraph" w:styleId="Listenabsatz">
     <w:name w:val="List Paragraph"/>
-    <w:basedOn w:val="Normal"/>
+    <w:basedOn w:val="Standard"/>
     <w:uiPriority w:val="34"/>
     <w:qFormat/>
     <w:rsid w:val="009B40CA"/>
@@ -2553,9 +2956,9 @@
       <w:contextualSpacing/>
     </w:pPr>
   </w:style>
-  <w:style w:type="character" w:styleId="IntenseEmphasis">
+  <w:style w:type="character" w:styleId="IntensiveHervorhebung">
     <w:name w:val="Intense Emphasis"/>
-    <w:basedOn w:val="DefaultParagraphFont"/>
+    <w:basedOn w:val="Absatz-Standardschriftart"/>
     <w:uiPriority w:val="21"/>
     <w:qFormat/>
     <w:rsid w:val="009B40CA"/>
@@ -2565,11 +2968,11 @@
       <w:color w:val="0F4761" w:themeColor="accent1" w:themeShade="BF"/>
     </w:rPr>
   </w:style>
-  <w:style w:type="paragraph" w:styleId="IntenseQuote">
+  <w:style w:type="paragraph" w:styleId="IntensivesZitat">
     <w:name w:val="Intense Quote"/>
-    <w:basedOn w:val="Normal"/>
-    <w:next w:val="Normal"/>
-    <w:link w:val="IntenseQuoteChar"/>
+    <w:basedOn w:val="Standard"/>
+    <w:next w:val="Standard"/>
+    <w:link w:val="IntensivesZitatZchn"/>
     <w:uiPriority w:val="30"/>
     <w:qFormat/>
     <w:rsid w:val="009B40CA"/>
@@ -2588,10 +2991,10 @@
       <w:color w:val="0F4761" w:themeColor="accent1" w:themeShade="BF"/>
     </w:rPr>
   </w:style>
-  <w:style w:type="character" w:customStyle="1" w:styleId="IntenseQuoteChar">
-    <w:name w:val="Intense Quote Char"/>
-    <w:basedOn w:val="DefaultParagraphFont"/>
-    <w:link w:val="IntenseQuote"/>
+  <w:style w:type="character" w:customStyle="1" w:styleId="IntensivesZitatZchn">
+    <w:name w:val="Intensives Zitat Zchn"/>
+    <w:basedOn w:val="Absatz-Standardschriftart"/>
+    <w:link w:val="IntensivesZitat"/>
     <w:uiPriority w:val="30"/>
     <w:rsid w:val="009B40CA"/>
     <w:rPr>
@@ -2600,9 +3003,9 @@
       <w:color w:val="0F4761" w:themeColor="accent1" w:themeShade="BF"/>
     </w:rPr>
   </w:style>
-  <w:style w:type="character" w:styleId="IntenseReference">
+  <w:style w:type="character" w:styleId="IntensiverVerweis">
     <w:name w:val="Intense Reference"/>
-    <w:basedOn w:val="DefaultParagraphFont"/>
+    <w:basedOn w:val="Absatz-Standardschriftart"/>
     <w:uiPriority w:val="32"/>
     <w:qFormat/>
     <w:rsid w:val="009B40CA"/>
@@ -2616,7 +3019,7 @@
   </w:style>
   <w:style w:type="character" w:styleId="Hyperlink">
     <w:name w:val="Hyperlink"/>
-    <w:basedOn w:val="DefaultParagraphFont"/>
+    <w:basedOn w:val="Absatz-Standardschriftart"/>
     <w:uiPriority w:val="99"/>
     <w:unhideWhenUsed/>
     <w:rsid w:val="00021D20"/>
@@ -2625,9 +3028,9 @@
       <w:u w:val="single"/>
     </w:rPr>
   </w:style>
-  <w:style w:type="character" w:styleId="UnresolvedMention">
+  <w:style w:type="character" w:styleId="NichtaufgelsteErwhnung">
     <w:name w:val="Unresolved Mention"/>
-    <w:basedOn w:val="DefaultParagraphFont"/>
+    <w:basedOn w:val="Absatz-Standardschriftart"/>
     <w:uiPriority w:val="99"/>
     <w:semiHidden/>
     <w:unhideWhenUsed/>
@@ -2637,10 +3040,10 @@
       <w:shd w:val="clear" w:color="auto" w:fill="E1DFDD"/>
     </w:rPr>
   </w:style>
-  <w:style w:type="paragraph" w:styleId="Header">
+  <w:style w:type="paragraph" w:styleId="Kopfzeile">
     <w:name w:val="header"/>
-    <w:basedOn w:val="Normal"/>
-    <w:link w:val="HeaderChar"/>
+    <w:basedOn w:val="Standard"/>
+    <w:link w:val="KopfzeileZchn"/>
     <w:uiPriority w:val="99"/>
     <w:unhideWhenUsed/>
     <w:rsid w:val="005F36E5"/>
@@ -2652,17 +3055,17 @@
       <w:spacing w:after="0" w:line="240" w:lineRule="auto"/>
     </w:pPr>
   </w:style>
-  <w:style w:type="character" w:customStyle="1" w:styleId="HeaderChar">
-    <w:name w:val="Header Char"/>
-    <w:basedOn w:val="DefaultParagraphFont"/>
-    <w:link w:val="Header"/>
+  <w:style w:type="character" w:customStyle="1" w:styleId="KopfzeileZchn">
+    <w:name w:val="Kopfzeile Zchn"/>
+    <w:basedOn w:val="Absatz-Standardschriftart"/>
+    <w:link w:val="Kopfzeile"/>
     <w:uiPriority w:val="99"/>
     <w:rsid w:val="005F36E5"/>
   </w:style>
-  <w:style w:type="paragraph" w:styleId="Footer">
+  <w:style w:type="paragraph" w:styleId="Fuzeile">
     <w:name w:val="footer"/>
-    <w:basedOn w:val="Normal"/>
-    <w:link w:val="FooterChar"/>
+    <w:basedOn w:val="Standard"/>
+    <w:link w:val="FuzeileZchn"/>
     <w:uiPriority w:val="99"/>
     <w:unhideWhenUsed/>
     <w:rsid w:val="005F36E5"/>
@@ -2674,10 +3077,10 @@
       <w:spacing w:after="0" w:line="240" w:lineRule="auto"/>
     </w:pPr>
   </w:style>
-  <w:style w:type="character" w:customStyle="1" w:styleId="FooterChar">
-    <w:name w:val="Footer Char"/>
-    <w:basedOn w:val="DefaultParagraphFont"/>
-    <w:link w:val="Footer"/>
+  <w:style w:type="character" w:customStyle="1" w:styleId="FuzeileZchn">
+    <w:name w:val="Fußzeile Zchn"/>
+    <w:basedOn w:val="Absatz-Standardschriftart"/>
+    <w:link w:val="Fuzeile"/>
     <w:uiPriority w:val="99"/>
     <w:rsid w:val="005F36E5"/>
   </w:style>

</xml_diff>

<commit_message>
Android - Design, Api
Design:
 Login: Icons
 Home: Desc, Title

Api:
 Coroutines
</commit_message>
<xml_diff>
--- a/documents/Android-JonasBogensberger.docx
+++ b/documents/Android-JonasBogensberger.docx
@@ -20,7 +20,7 @@
     </w:p>
     <w:p>
       <w:pPr>
-        <w:pStyle w:val="berschrift1"/>
+        <w:pStyle w:val="Heading1"/>
         <w:jc w:val="center"/>
       </w:pPr>
       <w:r>
@@ -34,7 +34,7 @@
     </w:p>
     <w:p>
       <w:pPr>
-        <w:pStyle w:val="Listenabsatz"/>
+        <w:pStyle w:val="ListParagraph"/>
         <w:numPr>
           <w:ilvl w:val="0"/>
           <w:numId w:val="3"/>
@@ -46,7 +46,7 @@
     </w:p>
     <w:p>
       <w:pPr>
-        <w:pStyle w:val="Listenabsatz"/>
+        <w:pStyle w:val="ListParagraph"/>
         <w:numPr>
           <w:ilvl w:val="0"/>
           <w:numId w:val="3"/>
@@ -58,7 +58,7 @@
     </w:p>
     <w:p>
       <w:pPr>
-        <w:pStyle w:val="Listenabsatz"/>
+        <w:pStyle w:val="ListParagraph"/>
         <w:numPr>
           <w:ilvl w:val="0"/>
           <w:numId w:val="3"/>
@@ -72,7 +72,7 @@
     </w:p>
     <w:p>
       <w:pPr>
-        <w:pStyle w:val="berschrift1"/>
+        <w:pStyle w:val="Heading1"/>
         <w:jc w:val="center"/>
         <w:rPr>
           <w:lang w:val="en-AU"/>
@@ -87,7 +87,7 @@
     </w:p>
     <w:p>
       <w:pPr>
-        <w:pStyle w:val="berschrift2"/>
+        <w:pStyle w:val="Heading2"/>
         <w:jc w:val="center"/>
         <w:rPr>
           <w:lang w:val="en-AU"/>
@@ -132,11 +132,6 @@
       </w:r>
     </w:p>
     <w:p>
-      <w:pPr>
-        <w:rPr>
-          <w:lang w:val="de-AT"/>
-        </w:rPr>
-      </w:pPr>
       <w:r>
         <w:rPr>
           <w:lang w:val="de-AT"/>
@@ -219,9 +214,17 @@
         <w:t xml:space="preserve">. </w:t>
       </w:r>
     </w:p>
-    <w:p>
-      <w:pPr>
-        <w:pStyle w:val="berschrift1"/>
+    <w:p/>
+    <w:p>
+      <w:pPr>
+        <w:rPr>
+          <w:lang w:val="de-AT"/>
+        </w:rPr>
+      </w:pPr>
+    </w:p>
+    <w:p>
+      <w:pPr>
+        <w:pStyle w:val="Heading1"/>
         <w:jc w:val="center"/>
         <w:rPr>
           <w:lang w:val="de-AT"/>
@@ -249,7 +252,7 @@
     </w:p>
     <w:p>
       <w:pPr>
-        <w:pStyle w:val="berschrift2"/>
+        <w:pStyle w:val="Heading2"/>
         <w:jc w:val="center"/>
         <w:rPr>
           <w:lang w:val="de-AT"/>
@@ -471,7 +474,7 @@
     </w:p>
     <w:p>
       <w:pPr>
-        <w:pStyle w:val="berschrift2"/>
+        <w:pStyle w:val="Heading2"/>
         <w:jc w:val="center"/>
         <w:rPr>
           <w:lang w:val="de-AT"/>
@@ -482,7 +485,6 @@
         <w:rPr>
           <w:lang w:val="de-AT"/>
         </w:rPr>
-        <w:lastRenderedPageBreak/>
         <w:t>Permission</w:t>
       </w:r>
       <w:r>
@@ -508,7 +510,7 @@
     </w:p>
     <w:p>
       <w:pPr>
-        <w:pStyle w:val="berschrift1"/>
+        <w:pStyle w:val="Heading1"/>
         <w:jc w:val="center"/>
         <w:rPr>
           <w:lang w:val="de-AT"/>
@@ -525,7 +527,7 @@
     </w:p>
     <w:p>
       <w:pPr>
-        <w:pStyle w:val="berschrift2"/>
+        <w:pStyle w:val="Heading2"/>
         <w:jc w:val="center"/>
         <w:rPr>
           <w:lang w:val="de-AT"/>
@@ -713,7 +715,7 @@
     <w:p/>
     <w:p>
       <w:pPr>
-        <w:pStyle w:val="berschrift1"/>
+        <w:pStyle w:val="Heading1"/>
         <w:jc w:val="center"/>
       </w:pPr>
       <w:r>
@@ -722,7 +724,7 @@
     </w:p>
     <w:p>
       <w:pPr>
-        <w:pStyle w:val="berschrift2"/>
+        <w:pStyle w:val="Heading2"/>
         <w:jc w:val="center"/>
       </w:pPr>
       <w:r>
@@ -731,15 +733,7 @@
     </w:p>
     <w:p>
       <w:r>
-        <w:t xml:space="preserve">Nach dem Erstellen </w:t>
-      </w:r>
-      <w:proofErr w:type="gramStart"/>
-      <w:r>
-        <w:t>der Fragments</w:t>
-      </w:r>
-      <w:proofErr w:type="gramEnd"/>
-      <w:r>
-        <w:t xml:space="preserve"> entstand das Problem, dass diese zu klein ausgefallen sind</w:t>
+        <w:t>Nach dem Erstellen der Fragments entstand das Problem, dass diese zu klein ausgefallen sind</w:t>
       </w:r>
       <w:r>
         <w:t xml:space="preserve">. </w:t>
@@ -790,7 +784,7 @@
     <w:p/>
     <w:p>
       <w:pPr>
-        <w:pStyle w:val="berschrift1"/>
+        <w:pStyle w:val="Heading1"/>
         <w:jc w:val="center"/>
       </w:pPr>
       <w:r>
@@ -799,257 +793,245 @@
     </w:p>
     <w:p>
       <w:pPr>
-        <w:pStyle w:val="berschrift2"/>
+        <w:pStyle w:val="Heading2"/>
         <w:jc w:val="center"/>
         <w:rPr>
+          <w:lang w:val="de-AT"/>
+        </w:rPr>
+      </w:pPr>
+      <w:r>
+        <w:rPr>
+          <w:lang w:val="de-AT"/>
+        </w:rPr>
+        <w:t>Sprachen</w:t>
+      </w:r>
+      <w:r>
+        <w:rPr>
+          <w:lang w:val="de-AT"/>
+        </w:rPr>
+        <w:t xml:space="preserve"> / IDE / Architektur</w:t>
+      </w:r>
+    </w:p>
+    <w:p>
+      <w:r>
+        <w:t>Programmiersprache</w:t>
+      </w:r>
+      <w:r>
+        <w:t xml:space="preserve">: </w:t>
+      </w:r>
+      <w:proofErr w:type="spellStart"/>
+      <w:r>
+        <w:t>Kotlin</w:t>
+      </w:r>
+      <w:proofErr w:type="spellEnd"/>
+    </w:p>
+    <w:p>
+      <w:pPr>
+        <w:rPr>
+          <w:lang w:val="en-AU"/>
+        </w:rPr>
+      </w:pPr>
+      <w:r>
+        <w:rPr>
+          <w:lang w:val="en-AU"/>
+        </w:rPr>
+        <w:t>IDE: Android Studio</w:t>
+      </w:r>
+    </w:p>
+    <w:p>
+      <w:pPr>
+        <w:rPr>
+          <w:lang w:val="en-AU"/>
+        </w:rPr>
+      </w:pPr>
+      <w:proofErr w:type="spellStart"/>
+      <w:r>
+        <w:rPr>
+          <w:lang w:val="en-AU"/>
+        </w:rPr>
+        <w:t>Architektur</w:t>
+      </w:r>
+      <w:proofErr w:type="spellEnd"/>
+      <w:r>
+        <w:rPr>
+          <w:lang w:val="en-AU"/>
+        </w:rPr>
+        <w:t>: MVVM</w:t>
+      </w:r>
+    </w:p>
+    <w:p>
+      <w:pPr>
+        <w:rPr>
           <w:lang w:val="en-US"/>
         </w:rPr>
       </w:pPr>
+      <w:r>
+        <w:rPr>
+          <w:lang w:val="en-US"/>
+        </w:rPr>
+        <w:t>Build</w:t>
+      </w:r>
+      <w:r>
+        <w:rPr>
+          <w:lang w:val="en-US"/>
+        </w:rPr>
+        <w:t>-Tool</w:t>
+      </w:r>
+      <w:r>
+        <w:rPr>
+          <w:lang w:val="en-US"/>
+        </w:rPr>
+        <w:t xml:space="preserve">: </w:t>
+      </w:r>
+      <w:r>
+        <w:rPr>
+          <w:lang w:val="en-US"/>
+        </w:rPr>
+        <w:t>Gradle Kotlin DSL</w:t>
+      </w:r>
+    </w:p>
+    <w:p>
+      <w:pPr>
+        <w:pStyle w:val="Heading2"/>
+        <w:jc w:val="center"/>
+        <w:rPr>
+          <w:lang w:val="de-AT"/>
+        </w:rPr>
+      </w:pPr>
+      <w:r>
+        <w:rPr>
+          <w:lang w:val="de-AT"/>
+        </w:rPr>
+        <w:t>Design</w:t>
+      </w:r>
+    </w:p>
+    <w:p>
+      <w:pPr>
+        <w:rPr>
+          <w:lang w:val="de-AT"/>
+        </w:rPr>
+      </w:pPr>
+      <w:r>
+        <w:rPr>
+          <w:lang w:val="de-AT"/>
+        </w:rPr>
+        <w:t>Designsystem: Material Design 3 Dark</w:t>
+      </w:r>
+    </w:p>
+    <w:p>
+      <w:pPr>
+        <w:rPr>
+          <w:lang w:val="de-AT"/>
+        </w:rPr>
+      </w:pPr>
+      <w:r>
+        <w:rPr>
+          <w:lang w:val="de-AT"/>
+        </w:rPr>
+        <w:t>Hintergrundbilder</w:t>
+      </w:r>
+      <w:r>
+        <w:rPr>
+          <w:lang w:val="de-AT"/>
+        </w:rPr>
+        <w:t xml:space="preserve">: erstellt mit der </w:t>
+      </w:r>
       <w:proofErr w:type="spellStart"/>
       <w:r>
         <w:rPr>
+          <w:lang w:val="de-AT"/>
+        </w:rPr>
+        <w:t>Platform</w:t>
+      </w:r>
+      <w:proofErr w:type="spellEnd"/>
+      <w:r>
+        <w:rPr>
+          <w:lang w:val="de-AT"/>
+        </w:rPr>
+        <w:t xml:space="preserve"> </w:t>
+      </w:r>
+      <w:proofErr w:type="spellStart"/>
+      <w:r>
+        <w:rPr>
+          <w:lang w:val="de-AT"/>
+        </w:rPr>
+        <w:t>haikei.app</w:t>
+      </w:r>
+      <w:proofErr w:type="spellEnd"/>
+    </w:p>
+    <w:p>
+      <w:pPr>
+        <w:rPr>
+          <w:lang w:val="de-AT"/>
+        </w:rPr>
+      </w:pPr>
+    </w:p>
+    <w:p>
+      <w:pPr>
+        <w:pStyle w:val="Heading2"/>
+        <w:jc w:val="center"/>
+        <w:rPr>
           <w:lang w:val="en-US"/>
         </w:rPr>
-        <w:t>Sprachen</w:t>
+      </w:pPr>
+      <w:r>
+        <w:rPr>
+          <w:lang w:val="en-US"/>
+        </w:rPr>
+        <w:t>Libraries</w:t>
+      </w:r>
+      <w:r>
+        <w:rPr>
+          <w:lang w:val="en-US"/>
+        </w:rPr>
+        <w:t xml:space="preserve"> / </w:t>
+      </w:r>
+      <w:proofErr w:type="spellStart"/>
+      <w:r>
+        <w:rPr>
+          <w:lang w:val="en-US"/>
+        </w:rPr>
+        <w:t>Dependencys</w:t>
       </w:r>
       <w:proofErr w:type="spellEnd"/>
-      <w:r>
-        <w:rPr>
-          <w:lang w:val="en-US"/>
-        </w:rPr>
-        <w:t xml:space="preserve"> / IDE / </w:t>
-      </w:r>
-      <w:proofErr w:type="spellStart"/>
-      <w:r>
-        <w:rPr>
-          <w:lang w:val="en-US"/>
-        </w:rPr>
-        <w:t>Architektur</w:t>
-      </w:r>
-      <w:proofErr w:type="spellEnd"/>
-    </w:p>
-    <w:p>
-      <w:r>
-        <w:t>Programmiersprache</w:t>
-      </w:r>
-      <w:r>
-        <w:t xml:space="preserve">: </w:t>
-      </w:r>
-      <w:proofErr w:type="spellStart"/>
-      <w:r>
-        <w:t>Kotlin</w:t>
-      </w:r>
-      <w:proofErr w:type="spellEnd"/>
-    </w:p>
-    <w:p>
-      <w:pPr>
-        <w:rPr>
-          <w:lang w:val="de-AT"/>
-        </w:rPr>
-      </w:pPr>
-      <w:r>
-        <w:rPr>
-          <w:lang w:val="de-AT"/>
-        </w:rPr>
-        <w:t>IDE: Android Studio</w:t>
-      </w:r>
-    </w:p>
-    <w:p>
-      <w:pPr>
-        <w:rPr>
-          <w:lang w:val="de-AT"/>
-        </w:rPr>
-      </w:pPr>
-      <w:r>
-        <w:rPr>
-          <w:lang w:val="de-AT"/>
-        </w:rPr>
-        <w:t>Architektur: MVVM</w:t>
-      </w:r>
-    </w:p>
-    <w:p>
-      <w:pPr>
-        <w:rPr>
-          <w:lang w:val="en-US"/>
-        </w:rPr>
-      </w:pPr>
-      <w:r>
-        <w:rPr>
-          <w:lang w:val="en-US"/>
-        </w:rPr>
-        <w:t>Build</w:t>
-      </w:r>
-      <w:r>
-        <w:rPr>
-          <w:lang w:val="en-US"/>
-        </w:rPr>
-        <w:t>-Tool</w:t>
-      </w:r>
-      <w:r>
-        <w:rPr>
-          <w:lang w:val="en-US"/>
-        </w:rPr>
-        <w:t xml:space="preserve">: </w:t>
-      </w:r>
-      <w:r>
-        <w:rPr>
-          <w:lang w:val="en-US"/>
-        </w:rPr>
-        <w:t>Gradle Kotlin DSL</w:t>
-      </w:r>
-    </w:p>
-    <w:p>
-      <w:pPr>
-        <w:pStyle w:val="berschrift2"/>
+    </w:p>
+    <w:p>
+      <w:pPr>
+        <w:rPr>
+          <w:lang w:val="en-AU"/>
+        </w:rPr>
+      </w:pPr>
+      <w:r>
+        <w:rPr>
+          <w:lang w:val="en-AU"/>
+        </w:rPr>
+        <w:t>-</w:t>
+      </w:r>
+    </w:p>
+    <w:p>
+      <w:pPr>
+        <w:pStyle w:val="Heading2"/>
         <w:jc w:val="center"/>
         <w:rPr>
-          <w:lang w:val="en-US"/>
-        </w:rPr>
-      </w:pPr>
-      <w:r>
-        <w:rPr>
-          <w:lang w:val="en-US"/>
-        </w:rPr>
-        <w:t>Design</w:t>
-      </w:r>
-    </w:p>
-    <w:p>
-      <w:pPr>
-        <w:rPr>
-          <w:lang w:val="en-US"/>
-        </w:rPr>
-      </w:pPr>
-      <w:proofErr w:type="spellStart"/>
-      <w:r>
-        <w:rPr>
-          <w:lang w:val="en-US"/>
-        </w:rPr>
-        <w:t>Designsystem</w:t>
-      </w:r>
-      <w:proofErr w:type="spellEnd"/>
-      <w:r>
-        <w:rPr>
-          <w:lang w:val="en-US"/>
-        </w:rPr>
-        <w:t>: Material Design 3 Dark</w:t>
-      </w:r>
-    </w:p>
-    <w:p>
-      <w:pPr>
-        <w:rPr>
-          <w:lang w:val="de-AT"/>
-        </w:rPr>
-      </w:pPr>
-      <w:r>
-        <w:rPr>
-          <w:lang w:val="de-AT"/>
-        </w:rPr>
-        <w:t>Hintergrundbilder</w:t>
-      </w:r>
-      <w:r>
-        <w:rPr>
-          <w:lang w:val="de-AT"/>
-        </w:rPr>
-        <w:t xml:space="preserve">: erstellt mit der </w:t>
-      </w:r>
-      <w:proofErr w:type="spellStart"/>
-      <w:r>
-        <w:rPr>
-          <w:lang w:val="de-AT"/>
-        </w:rPr>
-        <w:t>Platform</w:t>
-      </w:r>
-      <w:proofErr w:type="spellEnd"/>
-      <w:r>
-        <w:rPr>
-          <w:lang w:val="de-AT"/>
-        </w:rPr>
-        <w:t xml:space="preserve"> </w:t>
-      </w:r>
-      <w:proofErr w:type="spellStart"/>
-      <w:r>
-        <w:rPr>
-          <w:lang w:val="de-AT"/>
-        </w:rPr>
-        <w:t>haikei.app</w:t>
-      </w:r>
-      <w:proofErr w:type="spellEnd"/>
-    </w:p>
-    <w:p>
-      <w:pPr>
-        <w:rPr>
-          <w:lang w:val="de-AT"/>
-        </w:rPr>
-      </w:pPr>
-    </w:p>
-    <w:p>
-      <w:pPr>
-        <w:pStyle w:val="berschrift2"/>
-        <w:jc w:val="center"/>
-        <w:rPr>
-          <w:lang w:val="en-US"/>
-        </w:rPr>
-      </w:pPr>
-      <w:r>
-        <w:rPr>
-          <w:lang w:val="en-US"/>
-        </w:rPr>
-        <w:t>Libraries</w:t>
-      </w:r>
-      <w:r>
-        <w:rPr>
-          <w:lang w:val="en-US"/>
-        </w:rPr>
-        <w:t xml:space="preserve"> / </w:t>
-      </w:r>
-      <w:proofErr w:type="spellStart"/>
-      <w:r>
-        <w:rPr>
-          <w:lang w:val="en-US"/>
-        </w:rPr>
-        <w:t>Dependencys</w:t>
-      </w:r>
-      <w:proofErr w:type="spellEnd"/>
-    </w:p>
-    <w:p>
-      <w:pPr>
-        <w:rPr>
-          <w:lang w:val="de-AT"/>
-        </w:rPr>
-      </w:pPr>
-      <w:r>
-        <w:rPr>
-          <w:lang w:val="de-AT"/>
-        </w:rPr>
-        <w:t>-</w:t>
-      </w:r>
-    </w:p>
-    <w:p>
-      <w:pPr>
-        <w:pStyle w:val="berschrift2"/>
-        <w:jc w:val="center"/>
-        <w:rPr>
-          <w:lang w:val="de-AT"/>
-        </w:rPr>
-      </w:pPr>
-      <w:proofErr w:type="spellStart"/>
-      <w:r>
-        <w:rPr>
-          <w:lang w:val="de-AT"/>
+          <w:lang w:val="en-AU"/>
+        </w:rPr>
+      </w:pPr>
+      <w:r>
+        <w:rPr>
+          <w:lang w:val="en-AU"/>
         </w:rPr>
         <w:t>Gradle</w:t>
       </w:r>
-      <w:proofErr w:type="spellEnd"/>
-      <w:r>
-        <w:rPr>
-          <w:lang w:val="de-AT"/>
+      <w:r>
+        <w:rPr>
+          <w:lang w:val="en-AU"/>
         </w:rPr>
         <w:t xml:space="preserve"> (SDKs/JDKs)</w:t>
       </w:r>
     </w:p>
     <w:p>
       <w:pPr>
-        <w:pStyle w:val="berschrift3"/>
+        <w:pStyle w:val="Heading3"/>
         <w:jc w:val="center"/>
         <w:rPr>
           <w:lang w:val="de-AT"/>
@@ -1338,19 +1320,42 @@
     </w:p>
     <w:p>
       <w:pPr>
-        <w:rPr>
-          <w:lang w:val="de-AT"/>
-        </w:rPr>
-      </w:pPr>
-    </w:p>
-    <w:p>
-      <w:pPr>
-        <w:pStyle w:val="berschrift1"/>
+        <w:pStyle w:val="Heading2"/>
         <w:jc w:val="center"/>
         <w:rPr>
           <w:lang w:val="de-AT"/>
         </w:rPr>
       </w:pPr>
+      <w:proofErr w:type="spellStart"/>
+      <w:r>
+        <w:rPr>
+          <w:lang w:val="de-AT"/>
+        </w:rPr>
+        <w:t>Build</w:t>
+      </w:r>
+      <w:proofErr w:type="spellEnd"/>
+      <w:r>
+        <w:rPr>
+          <w:lang w:val="de-AT"/>
+        </w:rPr>
+        <w:t>-Time</w:t>
+      </w:r>
+    </w:p>
+    <w:p>
+      <w:pPr>
+        <w:rPr>
+          <w:lang w:val="de-AT"/>
+        </w:rPr>
+      </w:pPr>
+    </w:p>
+    <w:p>
+      <w:pPr>
+        <w:pStyle w:val="Heading1"/>
+        <w:jc w:val="center"/>
+        <w:rPr>
+          <w:lang w:val="de-AT"/>
+        </w:rPr>
+      </w:pPr>
       <w:r>
         <w:rPr>
           <w:lang w:val="de-AT"/>
@@ -1359,6 +1364,11 @@
       </w:r>
     </w:p>
     <w:p>
+      <w:pPr>
+        <w:rPr>
+          <w:lang w:val="de-AT"/>
+        </w:rPr>
+      </w:pPr>
       <w:r>
         <w:t>Caching</w:t>
       </w:r>
@@ -1366,12 +1376,15 @@
         <w:t xml:space="preserve">, </w:t>
       </w:r>
       <w:r>
-        <w:t>-</w:t>
-      </w:r>
-    </w:p>
-    <w:p>
-      <w:pPr>
-        <w:pStyle w:val="berschrift1"/>
+        <w:t>Asynchron, -</w:t>
+      </w:r>
+      <w:r>
+        <w:tab/>
+      </w:r>
+    </w:p>
+    <w:p>
+      <w:pPr>
+        <w:pStyle w:val="Heading1"/>
         <w:jc w:val="center"/>
       </w:pPr>
       <w:r>
@@ -1385,7 +1398,7 @@
     </w:p>
     <w:p>
       <w:pPr>
-        <w:pStyle w:val="Listenabsatz"/>
+        <w:pStyle w:val="ListParagraph"/>
         <w:numPr>
           <w:ilvl w:val="0"/>
           <w:numId w:val="2"/>
@@ -1399,7 +1412,7 @@
     </w:p>
     <w:p>
       <w:pPr>
-        <w:pStyle w:val="Listenabsatz"/>
+        <w:pStyle w:val="ListParagraph"/>
         <w:numPr>
           <w:ilvl w:val="0"/>
           <w:numId w:val="2"/>
@@ -1411,7 +1424,7 @@
     </w:p>
     <w:p>
       <w:pPr>
-        <w:pStyle w:val="Listenabsatz"/>
+        <w:pStyle w:val="ListParagraph"/>
         <w:numPr>
           <w:ilvl w:val="0"/>
           <w:numId w:val="2"/>
@@ -1454,11 +1467,9 @@
       <w:r>
         <w:t xml:space="preserve"> nötig, da </w:t>
       </w:r>
-      <w:proofErr w:type="gramStart"/>
       <w:r>
         <w:t>diese zusätzlich Videos</w:t>
       </w:r>
-      <w:proofErr w:type="gramEnd"/>
       <w:r>
         <w:t xml:space="preserve"> und Audios</w:t>
       </w:r>
@@ -1506,15 +1517,7 @@
       </w:r>
       <w:proofErr w:type="spellEnd"/>
       <w:r>
-        <w:t xml:space="preserve"> Funktionen direkt zur Übergabe an </w:t>
-      </w:r>
-      <w:proofErr w:type="gramStart"/>
-      <w:r>
-        <w:t>ML Kit</w:t>
-      </w:r>
-      <w:proofErr w:type="gramEnd"/>
-      <w:r>
-        <w:t xml:space="preserve">, </w:t>
+        <w:t xml:space="preserve"> Funktionen direkt zur Übergabe an ML Kit, </w:t>
       </w:r>
       <w:r>
         <w:t>womit</w:t>
@@ -1554,11 +1557,10 @@
     </w:p>
     <w:p>
       <w:pPr>
-        <w:pStyle w:val="berschrift2"/>
+        <w:pStyle w:val="Heading2"/>
         <w:jc w:val="center"/>
       </w:pPr>
       <w:r>
-        <w:lastRenderedPageBreak/>
         <w:t>Funktionsweise</w:t>
       </w:r>
     </w:p>
@@ -1588,17 +1590,12 @@
         <w:t xml:space="preserve"> „</w:t>
       </w:r>
       <w:proofErr w:type="spellStart"/>
-      <w:proofErr w:type="gramStart"/>
       <w:r>
         <w:t>openCamera</w:t>
       </w:r>
       <w:proofErr w:type="spellEnd"/>
       <w:r>
-        <w:t>(</w:t>
-      </w:r>
-      <w:proofErr w:type="gramEnd"/>
-      <w:r>
-        <w:t xml:space="preserve">)“ aufgerufen, in der ein </w:t>
+        <w:t xml:space="preserve">()“ aufgerufen, in der ein </w:t>
       </w:r>
       <w:proofErr w:type="spellStart"/>
       <w:r>
@@ -1614,6 +1611,9 @@
     </w:p>
     <w:p>
       <w:r>
+        <w:rPr>
+          <w:noProof/>
+        </w:rPr>
         <w:drawing>
           <wp:inline distT="0" distB="0" distL="0" distR="0" wp14:anchorId="219C6F84" wp14:editId="3CF3E135">
             <wp:extent cx="5760720" cy="3105150"/>
@@ -1670,7 +1670,6 @@
         <w:t xml:space="preserve"> mit „</w:t>
       </w:r>
       <w:proofErr w:type="spellStart"/>
-      <w:proofErr w:type="gramStart"/>
       <w:r>
         <w:t>startActivityFor</w:t>
       </w:r>
@@ -1679,11 +1678,7 @@
       </w:r>
       <w:proofErr w:type="spellEnd"/>
       <w:r>
-        <w:t>(</w:t>
-      </w:r>
-      <w:proofErr w:type="gramEnd"/>
-      <w:r>
-        <w:t>)</w:t>
+        <w:t>()</w:t>
       </w:r>
       <w:r>
         <w:t>“</w:t>
@@ -1709,17 +1704,12 @@
         <w:t>„</w:t>
       </w:r>
       <w:proofErr w:type="spellStart"/>
-      <w:proofErr w:type="gramStart"/>
       <w:r>
         <w:t>onActivityResult</w:t>
       </w:r>
       <w:proofErr w:type="spellEnd"/>
       <w:r>
-        <w:t>(</w:t>
-      </w:r>
-      <w:proofErr w:type="gramEnd"/>
-      <w:r>
-        <w:t>)</w:t>
+        <w:t>()</w:t>
       </w:r>
       <w:r>
         <w:t>“</w:t>
@@ -1755,6 +1745,9 @@
         <w:t xml:space="preserve">. </w:t>
       </w:r>
       <w:r>
+        <w:rPr>
+          <w:noProof/>
+        </w:rPr>
         <w:drawing>
           <wp:inline distT="0" distB="0" distL="0" distR="0" wp14:anchorId="3B024B79" wp14:editId="64C55DEA">
             <wp:extent cx="5760720" cy="1667510"/>
@@ -1795,7 +1788,7 @@
     <w:p/>
     <w:p>
       <w:pPr>
-        <w:pStyle w:val="berschrift2"/>
+        <w:pStyle w:val="Heading2"/>
         <w:jc w:val="center"/>
       </w:pPr>
       <w:r>
@@ -1814,16 +1807,10 @@
         <w:t>fiel auf, dass die Auflösung</w:t>
       </w:r>
       <w:r>
-        <w:t xml:space="preserve"> </w:t>
-      </w:r>
-      <w:r>
-        <w:t>(256</w:t>
-      </w:r>
-      <w:r>
-        <w:t>*</w:t>
-      </w:r>
-      <w:r>
-        <w:t>192</w:t>
+        <w:t xml:space="preserve"> (256</w:t>
+      </w:r>
+      <w:r>
+        <w:t>*192</w:t>
       </w:r>
       <w:r>
         <w:t>)</w:t>
@@ -1900,6 +1887,9 @@
         </w:rPr>
       </w:pPr>
       <w:r>
+        <w:rPr>
+          <w:noProof/>
+        </w:rPr>
         <w:drawing>
           <wp:inline distT="0" distB="0" distL="0" distR="0" wp14:anchorId="1061E758" wp14:editId="25FECE1C">
             <wp:extent cx="5760720" cy="1318895"/>
@@ -1963,7 +1953,6 @@
         <w:t>. Die Bezeichnung des Providers wird mit dem „</w:t>
       </w:r>
       <w:proofErr w:type="spellStart"/>
-      <w:proofErr w:type="gramStart"/>
       <w:r>
         <w:rPr>
           <w:lang w:val="de-AT"/>
@@ -1971,7 +1960,6 @@
         <w:t>android:authorities</w:t>
       </w:r>
       <w:proofErr w:type="spellEnd"/>
-      <w:proofErr w:type="gramEnd"/>
       <w:r>
         <w:rPr>
           <w:lang w:val="de-AT"/>
@@ -2017,6 +2005,7 @@
       </w:pPr>
       <w:r>
         <w:rPr>
+          <w:noProof/>
           <w:lang w:val="de-AT"/>
         </w:rPr>
         <w:drawing>
@@ -2119,6 +2108,7 @@
       </w:pPr>
       <w:r>
         <w:rPr>
+          <w:noProof/>
           <w:lang w:val="de-AT"/>
         </w:rPr>
         <w:drawing>
@@ -2172,10 +2162,7 @@
         <w:t xml:space="preserve">das hochauflösende Bild </w:t>
       </w:r>
       <w:r>
-        <w:t>(4096*3072)</w:t>
-      </w:r>
-      <w:r>
-        <w:t xml:space="preserve"> </w:t>
+        <w:t xml:space="preserve">(4096*3072) </w:t>
       </w:r>
       <w:r>
         <w:rPr>
@@ -2228,7 +2215,7 @@
     </w:p>
     <w:p>
       <w:pPr>
-        <w:pStyle w:val="berschrift1"/>
+        <w:pStyle w:val="Heading1"/>
         <w:jc w:val="center"/>
       </w:pPr>
       <w:r>
@@ -2238,7 +2225,7 @@
     </w:p>
     <w:p>
       <w:pPr>
-        <w:pStyle w:val="berschrift2"/>
+        <w:pStyle w:val="Heading2"/>
         <w:jc w:val="center"/>
       </w:pPr>
       <w:r>
@@ -2259,74 +2246,47 @@
         <w:t>.</w:t>
       </w:r>
       <w:r>
+        <w:t xml:space="preserve"> Diese Klasse ist dafür zuständig, Bilder, die mit der Kamera aufgenommen wurden</w:t>
+      </w:r>
+      <w:r>
         <w:t xml:space="preserve"> </w:t>
       </w:r>
       <w:r>
-        <w:t>Diese Klasse ist dafür zuständig, Bilder, die mit der Kamera aufgenommen wurden</w:t>
+        <w:t>zu verwalten und zu speichern</w:t>
+      </w:r>
+      <w:r>
+        <w:t xml:space="preserve">. </w:t>
+      </w:r>
+    </w:p>
+    <w:p>
+      <w:pPr>
+        <w:rPr>
+          <w:lang w:val="de-AT"/>
+        </w:rPr>
+      </w:pPr>
+      <w:r>
+        <w:t xml:space="preserve">Der Speicherort für die </w:t>
+      </w:r>
+      <w:r>
+        <w:t>Bilder, di</w:t>
+      </w:r>
+      <w:r>
+        <w:t>e der Benutzer schießt</w:t>
+      </w:r>
+      <w:r>
+        <w:t>, ist folgendermaßen definiert</w:t>
+      </w:r>
+      <w:r>
+        <w:t xml:space="preserve">: </w:t>
       </w:r>
       <w:r>
         <w:t xml:space="preserve"> </w:t>
       </w:r>
       <w:r>
-        <w:t>zu verwalten und zu speichern</w:t>
-      </w:r>
-      <w:r>
-        <w:t xml:space="preserve">. </w:t>
-      </w:r>
-    </w:p>
-    <w:p>
-      <w:pPr>
-        <w:rPr>
-          <w:lang w:val="de-AT"/>
-        </w:rPr>
-      </w:pPr>
-      <w:r>
-        <w:t xml:space="preserve">Der Speicherort für die </w:t>
-      </w:r>
-      <w:r>
-        <w:t>Bilder, di</w:t>
-      </w:r>
-      <w:r>
-        <w:t>e der Benutzer schießt</w:t>
-      </w:r>
-      <w:r>
-        <w:t>, ist folgendermaßen definiert</w:t>
-      </w:r>
-      <w:r>
-        <w:t xml:space="preserve">: </w:t>
-      </w:r>
-      <w:r>
-        <w:t xml:space="preserve"> </w:t>
-      </w:r>
-      <w:r>
-        <w:rPr>
-          <w:lang w:val="de-AT"/>
-        </w:rPr>
-        <w:t>“</w:t>
-      </w:r>
-      <w:r>
-        <w:rPr>
-          <w:lang w:val="de-AT"/>
-        </w:rPr>
-        <w:t>/storage/emulated/0/Android/data/com.example.dermaai_android_140/files/Pictures/Photo_User/</w:t>
-      </w:r>
-      <w:r>
-        <w:rPr>
-          <w:lang w:val="de-AT"/>
-        </w:rPr>
-        <w:t>&lt;filename&gt;</w:t>
-      </w:r>
-      <w:r>
-        <w:rPr>
-          <w:lang w:val="de-AT"/>
-        </w:rPr>
-        <w:t>.jpg</w:t>
-      </w:r>
-      <w:r>
-        <w:rPr>
-          <w:lang w:val="de-AT"/>
-        </w:rPr>
-        <w:t>”</w:t>
+        <w:rPr>
+          <w:lang w:val="de-AT"/>
+        </w:rPr>
+        <w:t>“/storage/emulated/0/Android/data/com.example.dermaai_android_140/files/Pictures/Photo_User/&lt;filename&gt;.jpg”</w:t>
       </w:r>
     </w:p>
     <w:p>
@@ -3231,15 +3191,15 @@
     <w:lsdException w:name="Unresolved Mention" w:semiHidden="1" w:unhideWhenUsed="1"/>
     <w:lsdException w:name="Smart Link" w:semiHidden="1" w:unhideWhenUsed="1"/>
   </w:latentStyles>
-  <w:style w:type="paragraph" w:default="1" w:styleId="Standard">
+  <w:style w:type="paragraph" w:default="1" w:styleId="Normal">
     <w:name w:val="Normal"/>
     <w:qFormat/>
   </w:style>
-  <w:style w:type="paragraph" w:styleId="berschrift1">
+  <w:style w:type="paragraph" w:styleId="Heading1">
     <w:name w:val="heading 1"/>
-    <w:basedOn w:val="Standard"/>
-    <w:next w:val="Standard"/>
-    <w:link w:val="berschrift1Zchn"/>
+    <w:basedOn w:val="Normal"/>
+    <w:next w:val="Normal"/>
+    <w:link w:val="Heading1Char"/>
     <w:uiPriority w:val="9"/>
     <w:qFormat/>
     <w:rsid w:val="009B40CA"/>
@@ -3256,11 +3216,11 @@
       <w:szCs w:val="40"/>
     </w:rPr>
   </w:style>
-  <w:style w:type="paragraph" w:styleId="berschrift2">
+  <w:style w:type="paragraph" w:styleId="Heading2">
     <w:name w:val="heading 2"/>
-    <w:basedOn w:val="Standard"/>
-    <w:next w:val="Standard"/>
-    <w:link w:val="berschrift2Zchn"/>
+    <w:basedOn w:val="Normal"/>
+    <w:next w:val="Normal"/>
+    <w:link w:val="Heading2Char"/>
     <w:uiPriority w:val="9"/>
     <w:unhideWhenUsed/>
     <w:qFormat/>
@@ -3278,11 +3238,11 @@
       <w:szCs w:val="32"/>
     </w:rPr>
   </w:style>
-  <w:style w:type="paragraph" w:styleId="berschrift3">
+  <w:style w:type="paragraph" w:styleId="Heading3">
     <w:name w:val="heading 3"/>
-    <w:basedOn w:val="Standard"/>
-    <w:next w:val="Standard"/>
-    <w:link w:val="berschrift3Zchn"/>
+    <w:basedOn w:val="Normal"/>
+    <w:next w:val="Normal"/>
+    <w:link w:val="Heading3Char"/>
     <w:uiPriority w:val="9"/>
     <w:unhideWhenUsed/>
     <w:qFormat/>
@@ -3300,11 +3260,11 @@
       <w:szCs w:val="28"/>
     </w:rPr>
   </w:style>
-  <w:style w:type="paragraph" w:styleId="berschrift4">
+  <w:style w:type="paragraph" w:styleId="Heading4">
     <w:name w:val="heading 4"/>
-    <w:basedOn w:val="Standard"/>
-    <w:next w:val="Standard"/>
-    <w:link w:val="berschrift4Zchn"/>
+    <w:basedOn w:val="Normal"/>
+    <w:next w:val="Normal"/>
+    <w:link w:val="Heading4Char"/>
     <w:uiPriority w:val="9"/>
     <w:semiHidden/>
     <w:unhideWhenUsed/>
@@ -3323,11 +3283,11 @@
       <w:color w:val="0F4761" w:themeColor="accent1" w:themeShade="BF"/>
     </w:rPr>
   </w:style>
-  <w:style w:type="paragraph" w:styleId="berschrift5">
+  <w:style w:type="paragraph" w:styleId="Heading5">
     <w:name w:val="heading 5"/>
-    <w:basedOn w:val="Standard"/>
-    <w:next w:val="Standard"/>
-    <w:link w:val="berschrift5Zchn"/>
+    <w:basedOn w:val="Normal"/>
+    <w:next w:val="Normal"/>
+    <w:link w:val="Heading5Char"/>
     <w:uiPriority w:val="9"/>
     <w:semiHidden/>
     <w:unhideWhenUsed/>
@@ -3344,11 +3304,11 @@
       <w:color w:val="0F4761" w:themeColor="accent1" w:themeShade="BF"/>
     </w:rPr>
   </w:style>
-  <w:style w:type="paragraph" w:styleId="berschrift6">
+  <w:style w:type="paragraph" w:styleId="Heading6">
     <w:name w:val="heading 6"/>
-    <w:basedOn w:val="Standard"/>
-    <w:next w:val="Standard"/>
-    <w:link w:val="berschrift6Zchn"/>
+    <w:basedOn w:val="Normal"/>
+    <w:next w:val="Normal"/>
+    <w:link w:val="Heading6Char"/>
     <w:uiPriority w:val="9"/>
     <w:semiHidden/>
     <w:unhideWhenUsed/>
@@ -3367,11 +3327,11 @@
       <w:color w:val="595959" w:themeColor="text1" w:themeTint="A6"/>
     </w:rPr>
   </w:style>
-  <w:style w:type="paragraph" w:styleId="berschrift7">
+  <w:style w:type="paragraph" w:styleId="Heading7">
     <w:name w:val="heading 7"/>
-    <w:basedOn w:val="Standard"/>
-    <w:next w:val="Standard"/>
-    <w:link w:val="berschrift7Zchn"/>
+    <w:basedOn w:val="Normal"/>
+    <w:next w:val="Normal"/>
+    <w:link w:val="Heading7Char"/>
     <w:uiPriority w:val="9"/>
     <w:semiHidden/>
     <w:unhideWhenUsed/>
@@ -3388,11 +3348,11 @@
       <w:color w:val="595959" w:themeColor="text1" w:themeTint="A6"/>
     </w:rPr>
   </w:style>
-  <w:style w:type="paragraph" w:styleId="berschrift8">
+  <w:style w:type="paragraph" w:styleId="Heading8">
     <w:name w:val="heading 8"/>
-    <w:basedOn w:val="Standard"/>
-    <w:next w:val="Standard"/>
-    <w:link w:val="berschrift8Zchn"/>
+    <w:basedOn w:val="Normal"/>
+    <w:next w:val="Normal"/>
+    <w:link w:val="Heading8Char"/>
     <w:uiPriority w:val="9"/>
     <w:semiHidden/>
     <w:unhideWhenUsed/>
@@ -3411,11 +3371,11 @@
       <w:color w:val="272727" w:themeColor="text1" w:themeTint="D8"/>
     </w:rPr>
   </w:style>
-  <w:style w:type="paragraph" w:styleId="berschrift9">
+  <w:style w:type="paragraph" w:styleId="Heading9">
     <w:name w:val="heading 9"/>
-    <w:basedOn w:val="Standard"/>
-    <w:next w:val="Standard"/>
-    <w:link w:val="berschrift9Zchn"/>
+    <w:basedOn w:val="Normal"/>
+    <w:next w:val="Normal"/>
+    <w:link w:val="Heading9Char"/>
     <w:uiPriority w:val="9"/>
     <w:semiHidden/>
     <w:unhideWhenUsed/>
@@ -3432,12 +3392,13 @@
       <w:color w:val="272727" w:themeColor="text1" w:themeTint="D8"/>
     </w:rPr>
   </w:style>
-  <w:style w:type="character" w:default="1" w:styleId="Absatz-Standardschriftart">
+  <w:style w:type="character" w:default="1" w:styleId="DefaultParagraphFont">
     <w:name w:val="Default Paragraph Font"/>
     <w:uiPriority w:val="1"/>
+    <w:semiHidden/>
     <w:unhideWhenUsed/>
   </w:style>
-  <w:style w:type="table" w:default="1" w:styleId="NormaleTabelle">
+  <w:style w:type="table" w:default="1" w:styleId="TableNormal">
     <w:name w:val="Normal Table"/>
     <w:uiPriority w:val="99"/>
     <w:semiHidden/>
@@ -3452,16 +3413,16 @@
       </w:tblCellMar>
     </w:tblPr>
   </w:style>
-  <w:style w:type="numbering" w:default="1" w:styleId="KeineListe">
+  <w:style w:type="numbering" w:default="1" w:styleId="NoList">
     <w:name w:val="No List"/>
     <w:uiPriority w:val="99"/>
     <w:semiHidden/>
     <w:unhideWhenUsed/>
   </w:style>
-  <w:style w:type="character" w:customStyle="1" w:styleId="berschrift1Zchn">
-    <w:name w:val="Überschrift 1 Zchn"/>
-    <w:basedOn w:val="Absatz-Standardschriftart"/>
-    <w:link w:val="berschrift1"/>
+  <w:style w:type="character" w:customStyle="1" w:styleId="Heading1Char">
+    <w:name w:val="Heading 1 Char"/>
+    <w:basedOn w:val="DefaultParagraphFont"/>
+    <w:link w:val="Heading1"/>
     <w:uiPriority w:val="9"/>
     <w:rsid w:val="009B40CA"/>
     <w:rPr>
@@ -3471,10 +3432,10 @@
       <w:szCs w:val="40"/>
     </w:rPr>
   </w:style>
-  <w:style w:type="character" w:customStyle="1" w:styleId="berschrift2Zchn">
-    <w:name w:val="Überschrift 2 Zchn"/>
-    <w:basedOn w:val="Absatz-Standardschriftart"/>
-    <w:link w:val="berschrift2"/>
+  <w:style w:type="character" w:customStyle="1" w:styleId="Heading2Char">
+    <w:name w:val="Heading 2 Char"/>
+    <w:basedOn w:val="DefaultParagraphFont"/>
+    <w:link w:val="Heading2"/>
     <w:uiPriority w:val="9"/>
     <w:rsid w:val="009B40CA"/>
     <w:rPr>
@@ -3484,10 +3445,10 @@
       <w:szCs w:val="32"/>
     </w:rPr>
   </w:style>
-  <w:style w:type="character" w:customStyle="1" w:styleId="berschrift3Zchn">
-    <w:name w:val="Überschrift 3 Zchn"/>
-    <w:basedOn w:val="Absatz-Standardschriftart"/>
-    <w:link w:val="berschrift3"/>
+  <w:style w:type="character" w:customStyle="1" w:styleId="Heading3Char">
+    <w:name w:val="Heading 3 Char"/>
+    <w:basedOn w:val="DefaultParagraphFont"/>
+    <w:link w:val="Heading3"/>
     <w:uiPriority w:val="9"/>
     <w:rsid w:val="009B40CA"/>
     <w:rPr>
@@ -3497,10 +3458,10 @@
       <w:szCs w:val="28"/>
     </w:rPr>
   </w:style>
-  <w:style w:type="character" w:customStyle="1" w:styleId="berschrift4Zchn">
-    <w:name w:val="Überschrift 4 Zchn"/>
-    <w:basedOn w:val="Absatz-Standardschriftart"/>
-    <w:link w:val="berschrift4"/>
+  <w:style w:type="character" w:customStyle="1" w:styleId="Heading4Char">
+    <w:name w:val="Heading 4 Char"/>
+    <w:basedOn w:val="DefaultParagraphFont"/>
+    <w:link w:val="Heading4"/>
     <w:uiPriority w:val="9"/>
     <w:semiHidden/>
     <w:rsid w:val="009B40CA"/>
@@ -3511,10 +3472,10 @@
       <w:color w:val="0F4761" w:themeColor="accent1" w:themeShade="BF"/>
     </w:rPr>
   </w:style>
-  <w:style w:type="character" w:customStyle="1" w:styleId="berschrift5Zchn">
-    <w:name w:val="Überschrift 5 Zchn"/>
-    <w:basedOn w:val="Absatz-Standardschriftart"/>
-    <w:link w:val="berschrift5"/>
+  <w:style w:type="character" w:customStyle="1" w:styleId="Heading5Char">
+    <w:name w:val="Heading 5 Char"/>
+    <w:basedOn w:val="DefaultParagraphFont"/>
+    <w:link w:val="Heading5"/>
     <w:uiPriority w:val="9"/>
     <w:semiHidden/>
     <w:rsid w:val="009B40CA"/>
@@ -3523,10 +3484,10 @@
       <w:color w:val="0F4761" w:themeColor="accent1" w:themeShade="BF"/>
     </w:rPr>
   </w:style>
-  <w:style w:type="character" w:customStyle="1" w:styleId="berschrift6Zchn">
-    <w:name w:val="Überschrift 6 Zchn"/>
-    <w:basedOn w:val="Absatz-Standardschriftart"/>
-    <w:link w:val="berschrift6"/>
+  <w:style w:type="character" w:customStyle="1" w:styleId="Heading6Char">
+    <w:name w:val="Heading 6 Char"/>
+    <w:basedOn w:val="DefaultParagraphFont"/>
+    <w:link w:val="Heading6"/>
     <w:uiPriority w:val="9"/>
     <w:semiHidden/>
     <w:rsid w:val="009B40CA"/>
@@ -3537,10 +3498,10 @@
       <w:color w:val="595959" w:themeColor="text1" w:themeTint="A6"/>
     </w:rPr>
   </w:style>
-  <w:style w:type="character" w:customStyle="1" w:styleId="berschrift7Zchn">
-    <w:name w:val="Überschrift 7 Zchn"/>
-    <w:basedOn w:val="Absatz-Standardschriftart"/>
-    <w:link w:val="berschrift7"/>
+  <w:style w:type="character" w:customStyle="1" w:styleId="Heading7Char">
+    <w:name w:val="Heading 7 Char"/>
+    <w:basedOn w:val="DefaultParagraphFont"/>
+    <w:link w:val="Heading7"/>
     <w:uiPriority w:val="9"/>
     <w:semiHidden/>
     <w:rsid w:val="009B40CA"/>
@@ -3549,10 +3510,10 @@
       <w:color w:val="595959" w:themeColor="text1" w:themeTint="A6"/>
     </w:rPr>
   </w:style>
-  <w:style w:type="character" w:customStyle="1" w:styleId="berschrift8Zchn">
-    <w:name w:val="Überschrift 8 Zchn"/>
-    <w:basedOn w:val="Absatz-Standardschriftart"/>
-    <w:link w:val="berschrift8"/>
+  <w:style w:type="character" w:customStyle="1" w:styleId="Heading8Char">
+    <w:name w:val="Heading 8 Char"/>
+    <w:basedOn w:val="DefaultParagraphFont"/>
+    <w:link w:val="Heading8"/>
     <w:uiPriority w:val="9"/>
     <w:semiHidden/>
     <w:rsid w:val="009B40CA"/>
@@ -3563,10 +3524,10 @@
       <w:color w:val="272727" w:themeColor="text1" w:themeTint="D8"/>
     </w:rPr>
   </w:style>
-  <w:style w:type="character" w:customStyle="1" w:styleId="berschrift9Zchn">
-    <w:name w:val="Überschrift 9 Zchn"/>
-    <w:basedOn w:val="Absatz-Standardschriftart"/>
-    <w:link w:val="berschrift9"/>
+  <w:style w:type="character" w:customStyle="1" w:styleId="Heading9Char">
+    <w:name w:val="Heading 9 Char"/>
+    <w:basedOn w:val="DefaultParagraphFont"/>
+    <w:link w:val="Heading9"/>
     <w:uiPriority w:val="9"/>
     <w:semiHidden/>
     <w:rsid w:val="009B40CA"/>
@@ -3575,11 +3536,11 @@
       <w:color w:val="272727" w:themeColor="text1" w:themeTint="D8"/>
     </w:rPr>
   </w:style>
-  <w:style w:type="paragraph" w:styleId="Titel">
+  <w:style w:type="paragraph" w:styleId="Title">
     <w:name w:val="Title"/>
-    <w:basedOn w:val="Standard"/>
-    <w:next w:val="Standard"/>
-    <w:link w:val="TitelZchn"/>
+    <w:basedOn w:val="Normal"/>
+    <w:next w:val="Normal"/>
+    <w:link w:val="TitleChar"/>
     <w:uiPriority w:val="10"/>
     <w:qFormat/>
     <w:rsid w:val="009B40CA"/>
@@ -3595,10 +3556,10 @@
       <w:szCs w:val="56"/>
     </w:rPr>
   </w:style>
-  <w:style w:type="character" w:customStyle="1" w:styleId="TitelZchn">
-    <w:name w:val="Titel Zchn"/>
-    <w:basedOn w:val="Absatz-Standardschriftart"/>
-    <w:link w:val="Titel"/>
+  <w:style w:type="character" w:customStyle="1" w:styleId="TitleChar">
+    <w:name w:val="Title Char"/>
+    <w:basedOn w:val="DefaultParagraphFont"/>
+    <w:link w:val="Title"/>
     <w:uiPriority w:val="10"/>
     <w:rsid w:val="009B40CA"/>
     <w:rPr>
@@ -3609,11 +3570,11 @@
       <w:szCs w:val="56"/>
     </w:rPr>
   </w:style>
-  <w:style w:type="paragraph" w:styleId="Untertitel">
+  <w:style w:type="paragraph" w:styleId="Subtitle">
     <w:name w:val="Subtitle"/>
-    <w:basedOn w:val="Standard"/>
-    <w:next w:val="Standard"/>
-    <w:link w:val="UntertitelZchn"/>
+    <w:basedOn w:val="Normal"/>
+    <w:next w:val="Normal"/>
+    <w:link w:val="SubtitleChar"/>
     <w:uiPriority w:val="11"/>
     <w:qFormat/>
     <w:rsid w:val="009B40CA"/>
@@ -3630,10 +3591,10 @@
       <w:szCs w:val="28"/>
     </w:rPr>
   </w:style>
-  <w:style w:type="character" w:customStyle="1" w:styleId="UntertitelZchn">
-    <w:name w:val="Untertitel Zchn"/>
-    <w:basedOn w:val="Absatz-Standardschriftart"/>
-    <w:link w:val="Untertitel"/>
+  <w:style w:type="character" w:customStyle="1" w:styleId="SubtitleChar">
+    <w:name w:val="Subtitle Char"/>
+    <w:basedOn w:val="DefaultParagraphFont"/>
+    <w:link w:val="Subtitle"/>
     <w:uiPriority w:val="11"/>
     <w:rsid w:val="009B40CA"/>
     <w:rPr>
@@ -3644,11 +3605,11 @@
       <w:szCs w:val="28"/>
     </w:rPr>
   </w:style>
-  <w:style w:type="paragraph" w:styleId="Zitat">
+  <w:style w:type="paragraph" w:styleId="Quote">
     <w:name w:val="Quote"/>
-    <w:basedOn w:val="Standard"/>
-    <w:next w:val="Standard"/>
-    <w:link w:val="ZitatZchn"/>
+    <w:basedOn w:val="Normal"/>
+    <w:next w:val="Normal"/>
+    <w:link w:val="QuoteChar"/>
     <w:uiPriority w:val="29"/>
     <w:qFormat/>
     <w:rsid w:val="009B40CA"/>
@@ -3662,10 +3623,10 @@
       <w:color w:val="404040" w:themeColor="text1" w:themeTint="BF"/>
     </w:rPr>
   </w:style>
-  <w:style w:type="character" w:customStyle="1" w:styleId="ZitatZchn">
-    <w:name w:val="Zitat Zchn"/>
-    <w:basedOn w:val="Absatz-Standardschriftart"/>
-    <w:link w:val="Zitat"/>
+  <w:style w:type="character" w:customStyle="1" w:styleId="QuoteChar">
+    <w:name w:val="Quote Char"/>
+    <w:basedOn w:val="DefaultParagraphFont"/>
+    <w:link w:val="Quote"/>
     <w:uiPriority w:val="29"/>
     <w:rsid w:val="009B40CA"/>
     <w:rPr>
@@ -3674,9 +3635,9 @@
       <w:color w:val="404040" w:themeColor="text1" w:themeTint="BF"/>
     </w:rPr>
   </w:style>
-  <w:style w:type="paragraph" w:styleId="Listenabsatz">
+  <w:style w:type="paragraph" w:styleId="ListParagraph">
     <w:name w:val="List Paragraph"/>
-    <w:basedOn w:val="Standard"/>
+    <w:basedOn w:val="Normal"/>
     <w:uiPriority w:val="34"/>
     <w:qFormat/>
     <w:rsid w:val="009B40CA"/>
@@ -3685,9 +3646,9 @@
       <w:contextualSpacing/>
     </w:pPr>
   </w:style>
-  <w:style w:type="character" w:styleId="IntensiveHervorhebung">
+  <w:style w:type="character" w:styleId="IntenseEmphasis">
     <w:name w:val="Intense Emphasis"/>
-    <w:basedOn w:val="Absatz-Standardschriftart"/>
+    <w:basedOn w:val="DefaultParagraphFont"/>
     <w:uiPriority w:val="21"/>
     <w:qFormat/>
     <w:rsid w:val="009B40CA"/>
@@ -3697,11 +3658,11 @@
       <w:color w:val="0F4761" w:themeColor="accent1" w:themeShade="BF"/>
     </w:rPr>
   </w:style>
-  <w:style w:type="paragraph" w:styleId="IntensivesZitat">
+  <w:style w:type="paragraph" w:styleId="IntenseQuote">
     <w:name w:val="Intense Quote"/>
-    <w:basedOn w:val="Standard"/>
-    <w:next w:val="Standard"/>
-    <w:link w:val="IntensivesZitatZchn"/>
+    <w:basedOn w:val="Normal"/>
+    <w:next w:val="Normal"/>
+    <w:link w:val="IntenseQuoteChar"/>
     <w:uiPriority w:val="30"/>
     <w:qFormat/>
     <w:rsid w:val="009B40CA"/>
@@ -3720,10 +3681,10 @@
       <w:color w:val="0F4761" w:themeColor="accent1" w:themeShade="BF"/>
     </w:rPr>
   </w:style>
-  <w:style w:type="character" w:customStyle="1" w:styleId="IntensivesZitatZchn">
-    <w:name w:val="Intensives Zitat Zchn"/>
-    <w:basedOn w:val="Absatz-Standardschriftart"/>
-    <w:link w:val="IntensivesZitat"/>
+  <w:style w:type="character" w:customStyle="1" w:styleId="IntenseQuoteChar">
+    <w:name w:val="Intense Quote Char"/>
+    <w:basedOn w:val="DefaultParagraphFont"/>
+    <w:link w:val="IntenseQuote"/>
     <w:uiPriority w:val="30"/>
     <w:rsid w:val="009B40CA"/>
     <w:rPr>
@@ -3732,9 +3693,9 @@
       <w:color w:val="0F4761" w:themeColor="accent1" w:themeShade="BF"/>
     </w:rPr>
   </w:style>
-  <w:style w:type="character" w:styleId="IntensiverVerweis">
+  <w:style w:type="character" w:styleId="IntenseReference">
     <w:name w:val="Intense Reference"/>
-    <w:basedOn w:val="Absatz-Standardschriftart"/>
+    <w:basedOn w:val="DefaultParagraphFont"/>
     <w:uiPriority w:val="32"/>
     <w:qFormat/>
     <w:rsid w:val="009B40CA"/>
@@ -3748,7 +3709,7 @@
   </w:style>
   <w:style w:type="character" w:styleId="Hyperlink">
     <w:name w:val="Hyperlink"/>
-    <w:basedOn w:val="Absatz-Standardschriftart"/>
+    <w:basedOn w:val="DefaultParagraphFont"/>
     <w:uiPriority w:val="99"/>
     <w:unhideWhenUsed/>
     <w:rsid w:val="00021D20"/>
@@ -3757,9 +3718,9 @@
       <w:u w:val="single"/>
     </w:rPr>
   </w:style>
-  <w:style w:type="character" w:styleId="NichtaufgelsteErwhnung">
+  <w:style w:type="character" w:styleId="UnresolvedMention">
     <w:name w:val="Unresolved Mention"/>
-    <w:basedOn w:val="Absatz-Standardschriftart"/>
+    <w:basedOn w:val="DefaultParagraphFont"/>
     <w:uiPriority w:val="99"/>
     <w:semiHidden/>
     <w:unhideWhenUsed/>
@@ -3769,10 +3730,10 @@
       <w:shd w:val="clear" w:color="auto" w:fill="E1DFDD"/>
     </w:rPr>
   </w:style>
-  <w:style w:type="paragraph" w:styleId="Kopfzeile">
+  <w:style w:type="paragraph" w:styleId="Header">
     <w:name w:val="header"/>
-    <w:basedOn w:val="Standard"/>
-    <w:link w:val="KopfzeileZchn"/>
+    <w:basedOn w:val="Normal"/>
+    <w:link w:val="HeaderChar"/>
     <w:uiPriority w:val="99"/>
     <w:unhideWhenUsed/>
     <w:rsid w:val="005F36E5"/>
@@ -3784,17 +3745,17 @@
       <w:spacing w:after="0" w:line="240" w:lineRule="auto"/>
     </w:pPr>
   </w:style>
-  <w:style w:type="character" w:customStyle="1" w:styleId="KopfzeileZchn">
-    <w:name w:val="Kopfzeile Zchn"/>
-    <w:basedOn w:val="Absatz-Standardschriftart"/>
-    <w:link w:val="Kopfzeile"/>
+  <w:style w:type="character" w:customStyle="1" w:styleId="HeaderChar">
+    <w:name w:val="Header Char"/>
+    <w:basedOn w:val="DefaultParagraphFont"/>
+    <w:link w:val="Header"/>
     <w:uiPriority w:val="99"/>
     <w:rsid w:val="005F36E5"/>
   </w:style>
-  <w:style w:type="paragraph" w:styleId="Fuzeile">
+  <w:style w:type="paragraph" w:styleId="Footer">
     <w:name w:val="footer"/>
-    <w:basedOn w:val="Standard"/>
-    <w:link w:val="FuzeileZchn"/>
+    <w:basedOn w:val="Normal"/>
+    <w:link w:val="FooterChar"/>
     <w:uiPriority w:val="99"/>
     <w:unhideWhenUsed/>
     <w:rsid w:val="005F36E5"/>
@@ -3806,17 +3767,17 @@
       <w:spacing w:after="0" w:line="240" w:lineRule="auto"/>
     </w:pPr>
   </w:style>
-  <w:style w:type="character" w:customStyle="1" w:styleId="FuzeileZchn">
-    <w:name w:val="Fußzeile Zchn"/>
-    <w:basedOn w:val="Absatz-Standardschriftart"/>
-    <w:link w:val="Fuzeile"/>
+  <w:style w:type="character" w:customStyle="1" w:styleId="FooterChar">
+    <w:name w:val="Footer Char"/>
+    <w:basedOn w:val="DefaultParagraphFont"/>
+    <w:link w:val="Footer"/>
     <w:uiPriority w:val="99"/>
     <w:rsid w:val="005F36E5"/>
   </w:style>
-  <w:style w:type="paragraph" w:styleId="HTMLVorformatiert">
+  <w:style w:type="paragraph" w:styleId="HTMLPreformatted">
     <w:name w:val="HTML Preformatted"/>
-    <w:basedOn w:val="Standard"/>
-    <w:link w:val="HTMLVorformatiertZchn"/>
+    <w:basedOn w:val="Normal"/>
+    <w:link w:val="HTMLPreformattedChar"/>
     <w:uiPriority w:val="99"/>
     <w:semiHidden/>
     <w:unhideWhenUsed/>
@@ -3830,10 +3791,10 @@
       <w:szCs w:val="20"/>
     </w:rPr>
   </w:style>
-  <w:style w:type="character" w:customStyle="1" w:styleId="HTMLVorformatiertZchn">
-    <w:name w:val="HTML Vorformatiert Zchn"/>
-    <w:basedOn w:val="Absatz-Standardschriftart"/>
-    <w:link w:val="HTMLVorformatiert"/>
+  <w:style w:type="character" w:customStyle="1" w:styleId="HTMLPreformattedChar">
+    <w:name w:val="HTML Preformatted Char"/>
+    <w:basedOn w:val="DefaultParagraphFont"/>
+    <w:link w:val="HTMLPreformatted"/>
     <w:uiPriority w:val="99"/>
     <w:semiHidden/>
     <w:rsid w:val="00771DD0"/>

</xml_diff>

<commit_message>
Android - Api Links / Http-Traffic / Docs - Diagramm
- added: links.xml
- added: Diagramm
- added: Allow HTTP-Traffic
</commit_message>
<xml_diff>
--- a/documents/Android-JonasBogensberger.docx
+++ b/documents/Android-JonasBogensberger.docx
@@ -72,9 +72,64 @@
         </w:numPr>
         <w:spacing w:line="360" w:lineRule="auto"/>
       </w:pPr>
+      <w:proofErr w:type="spellStart"/>
       <w:r>
         <w:t>ViewModel</w:t>
       </w:r>
+      <w:proofErr w:type="spellEnd"/>
+    </w:p>
+    <w:p>
+      <w:pPr>
+        <w:spacing w:line="360" w:lineRule="auto"/>
+      </w:pPr>
+    </w:p>
+    <w:p>
+      <w:pPr>
+        <w:spacing w:line="360" w:lineRule="auto"/>
+      </w:pPr>
+      <w:r>
+        <w:drawing>
+          <wp:inline distT="0" distB="0" distL="0" distR="0" wp14:anchorId="2FD0B60D" wp14:editId="74E4E5B0">
+            <wp:extent cx="5153025" cy="885825"/>
+            <wp:effectExtent l="0" t="0" r="9525" b="9525"/>
+            <wp:docPr id="493707355" name="Graphic 1"/>
+            <wp:cNvGraphicFramePr>
+              <a:graphicFrameLocks xmlns:a="http://schemas.openxmlformats.org/drawingml/2006/main" noChangeAspect="1"/>
+            </wp:cNvGraphicFramePr>
+            <a:graphic xmlns:a="http://schemas.openxmlformats.org/drawingml/2006/main">
+              <a:graphicData uri="http://schemas.openxmlformats.org/drawingml/2006/picture">
+                <pic:pic xmlns:pic="http://schemas.openxmlformats.org/drawingml/2006/picture">
+                  <pic:nvPicPr>
+                    <pic:cNvPr id="493707355" name=""/>
+                    <pic:cNvPicPr/>
+                  </pic:nvPicPr>
+                  <pic:blipFill>
+                    <a:blip r:embed="rId8">
+                      <a:extLst>
+                        <a:ext uri="{96DAC541-7B7A-43D3-8B79-37D633B846F1}">
+                          <asvg:svgBlip xmlns:asvg="http://schemas.microsoft.com/office/drawing/2016/SVG/main" r:embed="rId9"/>
+                        </a:ext>
+                      </a:extLst>
+                    </a:blip>
+                    <a:stretch>
+                      <a:fillRect/>
+                    </a:stretch>
+                  </pic:blipFill>
+                  <pic:spPr>
+                    <a:xfrm>
+                      <a:off x="0" y="0"/>
+                      <a:ext cx="5153025" cy="885825"/>
+                    </a:xfrm>
+                    <a:prstGeom prst="rect">
+                      <a:avLst/>
+                    </a:prstGeom>
+                  </pic:spPr>
+                </pic:pic>
+              </a:graphicData>
+            </a:graphic>
+          </wp:inline>
+        </w:drawing>
+      </w:r>
     </w:p>
     <w:p>
       <w:pPr>
@@ -88,6 +143,28 @@
         <w:jc w:val="center"/>
       </w:pPr>
       <w:r>
+        <w:t>Interaktion mit Backend</w:t>
+      </w:r>
+    </w:p>
+    <w:p/>
+    <w:p>
+      <w:pPr>
+        <w:pStyle w:val="Heading1"/>
+        <w:spacing w:line="360" w:lineRule="auto"/>
+        <w:jc w:val="center"/>
+      </w:pPr>
+      <w:r>
+        <w:t>Klassen</w:t>
+      </w:r>
+    </w:p>
+    <w:p/>
+    <w:p>
+      <w:pPr>
+        <w:pStyle w:val="Heading1"/>
+        <w:spacing w:line="360" w:lineRule="auto"/>
+        <w:jc w:val="center"/>
+      </w:pPr>
+      <w:r>
         <w:t>Verzeichnisse</w:t>
       </w:r>
     </w:p>
@@ -128,33 +205,93 @@
     <w:p>
       <w:pPr>
         <w:spacing w:line="360" w:lineRule="auto"/>
-        <w:rPr>
-          <w:lang w:val="en-AU"/>
-        </w:rPr>
-      </w:pPr>
-      <w:r>
-        <w:rPr>
-          <w:lang w:val="en-AU"/>
-        </w:rPr>
-        <w:t>„Android\app\src\main\java\com\example\dermaai_android_140\ui“</w:t>
-      </w:r>
-    </w:p>
-    <w:p>
-      <w:pPr>
-        <w:spacing w:line="360" w:lineRule="auto"/>
-      </w:pPr>
-      <w:r>
-        <w:t>Dieses beeinhaltet weitere U</w:t>
-      </w:r>
-      <w:r>
-        <w:t xml:space="preserve">nterverzeichnisse, die </w:t>
-      </w:r>
-      <w:r>
-        <w:t xml:space="preserve">die Klassen (Fragment und ViewModel) </w:t>
-      </w:r>
-      <w:r>
-        <w:t>zur zugehörigen XML-Datei beeinhaltet</w:t>
-      </w:r>
+      </w:pPr>
+      <w:r>
+        <w:t>„Android\</w:t>
+      </w:r>
+      <w:proofErr w:type="spellStart"/>
+      <w:r>
+        <w:t>app</w:t>
+      </w:r>
+      <w:proofErr w:type="spellEnd"/>
+      <w:r>
+        <w:t>\</w:t>
+      </w:r>
+      <w:proofErr w:type="spellStart"/>
+      <w:r>
+        <w:t>src</w:t>
+      </w:r>
+      <w:proofErr w:type="spellEnd"/>
+      <w:r>
+        <w:t>\</w:t>
+      </w:r>
+      <w:proofErr w:type="spellStart"/>
+      <w:r>
+        <w:t>main</w:t>
+      </w:r>
+      <w:proofErr w:type="spellEnd"/>
+      <w:r>
+        <w:t>\</w:t>
+      </w:r>
+      <w:proofErr w:type="spellStart"/>
+      <w:r>
+        <w:t>java</w:t>
+      </w:r>
+      <w:proofErr w:type="spellEnd"/>
+      <w:r>
+        <w:t>\</w:t>
+      </w:r>
+      <w:proofErr w:type="spellStart"/>
+      <w:r>
+        <w:t>com</w:t>
+      </w:r>
+      <w:proofErr w:type="spellEnd"/>
+      <w:r>
+        <w:t>\</w:t>
+      </w:r>
+      <w:proofErr w:type="spellStart"/>
+      <w:r>
+        <w:t>example</w:t>
+      </w:r>
+      <w:proofErr w:type="spellEnd"/>
+      <w:r>
+        <w:t>\dermaai_android_140\ui“</w:t>
+      </w:r>
+    </w:p>
+    <w:p>
+      <w:pPr>
+        <w:spacing w:line="360" w:lineRule="auto"/>
+      </w:pPr>
+      <w:r>
+        <w:t xml:space="preserve">Dieses </w:t>
+      </w:r>
+      <w:proofErr w:type="spellStart"/>
+      <w:r>
+        <w:t>beeinhaltet</w:t>
+      </w:r>
+      <w:proofErr w:type="spellEnd"/>
+      <w:r>
+        <w:t xml:space="preserve"> weitere Unterverzeichnisse, die </w:t>
+      </w:r>
+      <w:r>
+        <w:t xml:space="preserve">die Klassen (Fragment und </w:t>
+      </w:r>
+      <w:proofErr w:type="spellStart"/>
+      <w:r>
+        <w:t>ViewModel</w:t>
+      </w:r>
+      <w:proofErr w:type="spellEnd"/>
+      <w:r>
+        <w:t xml:space="preserve">) </w:t>
+      </w:r>
+      <w:r>
+        <w:t xml:space="preserve">zur zugehörigen XML-Datei </w:t>
+      </w:r>
+      <w:proofErr w:type="spellStart"/>
+      <w:r>
+        <w:t>beeinhaltet</w:t>
+      </w:r>
+      <w:proofErr w:type="spellEnd"/>
       <w:r>
         <w:t>.</w:t>
       </w:r>
@@ -162,14 +299,9 @@
     <w:p>
       <w:pPr>
         <w:spacing w:line="360" w:lineRule="auto"/>
-        <w:rPr>
-          <w:lang w:val="en-AU"/>
-        </w:rPr>
-      </w:pPr>
-      <w:r>
-        <w:rPr>
-          <w:lang w:val="en-AU"/>
-        </w:rPr>
+      </w:pPr>
+      <w:r>
+        <w:lastRenderedPageBreak/>
         <w:t>„Android\app\src\main\java\com\example\dermaai_android_140\myClasses“</w:t>
       </w:r>
     </w:p>
@@ -178,10 +310,23 @@
         <w:spacing w:line="360" w:lineRule="auto"/>
       </w:pPr>
       <w:r>
-        <w:t>Hier befinden sich die H</w:t>
-      </w:r>
-      <w:r>
-        <w:t>elper-Klassen, wie „Storage“, „AppModule“ oder  „RequestCallback“</w:t>
+        <w:t>Hier befinden sich die Helper-Klassen, wie „Storage“, „</w:t>
+      </w:r>
+      <w:proofErr w:type="spellStart"/>
+      <w:r>
+        <w:t>AppModule</w:t>
+      </w:r>
+      <w:proofErr w:type="spellEnd"/>
+      <w:r>
+        <w:t>“ oder  „</w:t>
+      </w:r>
+      <w:proofErr w:type="spellStart"/>
+      <w:r>
+        <w:t>RequestCallback</w:t>
+      </w:r>
+      <w:proofErr w:type="spellEnd"/>
+      <w:r>
+        <w:t>“</w:t>
       </w:r>
       <w:r>
         <w:t>.</w:t>
@@ -190,15 +335,65 @@
     <w:p>
       <w:pPr>
         <w:spacing w:line="360" w:lineRule="auto"/>
-        <w:rPr>
-          <w:lang w:val="en-AU"/>
-        </w:rPr>
-      </w:pPr>
-      <w:r>
-        <w:rPr>
-          <w:lang w:val="en-AU"/>
-        </w:rPr>
-        <w:t>„Android\app\src\main\java\com\example\dermaai_android_140\repo“</w:t>
+      </w:pPr>
+      <w:r>
+        <w:t>„Android\</w:t>
+      </w:r>
+      <w:proofErr w:type="spellStart"/>
+      <w:r>
+        <w:t>app</w:t>
+      </w:r>
+      <w:proofErr w:type="spellEnd"/>
+      <w:r>
+        <w:t>\</w:t>
+      </w:r>
+      <w:proofErr w:type="spellStart"/>
+      <w:r>
+        <w:t>src</w:t>
+      </w:r>
+      <w:proofErr w:type="spellEnd"/>
+      <w:r>
+        <w:t>\</w:t>
+      </w:r>
+      <w:proofErr w:type="spellStart"/>
+      <w:r>
+        <w:t>main</w:t>
+      </w:r>
+      <w:proofErr w:type="spellEnd"/>
+      <w:r>
+        <w:t>\</w:t>
+      </w:r>
+      <w:proofErr w:type="spellStart"/>
+      <w:r>
+        <w:t>java</w:t>
+      </w:r>
+      <w:proofErr w:type="spellEnd"/>
+      <w:r>
+        <w:t>\</w:t>
+      </w:r>
+      <w:proofErr w:type="spellStart"/>
+      <w:r>
+        <w:t>com</w:t>
+      </w:r>
+      <w:proofErr w:type="spellEnd"/>
+      <w:r>
+        <w:t>\</w:t>
+      </w:r>
+      <w:proofErr w:type="spellStart"/>
+      <w:r>
+        <w:t>example</w:t>
+      </w:r>
+      <w:proofErr w:type="spellEnd"/>
+      <w:r>
+        <w:t>\dermaai_android_140\</w:t>
+      </w:r>
+      <w:proofErr w:type="spellStart"/>
+      <w:r>
+        <w:t>repo</w:t>
+      </w:r>
+      <w:proofErr w:type="spellEnd"/>
+      <w:r>
+        <w:t>“</w:t>
       </w:r>
     </w:p>
     <w:p>
@@ -209,10 +404,7 @@
         <w:t xml:space="preserve">Enthält die Interfaces </w:t>
       </w:r>
       <w:r>
-        <w:t>für d</w:t>
-      </w:r>
-      <w:r>
-        <w:t xml:space="preserve">ie Klassen in </w:t>
+        <w:t xml:space="preserve">für die Klassen in </w:t>
       </w:r>
       <w:r>
         <w:t>folgendem Verzeichnis:</w:t>
@@ -221,243 +413,337 @@
     <w:p>
       <w:pPr>
         <w:spacing w:line="360" w:lineRule="auto"/>
-        <w:rPr>
-          <w:lang w:val="en-AU"/>
-        </w:rPr>
-      </w:pPr>
-      <w:r>
-        <w:rPr>
-          <w:lang w:val="en-AU"/>
-        </w:rPr>
+      </w:pPr>
+      <w:r>
+        <w:t>“Android\app\src\main\java\com\example\dermaai_android_140\repoImpl”</w:t>
+      </w:r>
+    </w:p>
+    <w:p>
+      <w:pPr>
+        <w:spacing w:line="360" w:lineRule="auto"/>
+      </w:pPr>
+      <w:r>
+        <w:t>Enthält den Code, der letztendlich den Aufruf zur API tätigt</w:t>
+      </w:r>
+      <w:r>
+        <w:t xml:space="preserve">. </w:t>
+      </w:r>
+    </w:p>
+    <w:p>
+      <w:pPr>
+        <w:spacing w:line="360" w:lineRule="auto"/>
+      </w:pPr>
+      <w:r>
+        <w:t xml:space="preserve"> </w:t>
+      </w:r>
+    </w:p>
+    <w:p>
+      <w:pPr>
+        <w:spacing w:line="360" w:lineRule="auto"/>
+      </w:pPr>
+      <w:r>
+        <w:t>„Android\</w:t>
+      </w:r>
+      <w:proofErr w:type="spellStart"/>
+      <w:r>
+        <w:t>app</w:t>
+      </w:r>
+      <w:proofErr w:type="spellEnd"/>
+      <w:r>
+        <w:t>\</w:t>
+      </w:r>
+      <w:proofErr w:type="spellStart"/>
+      <w:r>
+        <w:t>src</w:t>
+      </w:r>
+      <w:proofErr w:type="spellEnd"/>
+      <w:r>
+        <w:t>\</w:t>
+      </w:r>
+      <w:proofErr w:type="spellStart"/>
+      <w:r>
+        <w:t>main</w:t>
+      </w:r>
+      <w:proofErr w:type="spellEnd"/>
+      <w:r>
+        <w:t>\</w:t>
+      </w:r>
+      <w:proofErr w:type="spellStart"/>
+      <w:r>
+        <w:t>res</w:t>
+      </w:r>
+      <w:proofErr w:type="spellEnd"/>
+      <w:r>
         <w:t>“</w:t>
       </w:r>
-      <w:r>
-        <w:rPr>
-          <w:lang w:val="en-AU"/>
-        </w:rPr>
-        <w:t>Android\app\src\main\java\com\example\dermaai_android_140\repo</w:t>
-      </w:r>
-      <w:r>
-        <w:rPr>
-          <w:lang w:val="en-AU"/>
-        </w:rPr>
-        <w:t>Impl”</w:t>
-      </w:r>
-    </w:p>
-    <w:p>
-      <w:pPr>
-        <w:spacing w:line="360" w:lineRule="auto"/>
-      </w:pPr>
-      <w:r>
-        <w:t>Enthält den Code, der l</w:t>
-      </w:r>
-      <w:r>
-        <w:t>etztendlich den Aufruf zur API tätigt</w:t>
+    </w:p>
+    <w:p>
+      <w:pPr>
+        <w:spacing w:line="360" w:lineRule="auto"/>
+      </w:pPr>
+      <w:r>
+        <w:t>Hier befinden sich weitere Unterverzeichnisse</w:t>
+      </w:r>
+      <w:r>
+        <w:t>, die</w:t>
+      </w:r>
+      <w:r>
+        <w:t xml:space="preserve"> ausschließlich XML-Dateien </w:t>
+      </w:r>
+      <w:r>
+        <w:t>beinhalten, und sich erneut jeweils von ihrer Funktion unterscheiden</w:t>
       </w:r>
       <w:r>
         <w:t xml:space="preserve">. </w:t>
       </w:r>
-    </w:p>
-    <w:p>
-      <w:pPr>
-        <w:spacing w:line="360" w:lineRule="auto"/>
-      </w:pPr>
+      <w:r>
+        <w:t>Die wichtigsten Dateien befinden sich dabei im Verzeichnis:</w:t>
+      </w:r>
+    </w:p>
+    <w:p>
+      <w:pPr>
+        <w:spacing w:line="360" w:lineRule="auto"/>
+      </w:pPr>
+      <w:r>
+        <w:t>„Android\</w:t>
+      </w:r>
+      <w:proofErr w:type="spellStart"/>
+      <w:r>
+        <w:t>app</w:t>
+      </w:r>
+      <w:proofErr w:type="spellEnd"/>
+      <w:r>
+        <w:t>\</w:t>
+      </w:r>
+      <w:proofErr w:type="spellStart"/>
+      <w:r>
+        <w:t>src</w:t>
+      </w:r>
+      <w:proofErr w:type="spellEnd"/>
+      <w:r>
+        <w:t>\</w:t>
+      </w:r>
+      <w:proofErr w:type="spellStart"/>
+      <w:r>
+        <w:t>main</w:t>
+      </w:r>
+      <w:proofErr w:type="spellEnd"/>
+      <w:r>
+        <w:t>\</w:t>
+      </w:r>
+      <w:proofErr w:type="spellStart"/>
+      <w:r>
+        <w:t>res</w:t>
+      </w:r>
+      <w:proofErr w:type="spellEnd"/>
+      <w:r>
+        <w:t>\</w:t>
+      </w:r>
+      <w:proofErr w:type="spellStart"/>
+      <w:r>
+        <w:t>layout</w:t>
+      </w:r>
+      <w:proofErr w:type="spellEnd"/>
+      <w:r>
+        <w:t>”</w:t>
+      </w:r>
+    </w:p>
+    <w:p>
+      <w:pPr>
+        <w:spacing w:line="360" w:lineRule="auto"/>
+      </w:pPr>
+      <w:r>
+        <w:t>Grundlegende Layout-Dateien</w:t>
+      </w:r>
+      <w:r>
+        <w:t>, wie die Homepage oder Login-Page</w:t>
+      </w:r>
+      <w:r>
+        <w:t>, sind hier hinterlegt.</w:t>
+      </w:r>
+    </w:p>
+    <w:p>
+      <w:pPr>
+        <w:pStyle w:val="Heading1"/>
+        <w:spacing w:line="360" w:lineRule="auto"/>
+        <w:jc w:val="center"/>
+      </w:pPr>
+    </w:p>
+    <w:p>
+      <w:pPr>
+        <w:pStyle w:val="Heading1"/>
+        <w:spacing w:line="360" w:lineRule="auto"/>
+        <w:jc w:val="center"/>
+      </w:pPr>
+      <w:r>
+        <w:t>Erstellen der APK</w:t>
+      </w:r>
+    </w:p>
+    <w:p>
+      <w:r>
+        <w:t xml:space="preserve">Mittels </w:t>
+      </w:r>
+      <w:r>
+        <w:t xml:space="preserve">des </w:t>
+      </w:r>
+      <w:proofErr w:type="spellStart"/>
+      <w:r>
+        <w:t>Commands</w:t>
+      </w:r>
+      <w:proofErr w:type="spellEnd"/>
+      <w:r>
+        <w:t xml:space="preserve"> „</w:t>
+      </w:r>
+      <w:proofErr w:type="spellStart"/>
+      <w:r>
+        <w:t>gradlew</w:t>
+      </w:r>
+      <w:proofErr w:type="spellEnd"/>
       <w:r>
         <w:t xml:space="preserve"> </w:t>
       </w:r>
-    </w:p>
-    <w:p>
-      <w:pPr>
-        <w:spacing w:line="360" w:lineRule="auto"/>
-        <w:rPr>
-          <w:lang w:val="en-AU"/>
-        </w:rPr>
-      </w:pPr>
-      <w:r>
-        <w:rPr>
-          <w:lang w:val="en-AU"/>
-        </w:rPr>
-        <w:t>„Android\app\src\main\res“</w:t>
-      </w:r>
-    </w:p>
-    <w:p>
-      <w:pPr>
-        <w:spacing w:line="360" w:lineRule="auto"/>
-      </w:pPr>
+      <w:proofErr w:type="spellStart"/>
+      <w:r>
+        <w:t>assembleRelease</w:t>
+      </w:r>
+      <w:proofErr w:type="spellEnd"/>
+      <w:r>
+        <w:t xml:space="preserve">” kann die APK erstellt werden. </w:t>
+      </w:r>
+      <w:r>
+        <w:t xml:space="preserve">Bei der APK handelt es sich um </w:t>
+      </w:r>
+      <w:r>
+        <w:t xml:space="preserve">jenes Dateiformat, </w:t>
+      </w:r>
+      <w:r>
+        <w:t xml:space="preserve">mit welchem </w:t>
+      </w:r>
+      <w:r>
+        <w:t xml:space="preserve">Apps auf Android-Geräten installiert werden </w:t>
+      </w:r>
+      <w:r>
+        <w:t>können</w:t>
+      </w:r>
+      <w:r>
+        <w:t xml:space="preserve">. </w:t>
+      </w:r>
+      <w:r>
+        <w:t xml:space="preserve">Sie beinhaltet </w:t>
+      </w:r>
+      <w:r>
+        <w:t>alle notwendigen Dateien</w:t>
+      </w:r>
+      <w:r>
+        <w:t xml:space="preserve">, einschließlich </w:t>
+      </w:r>
+      <w:proofErr w:type="spellStart"/>
+      <w:r>
+        <w:t>Dependencys</w:t>
+      </w:r>
+      <w:proofErr w:type="spellEnd"/>
+      <w:r>
+        <w:t>, Codedateien, und Bilder</w:t>
+      </w:r>
+      <w:r>
+        <w:t xml:space="preserve">. Beim </w:t>
+      </w:r>
+      <w:r>
+        <w:t>Erstellen der APK werden mehrere Schritte abgearbeitet, so wird im Schritt „</w:t>
+      </w:r>
+      <w:proofErr w:type="spellStart"/>
+      <w:r>
+        <w:t>app:stripReleaseDebugSymbols</w:t>
+      </w:r>
+      <w:proofErr w:type="spellEnd"/>
+      <w:r>
+        <w:t>“</w:t>
+      </w:r>
+      <w:r>
+        <w:t xml:space="preserve"> </w:t>
+      </w:r>
+      <w:proofErr w:type="spellStart"/>
+      <w:r>
+        <w:t>Debug</w:t>
+      </w:r>
+      <w:proofErr w:type="spellEnd"/>
+      <w:r>
+        <w:t xml:space="preserve">-Symbole </w:t>
+      </w:r>
+      <w:r>
+        <w:t>aus</w:t>
+      </w:r>
+      <w:r>
+        <w:t xml:space="preserve"> den Bibliotheken </w:t>
+      </w:r>
+      <w:r>
+        <w:t>entfernt, um die App-Größe zu reduzieren</w:t>
+      </w:r>
+      <w:r>
+        <w:t xml:space="preserve">. Anschließend wird </w:t>
+      </w:r>
+      <w:r>
+        <w:t xml:space="preserve">der Code </w:t>
+      </w:r>
+      <w:proofErr w:type="spellStart"/>
+      <w:r>
+        <w:t>compiliert</w:t>
+      </w:r>
+      <w:proofErr w:type="spellEnd"/>
+      <w:r>
+        <w:t>.</w:t>
+      </w:r>
+      <w:r>
+        <w:t xml:space="preserve"> Die APK </w:t>
+      </w:r>
+      <w:r>
+        <w:t>ist letztlich hier zu finden:</w:t>
+      </w:r>
+    </w:p>
+    <w:p>
       <w:r>
         <w:lastRenderedPageBreak/>
-        <w:t>Hier befinden sich weitere U</w:t>
-      </w:r>
-      <w:r>
-        <w:t>nterverzeichnisse</w:t>
-      </w:r>
-      <w:r>
-        <w:t>, die</w:t>
-      </w:r>
-      <w:r>
-        <w:t xml:space="preserve"> ausschließlich XML-Dateien </w:t>
-      </w:r>
-      <w:r>
-        <w:t>beinhalten, und sich erneut jeweils von ihrer Funktion unterscheiden</w:t>
-      </w:r>
-      <w:r>
-        <w:t xml:space="preserve">. </w:t>
-      </w:r>
-      <w:r>
-        <w:t>Die wichtigsten Dateien befinden sich dabei im Verzeichnis:</w:t>
-      </w:r>
-    </w:p>
-    <w:p>
-      <w:pPr>
-        <w:spacing w:line="360" w:lineRule="auto"/>
-      </w:pPr>
-      <w:r>
-        <w:t>„Android\app\src\main\res\layout”</w:t>
-      </w:r>
-    </w:p>
-    <w:p>
-      <w:pPr>
-        <w:spacing w:line="360" w:lineRule="auto"/>
-      </w:pPr>
-      <w:r>
-        <w:t>Grundlegende Layout-Dateien</w:t>
-      </w:r>
-      <w:r>
-        <w:t>, wie d</w:t>
-      </w:r>
-      <w:r>
-        <w:t>ie Homepage oder Login-Page</w:t>
-      </w:r>
-      <w:r>
-        <w:t>, sind hier hinterlegt.</w:t>
-      </w:r>
-    </w:p>
-    <w:p>
-      <w:pPr>
-        <w:pStyle w:val="Heading1"/>
-        <w:spacing w:line="360" w:lineRule="auto"/>
-        <w:jc w:val="center"/>
-      </w:pPr>
-    </w:p>
-    <w:p>
-      <w:pPr>
-        <w:pStyle w:val="Heading1"/>
-        <w:spacing w:line="360" w:lineRule="auto"/>
-        <w:jc w:val="center"/>
-      </w:pPr>
-      <w:r>
-        <w:t>Erstellen der APK</w:t>
-      </w:r>
-    </w:p>
-    <w:p>
-      <w:pPr>
-        <w:rPr>
-          <w:lang w:val="en-AU"/>
-        </w:rPr>
-      </w:pPr>
-      <w:r>
-        <w:t xml:space="preserve">Mittels </w:t>
-      </w:r>
-      <w:r>
-        <w:t>des Commands „gradlew assembleRelease” kann die APK er</w:t>
-      </w:r>
-      <w:r>
-        <w:t xml:space="preserve">stellt werden. </w:t>
-      </w:r>
-      <w:r>
-        <w:t xml:space="preserve">Bei der APK handelt es sich um </w:t>
-      </w:r>
-      <w:r>
-        <w:t xml:space="preserve">jenes Dateiformat, </w:t>
-      </w:r>
-      <w:r>
-        <w:t xml:space="preserve">mit welchem </w:t>
-      </w:r>
-      <w:r>
-        <w:t xml:space="preserve">Apps auf Android-Geräten installiert werden </w:t>
-      </w:r>
-      <w:r>
-        <w:t>können</w:t>
-      </w:r>
-      <w:r>
-        <w:t xml:space="preserve">. </w:t>
-      </w:r>
-      <w:r>
-        <w:t xml:space="preserve">Sie beinhaltet </w:t>
-      </w:r>
-      <w:r>
-        <w:t>alle notwendigen Dateien</w:t>
-      </w:r>
-      <w:r>
-        <w:t>, einschließlich Dependencys, Codedateien, und Bilder</w:t>
-      </w:r>
-      <w:r>
-        <w:t xml:space="preserve">. Beim </w:t>
-      </w:r>
-      <w:r>
-        <w:t>Erstellen der APK werden mehrere Schritte abgearbeitet, so wird im Schritt „app:stripReleaseDebugSymbols</w:t>
-      </w:r>
-      <w:r>
-        <w:t>“</w:t>
-      </w:r>
-      <w:r>
-        <w:t xml:space="preserve"> </w:t>
-      </w:r>
-      <w:r>
-        <w:t xml:space="preserve">Debug-Symbole </w:t>
-      </w:r>
-      <w:r>
-        <w:t>aus</w:t>
-      </w:r>
-      <w:r>
-        <w:t xml:space="preserve"> den Bibliotheken </w:t>
-      </w:r>
-      <w:r>
-        <w:t>entfernt, um die App-Größe zu reduzieren</w:t>
-      </w:r>
-      <w:r>
-        <w:t xml:space="preserve">. Anschließend wird </w:t>
-      </w:r>
-      <w:r>
-        <w:t>der Code compiliert</w:t>
-      </w:r>
-      <w:r>
-        <w:t>.</w:t>
-      </w:r>
-      <w:r>
-        <w:t xml:space="preserve"> </w:t>
-      </w:r>
-      <w:r>
-        <w:rPr>
-          <w:lang w:val="en-AU"/>
-        </w:rPr>
-        <w:t xml:space="preserve">Die APK </w:t>
-      </w:r>
-      <w:r>
-        <w:rPr>
-          <w:lang w:val="en-AU"/>
-        </w:rPr>
-        <w:t>ist letztlich hier zu finden:</w:t>
-      </w:r>
-    </w:p>
-    <w:p>
-      <w:r>
-        <w:rPr>
-          <w:lang w:val="en-AU"/>
-        </w:rPr>
-        <w:t>“</w:t>
-      </w:r>
-      <w:r>
-        <w:rPr>
-          <w:lang w:val="en-AU"/>
-        </w:rPr>
-        <w:t>Android\app\build\outputs\apk\release</w:t>
-      </w:r>
-      <w:r>
-        <w:rPr>
-          <w:lang w:val="en-AU"/>
-        </w:rPr>
-        <w:t>\app-release.apk”</w:t>
+        <w:t>“Android\</w:t>
+      </w:r>
+      <w:proofErr w:type="spellStart"/>
+      <w:r>
+        <w:t>app</w:t>
+      </w:r>
+      <w:proofErr w:type="spellEnd"/>
+      <w:r>
+        <w:t>\</w:t>
+      </w:r>
+      <w:proofErr w:type="spellStart"/>
+      <w:r>
+        <w:t>build</w:t>
+      </w:r>
+      <w:proofErr w:type="spellEnd"/>
+      <w:r>
+        <w:t>\</w:t>
+      </w:r>
+      <w:proofErr w:type="spellStart"/>
+      <w:r>
+        <w:t>outputs</w:t>
+      </w:r>
+      <w:proofErr w:type="spellEnd"/>
+      <w:r>
+        <w:t>\</w:t>
+      </w:r>
+      <w:proofErr w:type="spellStart"/>
+      <w:r>
+        <w:t>apk</w:t>
+      </w:r>
+      <w:proofErr w:type="spellEnd"/>
+      <w:r>
+        <w:t>\release\app-</w:t>
+      </w:r>
+      <w:proofErr w:type="spellStart"/>
+      <w:r>
+        <w:t>release.apk</w:t>
+      </w:r>
+      <w:proofErr w:type="spellEnd"/>
+      <w:r>
+        <w:t>”</w:t>
       </w:r>
       <w:r>
         <w:drawing>
@@ -476,7 +762,7 @@
                     <pic:cNvPicPr/>
                   </pic:nvPicPr>
                   <pic:blipFill>
-                    <a:blip r:embed="rId8"/>
+                    <a:blip r:embed="rId10"/>
                     <a:stretch>
                       <a:fillRect/>
                     </a:stretch>
@@ -505,7 +791,6 @@
         <w:jc w:val="center"/>
       </w:pPr>
       <w:r>
-        <w:lastRenderedPageBreak/>
         <w:t>UI</w:t>
       </w:r>
     </w:p>
@@ -564,8 +849,13 @@
       <w:r>
         <w:t xml:space="preserve"> </w:t>
       </w:r>
-      <w:r>
-        <w:t xml:space="preserve">haikei.app </w:t>
+      <w:proofErr w:type="spellStart"/>
+      <w:r>
+        <w:t>haikei.app</w:t>
+      </w:r>
+      <w:proofErr w:type="spellEnd"/>
+      <w:r>
+        <w:t xml:space="preserve"> </w:t>
       </w:r>
       <w:r>
         <w:t>erstellt</w:t>
@@ -663,8 +953,13 @@
         <w:spacing w:line="360" w:lineRule="auto"/>
       </w:pPr>
       <w:r>
-        <w:t>Erklärt Intents</w:t>
-      </w:r>
+        <w:t xml:space="preserve">Erklärt </w:t>
+      </w:r>
+      <w:proofErr w:type="spellStart"/>
+      <w:r>
+        <w:t>Intents</w:t>
+      </w:r>
+      <w:proofErr w:type="spellEnd"/>
     </w:p>
     <w:p>
       <w:pPr>
@@ -676,6 +971,7 @@
         <w:spacing w:line="360" w:lineRule="auto"/>
       </w:pPr>
       <w:r>
+        <w:lastRenderedPageBreak/>
         <w:t>Implementiert den File-Provider</w:t>
       </w:r>
     </w:p>
@@ -708,9 +1004,11 @@
       <w:r>
         <w:t xml:space="preserve"> </w:t>
       </w:r>
+      <w:proofErr w:type="spellStart"/>
       <w:r>
         <w:t>Activity</w:t>
       </w:r>
+      <w:proofErr w:type="spellEnd"/>
       <w:r>
         <w:t xml:space="preserve"> wechselt, um </w:t>
       </w:r>
@@ -732,8 +1030,13 @@
       <w:r>
         <w:t xml:space="preserve">Um diesen Fehler zu korrigieren, muss die </w:t>
       </w:r>
-      <w:r>
-        <w:t xml:space="preserve">Activity </w:t>
+      <w:proofErr w:type="spellStart"/>
+      <w:r>
+        <w:t>Activity</w:t>
+      </w:r>
+      <w:proofErr w:type="spellEnd"/>
+      <w:r>
+        <w:t xml:space="preserve"> </w:t>
       </w:r>
       <w:r>
         <w:t xml:space="preserve">im </w:t>
@@ -759,9 +1062,6 @@
         <w:spacing w:line="360" w:lineRule="auto"/>
       </w:pPr>
       <w:r>
-        <w:rPr>
-          <w:noProof/>
-        </w:rPr>
         <w:drawing>
           <wp:inline distT="0" distB="0" distL="0" distR="0" wp14:anchorId="5FC32A4D" wp14:editId="10424274">
             <wp:extent cx="5760720" cy="592455"/>
@@ -778,7 +1078,7 @@
                     <pic:cNvPicPr/>
                   </pic:nvPicPr>
                   <pic:blipFill>
-                    <a:blip r:embed="rId9"/>
+                    <a:blip r:embed="rId11"/>
                     <a:stretch>
                       <a:fillRect/>
                     </a:stretch>
@@ -810,13 +1110,14 @@
         <w:spacing w:line="360" w:lineRule="auto"/>
         <w:jc w:val="center"/>
       </w:pPr>
-      <w:r>
-        <w:lastRenderedPageBreak/>
+      <w:proofErr w:type="spellStart"/>
+      <w:r>
         <w:t>Permission</w:t>
       </w:r>
       <w:r>
         <w:t>s</w:t>
       </w:r>
+      <w:proofErr w:type="spellEnd"/>
     </w:p>
     <w:p>
       <w:pPr>
@@ -849,9 +1150,6 @@
         <w:spacing w:line="360" w:lineRule="auto"/>
       </w:pPr>
       <w:r>
-        <w:rPr>
-          <w:noProof/>
-        </w:rPr>
         <w:drawing>
           <wp:inline distT="0" distB="0" distL="0" distR="0" wp14:anchorId="584146CB" wp14:editId="588DC9C1">
             <wp:extent cx="5760720" cy="366395"/>
@@ -868,7 +1166,7 @@
                     <pic:cNvPicPr/>
                   </pic:nvPicPr>
                   <pic:blipFill>
-                    <a:blip r:embed="rId10"/>
+                    <a:blip r:embed="rId12"/>
                     <a:stretch>
                       <a:fillRect/>
                     </a:stretch>
@@ -965,9 +1263,6 @@
         <w:spacing w:line="360" w:lineRule="auto"/>
       </w:pPr>
       <w:r>
-        <w:rPr>
-          <w:noProof/>
-        </w:rPr>
         <w:drawing>
           <wp:inline distT="0" distB="0" distL="0" distR="0" wp14:anchorId="7EE820DD" wp14:editId="43EC6EE8">
             <wp:extent cx="5760720" cy="748665"/>
@@ -984,7 +1279,7 @@
                     <pic:cNvPicPr/>
                   </pic:nvPicPr>
                   <pic:blipFill>
-                    <a:blip r:embed="rId11"/>
+                    <a:blip r:embed="rId13"/>
                     <a:stretch>
                       <a:fillRect/>
                     </a:stretch>
@@ -1022,7 +1317,15 @@
         <w:t xml:space="preserve">. </w:t>
       </w:r>
       <w:r>
-        <w:t xml:space="preserve">„ScopedStorage“ ist dabei </w:t>
+        <w:t>„</w:t>
+      </w:r>
+      <w:proofErr w:type="spellStart"/>
+      <w:r>
+        <w:t>ScopedStorage</w:t>
+      </w:r>
+      <w:proofErr w:type="spellEnd"/>
+      <w:r>
+        <w:t xml:space="preserve">“ ist dabei </w:t>
       </w:r>
       <w:r>
         <w:t xml:space="preserve">eine Limitierung des </w:t>
@@ -1058,23 +1361,79 @@
     <w:p>
       <w:pPr>
         <w:spacing w:line="360" w:lineRule="auto"/>
-        <w:rPr>
-          <w:lang w:val="en-AU"/>
-        </w:rPr>
-      </w:pPr>
-      <w:r>
-        <w:rPr>
-          <w:lang w:val="en-AU"/>
-        </w:rPr>
+      </w:pPr>
+      <w:r>
         <w:t>“/storage/emulated/0/Android/data/com.example.dermaai_android_140”</w:t>
       </w:r>
     </w:p>
     <w:p>
       <w:pPr>
         <w:spacing w:line="360" w:lineRule="auto"/>
-        <w:rPr>
-          <w:lang w:val="en-AU"/>
-        </w:rPr>
+      </w:pPr>
+      <w:r>
+        <w:lastRenderedPageBreak/>
+        <w:t xml:space="preserve">Zu guter Letzt </w:t>
+      </w:r>
+      <w:r>
+        <w:t xml:space="preserve">benötigt die Anwendung noch Internetzugriff, um die </w:t>
+      </w:r>
+      <w:proofErr w:type="spellStart"/>
+      <w:r>
+        <w:t>Api-Requests</w:t>
+      </w:r>
+      <w:proofErr w:type="spellEnd"/>
+      <w:r>
+        <w:t xml:space="preserve"> zu tätigen</w:t>
+      </w:r>
+      <w:r>
+        <w:t xml:space="preserve">. </w:t>
+      </w:r>
+    </w:p>
+    <w:p>
+      <w:pPr>
+        <w:spacing w:line="360" w:lineRule="auto"/>
+      </w:pPr>
+      <w:r>
+        <w:drawing>
+          <wp:inline distT="0" distB="0" distL="0" distR="0" wp14:anchorId="570D7546" wp14:editId="08914116">
+            <wp:extent cx="5760720" cy="350520"/>
+            <wp:effectExtent l="0" t="0" r="0" b="0"/>
+            <wp:docPr id="959340509" name="Picture 1"/>
+            <wp:cNvGraphicFramePr>
+              <a:graphicFrameLocks xmlns:a="http://schemas.openxmlformats.org/drawingml/2006/main" noChangeAspect="1"/>
+            </wp:cNvGraphicFramePr>
+            <a:graphic xmlns:a="http://schemas.openxmlformats.org/drawingml/2006/main">
+              <a:graphicData uri="http://schemas.openxmlformats.org/drawingml/2006/picture">
+                <pic:pic xmlns:pic="http://schemas.openxmlformats.org/drawingml/2006/picture">
+                  <pic:nvPicPr>
+                    <pic:cNvPr id="959340509" name=""/>
+                    <pic:cNvPicPr/>
+                  </pic:nvPicPr>
+                  <pic:blipFill>
+                    <a:blip r:embed="rId14"/>
+                    <a:stretch>
+                      <a:fillRect/>
+                    </a:stretch>
+                  </pic:blipFill>
+                  <pic:spPr>
+                    <a:xfrm>
+                      <a:off x="0" y="0"/>
+                      <a:ext cx="5760720" cy="350520"/>
+                    </a:xfrm>
+                    <a:prstGeom prst="rect">
+                      <a:avLst/>
+                    </a:prstGeom>
+                  </pic:spPr>
+                </pic:pic>
+              </a:graphicData>
+            </a:graphic>
+          </wp:inline>
+        </w:drawing>
+      </w:r>
+    </w:p>
+    <w:p>
+      <w:pPr>
+        <w:spacing w:line="360" w:lineRule="auto"/>
       </w:pPr>
     </w:p>
     <w:p>
@@ -1083,9 +1442,11 @@
         <w:spacing w:line="360" w:lineRule="auto"/>
         <w:jc w:val="center"/>
       </w:pPr>
+      <w:proofErr w:type="spellStart"/>
       <w:r>
         <w:t>Activitys</w:t>
       </w:r>
+      <w:proofErr w:type="spellEnd"/>
     </w:p>
     <w:p>
       <w:pPr>
@@ -1095,10 +1456,7 @@
         <w:t xml:space="preserve">Die Aktivität ist eine </w:t>
       </w:r>
       <w:r>
-        <w:t>z</w:t>
-      </w:r>
-      <w:r>
-        <w:t xml:space="preserve">entrale Komponente </w:t>
+        <w:t xml:space="preserve">zentrale Komponente </w:t>
       </w:r>
       <w:r>
         <w:t>in einer Android App. Zusammen mit Fragments</w:t>
@@ -1187,9 +1545,13 @@
         <w:spacing w:line="360" w:lineRule="auto"/>
         <w:jc w:val="center"/>
       </w:pPr>
-      <w:r>
-        <w:lastRenderedPageBreak/>
-        <w:t>Activity on Startup</w:t>
+      <w:proofErr w:type="spellStart"/>
+      <w:r>
+        <w:t>Activity</w:t>
+      </w:r>
+      <w:proofErr w:type="spellEnd"/>
+      <w:r>
+        <w:t xml:space="preserve"> on Startup</w:t>
       </w:r>
     </w:p>
     <w:p>
@@ -1200,7 +1562,15 @@
         <w:t xml:space="preserve">Standardmäßig wird beim Starten der App </w:t>
       </w:r>
       <w:r>
-        <w:t>die MainActivity ausgeführt</w:t>
+        <w:t xml:space="preserve">die </w:t>
+      </w:r>
+      <w:proofErr w:type="spellStart"/>
+      <w:r>
+        <w:t>MainActivity</w:t>
+      </w:r>
+      <w:proofErr w:type="spellEnd"/>
+      <w:r>
+        <w:t xml:space="preserve"> ausgeführt</w:t>
       </w:r>
       <w:r>
         <w:t xml:space="preserve">, die dann wiederum </w:t>
@@ -1235,9 +1605,6 @@
         <w:spacing w:line="360" w:lineRule="auto"/>
       </w:pPr>
       <w:r>
-        <w:rPr>
-          <w:noProof/>
-        </w:rPr>
         <w:drawing>
           <wp:inline distT="0" distB="0" distL="0" distR="0" wp14:anchorId="4C7C8354" wp14:editId="570D3478">
             <wp:extent cx="5760720" cy="1601470"/>
@@ -1254,7 +1621,7 @@
                     <pic:cNvPicPr/>
                   </pic:nvPicPr>
                   <pic:blipFill>
-                    <a:blip r:embed="rId12"/>
+                    <a:blip r:embed="rId15"/>
                     <a:stretch>
                       <a:fillRect/>
                     </a:stretch>
@@ -1280,7 +1647,15 @@
         <w:spacing w:line="360" w:lineRule="auto"/>
       </w:pPr>
       <w:r>
-        <w:t xml:space="preserve">Mit dem &lt;intent-filter&gt; </w:t>
+        <w:t>Mit dem &lt;</w:t>
+      </w:r>
+      <w:proofErr w:type="spellStart"/>
+      <w:r>
+        <w:t>intent</w:t>
+      </w:r>
+      <w:proofErr w:type="spellEnd"/>
+      <w:r>
+        <w:t xml:space="preserve">-filter&gt; </w:t>
       </w:r>
       <w:r>
         <w:t>wird</w:t>
@@ -1304,8 +1679,29 @@
         <w:t xml:space="preserve">In diesem Fall </w:t>
       </w:r>
       <w:r>
-        <w:t>wird unter &lt;action&gt; definiert, dass es sich bei der „LoginActivity“ um die Hauptaktivität handelt, und unter &lt;category</w:t>
-      </w:r>
+        <w:t>wird unter &lt;</w:t>
+      </w:r>
+      <w:proofErr w:type="spellStart"/>
+      <w:r>
+        <w:t>action</w:t>
+      </w:r>
+      <w:proofErr w:type="spellEnd"/>
+      <w:r>
+        <w:t>&gt; definiert, dass es sich bei der „</w:t>
+      </w:r>
+      <w:proofErr w:type="spellStart"/>
+      <w:r>
+        <w:t>LoginActivity</w:t>
+      </w:r>
+      <w:proofErr w:type="spellEnd"/>
+      <w:r>
+        <w:t>“ um die Hauptaktivität handelt, und unter &lt;</w:t>
+      </w:r>
+      <w:proofErr w:type="spellStart"/>
+      <w:r>
+        <w:t>category</w:t>
+      </w:r>
+      <w:proofErr w:type="spellEnd"/>
       <w:r>
         <w:t>&gt;</w:t>
       </w:r>
@@ -1340,6 +1736,7 @@
         <w:jc w:val="center"/>
       </w:pPr>
       <w:r>
+        <w:lastRenderedPageBreak/>
         <w:t>Fragments</w:t>
       </w:r>
     </w:p>
@@ -1375,11 +1772,16 @@
         <w:t xml:space="preserve">. </w:t>
       </w:r>
       <w:r>
-        <w:t>Gehostet werden Fragmente in „FragmentContainer</w:t>
+        <w:t>Gehostet werden Fragmente in „</w:t>
+      </w:r>
+      <w:proofErr w:type="spellStart"/>
+      <w:r>
+        <w:t>FragmentContainer</w:t>
       </w:r>
       <w:r>
         <w:t>View</w:t>
       </w:r>
+      <w:proofErr w:type="spellEnd"/>
       <w:r>
         <w:t>“</w:t>
       </w:r>
@@ -1475,7 +1877,15 @@
         <w:t xml:space="preserve"> / IDE / Architektur</w:t>
       </w:r>
       <w:r>
-        <w:t xml:space="preserve"> / Build-Tool</w:t>
+        <w:t xml:space="preserve"> / </w:t>
+      </w:r>
+      <w:proofErr w:type="spellStart"/>
+      <w:r>
+        <w:t>Build</w:t>
+      </w:r>
+      <w:proofErr w:type="spellEnd"/>
+      <w:r>
+        <w:t>-Tool</w:t>
       </w:r>
     </w:p>
     <w:p>
@@ -1488,9 +1898,11 @@
       <w:r>
         <w:t xml:space="preserve">: </w:t>
       </w:r>
+      <w:proofErr w:type="spellStart"/>
       <w:r>
         <w:t>Kotlin</w:t>
       </w:r>
+      <w:proofErr w:type="spellEnd"/>
     </w:p>
     <w:p>
       <w:pPr>
@@ -1511,33 +1923,33 @@
     <w:p>
       <w:pPr>
         <w:spacing w:line="360" w:lineRule="auto"/>
-        <w:rPr>
-          <w:lang w:val="en-AU"/>
-        </w:rPr>
-      </w:pPr>
-      <w:r>
-        <w:rPr>
-          <w:lang w:val="en-AU"/>
-        </w:rPr>
+      </w:pPr>
+      <w:proofErr w:type="spellStart"/>
+      <w:r>
         <w:t>Build</w:t>
       </w:r>
-      <w:r>
-        <w:rPr>
-          <w:lang w:val="en-AU"/>
-        </w:rPr>
+      <w:proofErr w:type="spellEnd"/>
+      <w:r>
         <w:t>-Tool</w:t>
       </w:r>
       <w:r>
-        <w:rPr>
-          <w:lang w:val="en-AU"/>
-        </w:rPr>
         <w:t xml:space="preserve">: </w:t>
       </w:r>
-      <w:r>
-        <w:rPr>
-          <w:lang w:val="en-AU"/>
-        </w:rPr>
-        <w:t>Gradle Kotlin DSL</w:t>
+      <w:proofErr w:type="spellStart"/>
+      <w:r>
+        <w:t>Gradle</w:t>
+      </w:r>
+      <w:proofErr w:type="spellEnd"/>
+      <w:r>
+        <w:t xml:space="preserve"> </w:t>
+      </w:r>
+      <w:proofErr w:type="spellStart"/>
+      <w:r>
+        <w:t>Kotlin</w:t>
+      </w:r>
+      <w:proofErr w:type="spellEnd"/>
+      <w:r>
+        <w:t xml:space="preserve"> DSL</w:t>
       </w:r>
     </w:p>
     <w:p>
@@ -1545,14 +1957,8 @@
         <w:pStyle w:val="Heading2"/>
         <w:spacing w:line="360" w:lineRule="auto"/>
         <w:jc w:val="center"/>
-        <w:rPr>
-          <w:lang w:val="en-AU"/>
-        </w:rPr>
-      </w:pPr>
-      <w:r>
-        <w:rPr>
-          <w:lang w:val="en-AU"/>
-        </w:rPr>
+      </w:pPr>
+      <w:r>
         <w:t>Design</w:t>
       </w:r>
     </w:p>
@@ -1572,14 +1978,21 @@
         <w:t>Hintergrundbilder</w:t>
       </w:r>
       <w:r>
-        <w:t>: erstellt mit der Platform</w:t>
-      </w:r>
+        <w:t xml:space="preserve">: erstellt mit der </w:t>
+      </w:r>
+      <w:proofErr w:type="spellStart"/>
+      <w:r>
+        <w:t>Platform</w:t>
+      </w:r>
+      <w:proofErr w:type="spellEnd"/>
       <w:r>
         <w:t xml:space="preserve"> </w:t>
       </w:r>
+      <w:proofErr w:type="spellStart"/>
       <w:r>
         <w:t>haikei.app</w:t>
       </w:r>
+      <w:proofErr w:type="spellEnd"/>
     </w:p>
     <w:p>
       <w:pPr>
@@ -1591,34 +2004,25 @@
         <w:pStyle w:val="Heading2"/>
         <w:spacing w:line="360" w:lineRule="auto"/>
         <w:jc w:val="center"/>
-        <w:rPr>
-          <w:lang w:val="en-AU"/>
-        </w:rPr>
-      </w:pPr>
-      <w:r>
-        <w:rPr>
-          <w:lang w:val="en-AU"/>
-        </w:rPr>
+      </w:pPr>
+      <w:r>
+        <w:lastRenderedPageBreak/>
         <w:t>Libraries</w:t>
       </w:r>
       <w:r>
-        <w:rPr>
-          <w:lang w:val="en-AU"/>
-        </w:rPr>
-        <w:t xml:space="preserve"> / Dependencys</w:t>
-      </w:r>
-    </w:p>
-    <w:p>
-      <w:pPr>
-        <w:spacing w:line="360" w:lineRule="auto"/>
-        <w:rPr>
-          <w:lang w:val="en-AU"/>
-        </w:rPr>
-      </w:pPr>
-      <w:r>
-        <w:rPr>
-          <w:lang w:val="en-AU"/>
-        </w:rPr>
+        <w:t xml:space="preserve"> / </w:t>
+      </w:r>
+      <w:proofErr w:type="spellStart"/>
+      <w:r>
+        <w:t>Dependencys</w:t>
+      </w:r>
+      <w:proofErr w:type="spellEnd"/>
+    </w:p>
+    <w:p>
+      <w:pPr>
+        <w:spacing w:line="360" w:lineRule="auto"/>
+      </w:pPr>
+      <w:r>
         <w:t>-</w:t>
       </w:r>
     </w:p>
@@ -1627,20 +2031,13 @@
         <w:pStyle w:val="Heading2"/>
         <w:spacing w:line="360" w:lineRule="auto"/>
         <w:jc w:val="center"/>
-        <w:rPr>
-          <w:lang w:val="en-AU"/>
-        </w:rPr>
-      </w:pPr>
-      <w:r>
-        <w:rPr>
-          <w:lang w:val="en-AU"/>
-        </w:rPr>
+      </w:pPr>
+      <w:proofErr w:type="spellStart"/>
+      <w:r>
         <w:t>Gradle</w:t>
       </w:r>
-      <w:r>
-        <w:rPr>
-          <w:lang w:val="en-AU"/>
-        </w:rPr>
+      <w:proofErr w:type="spellEnd"/>
+      <w:r>
         <w:t xml:space="preserve"> (SDKs/JDKs)</w:t>
       </w:r>
     </w:p>
@@ -1667,10 +2064,6 @@
         <w:spacing w:line="360" w:lineRule="auto"/>
       </w:pPr>
       <w:r>
-        <w:rPr>
-          <w:noProof/>
-        </w:rPr>
-        <w:lastRenderedPageBreak/>
         <w:drawing>
           <wp:inline distT="0" distB="0" distL="0" distR="0" wp14:anchorId="67404BD9" wp14:editId="3475AF6B">
             <wp:extent cx="5760720" cy="3027045"/>
@@ -1687,7 +2080,7 @@
                     <pic:cNvPicPr/>
                   </pic:nvPicPr>
                   <pic:blipFill>
-                    <a:blip r:embed="rId13"/>
+                    <a:blip r:embed="rId16"/>
                     <a:stretch>
                       <a:fillRect/>
                     </a:stretch>
@@ -1746,9 +2139,6 @@
         <w:t>. Dazu war es nötig folgende Systemvariable bei Windows hinzuzufügen:</w:t>
       </w:r>
       <w:r>
-        <w:rPr>
-          <w:noProof/>
-        </w:rPr>
         <w:drawing>
           <wp:inline distT="0" distB="0" distL="0" distR="0" wp14:anchorId="526434FA" wp14:editId="1D164152">
             <wp:extent cx="5760720" cy="333375"/>
@@ -1765,7 +2155,7 @@
                     <pic:cNvPicPr/>
                   </pic:nvPicPr>
                   <pic:blipFill>
-                    <a:blip r:embed="rId14"/>
+                    <a:blip r:embed="rId17"/>
                     <a:stretch>
                       <a:fillRect/>
                     </a:stretch>
@@ -1814,9 +2204,6 @@
         <w:spacing w:line="360" w:lineRule="auto"/>
       </w:pPr>
       <w:r>
-        <w:rPr>
-          <w:noProof/>
-        </w:rPr>
         <w:drawing>
           <wp:inline distT="0" distB="0" distL="0" distR="0" wp14:anchorId="5754B7AA" wp14:editId="6816DD35">
             <wp:extent cx="4382112" cy="514422"/>
@@ -1833,7 +2220,7 @@
                     <pic:cNvPicPr/>
                   </pic:nvPicPr>
                   <pic:blipFill>
-                    <a:blip r:embed="rId15"/>
+                    <a:blip r:embed="rId18"/>
                     <a:stretch>
                       <a:fillRect/>
                     </a:stretch>
@@ -1859,23 +2246,20 @@
         <w:pStyle w:val="Heading2"/>
         <w:spacing w:line="360" w:lineRule="auto"/>
         <w:jc w:val="center"/>
-        <w:rPr>
-          <w:lang w:val="en-AU"/>
-        </w:rPr>
-      </w:pPr>
-      <w:r>
-        <w:rPr>
-          <w:lang w:val="en-AU"/>
-        </w:rPr>
-        <w:t>Build-Time</w:t>
-      </w:r>
-    </w:p>
-    <w:p>
-      <w:pPr>
-        <w:spacing w:line="360" w:lineRule="auto"/>
-        <w:rPr>
-          <w:lang w:val="en-AU"/>
-        </w:rPr>
+      </w:pPr>
+      <w:proofErr w:type="spellStart"/>
+      <w:r>
+        <w:lastRenderedPageBreak/>
+        <w:t>Build</w:t>
+      </w:r>
+      <w:proofErr w:type="spellEnd"/>
+      <w:r>
+        <w:t>-Time</w:t>
+      </w:r>
+    </w:p>
+    <w:p>
+      <w:pPr>
+        <w:spacing w:line="360" w:lineRule="auto"/>
       </w:pPr>
     </w:p>
     <w:p>
@@ -1883,55 +2267,31 @@
         <w:pStyle w:val="Heading1"/>
         <w:spacing w:line="360" w:lineRule="auto"/>
         <w:jc w:val="center"/>
-        <w:rPr>
-          <w:lang w:val="en-AU"/>
-        </w:rPr>
-      </w:pPr>
-      <w:r>
-        <w:rPr>
-          <w:lang w:val="en-AU"/>
-        </w:rPr>
+      </w:pPr>
+      <w:r>
         <w:t>Optimierung</w:t>
       </w:r>
     </w:p>
     <w:p>
       <w:pPr>
         <w:spacing w:line="360" w:lineRule="auto"/>
-        <w:rPr>
-          <w:lang w:val="en-AU"/>
-        </w:rPr>
-      </w:pPr>
-      <w:r>
-        <w:rPr>
-          <w:lang w:val="en-AU"/>
-        </w:rPr>
+      </w:pPr>
+      <w:r>
         <w:t>Caching</w:t>
       </w:r>
       <w:r>
-        <w:rPr>
-          <w:lang w:val="en-AU"/>
-        </w:rPr>
         <w:t xml:space="preserve">, </w:t>
       </w:r>
       <w:r>
-        <w:rPr>
-          <w:lang w:val="en-AU"/>
-        </w:rPr>
         <w:t>Asynchron, -</w:t>
       </w:r>
       <w:r>
-        <w:rPr>
-          <w:lang w:val="en-AU"/>
-        </w:rPr>
         <w:tab/>
       </w:r>
     </w:p>
     <w:p>
       <w:pPr>
         <w:spacing w:line="360" w:lineRule="auto"/>
-        <w:rPr>
-          <w:lang w:val="en-AU"/>
-        </w:rPr>
       </w:pPr>
     </w:p>
     <w:p>
@@ -1941,7 +2301,6 @@
         <w:jc w:val="center"/>
       </w:pPr>
       <w:r>
-        <w:lastRenderedPageBreak/>
         <w:t>Kamera</w:t>
       </w:r>
     </w:p>
@@ -1962,9 +2321,11 @@
         </w:numPr>
         <w:spacing w:line="360" w:lineRule="auto"/>
       </w:pPr>
+      <w:proofErr w:type="spellStart"/>
       <w:r>
         <w:t>CameraX</w:t>
       </w:r>
+      <w:proofErr w:type="spellEnd"/>
     </w:p>
     <w:p>
       <w:pPr>
@@ -1988,17 +2349,24 @@
         </w:numPr>
         <w:spacing w:line="360" w:lineRule="auto"/>
       </w:pPr>
+      <w:proofErr w:type="spellStart"/>
       <w:r>
         <w:t>Camera</w:t>
       </w:r>
-    </w:p>
-    <w:p>
-      <w:pPr>
-        <w:spacing w:line="360" w:lineRule="auto"/>
-      </w:pPr>
-      <w:r>
-        <w:t>Verwendet: Camera</w:t>
-      </w:r>
+      <w:proofErr w:type="spellEnd"/>
+    </w:p>
+    <w:p>
+      <w:pPr>
+        <w:spacing w:line="360" w:lineRule="auto"/>
+      </w:pPr>
+      <w:r>
+        <w:t xml:space="preserve">Verwendet: </w:t>
+      </w:r>
+      <w:proofErr w:type="spellStart"/>
+      <w:r>
+        <w:t>Camera</w:t>
+      </w:r>
+      <w:proofErr w:type="spellEnd"/>
     </w:p>
     <w:p>
       <w:pPr>
@@ -2014,7 +2382,15 @@
         <w:t xml:space="preserve">, auf Bilder beschränkt </w:t>
       </w:r>
       <w:r>
-        <w:t xml:space="preserve">sind, ist keine komplexere Library wie CameraX nötig, da </w:t>
+        <w:t xml:space="preserve">sind, ist keine komplexere Library wie </w:t>
+      </w:r>
+      <w:proofErr w:type="spellStart"/>
+      <w:r>
+        <w:t>CameraX</w:t>
+      </w:r>
+      <w:proofErr w:type="spellEnd"/>
+      <w:r>
+        <w:t xml:space="preserve"> nötig, da </w:t>
       </w:r>
       <w:r>
         <w:t>diese zusätzlich Videos</w:t>
@@ -2032,7 +2408,15 @@
         <w:t xml:space="preserve"> die komplexere</w:t>
       </w:r>
       <w:r>
-        <w:t xml:space="preserve"> CameraX </w:t>
+        <w:t xml:space="preserve"> </w:t>
+      </w:r>
+      <w:proofErr w:type="spellStart"/>
+      <w:r>
+        <w:t>CameraX</w:t>
+      </w:r>
+      <w:proofErr w:type="spellEnd"/>
+      <w:r>
+        <w:t xml:space="preserve"> </w:t>
       </w:r>
       <w:r>
         <w:t xml:space="preserve">Library </w:t>
@@ -2050,13 +2434,37 @@
         <w:t xml:space="preserve"> am Android Device bereitstellen</w:t>
       </w:r>
       <w:r>
-        <w:t xml:space="preserve">. So bietet CameraX Funktionen direkt zur Übergabe an ML Kit, </w:t>
+        <w:t xml:space="preserve">. So bietet </w:t>
+      </w:r>
+      <w:proofErr w:type="spellStart"/>
+      <w:r>
+        <w:t>CameraX</w:t>
+      </w:r>
+      <w:proofErr w:type="spellEnd"/>
+      <w:r>
+        <w:t xml:space="preserve"> Funktionen direkt zur Übergabe an ML Kit, </w:t>
       </w:r>
       <w:r>
         <w:t>womit</w:t>
       </w:r>
       <w:r>
-        <w:t xml:space="preserve"> wir mit TensorFlow Lite oder PyTorch Edge unser eigenes Modell integrieren und einbinden können</w:t>
+        <w:t xml:space="preserve"> wir mit </w:t>
+      </w:r>
+      <w:proofErr w:type="spellStart"/>
+      <w:r>
+        <w:t>TensorFlow</w:t>
+      </w:r>
+      <w:proofErr w:type="spellEnd"/>
+      <w:r>
+        <w:t xml:space="preserve"> Lite oder </w:t>
+      </w:r>
+      <w:proofErr w:type="spellStart"/>
+      <w:r>
+        <w:t>PyTorch</w:t>
+      </w:r>
+      <w:proofErr w:type="spellEnd"/>
+      <w:r>
+        <w:t xml:space="preserve"> Edge unser eigenes Modell integrieren und einbinden können</w:t>
       </w:r>
       <w:r>
         <w:t>.</w:t>
@@ -2097,10 +2505,30 @@
         <w:t xml:space="preserve">. </w:t>
       </w:r>
       <w:r>
-        <w:t>Sobald die erforderlichen Rechte erteilt werden, wird die Methode</w:t>
-      </w:r>
-      <w:r>
-        <w:t xml:space="preserve"> „openCamera()“ aufgerufen, in der ein Intent erstellt wird</w:t>
+        <w:t xml:space="preserve">Sobald die </w:t>
+      </w:r>
+      <w:r>
+        <w:lastRenderedPageBreak/>
+        <w:t>erforderlichen Rechte erteilt werden, wird die Methode</w:t>
+      </w:r>
+      <w:r>
+        <w:t xml:space="preserve"> „</w:t>
+      </w:r>
+      <w:proofErr w:type="spellStart"/>
+      <w:r>
+        <w:t>openCamera</w:t>
+      </w:r>
+      <w:proofErr w:type="spellEnd"/>
+      <w:r>
+        <w:t xml:space="preserve">()“ aufgerufen, in der ein </w:t>
+      </w:r>
+      <w:proofErr w:type="spellStart"/>
+      <w:r>
+        <w:t>Intent</w:t>
+      </w:r>
+      <w:proofErr w:type="spellEnd"/>
+      <w:r>
+        <w:t xml:space="preserve"> erstellt wird</w:t>
       </w:r>
       <w:r>
         <w:t xml:space="preserve">. </w:t>
@@ -2111,10 +2539,6 @@
         <w:spacing w:line="360" w:lineRule="auto"/>
       </w:pPr>
       <w:r>
-        <w:rPr>
-          <w:noProof/>
-        </w:rPr>
-        <w:lastRenderedPageBreak/>
         <w:drawing>
           <wp:inline distT="0" distB="0" distL="0" distR="0" wp14:anchorId="219C6F84" wp14:editId="3CF3E135">
             <wp:extent cx="5760720" cy="3105150"/>
@@ -2131,7 +2555,7 @@
                     <pic:cNvPicPr/>
                   </pic:nvPicPr>
                   <pic:blipFill>
-                    <a:blip r:embed="rId16"/>
+                    <a:blip r:embed="rId19"/>
                     <a:stretch>
                       <a:fillRect/>
                     </a:stretch>
@@ -2157,17 +2581,30 @@
         <w:spacing w:line="360" w:lineRule="auto"/>
       </w:pPr>
       <w:r>
-        <w:t>„MediaStore.ACTION_IMAGE_CAPTURE“ gibt dabei an, dass</w:t>
+        <w:t>„</w:t>
+      </w:r>
+      <w:proofErr w:type="spellStart"/>
+      <w:r>
+        <w:t>MediaStore.ACTION_IMAGE_CAPTURE</w:t>
+      </w:r>
+      <w:proofErr w:type="spellEnd"/>
+      <w:r>
+        <w:t>“ gibt dabei an, dass</w:t>
       </w:r>
       <w:r>
         <w:t xml:space="preserve"> ein Foto gemacht werden soll. Anschließend wird überprüft, ob eine Kamera-App existiert und anschließend wird die Aktivität</w:t>
       </w:r>
       <w:r>
-        <w:t xml:space="preserve"> mit „startActivityFor</w:t>
+        <w:t xml:space="preserve"> mit „</w:t>
+      </w:r>
+      <w:proofErr w:type="spellStart"/>
+      <w:r>
+        <w:t>startActivityFor</w:t>
       </w:r>
       <w:r>
         <w:t>Result</w:t>
       </w:r>
+      <w:proofErr w:type="spellEnd"/>
       <w:r>
         <w:t>()</w:t>
       </w:r>
@@ -2195,7 +2632,15 @@
         <w:t xml:space="preserve">wird der Benutzer in die Methode </w:t>
       </w:r>
       <w:r>
-        <w:t>„onActivityResult()“</w:t>
+        <w:t>„</w:t>
+      </w:r>
+      <w:proofErr w:type="spellStart"/>
+      <w:r>
+        <w:t>onActivityResult</w:t>
+      </w:r>
+      <w:proofErr w:type="spellEnd"/>
+      <w:r>
+        <w:t>()“</w:t>
       </w:r>
       <w:r>
         <w:t xml:space="preserve"> geleitet, </w:t>
@@ -2228,9 +2673,6 @@
         <w:t xml:space="preserve">. </w:t>
       </w:r>
       <w:r>
-        <w:rPr>
-          <w:noProof/>
-        </w:rPr>
         <w:drawing>
           <wp:inline distT="0" distB="0" distL="0" distR="0" wp14:anchorId="3B024B79" wp14:editId="64C55DEA">
             <wp:extent cx="5760720" cy="1667510"/>
@@ -2247,7 +2689,7 @@
                     <pic:cNvPicPr/>
                   </pic:nvPicPr>
                   <pic:blipFill>
-                    <a:blip r:embed="rId17"/>
+                    <a:blip r:embed="rId20"/>
                     <a:stretch>
                       <a:fillRect/>
                     </a:stretch>
@@ -2375,7 +2817,11 @@
         <w:t xml:space="preserve">. Grund dafür </w:t>
       </w:r>
       <w:r>
-        <w:t>war, dass „MediaStore.</w:t>
+        <w:t>war, dass „</w:t>
+      </w:r>
+      <w:proofErr w:type="spellStart"/>
+      <w:r>
+        <w:t>MediaStore.</w:t>
       </w:r>
       <w:r>
         <w:rPr>
@@ -2384,6 +2830,7 @@
         </w:rPr>
         <w:t>ACTION_IMAGE_CAPTURE</w:t>
       </w:r>
+      <w:proofErr w:type="spellEnd"/>
       <w:r>
         <w:t xml:space="preserve">“ nur </w:t>
       </w:r>
@@ -2402,9 +2849,6 @@
         <w:spacing w:line="360" w:lineRule="auto"/>
       </w:pPr>
       <w:r>
-        <w:rPr>
-          <w:noProof/>
-        </w:rPr>
         <w:drawing>
           <wp:inline distT="0" distB="0" distL="0" distR="0" wp14:anchorId="1061E758" wp14:editId="25FECE1C">
             <wp:extent cx="5760720" cy="1318895"/>
@@ -2421,7 +2865,7 @@
                     <pic:cNvPicPr/>
                   </pic:nvPicPr>
                   <pic:blipFill>
-                    <a:blip r:embed="rId18"/>
+                    <a:blip r:embed="rId21"/>
                     <a:stretch>
                       <a:fillRect/>
                     </a:stretch>
@@ -2488,16 +2932,7 @@
         <w:t xml:space="preserve">für die Speicherung der Bilder im hochauflösenden Format </w:t>
       </w:r>
       <w:r>
-        <w:t>(4096</w:t>
-      </w:r>
-      <w:r>
-        <w:t>px</w:t>
-      </w:r>
-      <w:r>
-        <w:t>*3072</w:t>
-      </w:r>
-      <w:r>
-        <w:t>px</w:t>
+        <w:t>(4096px*3072px</w:t>
       </w:r>
       <w:r>
         <w:t>)</w:t>
@@ -2517,9 +2952,6 @@
         <w:spacing w:line="360" w:lineRule="auto"/>
       </w:pPr>
       <w:r>
-        <w:rPr>
-          <w:noProof/>
-        </w:rPr>
         <w:drawing>
           <wp:inline distT="0" distB="0" distL="0" distR="0" wp14:anchorId="04817014" wp14:editId="74B56A02">
             <wp:extent cx="5760720" cy="2034540"/>
@@ -2536,7 +2968,7 @@
                     <pic:cNvPicPr/>
                   </pic:nvPicPr>
                   <pic:blipFill>
-                    <a:blip r:embed="rId19"/>
+                    <a:blip r:embed="rId22"/>
                     <a:stretch>
                       <a:fillRect/>
                     </a:stretch>
@@ -2562,25 +2994,32 @@
         <w:spacing w:line="360" w:lineRule="auto"/>
       </w:pPr>
       <w:r>
-        <w:t xml:space="preserve">Die Bezeichnung des Providers wird mit dem „android:authorities“-Tag spezifiziert.  </w:t>
-      </w:r>
-    </w:p>
-    <w:p>
-      <w:pPr>
-        <w:spacing w:line="360" w:lineRule="auto"/>
-      </w:pPr>
-    </w:p>
-    <w:p>
-      <w:pPr>
-        <w:spacing w:line="360" w:lineRule="auto"/>
-      </w:pPr>
-    </w:p>
-    <w:p>
-      <w:pPr>
-        <w:spacing w:line="360" w:lineRule="auto"/>
-      </w:pPr>
-      <w:r>
-        <w:lastRenderedPageBreak/>
+        <w:t>Die Bezeichnung des Providers wird mit dem „</w:t>
+      </w:r>
+      <w:proofErr w:type="spellStart"/>
+      <w:r>
+        <w:t>android:authorities</w:t>
+      </w:r>
+      <w:proofErr w:type="spellEnd"/>
+      <w:r>
+        <w:t xml:space="preserve">“-Tag spezifiziert.  </w:t>
+      </w:r>
+    </w:p>
+    <w:p>
+      <w:pPr>
+        <w:spacing w:line="360" w:lineRule="auto"/>
+      </w:pPr>
+    </w:p>
+    <w:p>
+      <w:pPr>
+        <w:spacing w:line="360" w:lineRule="auto"/>
+      </w:pPr>
+    </w:p>
+    <w:p>
+      <w:pPr>
+        <w:spacing w:line="360" w:lineRule="auto"/>
+      </w:pPr>
+      <w:r>
         <w:t>Zudem war die Implementierung der Datei „file_paths.xml“ nötig, welche dem File Provider das Verzeichnis preisgibt, auf das er zugreifen darf</w:t>
       </w:r>
       <w:r>
@@ -2602,14 +3041,8 @@
     <w:p>
       <w:pPr>
         <w:spacing w:line="360" w:lineRule="auto"/>
-        <w:rPr>
-          <w:lang w:val="en-AU"/>
-        </w:rPr>
-      </w:pPr>
-      <w:r>
-        <w:rPr>
-          <w:lang w:val="en-AU"/>
-        </w:rPr>
+      </w:pPr>
+      <w:r>
         <w:t>“/storage/emulated/0/Android/data/com.example.dermaai_android_140”</w:t>
       </w:r>
     </w:p>
@@ -2632,9 +3065,6 @@
         <w:spacing w:line="360" w:lineRule="auto"/>
       </w:pPr>
       <w:r>
-        <w:rPr>
-          <w:noProof/>
-        </w:rPr>
         <w:drawing>
           <wp:inline distT="0" distB="0" distL="0" distR="0" wp14:anchorId="6B85B6F2" wp14:editId="19D3027E">
             <wp:extent cx="5760720" cy="1061720"/>
@@ -2651,7 +3081,7 @@
                     <pic:cNvPicPr/>
                   </pic:nvPicPr>
                   <pic:blipFill>
-                    <a:blip r:embed="rId20"/>
+                    <a:blip r:embed="rId23"/>
                     <a:stretch>
                       <a:fillRect/>
                     </a:stretch>

</xml_diff>

<commit_message>
Android - Umstieg auf Gateway
</commit_message>
<xml_diff>
--- a/documents/Android-JonasBogensberger.docx
+++ b/documents/Android-JonasBogensberger.docx
@@ -1,6 +1,6 @@
 
 <file path=word/document.xml><?xml version="1.0" encoding="utf-8"?>
-<w:document xmlns:wpc="http://schemas.microsoft.com/office/word/2010/wordprocessingCanvas" xmlns:cx="http://schemas.microsoft.com/office/drawing/2014/chartex" xmlns:cx1="http://schemas.microsoft.com/office/drawing/2015/9/8/chartex" xmlns:cx2="http://schemas.microsoft.com/office/drawing/2015/10/21/chartex" xmlns:cx3="http://schemas.microsoft.com/office/drawing/2016/5/9/chartex" xmlns:cx4="http://schemas.microsoft.com/office/drawing/2016/5/10/chartex" xmlns:cx5="http://schemas.microsoft.com/office/drawing/2016/5/11/chartex" xmlns:cx6="http://schemas.microsoft.com/office/drawing/2016/5/12/chartex" xmlns:cx7="http://schemas.microsoft.com/office/drawing/2016/5/13/chartex" xmlns:cx8="http://schemas.microsoft.com/office/drawing/2016/5/14/chartex" xmlns:mc="http://schemas.openxmlformats.org/markup-compatibility/2006" xmlns:aink="http://schemas.microsoft.com/office/drawing/2016/ink" xmlns:am3d="http://schemas.microsoft.com/office/drawing/2017/model3d" xmlns:o="urn:schemas-microsoft-com:office:office" xmlns:oel="http://schemas.microsoft.com/office/2019/extlst" xmlns:r="http://schemas.openxmlformats.org/officeDocument/2006/relationships" xmlns:m="http://schemas.openxmlformats.org/officeDocument/2006/math" xmlns:v="urn:schemas-microsoft-com:vml" xmlns:wp14="http://schemas.microsoft.com/office/word/2010/wordprocessingDrawing" xmlns:wp="http://schemas.openxmlformats.org/drawingml/2006/wordprocessingDrawing" xmlns:w10="urn:schemas-microsoft-com:office:word" xmlns:w="http://schemas.openxmlformats.org/wordprocessingml/2006/main" xmlns:w14="http://schemas.microsoft.com/office/word/2010/wordml" xmlns:w15="http://schemas.microsoft.com/office/word/2012/wordml" xmlns:w16cex="http://schemas.microsoft.com/office/word/2018/wordml/cex" xmlns:w16cid="http://schemas.microsoft.com/office/word/2016/wordml/cid" xmlns:w16="http://schemas.microsoft.com/office/word/2018/wordml" xmlns:w16du="http://schemas.microsoft.com/office/word/2023/wordml/word16du" xmlns:w16sdtdh="http://schemas.microsoft.com/office/word/2020/wordml/sdtdatahash" xmlns:w16se="http://schemas.microsoft.com/office/word/2015/wordml/symex" xmlns:wpg="http://schemas.microsoft.com/office/word/2010/wordprocessingGroup" xmlns:wpi="http://schemas.microsoft.com/office/word/2010/wordprocessingInk" xmlns:wne="http://schemas.microsoft.com/office/word/2006/wordml" xmlns:wps="http://schemas.microsoft.com/office/word/2010/wordprocessingShape" mc:Ignorable="w14 w15 w16se w16cid w16 w16cex w16sdtdh w16du wp14">
+<w:document xmlns:wpc="http://schemas.microsoft.com/office/word/2010/wordprocessingCanvas" xmlns:cx="http://schemas.microsoft.com/office/drawing/2014/chartex" xmlns:cx1="http://schemas.microsoft.com/office/drawing/2015/9/8/chartex" xmlns:cx2="http://schemas.microsoft.com/office/drawing/2015/10/21/chartex" xmlns:cx3="http://schemas.microsoft.com/office/drawing/2016/5/9/chartex" xmlns:cx4="http://schemas.microsoft.com/office/drawing/2016/5/10/chartex" xmlns:cx5="http://schemas.microsoft.com/office/drawing/2016/5/11/chartex" xmlns:cx6="http://schemas.microsoft.com/office/drawing/2016/5/12/chartex" xmlns:cx7="http://schemas.microsoft.com/office/drawing/2016/5/13/chartex" xmlns:cx8="http://schemas.microsoft.com/office/drawing/2016/5/14/chartex" xmlns:mc="http://schemas.openxmlformats.org/markup-compatibility/2006" xmlns:aink="http://schemas.microsoft.com/office/drawing/2016/ink" xmlns:am3d="http://schemas.microsoft.com/office/drawing/2017/model3d" xmlns:o="urn:schemas-microsoft-com:office:office" xmlns:oel="http://schemas.microsoft.com/office/2019/extlst" xmlns:r="http://schemas.openxmlformats.org/officeDocument/2006/relationships" xmlns:m="http://schemas.openxmlformats.org/officeDocument/2006/math" xmlns:v="urn:schemas-microsoft-com:vml" xmlns:wp14="http://schemas.microsoft.com/office/word/2010/wordprocessingDrawing" xmlns:wp="http://schemas.openxmlformats.org/drawingml/2006/wordprocessingDrawing" xmlns:w10="urn:schemas-microsoft-com:office:word" xmlns:w="http://schemas.openxmlformats.org/wordprocessingml/2006/main" xmlns:w14="http://schemas.microsoft.com/office/word/2010/wordml" xmlns:w15="http://schemas.microsoft.com/office/word/2012/wordml" xmlns:w16cex="http://schemas.microsoft.com/office/word/2018/wordml/cex" xmlns:w16cid="http://schemas.microsoft.com/office/word/2016/wordml/cid" xmlns:w16="http://schemas.microsoft.com/office/word/2018/wordml" xmlns:w16du="http://schemas.microsoft.com/office/word/2023/wordml/word16du" xmlns:w16sdtdh="http://schemas.microsoft.com/office/word/2020/wordml/sdtdatahash" xmlns:w16sdtfl="http://schemas.microsoft.com/office/word/2024/wordml/sdtformatlock" xmlns:w16se="http://schemas.microsoft.com/office/word/2015/wordml/symex" xmlns:wpg="http://schemas.microsoft.com/office/word/2010/wordprocessingGroup" xmlns:wpi="http://schemas.microsoft.com/office/word/2010/wordprocessingInk" xmlns:wne="http://schemas.microsoft.com/office/word/2006/wordml" xmlns:wps="http://schemas.microsoft.com/office/word/2010/wordprocessingShape" mc:Ignorable="w14 w15 w16se w16cid w16 w16cex w16sdtdh w16sdtfl w16du wp14">
   <w:body>
     <w:p>
       <w:pPr>
@@ -413,7 +413,10 @@
         <w:t xml:space="preserve">befinden, und der Lernaufwand </w:t>
       </w:r>
       <w:r>
-        <w:t>dadurch nochmal drastisch steigen würde.</w:t>
+        <w:t>dadurch nochmal drastisch steigen würde</w:t>
+      </w:r>
+      <w:r>
+        <w:t xml:space="preserve">. </w:t>
       </w:r>
     </w:p>
     <w:p>
@@ -634,6 +637,7 @@
           <w:b/>
           <w:bCs/>
         </w:rPr>
+        <w:lastRenderedPageBreak/>
         <w:t>View</w:t>
       </w:r>
       <w:r>
@@ -641,11 +645,7 @@
       </w:r>
       <w:r>
         <w:br/>
-        <w:t xml:space="preserve">Die View ist für die Darstellung der Benutzeroberfläche verantwortlich. Sie zeigt die </w:t>
-      </w:r>
-      <w:r>
-        <w:lastRenderedPageBreak/>
-        <w:t xml:space="preserve">Daten an, die vom </w:t>
+        <w:t xml:space="preserve">Die View ist für die Darstellung der Benutzeroberfläche verantwortlich. Sie zeigt die Daten an, die vom </w:t>
       </w:r>
       <w:proofErr w:type="spellStart"/>
       <w:r>
@@ -737,21 +737,80 @@
     </w:p>
     <w:p>
       <w:pPr>
-        <w:spacing w:line="360" w:lineRule="auto"/>
-      </w:pPr>
-    </w:p>
-    <w:p>
-      <w:pPr>
-        <w:spacing w:line="360" w:lineRule="auto"/>
-      </w:pPr>
-    </w:p>
-    <w:p>
-      <w:pPr>
         <w:pStyle w:val="berschrift1"/>
         <w:spacing w:line="360" w:lineRule="auto"/>
         <w:jc w:val="center"/>
       </w:pPr>
-      <w:r>
+      <w:proofErr w:type="spellStart"/>
+      <w:r>
+        <w:lastRenderedPageBreak/>
+        <w:t>Component</w:t>
+      </w:r>
+      <w:proofErr w:type="spellEnd"/>
+      <w:r>
+        <w:t>-Diagramm</w:t>
+      </w:r>
+    </w:p>
+    <w:p>
+      <w:pPr>
+        <w:spacing w:line="360" w:lineRule="auto"/>
+      </w:pPr>
+      <w:r>
+        <w:drawing>
+          <wp:inline distT="0" distB="0" distL="0" distR="0" wp14:anchorId="0629FE6B" wp14:editId="114D0961">
+            <wp:extent cx="5382376" cy="6992326"/>
+            <wp:effectExtent l="0" t="0" r="8890" b="0"/>
+            <wp:docPr id="1963539495" name="Grafik 1" descr="Ein Bild, das Text, Screenshot, Schrift, Zahl enthält.&#10;&#10;KI-generierte Inhalte können fehlerhaft sein."/>
+            <wp:cNvGraphicFramePr>
+              <a:graphicFrameLocks xmlns:a="http://schemas.openxmlformats.org/drawingml/2006/main" noChangeAspect="1"/>
+            </wp:cNvGraphicFramePr>
+            <a:graphic xmlns:a="http://schemas.openxmlformats.org/drawingml/2006/main">
+              <a:graphicData uri="http://schemas.openxmlformats.org/drawingml/2006/picture">
+                <pic:pic xmlns:pic="http://schemas.openxmlformats.org/drawingml/2006/picture">
+                  <pic:nvPicPr>
+                    <pic:cNvPr id="1963539495" name="Grafik 1" descr="Ein Bild, das Text, Screenshot, Schrift, Zahl enthält.&#10;&#10;KI-generierte Inhalte können fehlerhaft sein."/>
+                    <pic:cNvPicPr/>
+                  </pic:nvPicPr>
+                  <pic:blipFill>
+                    <a:blip r:embed="rId10"/>
+                    <a:stretch>
+                      <a:fillRect/>
+                    </a:stretch>
+                  </pic:blipFill>
+                  <pic:spPr>
+                    <a:xfrm>
+                      <a:off x="0" y="0"/>
+                      <a:ext cx="5382376" cy="6992326"/>
+                    </a:xfrm>
+                    <a:prstGeom prst="rect">
+                      <a:avLst/>
+                    </a:prstGeom>
+                  </pic:spPr>
+                </pic:pic>
+              </a:graphicData>
+            </a:graphic>
+          </wp:inline>
+        </w:drawing>
+      </w:r>
+    </w:p>
+    <w:p>
+      <w:pPr>
+        <w:spacing w:line="360" w:lineRule="auto"/>
+      </w:pPr>
+    </w:p>
+    <w:p>
+      <w:pPr>
+        <w:spacing w:line="360" w:lineRule="auto"/>
+      </w:pPr>
+    </w:p>
+    <w:p>
+      <w:pPr>
+        <w:pStyle w:val="berschrift1"/>
+        <w:spacing w:line="360" w:lineRule="auto"/>
+        <w:jc w:val="center"/>
+      </w:pPr>
+      <w:r>
+        <w:lastRenderedPageBreak/>
         <w:t>Interaktion mit Backend</w:t>
       </w:r>
     </w:p>
@@ -910,423 +969,422 @@
         <w:rPr>
           <w:lang w:val="en-AU"/>
         </w:rPr>
+        <w:t>„Android</w:t>
+      </w:r>
+      <w:proofErr w:type="gramStart"/>
+      <w:r>
+        <w:rPr>
+          <w:lang w:val="en-AU"/>
+        </w:rPr>
+        <w:t>\app\src\main\java\com\example\dermaai_android_140\myClasses“</w:t>
+      </w:r>
+      <w:proofErr w:type="gramEnd"/>
+    </w:p>
+    <w:p>
+      <w:pPr>
+        <w:spacing w:line="360" w:lineRule="auto"/>
+      </w:pPr>
+      <w:r>
+        <w:t>Hier befinden sich die Helper-Klassen, wie „Storage“, „</w:t>
+      </w:r>
+      <w:proofErr w:type="spellStart"/>
+      <w:r>
+        <w:t>AppModule</w:t>
+      </w:r>
+      <w:proofErr w:type="spellEnd"/>
+      <w:r>
+        <w:t xml:space="preserve">“ </w:t>
+      </w:r>
+      <w:proofErr w:type="gramStart"/>
+      <w:r>
+        <w:t>oder  „</w:t>
+      </w:r>
+      <w:proofErr w:type="spellStart"/>
+      <w:proofErr w:type="gramEnd"/>
+      <w:r>
+        <w:t>RequestCallback</w:t>
+      </w:r>
+      <w:proofErr w:type="spellEnd"/>
+      <w:r>
+        <w:t>“</w:t>
+      </w:r>
+      <w:r>
+        <w:t>.</w:t>
+      </w:r>
+    </w:p>
+    <w:p>
+      <w:pPr>
+        <w:spacing w:line="360" w:lineRule="auto"/>
+        <w:rPr>
+          <w:lang w:val="en-AU"/>
+        </w:rPr>
+      </w:pPr>
+      <w:r>
+        <w:rPr>
+          <w:lang w:val="en-AU"/>
+        </w:rPr>
+        <w:t>„Android</w:t>
+      </w:r>
+      <w:proofErr w:type="gramStart"/>
+      <w:r>
+        <w:rPr>
+          <w:lang w:val="en-AU"/>
+        </w:rPr>
+        <w:t>\app\</w:t>
+      </w:r>
+      <w:proofErr w:type="spellStart"/>
+      <w:r>
+        <w:rPr>
+          <w:lang w:val="en-AU"/>
+        </w:rPr>
+        <w:t>src</w:t>
+      </w:r>
+      <w:proofErr w:type="spellEnd"/>
+      <w:r>
+        <w:rPr>
+          <w:lang w:val="en-AU"/>
+        </w:rPr>
+        <w:t>\main\java\com\example\dermaai_android_140\repo“</w:t>
+      </w:r>
+      <w:proofErr w:type="gramEnd"/>
+    </w:p>
+    <w:p>
+      <w:pPr>
+        <w:spacing w:line="360" w:lineRule="auto"/>
+      </w:pPr>
+      <w:r>
+        <w:t xml:space="preserve">Enthält die Interfaces </w:t>
+      </w:r>
+      <w:r>
+        <w:t xml:space="preserve">für die Klassen in </w:t>
+      </w:r>
+      <w:r>
+        <w:t>folgendem Verzeichnis:</w:t>
+      </w:r>
+    </w:p>
+    <w:p>
+      <w:pPr>
+        <w:spacing w:line="360" w:lineRule="auto"/>
+        <w:rPr>
+          <w:lang w:val="en-AU"/>
+        </w:rPr>
+      </w:pPr>
+      <w:r>
+        <w:rPr>
+          <w:lang w:val="en-AU"/>
+        </w:rPr>
+        <w:t>“Android\app\src\main\java\com\example\dermaai_android_140\repoImpl”</w:t>
+      </w:r>
+    </w:p>
+    <w:p>
+      <w:pPr>
+        <w:spacing w:line="360" w:lineRule="auto"/>
+      </w:pPr>
+      <w:r>
+        <w:t xml:space="preserve">Enthält den Code, </w:t>
+      </w:r>
+      <w:proofErr w:type="gramStart"/>
+      <w:r>
+        <w:t>der letztendlich</w:t>
+      </w:r>
+      <w:proofErr w:type="gramEnd"/>
+      <w:r>
+        <w:t xml:space="preserve"> den Aufruf zur API tätigt</w:t>
+      </w:r>
+      <w:r>
+        <w:t xml:space="preserve">. </w:t>
+      </w:r>
+    </w:p>
+    <w:p>
+      <w:pPr>
+        <w:spacing w:line="360" w:lineRule="auto"/>
+      </w:pPr>
+      <w:r>
+        <w:t xml:space="preserve"> </w:t>
+      </w:r>
+    </w:p>
+    <w:p>
+      <w:pPr>
+        <w:spacing w:line="360" w:lineRule="auto"/>
+        <w:rPr>
+          <w:lang w:val="en-AU"/>
+        </w:rPr>
+      </w:pPr>
+      <w:r>
+        <w:rPr>
+          <w:lang w:val="en-AU"/>
+        </w:rPr>
+        <w:t>„Android</w:t>
+      </w:r>
+      <w:proofErr w:type="gramStart"/>
+      <w:r>
+        <w:rPr>
+          <w:lang w:val="en-AU"/>
+        </w:rPr>
+        <w:t>\app\</w:t>
+      </w:r>
+      <w:proofErr w:type="spellStart"/>
+      <w:r>
+        <w:rPr>
+          <w:lang w:val="en-AU"/>
+        </w:rPr>
+        <w:t>src</w:t>
+      </w:r>
+      <w:proofErr w:type="spellEnd"/>
+      <w:r>
+        <w:rPr>
+          <w:lang w:val="en-AU"/>
+        </w:rPr>
+        <w:t>\main\res“</w:t>
+      </w:r>
+      <w:proofErr w:type="gramEnd"/>
+    </w:p>
+    <w:p>
+      <w:pPr>
+        <w:spacing w:line="360" w:lineRule="auto"/>
+      </w:pPr>
+      <w:r>
+        <w:t>Hier befinden sich weitere Unterverzeichnisse</w:t>
+      </w:r>
+      <w:r>
+        <w:t>, die</w:t>
+      </w:r>
+      <w:r>
+        <w:t xml:space="preserve"> ausschließlich XML-Dateien </w:t>
+      </w:r>
+      <w:r>
+        <w:t>beinhalten, und sich erneut jeweils von ihrer Funktion unterscheiden</w:t>
+      </w:r>
+      <w:r>
+        <w:t xml:space="preserve">. </w:t>
+      </w:r>
+      <w:r>
+        <w:t>Die wichtigsten Dateien befinden sich dabei im Verzeichnis:</w:t>
+      </w:r>
+    </w:p>
+    <w:p>
+      <w:pPr>
+        <w:spacing w:line="360" w:lineRule="auto"/>
+      </w:pPr>
+      <w:r>
+        <w:t>„Android\</w:t>
+      </w:r>
+      <w:proofErr w:type="spellStart"/>
+      <w:r>
+        <w:t>app</w:t>
+      </w:r>
+      <w:proofErr w:type="spellEnd"/>
+      <w:r>
+        <w:t>\</w:t>
+      </w:r>
+      <w:proofErr w:type="spellStart"/>
+      <w:r>
+        <w:t>src</w:t>
+      </w:r>
+      <w:proofErr w:type="spellEnd"/>
+      <w:r>
+        <w:t>\</w:t>
+      </w:r>
+      <w:proofErr w:type="spellStart"/>
+      <w:r>
+        <w:t>main</w:t>
+      </w:r>
+      <w:proofErr w:type="spellEnd"/>
+      <w:r>
+        <w:t>\</w:t>
+      </w:r>
+      <w:proofErr w:type="spellStart"/>
+      <w:r>
+        <w:t>res</w:t>
+      </w:r>
+      <w:proofErr w:type="spellEnd"/>
+      <w:r>
+        <w:t>\</w:t>
+      </w:r>
+      <w:proofErr w:type="spellStart"/>
+      <w:r>
+        <w:t>layout</w:t>
+      </w:r>
+      <w:proofErr w:type="spellEnd"/>
+      <w:r>
+        <w:t>”</w:t>
+      </w:r>
+    </w:p>
+    <w:p>
+      <w:pPr>
+        <w:spacing w:line="360" w:lineRule="auto"/>
+      </w:pPr>
+      <w:r>
         <w:lastRenderedPageBreak/>
-        <w:t>„Android</w:t>
+        <w:t>Grundlegende Layout-Dateien</w:t>
+      </w:r>
+      <w:r>
+        <w:t>, wie die Homepage oder Login-Page</w:t>
+      </w:r>
+      <w:r>
+        <w:t>, sind hier hinterlegt.</w:t>
+      </w:r>
+    </w:p>
+    <w:p>
+      <w:pPr>
+        <w:pStyle w:val="berschrift1"/>
+        <w:spacing w:line="360" w:lineRule="auto"/>
+        <w:jc w:val="center"/>
+      </w:pPr>
+    </w:p>
+    <w:p>
+      <w:pPr>
+        <w:pStyle w:val="berschrift1"/>
+        <w:spacing w:line="360" w:lineRule="auto"/>
+        <w:jc w:val="center"/>
+      </w:pPr>
+      <w:r>
+        <w:t>Erstellen der APK</w:t>
+      </w:r>
+    </w:p>
+    <w:p>
+      <w:r>
+        <w:t xml:space="preserve">Mittels </w:t>
+      </w:r>
+      <w:r>
+        <w:t xml:space="preserve">des </w:t>
+      </w:r>
+      <w:proofErr w:type="spellStart"/>
+      <w:r>
+        <w:t>Commands</w:t>
+      </w:r>
+      <w:proofErr w:type="spellEnd"/>
+      <w:r>
+        <w:t xml:space="preserve"> „</w:t>
+      </w:r>
+      <w:proofErr w:type="spellStart"/>
+      <w:r>
+        <w:t>gradlew</w:t>
+      </w:r>
+      <w:proofErr w:type="spellEnd"/>
+      <w:r>
+        <w:t xml:space="preserve"> </w:t>
+      </w:r>
+      <w:proofErr w:type="spellStart"/>
+      <w:r>
+        <w:t>assembleRelease</w:t>
+      </w:r>
+      <w:proofErr w:type="spellEnd"/>
+      <w:r>
+        <w:t xml:space="preserve">” kann die APK erstellt werden. </w:t>
+      </w:r>
+      <w:r>
+        <w:t xml:space="preserve">Bei der APK handelt es sich um </w:t>
+      </w:r>
+      <w:r>
+        <w:t xml:space="preserve">jenes Dateiformat, </w:t>
       </w:r>
       <w:proofErr w:type="gramStart"/>
       <w:r>
+        <w:t xml:space="preserve">mit welchem </w:t>
+      </w:r>
+      <w:r>
+        <w:t>Apps</w:t>
+      </w:r>
+      <w:proofErr w:type="gramEnd"/>
+      <w:r>
+        <w:t xml:space="preserve"> auf Android-Geräten installiert werden </w:t>
+      </w:r>
+      <w:r>
+        <w:t>können</w:t>
+      </w:r>
+      <w:r>
+        <w:t xml:space="preserve">. </w:t>
+      </w:r>
+      <w:r>
+        <w:t xml:space="preserve">Sie beinhaltet </w:t>
+      </w:r>
+      <w:r>
+        <w:t>alle notwendigen Dateien</w:t>
+      </w:r>
+      <w:r>
+        <w:t xml:space="preserve">, einschließlich </w:t>
+      </w:r>
+      <w:proofErr w:type="spellStart"/>
+      <w:r>
+        <w:t>Dependencys</w:t>
+      </w:r>
+      <w:proofErr w:type="spellEnd"/>
+      <w:r>
+        <w:t>, Codedateien, und Bilder</w:t>
+      </w:r>
+      <w:r>
+        <w:t xml:space="preserve">. Beim </w:t>
+      </w:r>
+      <w:r>
+        <w:t>Erstellen der APK werden mehrere Schritte abgearbeitet, so wird im Schritt „</w:t>
+      </w:r>
+      <w:proofErr w:type="spellStart"/>
+      <w:proofErr w:type="gramStart"/>
+      <w:r>
+        <w:t>app:stripReleaseDebugSymbols</w:t>
+      </w:r>
+      <w:proofErr w:type="spellEnd"/>
+      <w:proofErr w:type="gramEnd"/>
+      <w:r>
+        <w:t>“</w:t>
+      </w:r>
+      <w:r>
+        <w:t xml:space="preserve"> </w:t>
+      </w:r>
+      <w:proofErr w:type="spellStart"/>
+      <w:r>
+        <w:t>Debug</w:t>
+      </w:r>
+      <w:proofErr w:type="spellEnd"/>
+      <w:r>
+        <w:t xml:space="preserve">-Symbole </w:t>
+      </w:r>
+      <w:r>
+        <w:t>aus</w:t>
+      </w:r>
+      <w:r>
+        <w:t xml:space="preserve"> den Bibliotheken </w:t>
+      </w:r>
+      <w:r>
+        <w:t>entfernt, um die App-Größe zu reduzieren</w:t>
+      </w:r>
+      <w:r>
+        <w:t xml:space="preserve">. Anschließend wird </w:t>
+      </w:r>
+      <w:r>
+        <w:t xml:space="preserve">der Code </w:t>
+      </w:r>
+      <w:proofErr w:type="spellStart"/>
+      <w:r>
+        <w:t>compiliert</w:t>
+      </w:r>
+      <w:proofErr w:type="spellEnd"/>
+      <w:r>
+        <w:t>.</w:t>
+      </w:r>
+      <w:r>
+        <w:t xml:space="preserve"> Die APK </w:t>
+      </w:r>
+      <w:proofErr w:type="gramStart"/>
+      <w:r>
+        <w:t>ist letztlich</w:t>
+      </w:r>
+      <w:proofErr w:type="gramEnd"/>
+      <w:r>
+        <w:t xml:space="preserve"> hier zu finden:</w:t>
+      </w:r>
+    </w:p>
+    <w:p>
+      <w:pPr>
         <w:rPr>
           <w:lang w:val="en-AU"/>
         </w:rPr>
-        <w:t>\app\src\main\java\com\example\dermaai_android_140\myClasses“</w:t>
-      </w:r>
-      <w:proofErr w:type="gramEnd"/>
-    </w:p>
-    <w:p>
-      <w:pPr>
-        <w:spacing w:line="360" w:lineRule="auto"/>
-      </w:pPr>
-      <w:r>
-        <w:t>Hier befinden sich die Helper-Klassen, wie „Storage“, „</w:t>
-      </w:r>
-      <w:proofErr w:type="spellStart"/>
-      <w:r>
-        <w:t>AppModule</w:t>
-      </w:r>
-      <w:proofErr w:type="spellEnd"/>
-      <w:r>
-        <w:t xml:space="preserve">“ </w:t>
-      </w:r>
-      <w:proofErr w:type="gramStart"/>
-      <w:r>
-        <w:t>oder  „</w:t>
-      </w:r>
-      <w:proofErr w:type="spellStart"/>
-      <w:proofErr w:type="gramEnd"/>
-      <w:r>
-        <w:t>RequestCallback</w:t>
-      </w:r>
-      <w:proofErr w:type="spellEnd"/>
-      <w:r>
-        <w:t>“</w:t>
-      </w:r>
-      <w:r>
-        <w:t>.</w:t>
-      </w:r>
-    </w:p>
-    <w:p>
-      <w:pPr>
-        <w:spacing w:line="360" w:lineRule="auto"/>
+      </w:pPr>
+      <w:r>
         <w:rPr>
           <w:lang w:val="en-AU"/>
         </w:rPr>
-      </w:pPr>
-      <w:r>
-        <w:rPr>
-          <w:lang w:val="en-AU"/>
-        </w:rPr>
-        <w:t>„Android</w:t>
-      </w:r>
-      <w:proofErr w:type="gramStart"/>
-      <w:r>
-        <w:rPr>
-          <w:lang w:val="en-AU"/>
-        </w:rPr>
-        <w:t>\app\</w:t>
-      </w:r>
-      <w:proofErr w:type="spellStart"/>
-      <w:r>
-        <w:rPr>
-          <w:lang w:val="en-AU"/>
-        </w:rPr>
-        <w:t>src</w:t>
-      </w:r>
-      <w:proofErr w:type="spellEnd"/>
-      <w:r>
-        <w:rPr>
-          <w:lang w:val="en-AU"/>
-        </w:rPr>
-        <w:t>\main\java\com\example\dermaai_android_140\repo“</w:t>
-      </w:r>
-      <w:proofErr w:type="gramEnd"/>
-    </w:p>
-    <w:p>
-      <w:pPr>
-        <w:spacing w:line="360" w:lineRule="auto"/>
-      </w:pPr>
-      <w:r>
-        <w:t xml:space="preserve">Enthält die Interfaces </w:t>
-      </w:r>
-      <w:r>
-        <w:t xml:space="preserve">für die Klassen in </w:t>
-      </w:r>
-      <w:r>
-        <w:t>folgendem Verzeichnis:</w:t>
-      </w:r>
-    </w:p>
-    <w:p>
-      <w:pPr>
-        <w:spacing w:line="360" w:lineRule="auto"/>
-        <w:rPr>
-          <w:lang w:val="en-AU"/>
-        </w:rPr>
-      </w:pPr>
-      <w:r>
-        <w:rPr>
-          <w:lang w:val="en-AU"/>
-        </w:rPr>
-        <w:t>“Android\app\src\main\java\com\example\dermaai_android_140\repoImpl”</w:t>
-      </w:r>
-    </w:p>
-    <w:p>
-      <w:pPr>
-        <w:spacing w:line="360" w:lineRule="auto"/>
-      </w:pPr>
-      <w:r>
-        <w:t xml:space="preserve">Enthält den Code, </w:t>
-      </w:r>
-      <w:proofErr w:type="gramStart"/>
-      <w:r>
-        <w:t>der letztendlich</w:t>
-      </w:r>
-      <w:proofErr w:type="gramEnd"/>
-      <w:r>
-        <w:t xml:space="preserve"> den Aufruf zur API tätigt</w:t>
-      </w:r>
-      <w:r>
-        <w:t xml:space="preserve">. </w:t>
-      </w:r>
-    </w:p>
-    <w:p>
-      <w:pPr>
-        <w:spacing w:line="360" w:lineRule="auto"/>
-      </w:pPr>
-      <w:r>
-        <w:t xml:space="preserve"> </w:t>
-      </w:r>
-    </w:p>
-    <w:p>
-      <w:pPr>
-        <w:spacing w:line="360" w:lineRule="auto"/>
-        <w:rPr>
-          <w:lang w:val="en-AU"/>
-        </w:rPr>
-      </w:pPr>
-      <w:r>
-        <w:rPr>
-          <w:lang w:val="en-AU"/>
-        </w:rPr>
-        <w:t>„Android</w:t>
-      </w:r>
-      <w:proofErr w:type="gramStart"/>
-      <w:r>
-        <w:rPr>
-          <w:lang w:val="en-AU"/>
-        </w:rPr>
-        <w:t>\app\</w:t>
-      </w:r>
-      <w:proofErr w:type="spellStart"/>
-      <w:r>
-        <w:rPr>
-          <w:lang w:val="en-AU"/>
-        </w:rPr>
-        <w:t>src</w:t>
-      </w:r>
-      <w:proofErr w:type="spellEnd"/>
-      <w:r>
-        <w:rPr>
-          <w:lang w:val="en-AU"/>
-        </w:rPr>
-        <w:t>\main\res“</w:t>
-      </w:r>
-      <w:proofErr w:type="gramEnd"/>
-    </w:p>
-    <w:p>
-      <w:pPr>
-        <w:spacing w:line="360" w:lineRule="auto"/>
-      </w:pPr>
-      <w:r>
-        <w:t>Hier befinden sich weitere Unterverzeichnisse</w:t>
-      </w:r>
-      <w:r>
-        <w:t>, die</w:t>
-      </w:r>
-      <w:r>
-        <w:t xml:space="preserve"> ausschließlich XML-Dateien </w:t>
-      </w:r>
-      <w:r>
-        <w:t>beinhalten, und sich erneut jeweils von ihrer Funktion unterscheiden</w:t>
-      </w:r>
-      <w:r>
-        <w:t xml:space="preserve">. </w:t>
-      </w:r>
-      <w:r>
-        <w:t>Die wichtigsten Dateien befinden sich dabei im Verzeichnis:</w:t>
-      </w:r>
-    </w:p>
-    <w:p>
-      <w:pPr>
-        <w:spacing w:line="360" w:lineRule="auto"/>
-      </w:pPr>
-      <w:r>
-        <w:t>„Android\</w:t>
-      </w:r>
-      <w:proofErr w:type="spellStart"/>
-      <w:r>
-        <w:t>app</w:t>
-      </w:r>
-      <w:proofErr w:type="spellEnd"/>
-      <w:r>
-        <w:t>\</w:t>
-      </w:r>
-      <w:proofErr w:type="spellStart"/>
-      <w:r>
-        <w:t>src</w:t>
-      </w:r>
-      <w:proofErr w:type="spellEnd"/>
-      <w:r>
-        <w:t>\</w:t>
-      </w:r>
-      <w:proofErr w:type="spellStart"/>
-      <w:r>
-        <w:t>main</w:t>
-      </w:r>
-      <w:proofErr w:type="spellEnd"/>
-      <w:r>
-        <w:t>\</w:t>
-      </w:r>
-      <w:proofErr w:type="spellStart"/>
-      <w:r>
-        <w:t>res</w:t>
-      </w:r>
-      <w:proofErr w:type="spellEnd"/>
-      <w:r>
-        <w:t>\</w:t>
-      </w:r>
-      <w:proofErr w:type="spellStart"/>
-      <w:r>
-        <w:t>layout</w:t>
-      </w:r>
-      <w:proofErr w:type="spellEnd"/>
-      <w:r>
-        <w:t>”</w:t>
-      </w:r>
-    </w:p>
-    <w:p>
-      <w:pPr>
-        <w:spacing w:line="360" w:lineRule="auto"/>
-      </w:pPr>
-      <w:r>
-        <w:t>Grundlegende Layout-Dateien</w:t>
-      </w:r>
-      <w:r>
-        <w:t>, wie die Homepage oder Login-Page</w:t>
-      </w:r>
-      <w:r>
-        <w:t>, sind hier hinterlegt.</w:t>
-      </w:r>
-    </w:p>
-    <w:p>
-      <w:pPr>
-        <w:pStyle w:val="berschrift1"/>
-        <w:spacing w:line="360" w:lineRule="auto"/>
-        <w:jc w:val="center"/>
-      </w:pPr>
-    </w:p>
-    <w:p>
-      <w:pPr>
-        <w:pStyle w:val="berschrift1"/>
-        <w:spacing w:line="360" w:lineRule="auto"/>
-        <w:jc w:val="center"/>
-      </w:pPr>
-      <w:r>
-        <w:t>Erstellen der APK</w:t>
-      </w:r>
-    </w:p>
-    <w:p>
-      <w:r>
-        <w:t xml:space="preserve">Mittels </w:t>
-      </w:r>
-      <w:r>
-        <w:t xml:space="preserve">des </w:t>
-      </w:r>
-      <w:proofErr w:type="spellStart"/>
-      <w:r>
-        <w:t>Commands</w:t>
-      </w:r>
-      <w:proofErr w:type="spellEnd"/>
-      <w:r>
-        <w:t xml:space="preserve"> „</w:t>
-      </w:r>
-      <w:proofErr w:type="spellStart"/>
-      <w:r>
-        <w:t>gradlew</w:t>
-      </w:r>
-      <w:proofErr w:type="spellEnd"/>
-      <w:r>
-        <w:t xml:space="preserve"> </w:t>
-      </w:r>
-      <w:proofErr w:type="spellStart"/>
-      <w:r>
-        <w:t>assembleRelease</w:t>
-      </w:r>
-      <w:proofErr w:type="spellEnd"/>
-      <w:r>
-        <w:t xml:space="preserve">” kann die APK erstellt werden. </w:t>
-      </w:r>
-      <w:r>
-        <w:t xml:space="preserve">Bei der APK handelt es sich um </w:t>
-      </w:r>
-      <w:r>
-        <w:t xml:space="preserve">jenes Dateiformat, </w:t>
-      </w:r>
-      <w:proofErr w:type="gramStart"/>
-      <w:r>
-        <w:t xml:space="preserve">mit welchem </w:t>
-      </w:r>
-      <w:r>
-        <w:t>Apps</w:t>
-      </w:r>
-      <w:proofErr w:type="gramEnd"/>
-      <w:r>
-        <w:t xml:space="preserve"> auf Android-Geräten installiert werden </w:t>
-      </w:r>
-      <w:r>
-        <w:t>können</w:t>
-      </w:r>
-      <w:r>
-        <w:t xml:space="preserve">. </w:t>
-      </w:r>
-      <w:r>
-        <w:t xml:space="preserve">Sie beinhaltet </w:t>
-      </w:r>
-      <w:r>
-        <w:t>alle notwendigen Dateien</w:t>
-      </w:r>
-      <w:r>
-        <w:t xml:space="preserve">, einschließlich </w:t>
-      </w:r>
-      <w:proofErr w:type="spellStart"/>
-      <w:r>
-        <w:t>Dependencys</w:t>
-      </w:r>
-      <w:proofErr w:type="spellEnd"/>
-      <w:r>
-        <w:t>, Codedateien, und Bilder</w:t>
-      </w:r>
-      <w:r>
-        <w:t xml:space="preserve">. Beim </w:t>
-      </w:r>
-      <w:r>
-        <w:t>Erstellen der APK werden mehrere Schritte abgearbeitet, so wird im Schritt „</w:t>
-      </w:r>
-      <w:proofErr w:type="spellStart"/>
-      <w:proofErr w:type="gramStart"/>
-      <w:r>
-        <w:t>app:stripReleaseDebugSymbols</w:t>
-      </w:r>
-      <w:proofErr w:type="spellEnd"/>
-      <w:proofErr w:type="gramEnd"/>
-      <w:r>
-        <w:t>“</w:t>
-      </w:r>
-      <w:r>
-        <w:t xml:space="preserve"> </w:t>
-      </w:r>
-      <w:proofErr w:type="spellStart"/>
-      <w:r>
-        <w:t>Debug</w:t>
-      </w:r>
-      <w:proofErr w:type="spellEnd"/>
-      <w:r>
-        <w:t xml:space="preserve">-Symbole </w:t>
-      </w:r>
-      <w:r>
-        <w:t>aus</w:t>
-      </w:r>
-      <w:r>
-        <w:t xml:space="preserve"> den Bibliotheken </w:t>
-      </w:r>
-      <w:r>
-        <w:t>entfernt, um die App-Größe zu reduzieren</w:t>
-      </w:r>
-      <w:r>
-        <w:t xml:space="preserve">. Anschließend wird </w:t>
-      </w:r>
-      <w:r>
-        <w:t xml:space="preserve">der Code </w:t>
-      </w:r>
-      <w:proofErr w:type="spellStart"/>
-      <w:r>
-        <w:t>compiliert</w:t>
-      </w:r>
-      <w:proofErr w:type="spellEnd"/>
-      <w:r>
-        <w:t>.</w:t>
-      </w:r>
-      <w:r>
-        <w:t xml:space="preserve"> Die APK </w:t>
-      </w:r>
-      <w:proofErr w:type="gramStart"/>
-      <w:r>
-        <w:t>ist letztlich</w:t>
-      </w:r>
-      <w:proofErr w:type="gramEnd"/>
-      <w:r>
-        <w:t xml:space="preserve"> hier zu finden:</w:t>
-      </w:r>
-    </w:p>
-    <w:p>
-      <w:pPr>
-        <w:rPr>
-          <w:lang w:val="en-AU"/>
-        </w:rPr>
-      </w:pPr>
-      <w:r>
-        <w:rPr>
-          <w:lang w:val="en-AU"/>
-        </w:rPr>
-        <w:lastRenderedPageBreak/>
         <w:t>“Android\app\build\outputs\</w:t>
       </w:r>
       <w:proofErr w:type="spellStart"/>
@@ -1377,7 +1435,7 @@
                     <pic:cNvPicPr/>
                   </pic:nvPicPr>
                   <pic:blipFill>
-                    <a:blip r:embed="rId10"/>
+                    <a:blip r:embed="rId11"/>
                     <a:stretch>
                       <a:fillRect/>
                     </a:stretch>
@@ -1447,6 +1505,7 @@
         <w:spacing w:line="360" w:lineRule="auto"/>
       </w:pPr>
       <w:r>
+        <w:lastRenderedPageBreak/>
         <w:t>Um ein ansprechendes Design für die App zu gestalten</w:t>
       </w:r>
       <w:r>
@@ -1701,7 +1760,7 @@
                     <pic:cNvPicPr/>
                   </pic:nvPicPr>
                   <pic:blipFill>
-                    <a:blip r:embed="rId11"/>
+                    <a:blip r:embed="rId12"/>
                     <a:stretch>
                       <a:fillRect/>
                     </a:stretch>
@@ -1792,7 +1851,7 @@
                     <pic:cNvPicPr/>
                   </pic:nvPicPr>
                   <pic:blipFill>
-                    <a:blip r:embed="rId12"/>
+                    <a:blip r:embed="rId13"/>
                     <a:stretch>
                       <a:fillRect/>
                     </a:stretch>
@@ -1851,7 +1910,11 @@
         <w:t xml:space="preserve">Code </w:t>
       </w:r>
       <w:r>
-        <w:t xml:space="preserve">berechtigt die App nicht automatisch </w:t>
+        <w:t xml:space="preserve">berechtigt die App nicht </w:t>
+      </w:r>
+      <w:r>
+        <w:lastRenderedPageBreak/>
+        <w:t xml:space="preserve">automatisch </w:t>
       </w:r>
       <w:r>
         <w:t>zur Verwendung der Kamera, dies</w:t>
@@ -1916,7 +1979,7 @@
                     <pic:cNvPicPr/>
                   </pic:nvPicPr>
                   <pic:blipFill>
-                    <a:blip r:embed="rId13"/>
+                    <a:blip r:embed="rId14"/>
                     <a:stretch>
                       <a:fillRect/>
                     </a:stretch>
@@ -2039,7 +2102,6 @@
         <w:rPr>
           <w:noProof/>
         </w:rPr>
-        <w:lastRenderedPageBreak/>
         <w:drawing>
           <wp:inline distT="0" distB="0" distL="0" distR="0" wp14:anchorId="570D7546" wp14:editId="08914116">
             <wp:extent cx="5760720" cy="350520"/>
@@ -2056,7 +2118,7 @@
                     <pic:cNvPicPr/>
                   </pic:nvPicPr>
                   <pic:blipFill>
-                    <a:blip r:embed="rId14"/>
+                    <a:blip r:embed="rId15"/>
                     <a:stretch>
                       <a:fillRect/>
                     </a:stretch>
@@ -2242,7 +2304,11 @@
         <w:t xml:space="preserve"> Account</w:t>
       </w:r>
       <w:r>
-        <w:t xml:space="preserve"> benötigt, indem die Ergebnisse gespeichert werden, </w:t>
+        <w:t xml:space="preserve"> benötigt, indem die </w:t>
+      </w:r>
+      <w:r>
+        <w:lastRenderedPageBreak/>
+        <w:t xml:space="preserve">Ergebnisse gespeichert werden, </w:t>
       </w:r>
       <w:r>
         <w:t>soll die Login-Seite jene sein, die zuerst geladen werden soll</w:t>
@@ -2275,7 +2341,7 @@
                     <pic:cNvPicPr/>
                   </pic:nvPicPr>
                   <pic:blipFill>
-                    <a:blip r:embed="rId15"/>
+                    <a:blip r:embed="rId16"/>
                     <a:stretch>
                       <a:fillRect/>
                     </a:stretch>
@@ -2390,72 +2456,362 @@
         <w:jc w:val="center"/>
       </w:pPr>
       <w:r>
+        <w:t>Fragments</w:t>
+      </w:r>
+    </w:p>
+    <w:p>
+      <w:r>
+        <w:t xml:space="preserve">Wie bereits erwähnt handelt es sich </w:t>
+      </w:r>
+      <w:proofErr w:type="gramStart"/>
+      <w:r>
+        <w:t>bei Fragments</w:t>
+      </w:r>
+      <w:proofErr w:type="gramEnd"/>
+      <w:r>
+        <w:t xml:space="preserve"> um </w:t>
+      </w:r>
+      <w:r>
+        <w:t>eine weitere wichtige Komponente</w:t>
+      </w:r>
+      <w:r>
+        <w:t xml:space="preserve">. </w:t>
+      </w:r>
+      <w:r>
+        <w:t xml:space="preserve">Fragments sind </w:t>
+      </w:r>
+      <w:r>
+        <w:t>modulare Bestandteile</w:t>
+      </w:r>
+      <w:r>
+        <w:t>, die</w:t>
+      </w:r>
+      <w:r>
+        <w:t xml:space="preserve"> wenn benötigt, häufiger im Projekt verwendet werden</w:t>
+      </w:r>
+      <w:r>
+        <w:t xml:space="preserve"> könne</w:t>
+      </w:r>
+      <w:r>
+        <w:t>n</w:t>
+      </w:r>
+      <w:r>
+        <w:t xml:space="preserve">. </w:t>
+      </w:r>
+      <w:r>
+        <w:t>Gehostet werden Fragmente in „</w:t>
+      </w:r>
+      <w:proofErr w:type="spellStart"/>
+      <w:r>
+        <w:t>FragmentContainer</w:t>
+      </w:r>
+      <w:r>
+        <w:t>View</w:t>
+      </w:r>
+      <w:proofErr w:type="spellEnd"/>
+      <w:r>
+        <w:t>“</w:t>
+      </w:r>
+      <w:r>
+        <w:t xml:space="preserve"> </w:t>
+      </w:r>
+    </w:p>
+    <w:p>
+      <w:pPr>
+        <w:pStyle w:val="berschrift2"/>
+        <w:spacing w:line="360" w:lineRule="auto"/>
+        <w:jc w:val="center"/>
+      </w:pPr>
+      <w:r>
+        <w:t>Probleme</w:t>
+      </w:r>
+    </w:p>
+    <w:p>
+      <w:pPr>
+        <w:spacing w:line="360" w:lineRule="auto"/>
+      </w:pPr>
+      <w:r>
+        <w:t xml:space="preserve">Nach dem Erstellen </w:t>
+      </w:r>
+      <w:proofErr w:type="gramStart"/>
+      <w:r>
+        <w:t>der Fragments</w:t>
+      </w:r>
+      <w:proofErr w:type="gramEnd"/>
+      <w:r>
+        <w:t xml:space="preserve"> entstand das Problem, dass diese zu klein ausgefallen sind</w:t>
+      </w:r>
+      <w:r>
+        <w:t xml:space="preserve">. </w:t>
+      </w:r>
+      <w:r>
+        <w:t xml:space="preserve">So </w:t>
+      </w:r>
+      <w:r>
+        <w:t>wurden anfangs einzelne Fragmente</w:t>
+      </w:r>
+      <w:r>
+        <w:t xml:space="preserve"> in der Login-Page</w:t>
+      </w:r>
+      <w:r>
+        <w:t xml:space="preserve"> für die Buttons und den User-Input </w:t>
+      </w:r>
+      <w:r>
+        <w:t>erstellt</w:t>
+      </w:r>
+      <w:r>
+        <w:t xml:space="preserve">. Dies hatte den Vorteil, dass die einzelnen Elemente wiederverwendet werden können, allerdings </w:t>
+      </w:r>
+      <w:r>
+        <w:t>auch den Nachteil, dass es nicht möglich war</w:t>
+      </w:r>
+      <w:r>
+        <w:t xml:space="preserve"> </w:t>
+      </w:r>
+      <w:r>
+        <w:t>Daten zwischen den einzelnen Fragmenten auszutauschen</w:t>
+      </w:r>
+      <w:r>
+        <w:t>. Daher bestand die Lösung darin</w:t>
+      </w:r>
+      <w:r>
+        <w:t xml:space="preserve">, nur zwei Fragmente für die Login-Page und Register-Page zu erstellen, da hier keine Daten zwischen den </w:t>
+      </w:r>
+      <w:r>
+        <w:t>Klassen fließen</w:t>
+      </w:r>
+      <w:r>
+        <w:t xml:space="preserve">. </w:t>
+      </w:r>
+    </w:p>
+    <w:p>
+      <w:pPr>
+        <w:spacing w:line="360" w:lineRule="auto"/>
+      </w:pPr>
+    </w:p>
+    <w:p>
+      <w:pPr>
+        <w:pStyle w:val="berschrift1"/>
+        <w:spacing w:line="360" w:lineRule="auto"/>
+        <w:jc w:val="center"/>
+      </w:pPr>
+      <w:r>
         <w:lastRenderedPageBreak/>
-        <w:t>Fragments</w:t>
-      </w:r>
-    </w:p>
-    <w:p>
-      <w:r>
-        <w:t xml:space="preserve">Wie bereits erwähnt handelt es sich </w:t>
-      </w:r>
-      <w:proofErr w:type="gramStart"/>
-      <w:r>
-        <w:t>bei Fragments</w:t>
-      </w:r>
-      <w:proofErr w:type="gramEnd"/>
-      <w:r>
-        <w:t xml:space="preserve"> um </w:t>
-      </w:r>
-      <w:r>
-        <w:t>eine weitere wichtige Komponente</w:t>
-      </w:r>
-      <w:r>
-        <w:t xml:space="preserve">. </w:t>
-      </w:r>
-      <w:r>
-        <w:t xml:space="preserve">Fragments sind </w:t>
-      </w:r>
-      <w:r>
-        <w:t>modulare Bestandteile</w:t>
-      </w:r>
-      <w:r>
-        <w:t>, die</w:t>
-      </w:r>
-      <w:r>
-        <w:t xml:space="preserve"> wenn benötigt, häufiger im Projekt verwendet werden</w:t>
-      </w:r>
-      <w:r>
-        <w:t xml:space="preserve"> könne</w:t>
-      </w:r>
-      <w:r>
-        <w:t>n</w:t>
-      </w:r>
-      <w:r>
-        <w:t xml:space="preserve">. </w:t>
-      </w:r>
-      <w:r>
-        <w:t>Gehostet werden Fragmente in „</w:t>
-      </w:r>
-      <w:proofErr w:type="spellStart"/>
-      <w:r>
-        <w:t>FragmentContainer</w:t>
-      </w:r>
-      <w:r>
-        <w:t>View</w:t>
-      </w:r>
-      <w:proofErr w:type="spellEnd"/>
-      <w:r>
-        <w:t>“</w:t>
-      </w:r>
+        <w:t>Technologien</w:t>
+      </w:r>
+    </w:p>
+    <w:p>
+      <w:pPr>
+        <w:pStyle w:val="berschrift2"/>
+        <w:spacing w:line="360" w:lineRule="auto"/>
+        <w:jc w:val="center"/>
+      </w:pPr>
+      <w:r>
+        <w:t>Sprachen</w:t>
+      </w:r>
+      <w:r>
+        <w:t xml:space="preserve"> / IDE / Architektur</w:t>
+      </w:r>
+      <w:r>
+        <w:t xml:space="preserve"> / </w:t>
+      </w:r>
+      <w:proofErr w:type="spellStart"/>
+      <w:r>
+        <w:t>Build</w:t>
+      </w:r>
+      <w:proofErr w:type="spellEnd"/>
+      <w:r>
+        <w:t>-Tool</w:t>
+      </w:r>
+    </w:p>
+    <w:p>
+      <w:pPr>
+        <w:spacing w:line="360" w:lineRule="auto"/>
+      </w:pPr>
+      <w:r>
+        <w:t>Programmiersprache</w:t>
+      </w:r>
+      <w:r>
+        <w:t xml:space="preserve">: </w:t>
+      </w:r>
+      <w:proofErr w:type="spellStart"/>
+      <w:r>
+        <w:t>Kotlin</w:t>
+      </w:r>
+      <w:proofErr w:type="spellEnd"/>
+    </w:p>
+    <w:p>
+      <w:pPr>
+        <w:spacing w:line="360" w:lineRule="auto"/>
+      </w:pPr>
+      <w:r>
+        <w:t>IDE: Android Studio</w:t>
+      </w:r>
+    </w:p>
+    <w:p>
+      <w:pPr>
+        <w:spacing w:line="360" w:lineRule="auto"/>
+      </w:pPr>
+      <w:r>
+        <w:t>Architektur: MVVM</w:t>
+      </w:r>
+    </w:p>
+    <w:p>
+      <w:pPr>
+        <w:spacing w:line="360" w:lineRule="auto"/>
+        <w:rPr>
+          <w:lang w:val="en-AU"/>
+        </w:rPr>
+      </w:pPr>
+      <w:r>
+        <w:rPr>
+          <w:lang w:val="en-AU"/>
+        </w:rPr>
+        <w:t>Build</w:t>
+      </w:r>
+      <w:r>
+        <w:rPr>
+          <w:lang w:val="en-AU"/>
+        </w:rPr>
+        <w:t>-Tool</w:t>
+      </w:r>
+      <w:r>
+        <w:rPr>
+          <w:lang w:val="en-AU"/>
+        </w:rPr>
+        <w:t xml:space="preserve">: </w:t>
+      </w:r>
+      <w:r>
+        <w:rPr>
+          <w:lang w:val="en-AU"/>
+        </w:rPr>
+        <w:t>Gradle Kotlin DSL</w:t>
+      </w:r>
+    </w:p>
+    <w:p>
+      <w:pPr>
+        <w:pStyle w:val="berschrift2"/>
+        <w:spacing w:line="360" w:lineRule="auto"/>
+        <w:jc w:val="center"/>
+        <w:rPr>
+          <w:lang w:val="en-AU"/>
+        </w:rPr>
+      </w:pPr>
+      <w:r>
+        <w:rPr>
+          <w:lang w:val="en-AU"/>
+        </w:rPr>
+        <w:t>Design</w:t>
+      </w:r>
+    </w:p>
+    <w:p>
+      <w:pPr>
+        <w:spacing w:line="360" w:lineRule="auto"/>
+      </w:pPr>
+      <w:r>
+        <w:t>Designsystem: Material Design 3 Dark</w:t>
+      </w:r>
+    </w:p>
+    <w:p>
+      <w:pPr>
+        <w:spacing w:line="360" w:lineRule="auto"/>
+      </w:pPr>
+      <w:r>
+        <w:t>Hintergrundbilder</w:t>
+      </w:r>
+      <w:r>
+        <w:t xml:space="preserve">: erstellt mit der </w:t>
+      </w:r>
+      <w:proofErr w:type="spellStart"/>
+      <w:r>
+        <w:t>Platform</w:t>
+      </w:r>
+      <w:proofErr w:type="spellEnd"/>
       <w:r>
         <w:t xml:space="preserve"> </w:t>
       </w:r>
+      <w:proofErr w:type="spellStart"/>
+      <w:r>
+        <w:t>haikei.app</w:t>
+      </w:r>
+      <w:proofErr w:type="spellEnd"/>
+    </w:p>
+    <w:p>
+      <w:pPr>
+        <w:spacing w:line="360" w:lineRule="auto"/>
+      </w:pPr>
     </w:p>
     <w:p>
       <w:pPr>
         <w:pStyle w:val="berschrift2"/>
         <w:spacing w:line="360" w:lineRule="auto"/>
         <w:jc w:val="center"/>
+        <w:rPr>
+          <w:lang w:val="en-AU"/>
+        </w:rPr>
+      </w:pPr>
+      <w:r>
+        <w:rPr>
+          <w:lang w:val="en-AU"/>
+        </w:rPr>
+        <w:t>Libraries</w:t>
+      </w:r>
+      <w:r>
+        <w:rPr>
+          <w:lang w:val="en-AU"/>
+        </w:rPr>
+        <w:t xml:space="preserve"> / </w:t>
+      </w:r>
+      <w:proofErr w:type="spellStart"/>
+      <w:r>
+        <w:rPr>
+          <w:lang w:val="en-AU"/>
+        </w:rPr>
+        <w:t>Dependencys</w:t>
+      </w:r>
+      <w:proofErr w:type="spellEnd"/>
+    </w:p>
+    <w:p>
+      <w:pPr>
+        <w:spacing w:line="360" w:lineRule="auto"/>
+        <w:rPr>
+          <w:lang w:val="en-AU"/>
+        </w:rPr>
+      </w:pPr>
+      <w:r>
+        <w:rPr>
+          <w:lang w:val="en-AU"/>
+        </w:rPr>
+        <w:t>-</w:t>
+      </w:r>
+    </w:p>
+    <w:p>
+      <w:pPr>
+        <w:pStyle w:val="berschrift2"/>
+        <w:spacing w:line="360" w:lineRule="auto"/>
+        <w:jc w:val="center"/>
+        <w:rPr>
+          <w:lang w:val="en-AU"/>
+        </w:rPr>
+      </w:pPr>
+      <w:r>
+        <w:rPr>
+          <w:lang w:val="en-AU"/>
+        </w:rPr>
+        <w:t>Gradle</w:t>
+      </w:r>
+      <w:r>
+        <w:rPr>
+          <w:lang w:val="en-AU"/>
+        </w:rPr>
+        <w:t xml:space="preserve"> (SDKs/JDKs)</w:t>
+      </w:r>
+    </w:p>
+    <w:p>
+      <w:pPr>
+        <w:pStyle w:val="berschrift3"/>
+        <w:spacing w:line="360" w:lineRule="auto"/>
+        <w:jc w:val="center"/>
       </w:pPr>
       <w:r>
         <w:t>Probleme</w:t>
@@ -2466,308 +2822,18 @@
         <w:spacing w:line="360" w:lineRule="auto"/>
       </w:pPr>
       <w:r>
-        <w:t xml:space="preserve">Nach dem Erstellen </w:t>
-      </w:r>
-      <w:proofErr w:type="gramStart"/>
-      <w:r>
-        <w:t>der Fragments</w:t>
-      </w:r>
-      <w:proofErr w:type="gramEnd"/>
-      <w:r>
-        <w:t xml:space="preserve"> entstand das Problem, dass diese zu klein ausgefallen sind</w:t>
-      </w:r>
-      <w:r>
-        <w:t xml:space="preserve">. </w:t>
-      </w:r>
-      <w:r>
-        <w:t xml:space="preserve">So </w:t>
-      </w:r>
-      <w:r>
-        <w:t>wurden anfangs einzelne Fragmente</w:t>
-      </w:r>
-      <w:r>
-        <w:t xml:space="preserve"> in der Login-Page</w:t>
-      </w:r>
-      <w:r>
-        <w:t xml:space="preserve"> für die Buttons und den User-Input </w:t>
-      </w:r>
-      <w:r>
-        <w:t>erstellt</w:t>
-      </w:r>
-      <w:r>
-        <w:t xml:space="preserve">. Dies hatte den Vorteil, dass die einzelnen Elemente wiederverwendet werden können, allerdings </w:t>
-      </w:r>
-      <w:r>
-        <w:t>auch den Nachteil, dass es nicht möglich war</w:t>
-      </w:r>
-      <w:r>
-        <w:t xml:space="preserve"> </w:t>
-      </w:r>
-      <w:r>
-        <w:t>Daten zwischen den einzelnen Fragmenten auszutauschen</w:t>
-      </w:r>
-      <w:r>
-        <w:t>. Daher bestand die Lösung darin</w:t>
-      </w:r>
-      <w:r>
-        <w:t xml:space="preserve">, nur zwei Fragmente für die Login-Page und Register-Page zu erstellen, da hier keine Daten zwischen den </w:t>
-      </w:r>
-      <w:r>
-        <w:t>Klassen fließen</w:t>
-      </w:r>
-      <w:r>
-        <w:t xml:space="preserve">. </w:t>
-      </w:r>
-    </w:p>
-    <w:p>
-      <w:pPr>
-        <w:spacing w:line="360" w:lineRule="auto"/>
-      </w:pPr>
-    </w:p>
-    <w:p>
-      <w:pPr>
-        <w:pStyle w:val="berschrift1"/>
-        <w:spacing w:line="360" w:lineRule="auto"/>
-        <w:jc w:val="center"/>
-      </w:pPr>
-      <w:r>
-        <w:t>Technologien</w:t>
-      </w:r>
-    </w:p>
-    <w:p>
-      <w:pPr>
-        <w:pStyle w:val="berschrift2"/>
-        <w:spacing w:line="360" w:lineRule="auto"/>
-        <w:jc w:val="center"/>
-      </w:pPr>
-      <w:r>
-        <w:t>Sprachen</w:t>
-      </w:r>
-      <w:r>
-        <w:t xml:space="preserve"> / IDE / Architektur</w:t>
-      </w:r>
-      <w:r>
-        <w:t xml:space="preserve"> / </w:t>
-      </w:r>
-      <w:proofErr w:type="spellStart"/>
-      <w:r>
-        <w:t>Build</w:t>
-      </w:r>
-      <w:proofErr w:type="spellEnd"/>
-      <w:r>
-        <w:t>-Tool</w:t>
-      </w:r>
-    </w:p>
-    <w:p>
-      <w:pPr>
-        <w:spacing w:line="360" w:lineRule="auto"/>
-      </w:pPr>
-      <w:r>
-        <w:t>Programmiersprache</w:t>
-      </w:r>
-      <w:r>
-        <w:t xml:space="preserve">: </w:t>
-      </w:r>
-      <w:proofErr w:type="spellStart"/>
-      <w:r>
-        <w:t>Kotlin</w:t>
-      </w:r>
-      <w:proofErr w:type="spellEnd"/>
-    </w:p>
-    <w:p>
-      <w:pPr>
-        <w:spacing w:line="360" w:lineRule="auto"/>
-      </w:pPr>
-      <w:r>
-        <w:t>IDE: Android Studio</w:t>
-      </w:r>
-    </w:p>
-    <w:p>
-      <w:pPr>
-        <w:spacing w:line="360" w:lineRule="auto"/>
-      </w:pPr>
-      <w:r>
-        <w:t>Architektur: MVVM</w:t>
-      </w:r>
-    </w:p>
-    <w:p>
-      <w:pPr>
-        <w:spacing w:line="360" w:lineRule="auto"/>
-        <w:rPr>
-          <w:lang w:val="en-AU"/>
-        </w:rPr>
-      </w:pPr>
-      <w:r>
-        <w:rPr>
-          <w:lang w:val="en-AU"/>
-        </w:rPr>
-        <w:t>Build</w:t>
-      </w:r>
-      <w:r>
-        <w:rPr>
-          <w:lang w:val="en-AU"/>
-        </w:rPr>
-        <w:t>-Tool</w:t>
-      </w:r>
-      <w:r>
-        <w:rPr>
-          <w:lang w:val="en-AU"/>
-        </w:rPr>
-        <w:t xml:space="preserve">: </w:t>
-      </w:r>
-      <w:r>
-        <w:rPr>
-          <w:lang w:val="en-AU"/>
-        </w:rPr>
-        <w:t>Gradle Kotlin DSL</w:t>
-      </w:r>
-    </w:p>
-    <w:p>
-      <w:pPr>
-        <w:pStyle w:val="berschrift2"/>
-        <w:spacing w:line="360" w:lineRule="auto"/>
-        <w:jc w:val="center"/>
-        <w:rPr>
-          <w:lang w:val="en-AU"/>
-        </w:rPr>
-      </w:pPr>
-      <w:r>
-        <w:rPr>
-          <w:lang w:val="en-AU"/>
-        </w:rPr>
-        <w:t>Design</w:t>
-      </w:r>
-    </w:p>
-    <w:p>
-      <w:pPr>
-        <w:spacing w:line="360" w:lineRule="auto"/>
-      </w:pPr>
-      <w:r>
-        <w:t>Designsystem: Material Design 3 Dark</w:t>
-      </w:r>
-    </w:p>
-    <w:p>
-      <w:pPr>
-        <w:spacing w:line="360" w:lineRule="auto"/>
-      </w:pPr>
-      <w:r>
-        <w:t>Hintergrundbilder</w:t>
-      </w:r>
-      <w:r>
-        <w:t xml:space="preserve">: erstellt mit der </w:t>
-      </w:r>
-      <w:proofErr w:type="spellStart"/>
-      <w:r>
-        <w:t>Platform</w:t>
-      </w:r>
-      <w:proofErr w:type="spellEnd"/>
-      <w:r>
-        <w:t xml:space="preserve"> </w:t>
-      </w:r>
-      <w:proofErr w:type="spellStart"/>
-      <w:r>
-        <w:t>haikei.app</w:t>
-      </w:r>
-      <w:proofErr w:type="spellEnd"/>
-    </w:p>
-    <w:p>
-      <w:pPr>
-        <w:spacing w:line="360" w:lineRule="auto"/>
-      </w:pPr>
-    </w:p>
-    <w:p>
-      <w:pPr>
-        <w:pStyle w:val="berschrift2"/>
-        <w:spacing w:line="360" w:lineRule="auto"/>
-        <w:jc w:val="center"/>
-        <w:rPr>
-          <w:lang w:val="en-AU"/>
-        </w:rPr>
-      </w:pPr>
-      <w:r>
-        <w:rPr>
-          <w:lang w:val="en-AU"/>
-        </w:rPr>
-        <w:t>Libraries</w:t>
-      </w:r>
-      <w:r>
-        <w:rPr>
-          <w:lang w:val="en-AU"/>
-        </w:rPr>
-        <w:t xml:space="preserve"> / </w:t>
-      </w:r>
-      <w:proofErr w:type="spellStart"/>
-      <w:r>
-        <w:rPr>
-          <w:lang w:val="en-AU"/>
-        </w:rPr>
-        <w:t>Dependencys</w:t>
-      </w:r>
-      <w:proofErr w:type="spellEnd"/>
-    </w:p>
-    <w:p>
-      <w:pPr>
-        <w:spacing w:line="360" w:lineRule="auto"/>
-        <w:rPr>
-          <w:lang w:val="en-AU"/>
-        </w:rPr>
-      </w:pPr>
-      <w:r>
-        <w:rPr>
-          <w:lang w:val="en-AU"/>
-        </w:rPr>
-        <w:t>-</w:t>
-      </w:r>
-    </w:p>
-    <w:p>
-      <w:pPr>
-        <w:pStyle w:val="berschrift2"/>
-        <w:spacing w:line="360" w:lineRule="auto"/>
-        <w:jc w:val="center"/>
-        <w:rPr>
-          <w:lang w:val="en-AU"/>
-        </w:rPr>
-      </w:pPr>
-      <w:r>
-        <w:rPr>
-          <w:lang w:val="en-AU"/>
+        <w:t>Dadurch, dass wir das Projekt über GitHub über mehrere Geräte synchronisieren und verändern, entstand folgendes Problem:</w:t>
+      </w:r>
+    </w:p>
+    <w:p>
+      <w:pPr>
+        <w:spacing w:line="360" w:lineRule="auto"/>
+      </w:pPr>
+      <w:r>
+        <w:rPr>
+          <w:noProof/>
         </w:rPr>
         <w:lastRenderedPageBreak/>
-        <w:t>Gradle</w:t>
-      </w:r>
-      <w:r>
-        <w:rPr>
-          <w:lang w:val="en-AU"/>
-        </w:rPr>
-        <w:t xml:space="preserve"> (SDKs/JDKs)</w:t>
-      </w:r>
-    </w:p>
-    <w:p>
-      <w:pPr>
-        <w:pStyle w:val="berschrift3"/>
-        <w:spacing w:line="360" w:lineRule="auto"/>
-        <w:jc w:val="center"/>
-      </w:pPr>
-      <w:r>
-        <w:t>Probleme</w:t>
-      </w:r>
-    </w:p>
-    <w:p>
-      <w:pPr>
-        <w:spacing w:line="360" w:lineRule="auto"/>
-      </w:pPr>
-      <w:r>
-        <w:t>Dadurch, dass wir das Projekt über GitHub über mehrere Geräte synchronisieren und verändern, entstand folgendes Problem:</w:t>
-      </w:r>
-    </w:p>
-    <w:p>
-      <w:pPr>
-        <w:spacing w:line="360" w:lineRule="auto"/>
-      </w:pPr>
-      <w:r>
-        <w:rPr>
-          <w:noProof/>
-        </w:rPr>
         <w:drawing>
           <wp:inline distT="0" distB="0" distL="0" distR="0" wp14:anchorId="67404BD9" wp14:editId="3475AF6B">
             <wp:extent cx="5760720" cy="3027045"/>
@@ -2784,7 +2850,7 @@
                     <pic:cNvPicPr/>
                   </pic:nvPicPr>
                   <pic:blipFill>
-                    <a:blip r:embed="rId16"/>
+                    <a:blip r:embed="rId17"/>
                     <a:stretch>
                       <a:fillRect/>
                     </a:stretch>
@@ -2862,7 +2928,7 @@
                     <pic:cNvPicPr/>
                   </pic:nvPicPr>
                   <pic:blipFill>
-                    <a:blip r:embed="rId17"/>
+                    <a:blip r:embed="rId18"/>
                     <a:stretch>
                       <a:fillRect/>
                     </a:stretch>
@@ -2930,7 +2996,7 @@
                     <pic:cNvPicPr/>
                   </pic:nvPicPr>
                   <pic:blipFill>
-                    <a:blip r:embed="rId18"/>
+                    <a:blip r:embed="rId19"/>
                     <a:stretch>
                       <a:fillRect/>
                     </a:stretch>
@@ -2989,66 +3055,66 @@
         <w:rPr>
           <w:lang w:val="en-AU"/>
         </w:rPr>
+        <w:t>Optimierung</w:t>
+      </w:r>
+      <w:proofErr w:type="spellEnd"/>
+    </w:p>
+    <w:p>
+      <w:pPr>
+        <w:spacing w:line="360" w:lineRule="auto"/>
+        <w:rPr>
+          <w:lang w:val="en-AU"/>
+        </w:rPr>
+      </w:pPr>
+      <w:r>
+        <w:rPr>
+          <w:lang w:val="en-AU"/>
+        </w:rPr>
+        <w:t>Caching</w:t>
+      </w:r>
+      <w:r>
+        <w:rPr>
+          <w:lang w:val="en-AU"/>
+        </w:rPr>
+        <w:t xml:space="preserve">, </w:t>
+      </w:r>
+      <w:proofErr w:type="spellStart"/>
+      <w:r>
+        <w:rPr>
+          <w:lang w:val="en-AU"/>
+        </w:rPr>
+        <w:t>Asynchron</w:t>
+      </w:r>
+      <w:proofErr w:type="spellEnd"/>
+      <w:r>
+        <w:rPr>
+          <w:lang w:val="en-AU"/>
+        </w:rPr>
+        <w:t>, -</w:t>
+      </w:r>
+      <w:r>
+        <w:rPr>
+          <w:lang w:val="en-AU"/>
+        </w:rPr>
+        <w:tab/>
+      </w:r>
+    </w:p>
+    <w:p>
+      <w:pPr>
+        <w:spacing w:line="360" w:lineRule="auto"/>
+        <w:rPr>
+          <w:lang w:val="en-AU"/>
+        </w:rPr>
+      </w:pPr>
+    </w:p>
+    <w:p>
+      <w:pPr>
+        <w:pStyle w:val="berschrift1"/>
+        <w:spacing w:line="360" w:lineRule="auto"/>
+        <w:jc w:val="center"/>
+      </w:pPr>
+      <w:r>
         <w:lastRenderedPageBreak/>
-        <w:t>Optimierung</w:t>
-      </w:r>
-      <w:proofErr w:type="spellEnd"/>
-    </w:p>
-    <w:p>
-      <w:pPr>
-        <w:spacing w:line="360" w:lineRule="auto"/>
-        <w:rPr>
-          <w:lang w:val="en-AU"/>
-        </w:rPr>
-      </w:pPr>
-      <w:r>
-        <w:rPr>
-          <w:lang w:val="en-AU"/>
-        </w:rPr>
-        <w:t>Caching</w:t>
-      </w:r>
-      <w:r>
-        <w:rPr>
-          <w:lang w:val="en-AU"/>
-        </w:rPr>
-        <w:t xml:space="preserve">, </w:t>
-      </w:r>
-      <w:proofErr w:type="spellStart"/>
-      <w:r>
-        <w:rPr>
-          <w:lang w:val="en-AU"/>
-        </w:rPr>
-        <w:t>Asynchron</w:t>
-      </w:r>
-      <w:proofErr w:type="spellEnd"/>
-      <w:r>
-        <w:rPr>
-          <w:lang w:val="en-AU"/>
-        </w:rPr>
-        <w:t>, -</w:t>
-      </w:r>
-      <w:r>
-        <w:rPr>
-          <w:lang w:val="en-AU"/>
-        </w:rPr>
-        <w:tab/>
-      </w:r>
-    </w:p>
-    <w:p>
-      <w:pPr>
-        <w:spacing w:line="360" w:lineRule="auto"/>
-        <w:rPr>
-          <w:lang w:val="en-AU"/>
-        </w:rPr>
-      </w:pPr>
-    </w:p>
-    <w:p>
-      <w:pPr>
-        <w:pStyle w:val="berschrift1"/>
-        <w:spacing w:line="360" w:lineRule="auto"/>
-        <w:jc w:val="center"/>
-      </w:pPr>
-      <w:r>
         <w:t>Kamera</w:t>
       </w:r>
     </w:p>
@@ -3318,7 +3384,7 @@
                     <pic:cNvPicPr/>
                   </pic:nvPicPr>
                   <pic:blipFill>
-                    <a:blip r:embed="rId19"/>
+                    <a:blip r:embed="rId20"/>
                     <a:stretch>
                       <a:fillRect/>
                     </a:stretch>
@@ -3465,7 +3531,7 @@
                     <pic:cNvPicPr/>
                   </pic:nvPicPr>
                   <pic:blipFill>
-                    <a:blip r:embed="rId20"/>
+                    <a:blip r:embed="rId21"/>
                     <a:stretch>
                       <a:fillRect/>
                     </a:stretch>
@@ -3625,7 +3691,7 @@
                     <pic:cNvPicPr/>
                   </pic:nvPicPr>
                   <pic:blipFill>
-                    <a:blip r:embed="rId21"/>
+                    <a:blip r:embed="rId22"/>
                     <a:stretch>
                       <a:fillRect/>
                     </a:stretch>
@@ -3736,7 +3802,7 @@
                     <pic:cNvPicPr/>
                   </pic:nvPicPr>
                   <pic:blipFill>
-                    <a:blip r:embed="rId22"/>
+                    <a:blip r:embed="rId23"/>
                     <a:stretch>
                       <a:fillRect/>
                     </a:stretch>
@@ -3861,7 +3927,7 @@
                     <pic:cNvPicPr/>
                   </pic:nvPicPr>
                   <pic:blipFill>
-                    <a:blip r:embed="rId23"/>
+                    <a:blip r:embed="rId24"/>
                     <a:stretch>
                       <a:fillRect/>
                     </a:stretch>
@@ -4213,7 +4279,11 @@
         <w:t>erkennen,</w:t>
       </w:r>
       <w:r>
-        <w:t xml:space="preserve"> welche Fehler Benutzer beim Schießen der Fotos machen</w:t>
+        <w:t xml:space="preserve"> welche </w:t>
+      </w:r>
+      <w:r>
+        <w:lastRenderedPageBreak/>
+        <w:t>Fehler Benutzer beim Schießen der Fotos machen</w:t>
       </w:r>
       <w:r>
         <w:t>, und Tipps bezüglich deren Verbesserung geben.</w:t>
@@ -4231,7 +4301,7 @@
 </file>
 
 <file path=word/endnotes.xml><?xml version="1.0" encoding="utf-8"?>
-<w:endnotes xmlns:wpc="http://schemas.microsoft.com/office/word/2010/wordprocessingCanvas" xmlns:cx="http://schemas.microsoft.com/office/drawing/2014/chartex" xmlns:cx1="http://schemas.microsoft.com/office/drawing/2015/9/8/chartex" xmlns:cx2="http://schemas.microsoft.com/office/drawing/2015/10/21/chartex" xmlns:cx3="http://schemas.microsoft.com/office/drawing/2016/5/9/chartex" xmlns:cx4="http://schemas.microsoft.com/office/drawing/2016/5/10/chartex" xmlns:cx5="http://schemas.microsoft.com/office/drawing/2016/5/11/chartex" xmlns:cx6="http://schemas.microsoft.com/office/drawing/2016/5/12/chartex" xmlns:cx7="http://schemas.microsoft.com/office/drawing/2016/5/13/chartex" xmlns:cx8="http://schemas.microsoft.com/office/drawing/2016/5/14/chartex" xmlns:mc="http://schemas.openxmlformats.org/markup-compatibility/2006" xmlns:aink="http://schemas.microsoft.com/office/drawing/2016/ink" xmlns:am3d="http://schemas.microsoft.com/office/drawing/2017/model3d" xmlns:o="urn:schemas-microsoft-com:office:office" xmlns:oel="http://schemas.microsoft.com/office/2019/extlst" xmlns:r="http://schemas.openxmlformats.org/officeDocument/2006/relationships" xmlns:m="http://schemas.openxmlformats.org/officeDocument/2006/math" xmlns:v="urn:schemas-microsoft-com:vml" xmlns:wp14="http://schemas.microsoft.com/office/word/2010/wordprocessingDrawing" xmlns:wp="http://schemas.openxmlformats.org/drawingml/2006/wordprocessingDrawing" xmlns:w10="urn:schemas-microsoft-com:office:word" xmlns:w="http://schemas.openxmlformats.org/wordprocessingml/2006/main" xmlns:w14="http://schemas.microsoft.com/office/word/2010/wordml" xmlns:w15="http://schemas.microsoft.com/office/word/2012/wordml" xmlns:w16cex="http://schemas.microsoft.com/office/word/2018/wordml/cex" xmlns:w16cid="http://schemas.microsoft.com/office/word/2016/wordml/cid" xmlns:w16="http://schemas.microsoft.com/office/word/2018/wordml" xmlns:w16du="http://schemas.microsoft.com/office/word/2023/wordml/word16du" xmlns:w16sdtdh="http://schemas.microsoft.com/office/word/2020/wordml/sdtdatahash" xmlns:w16se="http://schemas.microsoft.com/office/word/2015/wordml/symex" xmlns:wpg="http://schemas.microsoft.com/office/word/2010/wordprocessingGroup" xmlns:wpi="http://schemas.microsoft.com/office/word/2010/wordprocessingInk" xmlns:wne="http://schemas.microsoft.com/office/word/2006/wordml" xmlns:wps="http://schemas.microsoft.com/office/word/2010/wordprocessingShape" mc:Ignorable="w14 w15 w16se w16cid w16 w16cex w16sdtdh w16du wp14">
+<w:endnotes xmlns:wpc="http://schemas.microsoft.com/office/word/2010/wordprocessingCanvas" xmlns:cx="http://schemas.microsoft.com/office/drawing/2014/chartex" xmlns:cx1="http://schemas.microsoft.com/office/drawing/2015/9/8/chartex" xmlns:cx2="http://schemas.microsoft.com/office/drawing/2015/10/21/chartex" xmlns:cx3="http://schemas.microsoft.com/office/drawing/2016/5/9/chartex" xmlns:cx4="http://schemas.microsoft.com/office/drawing/2016/5/10/chartex" xmlns:cx5="http://schemas.microsoft.com/office/drawing/2016/5/11/chartex" xmlns:cx6="http://schemas.microsoft.com/office/drawing/2016/5/12/chartex" xmlns:cx7="http://schemas.microsoft.com/office/drawing/2016/5/13/chartex" xmlns:cx8="http://schemas.microsoft.com/office/drawing/2016/5/14/chartex" xmlns:mc="http://schemas.openxmlformats.org/markup-compatibility/2006" xmlns:aink="http://schemas.microsoft.com/office/drawing/2016/ink" xmlns:am3d="http://schemas.microsoft.com/office/drawing/2017/model3d" xmlns:o="urn:schemas-microsoft-com:office:office" xmlns:oel="http://schemas.microsoft.com/office/2019/extlst" xmlns:r="http://schemas.openxmlformats.org/officeDocument/2006/relationships" xmlns:m="http://schemas.openxmlformats.org/officeDocument/2006/math" xmlns:v="urn:schemas-microsoft-com:vml" xmlns:wp14="http://schemas.microsoft.com/office/word/2010/wordprocessingDrawing" xmlns:wp="http://schemas.openxmlformats.org/drawingml/2006/wordprocessingDrawing" xmlns:w10="urn:schemas-microsoft-com:office:word" xmlns:w="http://schemas.openxmlformats.org/wordprocessingml/2006/main" xmlns:w14="http://schemas.microsoft.com/office/word/2010/wordml" xmlns:w15="http://schemas.microsoft.com/office/word/2012/wordml" xmlns:w16cex="http://schemas.microsoft.com/office/word/2018/wordml/cex" xmlns:w16cid="http://schemas.microsoft.com/office/word/2016/wordml/cid" xmlns:w16="http://schemas.microsoft.com/office/word/2018/wordml" xmlns:w16du="http://schemas.microsoft.com/office/word/2023/wordml/word16du" xmlns:w16sdtdh="http://schemas.microsoft.com/office/word/2020/wordml/sdtdatahash" xmlns:w16sdtfl="http://schemas.microsoft.com/office/word/2024/wordml/sdtformatlock" xmlns:w16se="http://schemas.microsoft.com/office/word/2015/wordml/symex" xmlns:wpg="http://schemas.microsoft.com/office/word/2010/wordprocessingGroup" xmlns:wpi="http://schemas.microsoft.com/office/word/2010/wordprocessingInk" xmlns:wne="http://schemas.microsoft.com/office/word/2006/wordml" xmlns:wps="http://schemas.microsoft.com/office/word/2010/wordprocessingShape" mc:Ignorable="w14 w15 w16se w16cid w16 w16cex w16sdtdh w16sdtfl w16du wp14">
   <w:endnote w:type="separator" w:id="-1">
     <w:p>
       <w:pPr>
@@ -4256,7 +4326,7 @@
 </file>
 
 <file path=word/footnotes.xml><?xml version="1.0" encoding="utf-8"?>
-<w:footnotes xmlns:wpc="http://schemas.microsoft.com/office/word/2010/wordprocessingCanvas" xmlns:cx="http://schemas.microsoft.com/office/drawing/2014/chartex" xmlns:cx1="http://schemas.microsoft.com/office/drawing/2015/9/8/chartex" xmlns:cx2="http://schemas.microsoft.com/office/drawing/2015/10/21/chartex" xmlns:cx3="http://schemas.microsoft.com/office/drawing/2016/5/9/chartex" xmlns:cx4="http://schemas.microsoft.com/office/drawing/2016/5/10/chartex" xmlns:cx5="http://schemas.microsoft.com/office/drawing/2016/5/11/chartex" xmlns:cx6="http://schemas.microsoft.com/office/drawing/2016/5/12/chartex" xmlns:cx7="http://schemas.microsoft.com/office/drawing/2016/5/13/chartex" xmlns:cx8="http://schemas.microsoft.com/office/drawing/2016/5/14/chartex" xmlns:mc="http://schemas.openxmlformats.org/markup-compatibility/2006" xmlns:aink="http://schemas.microsoft.com/office/drawing/2016/ink" xmlns:am3d="http://schemas.microsoft.com/office/drawing/2017/model3d" xmlns:o="urn:schemas-microsoft-com:office:office" xmlns:oel="http://schemas.microsoft.com/office/2019/extlst" xmlns:r="http://schemas.openxmlformats.org/officeDocument/2006/relationships" xmlns:m="http://schemas.openxmlformats.org/officeDocument/2006/math" xmlns:v="urn:schemas-microsoft-com:vml" xmlns:wp14="http://schemas.microsoft.com/office/word/2010/wordprocessingDrawing" xmlns:wp="http://schemas.openxmlformats.org/drawingml/2006/wordprocessingDrawing" xmlns:w10="urn:schemas-microsoft-com:office:word" xmlns:w="http://schemas.openxmlformats.org/wordprocessingml/2006/main" xmlns:w14="http://schemas.microsoft.com/office/word/2010/wordml" xmlns:w15="http://schemas.microsoft.com/office/word/2012/wordml" xmlns:w16cex="http://schemas.microsoft.com/office/word/2018/wordml/cex" xmlns:w16cid="http://schemas.microsoft.com/office/word/2016/wordml/cid" xmlns:w16="http://schemas.microsoft.com/office/word/2018/wordml" xmlns:w16du="http://schemas.microsoft.com/office/word/2023/wordml/word16du" xmlns:w16sdtdh="http://schemas.microsoft.com/office/word/2020/wordml/sdtdatahash" xmlns:w16se="http://schemas.microsoft.com/office/word/2015/wordml/symex" xmlns:wpg="http://schemas.microsoft.com/office/word/2010/wordprocessingGroup" xmlns:wpi="http://schemas.microsoft.com/office/word/2010/wordprocessingInk" xmlns:wne="http://schemas.microsoft.com/office/word/2006/wordml" xmlns:wps="http://schemas.microsoft.com/office/word/2010/wordprocessingShape" mc:Ignorable="w14 w15 w16se w16cid w16 w16cex w16sdtdh w16du wp14">
+<w:footnotes xmlns:wpc="http://schemas.microsoft.com/office/word/2010/wordprocessingCanvas" xmlns:cx="http://schemas.microsoft.com/office/drawing/2014/chartex" xmlns:cx1="http://schemas.microsoft.com/office/drawing/2015/9/8/chartex" xmlns:cx2="http://schemas.microsoft.com/office/drawing/2015/10/21/chartex" xmlns:cx3="http://schemas.microsoft.com/office/drawing/2016/5/9/chartex" xmlns:cx4="http://schemas.microsoft.com/office/drawing/2016/5/10/chartex" xmlns:cx5="http://schemas.microsoft.com/office/drawing/2016/5/11/chartex" xmlns:cx6="http://schemas.microsoft.com/office/drawing/2016/5/12/chartex" xmlns:cx7="http://schemas.microsoft.com/office/drawing/2016/5/13/chartex" xmlns:cx8="http://schemas.microsoft.com/office/drawing/2016/5/14/chartex" xmlns:mc="http://schemas.openxmlformats.org/markup-compatibility/2006" xmlns:aink="http://schemas.microsoft.com/office/drawing/2016/ink" xmlns:am3d="http://schemas.microsoft.com/office/drawing/2017/model3d" xmlns:o="urn:schemas-microsoft-com:office:office" xmlns:oel="http://schemas.microsoft.com/office/2019/extlst" xmlns:r="http://schemas.openxmlformats.org/officeDocument/2006/relationships" xmlns:m="http://schemas.openxmlformats.org/officeDocument/2006/math" xmlns:v="urn:schemas-microsoft-com:vml" xmlns:wp14="http://schemas.microsoft.com/office/word/2010/wordprocessingDrawing" xmlns:wp="http://schemas.openxmlformats.org/drawingml/2006/wordprocessingDrawing" xmlns:w10="urn:schemas-microsoft-com:office:word" xmlns:w="http://schemas.openxmlformats.org/wordprocessingml/2006/main" xmlns:w14="http://schemas.microsoft.com/office/word/2010/wordml" xmlns:w15="http://schemas.microsoft.com/office/word/2012/wordml" xmlns:w16cex="http://schemas.microsoft.com/office/word/2018/wordml/cex" xmlns:w16cid="http://schemas.microsoft.com/office/word/2016/wordml/cid" xmlns:w16="http://schemas.microsoft.com/office/word/2018/wordml" xmlns:w16du="http://schemas.microsoft.com/office/word/2023/wordml/word16du" xmlns:w16sdtdh="http://schemas.microsoft.com/office/word/2020/wordml/sdtdatahash" xmlns:w16sdtfl="http://schemas.microsoft.com/office/word/2024/wordml/sdtformatlock" xmlns:w16se="http://schemas.microsoft.com/office/word/2015/wordml/symex" xmlns:wpg="http://schemas.microsoft.com/office/word/2010/wordprocessingGroup" xmlns:wpi="http://schemas.microsoft.com/office/word/2010/wordprocessingInk" xmlns:wne="http://schemas.microsoft.com/office/word/2006/wordml" xmlns:wps="http://schemas.microsoft.com/office/word/2010/wordprocessingShape" mc:Ignorable="w14 w15 w16se w16cid w16 w16cex w16sdtdh w16sdtfl w16du wp14">
   <w:footnote w:type="separator" w:id="-1">
     <w:p>
       <w:pPr>
@@ -4281,7 +4351,7 @@
 </file>
 
 <file path=word/numbering.xml><?xml version="1.0" encoding="utf-8"?>
-<w:numbering xmlns:wpc="http://schemas.microsoft.com/office/word/2010/wordprocessingCanvas" xmlns:cx="http://schemas.microsoft.com/office/drawing/2014/chartex" xmlns:cx1="http://schemas.microsoft.com/office/drawing/2015/9/8/chartex" xmlns:cx2="http://schemas.microsoft.com/office/drawing/2015/10/21/chartex" xmlns:cx3="http://schemas.microsoft.com/office/drawing/2016/5/9/chartex" xmlns:cx4="http://schemas.microsoft.com/office/drawing/2016/5/10/chartex" xmlns:cx5="http://schemas.microsoft.com/office/drawing/2016/5/11/chartex" xmlns:cx6="http://schemas.microsoft.com/office/drawing/2016/5/12/chartex" xmlns:cx7="http://schemas.microsoft.com/office/drawing/2016/5/13/chartex" xmlns:cx8="http://schemas.microsoft.com/office/drawing/2016/5/14/chartex" xmlns:mc="http://schemas.openxmlformats.org/markup-compatibility/2006" xmlns:aink="http://schemas.microsoft.com/office/drawing/2016/ink" xmlns:am3d="http://schemas.microsoft.com/office/drawing/2017/model3d" xmlns:o="urn:schemas-microsoft-com:office:office" xmlns:oel="http://schemas.microsoft.com/office/2019/extlst" xmlns:r="http://schemas.openxmlformats.org/officeDocument/2006/relationships" xmlns:m="http://schemas.openxmlformats.org/officeDocument/2006/math" xmlns:v="urn:schemas-microsoft-com:vml" xmlns:wp14="http://schemas.microsoft.com/office/word/2010/wordprocessingDrawing" xmlns:wp="http://schemas.openxmlformats.org/drawingml/2006/wordprocessingDrawing" xmlns:w10="urn:schemas-microsoft-com:office:word" xmlns:w="http://schemas.openxmlformats.org/wordprocessingml/2006/main" xmlns:w14="http://schemas.microsoft.com/office/word/2010/wordml" xmlns:w15="http://schemas.microsoft.com/office/word/2012/wordml" xmlns:w16cex="http://schemas.microsoft.com/office/word/2018/wordml/cex" xmlns:w16cid="http://schemas.microsoft.com/office/word/2016/wordml/cid" xmlns:w16="http://schemas.microsoft.com/office/word/2018/wordml" xmlns:w16du="http://schemas.microsoft.com/office/word/2023/wordml/word16du" xmlns:w16sdtdh="http://schemas.microsoft.com/office/word/2020/wordml/sdtdatahash" xmlns:w16se="http://schemas.microsoft.com/office/word/2015/wordml/symex" xmlns:wpg="http://schemas.microsoft.com/office/word/2010/wordprocessingGroup" xmlns:wpi="http://schemas.microsoft.com/office/word/2010/wordprocessingInk" xmlns:wne="http://schemas.microsoft.com/office/word/2006/wordml" xmlns:wps="http://schemas.microsoft.com/office/word/2010/wordprocessingShape" mc:Ignorable="w14 w15 w16se w16cid w16 w16cex w16sdtdh w16du wp14">
+<w:numbering xmlns:wpc="http://schemas.microsoft.com/office/word/2010/wordprocessingCanvas" xmlns:cx="http://schemas.microsoft.com/office/drawing/2014/chartex" xmlns:cx1="http://schemas.microsoft.com/office/drawing/2015/9/8/chartex" xmlns:cx2="http://schemas.microsoft.com/office/drawing/2015/10/21/chartex" xmlns:cx3="http://schemas.microsoft.com/office/drawing/2016/5/9/chartex" xmlns:cx4="http://schemas.microsoft.com/office/drawing/2016/5/10/chartex" xmlns:cx5="http://schemas.microsoft.com/office/drawing/2016/5/11/chartex" xmlns:cx6="http://schemas.microsoft.com/office/drawing/2016/5/12/chartex" xmlns:cx7="http://schemas.microsoft.com/office/drawing/2016/5/13/chartex" xmlns:cx8="http://schemas.microsoft.com/office/drawing/2016/5/14/chartex" xmlns:mc="http://schemas.openxmlformats.org/markup-compatibility/2006" xmlns:aink="http://schemas.microsoft.com/office/drawing/2016/ink" xmlns:am3d="http://schemas.microsoft.com/office/drawing/2017/model3d" xmlns:o="urn:schemas-microsoft-com:office:office" xmlns:oel="http://schemas.microsoft.com/office/2019/extlst" xmlns:r="http://schemas.openxmlformats.org/officeDocument/2006/relationships" xmlns:m="http://schemas.openxmlformats.org/officeDocument/2006/math" xmlns:v="urn:schemas-microsoft-com:vml" xmlns:wp14="http://schemas.microsoft.com/office/word/2010/wordprocessingDrawing" xmlns:wp="http://schemas.openxmlformats.org/drawingml/2006/wordprocessingDrawing" xmlns:w10="urn:schemas-microsoft-com:office:word" xmlns:w="http://schemas.openxmlformats.org/wordprocessingml/2006/main" xmlns:w14="http://schemas.microsoft.com/office/word/2010/wordml" xmlns:w15="http://schemas.microsoft.com/office/word/2012/wordml" xmlns:w16cex="http://schemas.microsoft.com/office/word/2018/wordml/cex" xmlns:w16cid="http://schemas.microsoft.com/office/word/2016/wordml/cid" xmlns:w16="http://schemas.microsoft.com/office/word/2018/wordml" xmlns:w16du="http://schemas.microsoft.com/office/word/2023/wordml/word16du" xmlns:w16sdtdh="http://schemas.microsoft.com/office/word/2020/wordml/sdtdatahash" xmlns:w16sdtfl="http://schemas.microsoft.com/office/word/2024/wordml/sdtformatlock" xmlns:w16se="http://schemas.microsoft.com/office/word/2015/wordml/symex" xmlns:wpg="http://schemas.microsoft.com/office/word/2010/wordprocessingGroup" xmlns:wpi="http://schemas.microsoft.com/office/word/2010/wordprocessingInk" xmlns:wne="http://schemas.microsoft.com/office/word/2006/wordml" xmlns:wps="http://schemas.microsoft.com/office/word/2010/wordprocessingShape" mc:Ignorable="w14 w15 w16se w16cid w16 w16cex w16sdtdh w16sdtfl w16du wp14">
   <w:abstractNum w:abstractNumId="0" w15:restartNumberingAfterBreak="0">
     <w:nsid w:val="0B515F43"/>
     <w:multiLevelType w:val="hybridMultilevel"/>
@@ -5319,7 +5389,7 @@
 </file>
 
 <file path=word/styles.xml><?xml version="1.0" encoding="utf-8"?>
-<w:styles xmlns:mc="http://schemas.openxmlformats.org/markup-compatibility/2006" xmlns:r="http://schemas.openxmlformats.org/officeDocument/2006/relationships" xmlns:w="http://schemas.openxmlformats.org/wordprocessingml/2006/main" xmlns:w14="http://schemas.microsoft.com/office/word/2010/wordml" xmlns:w15="http://schemas.microsoft.com/office/word/2012/wordml" xmlns:w16cex="http://schemas.microsoft.com/office/word/2018/wordml/cex" xmlns:w16cid="http://schemas.microsoft.com/office/word/2016/wordml/cid" xmlns:w16="http://schemas.microsoft.com/office/word/2018/wordml" xmlns:w16du="http://schemas.microsoft.com/office/word/2023/wordml/word16du" xmlns:w16sdtdh="http://schemas.microsoft.com/office/word/2020/wordml/sdtdatahash" xmlns:w16se="http://schemas.microsoft.com/office/word/2015/wordml/symex" mc:Ignorable="w14 w15 w16se w16cid w16 w16cex w16sdtdh w16du">
+<w:styles xmlns:mc="http://schemas.openxmlformats.org/markup-compatibility/2006" xmlns:r="http://schemas.openxmlformats.org/officeDocument/2006/relationships" xmlns:w="http://schemas.openxmlformats.org/wordprocessingml/2006/main" xmlns:w14="http://schemas.microsoft.com/office/word/2010/wordml" xmlns:w15="http://schemas.microsoft.com/office/word/2012/wordml" xmlns:w16cex="http://schemas.microsoft.com/office/word/2018/wordml/cex" xmlns:w16cid="http://schemas.microsoft.com/office/word/2016/wordml/cid" xmlns:w16="http://schemas.microsoft.com/office/word/2018/wordml" xmlns:w16du="http://schemas.microsoft.com/office/word/2023/wordml/word16du" xmlns:w16sdtdh="http://schemas.microsoft.com/office/word/2020/wordml/sdtdatahash" xmlns:w16sdtfl="http://schemas.microsoft.com/office/word/2024/wordml/sdtformatlock" xmlns:w16se="http://schemas.microsoft.com/office/word/2015/wordml/symex" mc:Ignorable="w14 w15 w16se w16cid w16 w16cex w16sdtdh w16sdtfl w16du">
   <w:docDefaults>
     <w:rPrDefault>
       <w:rPr>
@@ -5923,6 +5993,7 @@
   <w:style w:type="character" w:default="1" w:styleId="Absatz-Standardschriftart">
     <w:name w:val="Default Paragraph Font"/>
     <w:uiPriority w:val="1"/>
+    <w:semiHidden/>
     <w:unhideWhenUsed/>
   </w:style>
   <w:style w:type="table" w:default="1" w:styleId="NormaleTabelle">

</xml_diff>

<commit_message>
Android - Sync Images
</commit_message>
<xml_diff>
--- a/documents/Android-JonasBogensberger.docx
+++ b/documents/Android-JonasBogensberger.docx
@@ -1469,10 +1469,10 @@
             <v:path o:extrusionok="f" gradientshapeok="t" o:connecttype="rect"/>
             <o:lock v:ext="edit" aspectratio="t"/>
           </v:shapetype>
-          <v:shape id="_x0000_i1027" type="#_x0000_t75" style="width:453.7pt;height:197.1pt" o:ole="">
+          <v:shape id="_x0000_i1025" type="#_x0000_t75" style="width:453.5pt;height:197pt" o:ole="">
             <v:imagedata r:id="rId10" o:title=""/>
           </v:shape>
-          <o:OLEObject Type="Embed" ProgID="Word.Document.12" ShapeID="_x0000_i1027" DrawAspect="Content" ObjectID="_1802860047" r:id="rId11">
+          <o:OLEObject Type="Embed" ProgID="Word.Document.12" ShapeID="_x0000_i1025" DrawAspect="Content" ObjectID="_1804569734" r:id="rId11">
             <o:FieldCodes>\s</o:FieldCodes>
           </o:OLEObject>
         </w:object>
@@ -1518,10 +1518,7 @@
         <w:t>.</w:t>
       </w:r>
       <w:r>
-        <w:t xml:space="preserve"> </w:t>
-      </w:r>
-      <w:r>
-        <w:t xml:space="preserve">Es registriert drei </w:t>
+        <w:t xml:space="preserve"> Es registriert drei </w:t>
       </w:r>
       <w:r>
         <w:rPr>
@@ -1597,10 +1594,10 @@
       </w:pPr>
       <w:r>
         <w:object w:dxaOrig="9072" w:dyaOrig="1988" w14:anchorId="14B17399">
-          <v:shape id="_x0000_i1031" type="#_x0000_t75" style="width:453.7pt;height:99.25pt" o:ole="">
+          <v:shape id="_x0000_i1026" type="#_x0000_t75" style="width:453.5pt;height:99pt" o:ole="">
             <v:imagedata r:id="rId12" o:title=""/>
           </v:shape>
-          <o:OLEObject Type="Embed" ProgID="Word.Document.12" ShapeID="_x0000_i1031" DrawAspect="Content" ObjectID="_1802860048" r:id="rId13">
+          <o:OLEObject Type="Embed" ProgID="Word.Document.12" ShapeID="_x0000_i1026" DrawAspect="Content" ObjectID="_1804569735" r:id="rId13">
             <o:FieldCodes>\s</o:FieldCodes>
           </o:OLEObject>
         </w:object>
@@ -1787,10 +1784,10 @@
       </w:pPr>
       <w:r>
         <w:object w:dxaOrig="9072" w:dyaOrig="1612" w14:anchorId="2D607C33">
-          <v:shape id="_x0000_i1042" type="#_x0000_t75" style="width:453.7pt;height:80.75pt" o:ole="">
+          <v:shape id="_x0000_i1027" type="#_x0000_t75" style="width:453.5pt;height:81pt" o:ole="">
             <v:imagedata r:id="rId14" o:title=""/>
           </v:shape>
-          <o:OLEObject Type="Embed" ProgID="Word.Document.12" ShapeID="_x0000_i1042" DrawAspect="Content" ObjectID="_1802860049" r:id="rId15">
+          <o:OLEObject Type="Embed" ProgID="Word.Document.12" ShapeID="_x0000_i1027" DrawAspect="Content" ObjectID="_1804569736" r:id="rId15">
             <o:FieldCodes>\s</o:FieldCodes>
           </o:OLEObject>
         </w:object>
@@ -2253,10 +2250,10 @@
           <w:lang w:val="de-DE"/>
         </w:rPr>
         <w:object w:dxaOrig="9072" w:dyaOrig="2059" w14:anchorId="3C8E725D">
-          <v:shape id="_x0000_i1102" type="#_x0000_t75" style="width:453.7pt;height:102.9pt" o:ole="">
+          <v:shape id="_x0000_i1028" type="#_x0000_t75" style="width:453.5pt;height:103pt" o:ole="">
             <v:imagedata r:id="rId17" o:title=""/>
           </v:shape>
-          <o:OLEObject Type="Embed" ProgID="Word.Document.12" ShapeID="_x0000_i1102" DrawAspect="Content" ObjectID="_1802860050" r:id="rId18">
+          <o:OLEObject Type="Embed" ProgID="Word.Document.12" ShapeID="_x0000_i1028" DrawAspect="Content" ObjectID="_1804569737" r:id="rId18">
             <o:FieldCodes>\s</o:FieldCodes>
           </o:OLEObject>
         </w:object>
@@ -2296,10 +2293,10 @@
           <w:lang w:val="de-DE"/>
         </w:rPr>
         <w:object w:dxaOrig="9072" w:dyaOrig="2349" w14:anchorId="0B3FE68A">
-          <v:shape id="_x0000_i1088" type="#_x0000_t75" style="width:453.7pt;height:117.25pt" o:ole="">
+          <v:shape id="_x0000_i1029" type="#_x0000_t75" style="width:453.5pt;height:117pt" o:ole="">
             <v:imagedata r:id="rId19" o:title=""/>
           </v:shape>
-          <o:OLEObject Type="Embed" ProgID="Word.Document.12" ShapeID="_x0000_i1088" DrawAspect="Content" ObjectID="_1802860051" r:id="rId20">
+          <o:OLEObject Type="Embed" ProgID="Word.Document.12" ShapeID="_x0000_i1029" DrawAspect="Content" ObjectID="_1804569738" r:id="rId20">
             <o:FieldCodes>\s</o:FieldCodes>
           </o:OLEObject>
         </w:object>
@@ -2461,6 +2458,9 @@
       <w:pPr>
         <w:pStyle w:val="Listenabsatz"/>
         <w:spacing w:line="360" w:lineRule="auto"/>
+        <w:rPr>
+          <w:lang w:val="de-DE"/>
+        </w:rPr>
       </w:pPr>
     </w:p>
     <w:p>
@@ -2915,16 +2915,11 @@
       <w:r>
         <w:t xml:space="preserve">jenes Dateiformat, </w:t>
       </w:r>
-      <w:proofErr w:type="gramStart"/>
       <w:r>
         <w:t xml:space="preserve">mit welchem </w:t>
       </w:r>
       <w:r>
-        <w:t>Apps</w:t>
-      </w:r>
-      <w:proofErr w:type="gramEnd"/>
-      <w:r>
-        <w:t xml:space="preserve"> auf Android-Geräten installiert werden </w:t>
+        <w:t xml:space="preserve">Apps auf Android-Geräten installiert werden </w:t>
       </w:r>
       <w:r>
         <w:t>können</w:t>
@@ -3384,10 +3379,10 @@
       </w:pPr>
       <w:r>
         <w:object w:dxaOrig="9072" w:dyaOrig="900" w14:anchorId="4DAA3FF3">
-          <v:shape id="_x0000_i1062" type="#_x0000_t75" style="width:453.7pt;height:45.25pt" o:ole="">
+          <v:shape id="_x0000_i1030" type="#_x0000_t75" style="width:453.5pt;height:45.5pt" o:ole="">
             <v:imagedata r:id="rId22" o:title=""/>
           </v:shape>
-          <o:OLEObject Type="Embed" ProgID="Word.Document.12" ShapeID="_x0000_i1062" DrawAspect="Content" ObjectID="_1802860052" r:id="rId23">
+          <o:OLEObject Type="Embed" ProgID="Word.Document.12" ShapeID="_x0000_i1030" DrawAspect="Content" ObjectID="_1804569739" r:id="rId23">
             <o:FieldCodes>\s</o:FieldCodes>
           </o:OLEObject>
         </w:object>
@@ -3442,10 +3437,10 @@
       </w:pPr>
       <w:r>
         <w:object w:dxaOrig="9072" w:dyaOrig="900" w14:anchorId="389D06AC">
-          <v:shape id="_x0000_i1064" type="#_x0000_t75" style="width:453.7pt;height:45.25pt" o:ole="">
+          <v:shape id="_x0000_i1031" type="#_x0000_t75" style="width:453.5pt;height:45.5pt" o:ole="">
             <v:imagedata r:id="rId24" o:title=""/>
           </v:shape>
-          <o:OLEObject Type="Embed" ProgID="Word.Document.12" ShapeID="_x0000_i1064" DrawAspect="Content" ObjectID="_1802860053" r:id="rId25">
+          <o:OLEObject Type="Embed" ProgID="Word.Document.12" ShapeID="_x0000_i1031" DrawAspect="Content" ObjectID="_1804569740" r:id="rId25">
             <o:FieldCodes>\s</o:FieldCodes>
           </o:OLEObject>
         </w:object>
@@ -3543,10 +3538,10 @@
       </w:pPr>
       <w:r>
         <w:object w:dxaOrig="9072" w:dyaOrig="1769" w14:anchorId="71003C56">
-          <v:shape id="_x0000_i1066" type="#_x0000_t75" style="width:453.7pt;height:88.6pt" o:ole="">
+          <v:shape id="_x0000_i1032" type="#_x0000_t75" style="width:453.5pt;height:88.5pt" o:ole="">
             <v:imagedata r:id="rId26" o:title=""/>
           </v:shape>
-          <o:OLEObject Type="Embed" ProgID="Word.Document.12" ShapeID="_x0000_i1066" DrawAspect="Content" ObjectID="_1802860054" r:id="rId27">
+          <o:OLEObject Type="Embed" ProgID="Word.Document.12" ShapeID="_x0000_i1032" DrawAspect="Content" ObjectID="_1804569741" r:id="rId27">
             <o:FieldCodes>\s</o:FieldCodes>
           </o:OLEObject>
         </w:object>
@@ -3658,10 +3653,10 @@
       </w:pPr>
       <w:r>
         <w:object w:dxaOrig="9072" w:dyaOrig="900" w14:anchorId="21D8FC2D">
-          <v:shape id="_x0000_i1068" type="#_x0000_t75" style="width:453.7pt;height:45.25pt" o:ole="">
+          <v:shape id="_x0000_i1033" type="#_x0000_t75" style="width:453.5pt;height:45.5pt" o:ole="">
             <v:imagedata r:id="rId28" o:title=""/>
           </v:shape>
-          <o:OLEObject Type="Embed" ProgID="Word.Document.12" ShapeID="_x0000_i1068" DrawAspect="Content" ObjectID="_1802860055" r:id="rId29">
+          <o:OLEObject Type="Embed" ProgID="Word.Document.12" ShapeID="_x0000_i1033" DrawAspect="Content" ObjectID="_1804569742" r:id="rId29">
             <o:FieldCodes>\s</o:FieldCodes>
           </o:OLEObject>
         </w:object>
@@ -3849,10 +3844,10 @@
       </w:pPr>
       <w:r>
         <w:object w:dxaOrig="9072" w:dyaOrig="3218" w14:anchorId="41537C34">
-          <v:shape id="_x0000_i1072" type="#_x0000_t75" style="width:453.7pt;height:161.1pt" o:ole="">
+          <v:shape id="_x0000_i1034" type="#_x0000_t75" style="width:453.5pt;height:161pt" o:ole="">
             <v:imagedata r:id="rId30" o:title=""/>
           </v:shape>
-          <o:OLEObject Type="Embed" ProgID="Word.Document.12" ShapeID="_x0000_i1072" DrawAspect="Content" ObjectID="_1802860056" r:id="rId31">
+          <o:OLEObject Type="Embed" ProgID="Word.Document.12" ShapeID="_x0000_i1034" DrawAspect="Content" ObjectID="_1804569743" r:id="rId31">
             <o:FieldCodes>\s</o:FieldCodes>
           </o:OLEObject>
         </w:object>
@@ -4519,21 +4514,29 @@
         <w:spacing w:line="360" w:lineRule="auto"/>
         <w:jc w:val="center"/>
         <w:rPr>
-          <w:lang w:val="en-AU"/>
-        </w:rPr>
-      </w:pPr>
-      <w:r>
-        <w:rPr>
-          <w:lang w:val="en-AU"/>
-        </w:rPr>
-        <w:t>Build-Time</w:t>
-      </w:r>
-    </w:p>
-    <w:p>
-      <w:pPr>
-        <w:spacing w:line="360" w:lineRule="auto"/>
-        <w:rPr>
-          <w:lang w:val="en-AU"/>
+          <w:lang w:val="de-DE"/>
+        </w:rPr>
+      </w:pPr>
+      <w:proofErr w:type="spellStart"/>
+      <w:r>
+        <w:rPr>
+          <w:lang w:val="de-DE"/>
+        </w:rPr>
+        <w:t>Build</w:t>
+      </w:r>
+      <w:proofErr w:type="spellEnd"/>
+      <w:r>
+        <w:rPr>
+          <w:lang w:val="de-DE"/>
+        </w:rPr>
+        <w:t>-Time</w:t>
+      </w:r>
+    </w:p>
+    <w:p>
+      <w:pPr>
+        <w:spacing w:line="360" w:lineRule="auto"/>
+        <w:rPr>
+          <w:lang w:val="de-DE"/>
         </w:rPr>
       </w:pPr>
     </w:p>
@@ -4543,17 +4546,15 @@
         <w:spacing w:line="360" w:lineRule="auto"/>
         <w:jc w:val="center"/>
         <w:rPr>
-          <w:lang w:val="en-AU"/>
-        </w:rPr>
-      </w:pPr>
-      <w:proofErr w:type="spellStart"/>
-      <w:r>
-        <w:rPr>
-          <w:lang w:val="en-AU"/>
+          <w:lang w:val="de-DE"/>
+        </w:rPr>
+      </w:pPr>
+      <w:r>
+        <w:rPr>
+          <w:lang w:val="de-DE"/>
         </w:rPr>
         <w:t>Optimierung</w:t>
       </w:r>
-      <w:proofErr w:type="spellEnd"/>
     </w:p>
     <w:p>
       <w:pPr>
@@ -4682,10 +4683,10 @@
       </w:pPr>
       <w:r>
         <w:object w:dxaOrig="9072" w:dyaOrig="1639" w14:anchorId="54798EAA">
-          <v:shape id="_x0000_i1108" type="#_x0000_t75" style="width:453.7pt;height:82.15pt" o:ole="">
+          <v:shape id="_x0000_i1035" type="#_x0000_t75" style="width:453.5pt;height:82pt" o:ole="">
             <v:imagedata r:id="rId35" o:title=""/>
           </v:shape>
-          <o:OLEObject Type="Embed" ProgID="Word.Document.12" ShapeID="_x0000_i1108" DrawAspect="Content" ObjectID="_1802860057" r:id="rId36">
+          <o:OLEObject Type="Embed" ProgID="Word.Document.12" ShapeID="_x0000_i1035" DrawAspect="Content" ObjectID="_1804569744" r:id="rId36">
             <o:FieldCodes>\s</o:FieldCodes>
           </o:OLEObject>
         </w:object>
@@ -5431,10 +5432,10 @@
       </w:pPr>
       <w:r>
         <w:object w:dxaOrig="9072" w:dyaOrig="3218" w14:anchorId="4C16BCDF">
-          <v:shape id="_x0000_i1075" type="#_x0000_t75" style="width:453.7pt;height:161.1pt" o:ole="">
+          <v:shape id="_x0000_i1036" type="#_x0000_t75" style="width:453.5pt;height:161pt" o:ole="">
             <v:imagedata r:id="rId40" o:title=""/>
           </v:shape>
-          <o:OLEObject Type="Embed" ProgID="Word.Document.12" ShapeID="_x0000_i1075" DrawAspect="Content" ObjectID="_1802860058" r:id="rId41">
+          <o:OLEObject Type="Embed" ProgID="Word.Document.12" ShapeID="_x0000_i1036" DrawAspect="Content" ObjectID="_1804569745" r:id="rId41">
             <o:FieldCodes>\s</o:FieldCodes>
           </o:OLEObject>
         </w:object>
@@ -5532,10 +5533,10 @@
       </w:pPr>
       <w:r>
         <w:object w:dxaOrig="9072" w:dyaOrig="1769" w14:anchorId="4626ACB3">
-          <v:shape id="_x0000_i1077" type="#_x0000_t75" style="width:453.7pt;height:88.6pt" o:ole="">
+          <v:shape id="_x0000_i1037" type="#_x0000_t75" style="width:453.5pt;height:88.5pt" o:ole="">
             <v:imagedata r:id="rId42" o:title=""/>
           </v:shape>
-          <o:OLEObject Type="Embed" ProgID="Word.Document.12" ShapeID="_x0000_i1077" DrawAspect="Content" ObjectID="_1802860059" r:id="rId43">
+          <o:OLEObject Type="Embed" ProgID="Word.Document.12" ShapeID="_x0000_i1037" DrawAspect="Content" ObjectID="_1804569746" r:id="rId43">
             <o:FieldCodes>\s</o:FieldCodes>
           </o:OLEObject>
         </w:object>
@@ -8271,6 +8272,7 @@
   <w:style w:type="character" w:default="1" w:styleId="Absatz-Standardschriftart">
     <w:name w:val="Default Paragraph Font"/>
     <w:uiPriority w:val="1"/>
+    <w:semiHidden/>
     <w:unhideWhenUsed/>
   </w:style>
   <w:style w:type="table" w:default="1" w:styleId="NormaleTabelle">

</xml_diff>

<commit_message>
Android - Error handling
</commit_message>
<xml_diff>
--- a/documents/Android-JonasBogensberger.docx
+++ b/documents/Android-JonasBogensberger.docx
@@ -1472,10 +1472,10 @@
             <v:path o:extrusionok="f" gradientshapeok="t" o:connecttype="rect"/>
             <o:lock v:ext="edit" aspectratio="t"/>
           </v:shapetype>
-          <v:shape id="_x0000_i1025" type="#_x0000_t75" style="width:453.7pt;height:197.1pt" o:ole="">
+          <v:shape id="_x0000_i1025" type="#_x0000_t75" style="width:453.8pt;height:196.9pt" o:ole="">
             <v:imagedata r:id="rId10" o:title=""/>
           </v:shape>
-          <o:OLEObject Type="Embed" ProgID="Word.Document.12" ShapeID="_x0000_i1025" DrawAspect="Content" ObjectID="_1804685546" r:id="rId11">
+          <o:OLEObject Type="Embed" ProgID="Word.Document.12" ShapeID="_x0000_i1025" DrawAspect="Content" ObjectID="_1804942989" r:id="rId11">
             <o:FieldCodes>\s</o:FieldCodes>
           </o:OLEObject>
         </w:object>
@@ -1588,6 +1588,36 @@
       </w:r>
       <w:proofErr w:type="spellEnd"/>
     </w:p>
+    <w:p>
+      <w:pPr>
+        <w:pStyle w:val="Listenabsatz"/>
+        <w:numPr>
+          <w:ilvl w:val="1"/>
+          <w:numId w:val="14"/>
+        </w:numPr>
+        <w:spacing w:line="360" w:lineRule="auto"/>
+      </w:pPr>
+      <w:proofErr w:type="spellStart"/>
+      <w:r>
+        <w:t>AdminRepoImpl</w:t>
+      </w:r>
+      <w:proofErr w:type="spellEnd"/>
+    </w:p>
+    <w:p>
+      <w:pPr>
+        <w:pStyle w:val="Listenabsatz"/>
+        <w:numPr>
+          <w:ilvl w:val="1"/>
+          <w:numId w:val="14"/>
+        </w:numPr>
+        <w:spacing w:line="360" w:lineRule="auto"/>
+      </w:pPr>
+      <w:proofErr w:type="spellStart"/>
+      <w:r>
+        <w:t>ModelRepoImpl</w:t>
+      </w:r>
+      <w:proofErr w:type="spellEnd"/>
+    </w:p>
     <w:bookmarkStart w:id="1" w:name="_MON_1802843698"/>
     <w:bookmarkEnd w:id="1"/>
     <w:p>
@@ -1596,11 +1626,11 @@
         <w:ind w:left="1080"/>
       </w:pPr>
       <w:r>
-        <w:object w:dxaOrig="9072" w:dyaOrig="1988" w14:anchorId="14B17399">
-          <v:shape id="_x0000_i1026" type="#_x0000_t75" style="width:453.7pt;height:99.25pt" o:ole="">
+        <w:object w:dxaOrig="9072" w:dyaOrig="2834" w14:anchorId="14B17399">
+          <v:shape id="_x0000_i1026" type="#_x0000_t75" style="width:453.8pt;height:141.8pt" o:ole="">
             <v:imagedata r:id="rId12" o:title=""/>
           </v:shape>
-          <o:OLEObject Type="Embed" ProgID="Word.Document.12" ShapeID="_x0000_i1026" DrawAspect="Content" ObjectID="_1804685547" r:id="rId13">
+          <o:OLEObject Type="Embed" ProgID="Word.Document.12" ShapeID="_x0000_i1026" DrawAspect="Content" ObjectID="_1804942990" r:id="rId13">
             <o:FieldCodes>\s</o:FieldCodes>
           </o:OLEObject>
         </w:object>
@@ -1615,20 +1645,13 @@
     </w:p>
     <w:p>
       <w:pPr>
-        <w:pStyle w:val="Listenabsatz"/>
-        <w:spacing w:line="360" w:lineRule="auto"/>
-        <w:ind w:left="1440"/>
-      </w:pPr>
-    </w:p>
-    <w:p>
-      <w:pPr>
         <w:tabs>
           <w:tab w:val="left" w:pos="1418"/>
         </w:tabs>
         <w:spacing w:line="360" w:lineRule="auto"/>
       </w:pPr>
       <w:r>
-        <w:t xml:space="preserve">Die beiden Klassen </w:t>
+        <w:t xml:space="preserve">Die Klassen </w:t>
       </w:r>
       <w:proofErr w:type="spellStart"/>
       <w:r>
@@ -1636,11 +1659,27 @@
       </w:r>
       <w:proofErr w:type="spellEnd"/>
       <w:r>
+        <w:t xml:space="preserve">, </w:t>
+      </w:r>
+      <w:proofErr w:type="spellStart"/>
+      <w:r>
+        <w:t>ImageRepoImpl</w:t>
+      </w:r>
+      <w:proofErr w:type="spellEnd"/>
+      <w:r>
+        <w:t xml:space="preserve">, </w:t>
+      </w:r>
+      <w:proofErr w:type="spellStart"/>
+      <w:r>
+        <w:t>ModelRepoImpl</w:t>
+      </w:r>
+      <w:proofErr w:type="spellEnd"/>
+      <w:r>
         <w:t xml:space="preserve"> und </w:t>
       </w:r>
       <w:proofErr w:type="spellStart"/>
       <w:r>
-        <w:t>ImageRepoImpl</w:t>
+        <w:t>AdminRepoImpl</w:t>
       </w:r>
       <w:proofErr w:type="spellEnd"/>
       <w:r>
@@ -1658,6 +1697,9 @@
         <w:t>-Calls</w:t>
       </w:r>
       <w:r>
+        <w:t xml:space="preserve"> an das Backend</w:t>
+      </w:r>
+      <w:r>
         <w:t>.</w:t>
       </w:r>
       <w:r>
@@ -1687,7 +1729,16 @@
         <w:t xml:space="preserve">sie in </w:t>
       </w:r>
       <w:r>
-        <w:t>den anderen Klassen bereit</w:t>
+        <w:t>den anderen</w:t>
+      </w:r>
+      <w:r>
+        <w:t xml:space="preserve"> Komponenten des </w:t>
+      </w:r>
+      <w:r>
+        <w:t>Frontend</w:t>
+      </w:r>
+      <w:r>
+        <w:t xml:space="preserve"> bereit</w:t>
       </w:r>
       <w:r>
         <w:t xml:space="preserve"> und ist som</w:t>
@@ -1787,10 +1838,10 @@
       </w:pPr>
       <w:r>
         <w:object w:dxaOrig="9072" w:dyaOrig="1612" w14:anchorId="2D607C33">
-          <v:shape id="_x0000_i1027" type="#_x0000_t75" style="width:453.7pt;height:81.25pt" o:ole="">
+          <v:shape id="_x0000_i1027" type="#_x0000_t75" style="width:453.8pt;height:81.25pt" o:ole="">
             <v:imagedata r:id="rId14" o:title=""/>
           </v:shape>
-          <o:OLEObject Type="Embed" ProgID="Word.Document.12" ShapeID="_x0000_i1027" DrawAspect="Content" ObjectID="_1804685548" r:id="rId15">
+          <o:OLEObject Type="Embed" ProgID="Word.Document.12" ShapeID="_x0000_i1027" DrawAspect="Content" ObjectID="_1804942991" r:id="rId15">
             <o:FieldCodes>\s</o:FieldCodes>
           </o:OLEObject>
         </w:object>
@@ -1851,16 +1902,6 @@
     </w:p>
     <w:p>
       <w:pPr>
-        <w:spacing w:line="360" w:lineRule="auto"/>
-      </w:pPr>
-    </w:p>
-    <w:p>
-      <w:pPr>
-        <w:spacing w:line="360" w:lineRule="auto"/>
-      </w:pPr>
-    </w:p>
-    <w:p>
-      <w:pPr>
         <w:pStyle w:val="berschrift1"/>
         <w:spacing w:line="360" w:lineRule="auto"/>
         <w:jc w:val="center"/>
@@ -1945,18 +1986,10 @@
           <w:noProof/>
         </w:rPr>
         <w:drawing>
-          <wp:anchor distT="0" distB="0" distL="114300" distR="114300" simplePos="0" relativeHeight="251658240" behindDoc="0" locked="0" layoutInCell="1" allowOverlap="1" wp14:anchorId="222D4D27" wp14:editId="5B8C7F18">
-            <wp:simplePos x="0" y="0"/>
-            <wp:positionH relativeFrom="column">
-              <wp:posOffset>654685</wp:posOffset>
-            </wp:positionH>
-            <wp:positionV relativeFrom="paragraph">
-              <wp:posOffset>38735</wp:posOffset>
-            </wp:positionV>
-            <wp:extent cx="4465320" cy="5775960"/>
+          <wp:inline distT="0" distB="0" distL="0" distR="0" wp14:anchorId="72A8328A" wp14:editId="32830FD9">
+            <wp:extent cx="5760720" cy="2844800"/>
             <wp:effectExtent l="0" t="0" r="0" b="0"/>
-            <wp:wrapNone/>
-            <wp:docPr id="489468962" name="Grafik 2" descr="Ein Bild, das Text, Screenshot, Schrift, Reihe enthält.&#10;&#10;KI-generierte Inhalte können fehlerhaft sein."/>
+            <wp:docPr id="1749266326" name="Grafik 1" descr="Ein Bild, das Text, Diagramm, Reihe, Screenshot enthält.&#10;&#10;KI-generierte Inhalte können fehlerhaft sein."/>
             <wp:cNvGraphicFramePr>
               <a:graphicFrameLocks xmlns:a="http://schemas.openxmlformats.org/drawingml/2006/main" noChangeAspect="1"/>
             </wp:cNvGraphicFramePr>
@@ -1964,47 +1997,28 @@
               <a:graphicData uri="http://schemas.openxmlformats.org/drawingml/2006/picture">
                 <pic:pic xmlns:pic="http://schemas.openxmlformats.org/drawingml/2006/picture">
                   <pic:nvPicPr>
-                    <pic:cNvPr id="0" name="Picture 6" descr="Ein Bild, das Text, Screenshot, Schrift, Reihe enthält.&#10;&#10;KI-generierte Inhalte können fehlerhaft sein."/>
-                    <pic:cNvPicPr>
-                      <a:picLocks noChangeAspect="1" noChangeArrowheads="1"/>
-                    </pic:cNvPicPr>
+                    <pic:cNvPr id="1749266326" name="Grafik 1" descr="Ein Bild, das Text, Diagramm, Reihe, Screenshot enthält.&#10;&#10;KI-generierte Inhalte können fehlerhaft sein."/>
+                    <pic:cNvPicPr/>
                   </pic:nvPicPr>
                   <pic:blipFill>
-                    <a:blip r:embed="rId16">
-                      <a:extLst>
-                        <a:ext uri="{28A0092B-C50C-407E-A947-70E740481C1C}">
-                          <a14:useLocalDpi xmlns:a14="http://schemas.microsoft.com/office/drawing/2010/main" val="0"/>
-                        </a:ext>
-                      </a:extLst>
-                    </a:blip>
-                    <a:srcRect/>
+                    <a:blip r:embed="rId16"/>
                     <a:stretch>
                       <a:fillRect/>
                     </a:stretch>
                   </pic:blipFill>
-                  <pic:spPr bwMode="auto">
+                  <pic:spPr>
                     <a:xfrm>
                       <a:off x="0" y="0"/>
-                      <a:ext cx="4465320" cy="5775960"/>
+                      <a:ext cx="5760720" cy="2844800"/>
                     </a:xfrm>
                     <a:prstGeom prst="rect">
                       <a:avLst/>
                     </a:prstGeom>
-                    <a:noFill/>
-                    <a:ln>
-                      <a:noFill/>
-                    </a:ln>
                   </pic:spPr>
                 </pic:pic>
               </a:graphicData>
             </a:graphic>
-            <wp14:sizeRelH relativeFrom="page">
-              <wp14:pctWidth>0</wp14:pctWidth>
-            </wp14:sizeRelH>
-            <wp14:sizeRelV relativeFrom="page">
-              <wp14:pctHeight>0</wp14:pctHeight>
-            </wp14:sizeRelV>
-          </wp:anchor>
+          </wp:inline>
         </w:drawing>
       </w:r>
     </w:p>
@@ -2075,7 +2089,6 @@
         <w:jc w:val="center"/>
       </w:pPr>
       <w:r>
-        <w:lastRenderedPageBreak/>
         <w:t>Interaktion mit Backend</w:t>
       </w:r>
     </w:p>
@@ -2096,21 +2109,6 @@
     </w:p>
     <w:p>
       <w:pPr>
-        <w:spacing w:line="360" w:lineRule="auto"/>
-      </w:pPr>
-    </w:p>
-    <w:p>
-      <w:pPr>
-        <w:spacing w:line="360" w:lineRule="auto"/>
-      </w:pPr>
-    </w:p>
-    <w:p>
-      <w:pPr>
-        <w:spacing w:line="360" w:lineRule="auto"/>
-      </w:pPr>
-    </w:p>
-    <w:p>
-      <w:pPr>
         <w:pStyle w:val="berschrift1"/>
         <w:spacing w:line="360" w:lineRule="auto"/>
         <w:jc w:val="center"/>
@@ -2242,7 +2240,49 @@
         <w:rPr>
           <w:lang w:val="de-DE"/>
         </w:rPr>
-        <w:t xml:space="preserve">. </w:t>
+        <w:t>.</w:t>
+      </w:r>
+      <w:r>
+        <w:rPr>
+          <w:lang w:val="de-DE"/>
+        </w:rPr>
+        <w:t xml:space="preserve"> Insgesamt kommen mehrerer Datenmodelle</w:t>
+      </w:r>
+      <w:r>
+        <w:rPr>
+          <w:lang w:val="de-DE"/>
+        </w:rPr>
+        <w:t xml:space="preserve"> zum Einsatz, aus</w:t>
+      </w:r>
+      <w:r>
+        <w:rPr>
+          <w:lang w:val="de-DE"/>
+        </w:rPr>
+        <w:t xml:space="preserve"> </w:t>
+      </w:r>
+      <w:r>
+        <w:rPr>
+          <w:lang w:val="de-DE"/>
+        </w:rPr>
+        <w:t>Relevanz</w:t>
+      </w:r>
+      <w:r>
+        <w:rPr>
+          <w:lang w:val="de-DE"/>
+        </w:rPr>
+        <w:t xml:space="preserve">-Gründen sind aber nur die zwei wichtigsten </w:t>
+      </w:r>
+      <w:r>
+        <w:rPr>
+          <w:lang w:val="de-DE"/>
+        </w:rPr>
+        <w:t>näher beschrieben</w:t>
+      </w:r>
+      <w:r>
+        <w:rPr>
+          <w:lang w:val="de-DE"/>
+        </w:rPr>
+        <w:t>:</w:t>
       </w:r>
     </w:p>
     <w:p>
@@ -2288,10 +2328,10 @@
           <w:lang w:val="de-DE"/>
         </w:rPr>
         <w:object w:dxaOrig="9072" w:dyaOrig="2059" w14:anchorId="3C8E725D">
-          <v:shape id="_x0000_i1028" type="#_x0000_t75" style="width:453.7pt;height:102.9pt" o:ole="">
+          <v:shape id="_x0000_i1028" type="#_x0000_t75" style="width:453.8pt;height:103.1pt" o:ole="">
             <v:imagedata r:id="rId17" o:title=""/>
           </v:shape>
-          <o:OLEObject Type="Embed" ProgID="Word.Document.12" ShapeID="_x0000_i1028" DrawAspect="Content" ObjectID="_1804685549" r:id="rId18">
+          <o:OLEObject Type="Embed" ProgID="Word.Document.12" ShapeID="_x0000_i1028" DrawAspect="Content" ObjectID="_1804942992" r:id="rId18">
             <o:FieldCodes>\s</o:FieldCodes>
           </o:OLEObject>
         </w:object>
@@ -2332,10 +2372,10 @@
           <w:lang w:val="de-DE"/>
         </w:rPr>
         <w:object w:dxaOrig="9072" w:dyaOrig="2349" w14:anchorId="0B3FE68A">
-          <v:shape id="_x0000_i1029" type="#_x0000_t75" style="width:453.7pt;height:116.75pt" o:ole="">
+          <v:shape id="_x0000_i1029" type="#_x0000_t75" style="width:453.8pt;height:116.75pt" o:ole="">
             <v:imagedata r:id="rId19" o:title=""/>
           </v:shape>
-          <o:OLEObject Type="Embed" ProgID="Word.Document.12" ShapeID="_x0000_i1029" DrawAspect="Content" ObjectID="_1804685550" r:id="rId20">
+          <o:OLEObject Type="Embed" ProgID="Word.Document.12" ShapeID="_x0000_i1029" DrawAspect="Content" ObjectID="_1804942993" r:id="rId20">
             <o:FieldCodes>\s</o:FieldCodes>
           </o:OLEObject>
         </w:object>
@@ -2354,7 +2394,6 @@
         <w:rPr>
           <w:lang w:val="de-DE"/>
         </w:rPr>
-        <w:lastRenderedPageBreak/>
         <w:t>Helferklassen</w:t>
       </w:r>
     </w:p>
@@ -2717,10 +2756,10 @@
     <w:p>
       <w:r>
         <w:object w:dxaOrig="9072" w:dyaOrig="1189" w14:anchorId="770089B0">
-          <v:shape id="_x0000_i1074" type="#_x0000_t75" style="width:453.7pt;height:59.55pt" o:ole="">
+          <v:shape id="_x0000_i1030" type="#_x0000_t75" style="width:453.8pt;height:59.45pt" o:ole="">
             <v:imagedata r:id="rId21" o:title=""/>
           </v:shape>
-          <o:OLEObject Type="Embed" ProgID="Word.Document.12" ShapeID="_x0000_i1074" DrawAspect="Content" ObjectID="_1804685551" r:id="rId22">
+          <o:OLEObject Type="Embed" ProgID="Word.Document.12" ShapeID="_x0000_i1030" DrawAspect="Content" ObjectID="_1804942994" r:id="rId22">
             <o:FieldCodes>\s</o:FieldCodes>
           </o:OLEObject>
         </w:object>
@@ -2769,6 +2808,7 @@
         </w:rPr>
       </w:pPr>
       <w:r>
+        <w:lastRenderedPageBreak/>
         <w:t xml:space="preserve">Um </w:t>
       </w:r>
       <w:r>
@@ -2857,10 +2897,10 @@
     <w:p>
       <w:r>
         <w:object w:dxaOrig="9072" w:dyaOrig="2638" w14:anchorId="28AE1386">
-          <v:shape id="_x0000_i1079" type="#_x0000_t75" style="width:453.7pt;height:132pt" o:ole="">
+          <v:shape id="_x0000_i1031" type="#_x0000_t75" style="width:453.8pt;height:132pt" o:ole="">
             <v:imagedata r:id="rId23" o:title=""/>
           </v:shape>
-          <o:OLEObject Type="Embed" ProgID="Word.Document.12" ShapeID="_x0000_i1079" DrawAspect="Content" ObjectID="_1804685552" r:id="rId24">
+          <o:OLEObject Type="Embed" ProgID="Word.Document.12" ShapeID="_x0000_i1031" DrawAspect="Content" ObjectID="_1804942995" r:id="rId24">
             <o:FieldCodes>\s</o:FieldCodes>
           </o:OLEObject>
         </w:object>
@@ -2887,10 +2927,10 @@
     <w:p>
       <w:r>
         <w:object w:dxaOrig="9072" w:dyaOrig="1189" w14:anchorId="7B2DC6B2">
-          <v:shape id="_x0000_i1081" type="#_x0000_t75" style="width:453.7pt;height:59.55pt" o:ole="">
+          <v:shape id="_x0000_i1032" type="#_x0000_t75" style="width:453.8pt;height:59.45pt" o:ole="">
             <v:imagedata r:id="rId25" o:title=""/>
           </v:shape>
-          <o:OLEObject Type="Embed" ProgID="Word.Document.12" ShapeID="_x0000_i1081" DrawAspect="Content" ObjectID="_1804685553" r:id="rId26">
+          <o:OLEObject Type="Embed" ProgID="Word.Document.12" ShapeID="_x0000_i1032" DrawAspect="Content" ObjectID="_1804942996" r:id="rId26">
             <o:FieldCodes>\s</o:FieldCodes>
           </o:OLEObject>
         </w:object>
@@ -2976,10 +3016,10 @@
     <w:p>
       <w:r>
         <w:object w:dxaOrig="9072" w:dyaOrig="1479" w14:anchorId="4B6B950F">
-          <v:shape id="_x0000_i1083" type="#_x0000_t75" style="width:453.7pt;height:73.85pt" o:ole="">
+          <v:shape id="_x0000_i1033" type="#_x0000_t75" style="width:453.8pt;height:73.65pt" o:ole="">
             <v:imagedata r:id="rId27" o:title=""/>
           </v:shape>
-          <o:OLEObject Type="Embed" ProgID="Word.Document.12" ShapeID="_x0000_i1083" DrawAspect="Content" ObjectID="_1804685554" r:id="rId28">
+          <o:OLEObject Type="Embed" ProgID="Word.Document.12" ShapeID="_x0000_i1033" DrawAspect="Content" ObjectID="_1804942997" r:id="rId28">
             <o:FieldCodes>\s</o:FieldCodes>
           </o:OLEObject>
         </w:object>
@@ -3199,10 +3239,10 @@
           <w:lang w:val="de-DE"/>
         </w:rPr>
         <w:object w:dxaOrig="9072" w:dyaOrig="5117" w14:anchorId="52EEE45C">
-          <v:shape id="_x0000_i1087" type="#_x0000_t75" style="width:453.7pt;height:255.7pt" o:ole="">
+          <v:shape id="_x0000_i1034" type="#_x0000_t75" style="width:453.8pt;height:255.25pt" o:ole="">
             <v:imagedata r:id="rId29" o:title=""/>
           </v:shape>
-          <o:OLEObject Type="Embed" ProgID="Word.Document.12" ShapeID="_x0000_i1087" DrawAspect="Content" ObjectID="_1804685555" r:id="rId30">
+          <o:OLEObject Type="Embed" ProgID="Word.Document.12" ShapeID="_x0000_i1034" DrawAspect="Content" ObjectID="_1804942998" r:id="rId30">
             <o:FieldCodes>\s</o:FieldCodes>
           </o:OLEObject>
         </w:object>
@@ -3364,10 +3404,10 @@
     <w:p>
       <w:r>
         <w:object w:dxaOrig="9072" w:dyaOrig="2928" w14:anchorId="1E13C981">
-          <v:shape id="_x0000_i1090" type="#_x0000_t75" style="width:453.7pt;height:146.3pt" o:ole="">
+          <v:shape id="_x0000_i1035" type="#_x0000_t75" style="width:453.8pt;height:146.2pt" o:ole="">
             <v:imagedata r:id="rId31" o:title=""/>
           </v:shape>
-          <o:OLEObject Type="Embed" ProgID="Word.Document.12" ShapeID="_x0000_i1090" DrawAspect="Content" ObjectID="_1804685556" r:id="rId32">
+          <o:OLEObject Type="Embed" ProgID="Word.Document.12" ShapeID="_x0000_i1035" DrawAspect="Content" ObjectID="_1804942999" r:id="rId32">
             <o:FieldCodes>\s</o:FieldCodes>
           </o:OLEObject>
         </w:object>
@@ -3675,10 +3715,10 @@
           <w:lang w:val="de-DE"/>
         </w:rPr>
         <w:object w:dxaOrig="9072" w:dyaOrig="5247" w14:anchorId="24D7320C">
-          <v:shape id="_x0000_i1094" type="#_x0000_t75" style="width:453.7pt;height:262.15pt" o:ole="">
+          <v:shape id="_x0000_i1036" type="#_x0000_t75" style="width:453.8pt;height:262.35pt" o:ole="">
             <v:imagedata r:id="rId33" o:title=""/>
           </v:shape>
-          <o:OLEObject Type="Embed" ProgID="Word.Document.12" ShapeID="_x0000_i1094" DrawAspect="Content" ObjectID="_1804685557" r:id="rId34">
+          <o:OLEObject Type="Embed" ProgID="Word.Document.12" ShapeID="_x0000_i1036" DrawAspect="Content" ObjectID="_1804943000" r:id="rId34">
             <o:FieldCodes>\s</o:FieldCodes>
           </o:OLEObject>
         </w:object>
@@ -3861,10 +3901,10 @@
           <w:lang w:val="de-DE"/>
         </w:rPr>
         <w:object w:dxaOrig="9072" w:dyaOrig="6116" w14:anchorId="6A689BF0">
-          <v:shape id="_x0000_i1099" type="#_x0000_t75" style="width:453.7pt;height:306pt" o:ole="">
+          <v:shape id="_x0000_i1037" type="#_x0000_t75" style="width:453.8pt;height:306pt" o:ole="">
             <v:imagedata r:id="rId35" o:title=""/>
           </v:shape>
-          <o:OLEObject Type="Embed" ProgID="Word.Document.12" ShapeID="_x0000_i1099" DrawAspect="Content" ObjectID="_1804685558" r:id="rId36">
+          <o:OLEObject Type="Embed" ProgID="Word.Document.12" ShapeID="_x0000_i1037" DrawAspect="Content" ObjectID="_1804943001" r:id="rId36">
             <o:FieldCodes>\s</o:FieldCodes>
           </o:OLEObject>
         </w:object>
@@ -3915,10 +3955,10 @@
     <w:p>
       <w:r>
         <w:object w:dxaOrig="9072" w:dyaOrig="2349" w14:anchorId="4D70E760">
-          <v:shape id="_x0000_i1101" type="#_x0000_t75" style="width:453.7pt;height:117.25pt" o:ole="">
+          <v:shape id="_x0000_i1038" type="#_x0000_t75" style="width:453.8pt;height:117.25pt" o:ole="">
             <v:imagedata r:id="rId37" o:title=""/>
           </v:shape>
-          <o:OLEObject Type="Embed" ProgID="Word.Document.12" ShapeID="_x0000_i1101" DrawAspect="Content" ObjectID="_1804685559" r:id="rId38">
+          <o:OLEObject Type="Embed" ProgID="Word.Document.12" ShapeID="_x0000_i1038" DrawAspect="Content" ObjectID="_1804943002" r:id="rId38">
             <o:FieldCodes>\s</o:FieldCodes>
           </o:OLEObject>
         </w:object>
@@ -3926,6 +3966,213 @@
     </w:p>
     <w:p>
       <w:pPr>
+        <w:pStyle w:val="berschrift2"/>
+        <w:spacing w:line="360" w:lineRule="auto"/>
+        <w:jc w:val="center"/>
+        <w:rPr>
+          <w:lang w:val="de-DE"/>
+        </w:rPr>
+      </w:pPr>
+      <w:r>
+        <w:rPr>
+          <w:lang w:val="de-DE"/>
+        </w:rPr>
+        <w:t>Admin</w:t>
+      </w:r>
+    </w:p>
+    <w:p>
+      <w:pPr>
+        <w:rPr>
+          <w:lang w:val="de-DE"/>
+        </w:rPr>
+      </w:pPr>
+      <w:r>
+        <w:rPr>
+          <w:lang w:val="de-DE"/>
+        </w:rPr>
+        <w:t xml:space="preserve">Die Admin-Seite </w:t>
+      </w:r>
+      <w:r>
+        <w:rPr>
+          <w:lang w:val="de-DE"/>
+        </w:rPr>
+        <w:t>stellt verschiedene</w:t>
+      </w:r>
+      <w:r>
+        <w:rPr>
+          <w:lang w:val="de-DE"/>
+        </w:rPr>
+        <w:t xml:space="preserve"> Funktionen bereit, die ausschließlich</w:t>
+      </w:r>
+      <w:r>
+        <w:rPr>
+          <w:lang w:val="de-DE"/>
+        </w:rPr>
+        <w:t xml:space="preserve"> für Administratoren verfügbar ist</w:t>
+      </w:r>
+      <w:r>
+        <w:rPr>
+          <w:lang w:val="de-DE"/>
+        </w:rPr>
+        <w:t>.</w:t>
+      </w:r>
+      <w:r>
+        <w:rPr>
+          <w:lang w:val="de-DE"/>
+        </w:rPr>
+        <w:t xml:space="preserve"> Dies geht aus dem Funktionsumfang hervor, da dieser die</w:t>
+      </w:r>
+      <w:r>
+        <w:rPr>
+          <w:lang w:val="de-DE"/>
+        </w:rPr>
+        <w:t xml:space="preserve"> </w:t>
+      </w:r>
+      <w:r>
+        <w:rPr>
+          <w:lang w:val="de-DE"/>
+        </w:rPr>
+        <w:t xml:space="preserve">zusätzlich </w:t>
+      </w:r>
+      <w:r>
+        <w:rPr>
+          <w:lang w:val="de-DE"/>
+        </w:rPr>
+        <w:t>zu den gewohnten Funktionen</w:t>
+      </w:r>
+      <w:r>
+        <w:rPr>
+          <w:lang w:val="de-DE"/>
+        </w:rPr>
+        <w:t xml:space="preserve">, noch die Möglichkeit hat, </w:t>
+      </w:r>
+      <w:r>
+        <w:rPr>
+          <w:lang w:val="de-DE"/>
+        </w:rPr>
+        <w:t>KI-Modelle erneut zu trainieren, sowie Reports anzufordern</w:t>
+      </w:r>
+      <w:r>
+        <w:rPr>
+          <w:lang w:val="de-DE"/>
+        </w:rPr>
+        <w:t xml:space="preserve">, die </w:t>
+      </w:r>
+      <w:r>
+        <w:rPr>
+          <w:lang w:val="de-DE"/>
+        </w:rPr>
+        <w:t>zusätzliche Daten preisgeben</w:t>
+      </w:r>
+      <w:r>
+        <w:rPr>
+          <w:lang w:val="de-DE"/>
+        </w:rPr>
+        <w:t xml:space="preserve">. </w:t>
+      </w:r>
+      <w:r>
+        <w:rPr>
+          <w:lang w:val="de-DE"/>
+        </w:rPr>
+        <w:t xml:space="preserve">Bei beiden Funktionen hat der Administrator </w:t>
+      </w:r>
+      <w:r>
+        <w:rPr>
+          <w:lang w:val="de-DE"/>
+        </w:rPr>
+        <w:t xml:space="preserve">die </w:t>
+      </w:r>
+      <w:r>
+        <w:rPr>
+          <w:lang w:val="de-DE"/>
+        </w:rPr>
+        <w:t>Wahl, ob er alle KI-Modelle trainiert</w:t>
+      </w:r>
+      <w:r>
+        <w:rPr>
+          <w:lang w:val="de-DE"/>
+        </w:rPr>
+        <w:t xml:space="preserve"> </w:t>
+      </w:r>
+      <w:r>
+        <w:rPr>
+          <w:lang w:val="de-DE"/>
+        </w:rPr>
+        <w:t>oder</w:t>
+      </w:r>
+      <w:r>
+        <w:rPr>
+          <w:lang w:val="de-DE"/>
+        </w:rPr>
+        <w:t xml:space="preserve"> Reports für alle Modelle anfordert</w:t>
+      </w:r>
+      <w:r>
+        <w:rPr>
+          <w:lang w:val="de-DE"/>
+        </w:rPr>
+        <w:t xml:space="preserve">, oder nur ein spezifisches Modell </w:t>
+      </w:r>
+      <w:r>
+        <w:rPr>
+          <w:lang w:val="de-DE"/>
+        </w:rPr>
+        <w:t>oder</w:t>
+      </w:r>
+      <w:r>
+        <w:rPr>
+          <w:lang w:val="de-DE"/>
+        </w:rPr>
+        <w:t xml:space="preserve"> </w:t>
+      </w:r>
+      <w:proofErr w:type="gramStart"/>
+      <w:r>
+        <w:rPr>
+          <w:lang w:val="de-DE"/>
+        </w:rPr>
+        <w:t>ein spezifische</w:t>
+      </w:r>
+      <w:r>
+        <w:rPr>
+          <w:lang w:val="de-DE"/>
+        </w:rPr>
+        <w:t>n</w:t>
+      </w:r>
+      <w:r>
+        <w:rPr>
+          <w:lang w:val="de-DE"/>
+        </w:rPr>
+        <w:t xml:space="preserve"> </w:t>
+      </w:r>
+      <w:r>
+        <w:rPr>
+          <w:lang w:val="de-DE"/>
+        </w:rPr>
+        <w:t>Report</w:t>
+      </w:r>
+      <w:proofErr w:type="gramEnd"/>
+      <w:r>
+        <w:rPr>
+          <w:lang w:val="de-DE"/>
+        </w:rPr>
+        <w:t>.</w:t>
+      </w:r>
+    </w:p>
+    <w:p>
+      <w:pPr>
+        <w:rPr>
+          <w:lang w:val="de-DE"/>
+        </w:rPr>
+      </w:pPr>
+    </w:p>
+    <w:p>
+      <w:pPr>
+        <w:rPr>
+          <w:lang w:val="de-DE"/>
+        </w:rPr>
+      </w:pPr>
+    </w:p>
+    <w:p>
+      <w:pPr>
         <w:rPr>
           <w:lang w:val="de-DE"/>
         </w:rPr>
@@ -4030,7 +4277,6 @@
         <w:spacing w:line="360" w:lineRule="auto"/>
       </w:pPr>
       <w:r>
-        <w:lastRenderedPageBreak/>
         <w:t xml:space="preserve">Dieses </w:t>
       </w:r>
       <w:proofErr w:type="spellStart"/>
@@ -4488,7 +4734,6 @@
         <w:rPr>
           <w:lang w:val="en-AU"/>
         </w:rPr>
-        <w:lastRenderedPageBreak/>
         <w:t>“Android\app\build\outputs\</w:t>
       </w:r>
       <w:proofErr w:type="spellStart"/>
@@ -4610,6 +4855,7 @@
         <w:spacing w:line="360" w:lineRule="auto"/>
       </w:pPr>
       <w:r>
+        <w:lastRenderedPageBreak/>
         <w:t>Um ein ansprechendes Design für die App zu gestalten</w:t>
       </w:r>
       <w:r>
@@ -4755,7 +5001,6 @@
         <w:spacing w:line="360" w:lineRule="auto"/>
       </w:pPr>
       <w:r>
-        <w:lastRenderedPageBreak/>
         <w:t>Implementiert den File-Provider</w:t>
       </w:r>
     </w:p>
@@ -4849,10 +5094,10 @@
       </w:pPr>
       <w:r>
         <w:object w:dxaOrig="9072" w:dyaOrig="900" w14:anchorId="4DAA3FF3">
-          <v:shape id="_x0000_i1030" type="#_x0000_t75" style="width:453.7pt;height:45.7pt" o:ole="">
+          <v:shape id="_x0000_i1039" type="#_x0000_t75" style="width:453.8pt;height:45.8pt" o:ole="">
             <v:imagedata r:id="rId40" o:title=""/>
           </v:shape>
-          <o:OLEObject Type="Embed" ProgID="Word.Document.12" ShapeID="_x0000_i1030" DrawAspect="Content" ObjectID="_1804685560" r:id="rId41">
+          <o:OLEObject Type="Embed" ProgID="Word.Document.12" ShapeID="_x0000_i1039" DrawAspect="Content" ObjectID="_1804943003" r:id="rId41">
             <o:FieldCodes>\s</o:FieldCodes>
           </o:OLEObject>
         </w:object>
@@ -4907,10 +5152,10 @@
       </w:pPr>
       <w:r>
         <w:object w:dxaOrig="9072" w:dyaOrig="900" w14:anchorId="389D06AC">
-          <v:shape id="_x0000_i1031" type="#_x0000_t75" style="width:453.7pt;height:45.7pt" o:ole="">
+          <v:shape id="_x0000_i1040" type="#_x0000_t75" style="width:453.8pt;height:45.8pt" o:ole="">
             <v:imagedata r:id="rId42" o:title=""/>
           </v:shape>
-          <o:OLEObject Type="Embed" ProgID="Word.Document.12" ShapeID="_x0000_i1031" DrawAspect="Content" ObjectID="_1804685561" r:id="rId43">
+          <o:OLEObject Type="Embed" ProgID="Word.Document.12" ShapeID="_x0000_i1040" DrawAspect="Content" ObjectID="_1804943004" r:id="rId43">
             <o:FieldCodes>\s</o:FieldCodes>
           </o:OLEObject>
         </w:object>
@@ -4963,6 +5208,7 @@
         <w:t xml:space="preserve">e muss weiterhin explizit vom Benutzer </w:t>
       </w:r>
       <w:r>
+        <w:lastRenderedPageBreak/>
         <w:t>genehmigt</w:t>
       </w:r>
       <w:r>
@@ -5008,10 +5254,10 @@
       </w:pPr>
       <w:r>
         <w:object w:dxaOrig="9072" w:dyaOrig="1769" w14:anchorId="71003C56">
-          <v:shape id="_x0000_i1032" type="#_x0000_t75" style="width:453.7pt;height:88.6pt" o:ole="">
+          <v:shape id="_x0000_i1041" type="#_x0000_t75" style="width:453.8pt;height:88.9pt" o:ole="">
             <v:imagedata r:id="rId44" o:title=""/>
           </v:shape>
-          <o:OLEObject Type="Embed" ProgID="Word.Document.12" ShapeID="_x0000_i1032" DrawAspect="Content" ObjectID="_1804685562" r:id="rId45">
+          <o:OLEObject Type="Embed" ProgID="Word.Document.12" ShapeID="_x0000_i1041" DrawAspect="Content" ObjectID="_1804943005" r:id="rId45">
             <o:FieldCodes>\s</o:FieldCodes>
           </o:OLEObject>
         </w:object>
@@ -5057,11 +5303,7 @@
         <w:t>, die in Android 10 eingeführt wurde</w:t>
       </w:r>
       <w:r>
-        <w:t xml:space="preserve">. Jede </w:t>
-      </w:r>
-      <w:r>
-        <w:lastRenderedPageBreak/>
-        <w:t xml:space="preserve">Applikation erhält </w:t>
+        <w:t xml:space="preserve">. Jede Applikation erhält </w:t>
       </w:r>
       <w:r>
         <w:t xml:space="preserve">seinen eigenen </w:t>
@@ -5123,10 +5365,10 @@
       </w:pPr>
       <w:r>
         <w:object w:dxaOrig="9072" w:dyaOrig="900" w14:anchorId="21D8FC2D">
-          <v:shape id="_x0000_i1033" type="#_x0000_t75" style="width:453.7pt;height:45.7pt" o:ole="">
+          <v:shape id="_x0000_i1042" type="#_x0000_t75" style="width:453.8pt;height:45.8pt" o:ole="">
             <v:imagedata r:id="rId46" o:title=""/>
           </v:shape>
-          <o:OLEObject Type="Embed" ProgID="Word.Document.12" ShapeID="_x0000_i1033" DrawAspect="Content" ObjectID="_1804685563" r:id="rId47">
+          <o:OLEObject Type="Embed" ProgID="Word.Document.12" ShapeID="_x0000_i1042" DrawAspect="Content" ObjectID="_1804943006" r:id="rId47">
             <o:FieldCodes>\s</o:FieldCodes>
           </o:OLEObject>
         </w:object>
@@ -5248,6 +5490,7 @@
       </w:pPr>
       <w:proofErr w:type="spellStart"/>
       <w:r>
+        <w:lastRenderedPageBreak/>
         <w:t>Activity</w:t>
       </w:r>
       <w:proofErr w:type="spellEnd"/>
@@ -5314,10 +5557,10 @@
       </w:pPr>
       <w:r>
         <w:object w:dxaOrig="9072" w:dyaOrig="3218" w14:anchorId="41537C34">
-          <v:shape id="_x0000_i1034" type="#_x0000_t75" style="width:453.7pt;height:161.1pt" o:ole="">
+          <v:shape id="_x0000_i1043" type="#_x0000_t75" style="width:453.8pt;height:161.45pt" o:ole="">
             <v:imagedata r:id="rId48" o:title=""/>
           </v:shape>
-          <o:OLEObject Type="Embed" ProgID="Word.Document.12" ShapeID="_x0000_i1034" DrawAspect="Content" ObjectID="_1804685564" r:id="rId49">
+          <o:OLEObject Type="Embed" ProgID="Word.Document.12" ShapeID="_x0000_i1043" DrawAspect="Content" ObjectID="_1804943007" r:id="rId49">
             <o:FieldCodes>\s</o:FieldCodes>
           </o:OLEObject>
         </w:object>
@@ -5328,83 +5571,229 @@
         <w:spacing w:line="360" w:lineRule="auto"/>
       </w:pPr>
       <w:r>
+        <w:t>Mit dem &lt;</w:t>
+      </w:r>
+      <w:proofErr w:type="spellStart"/>
+      <w:r>
+        <w:t>intent</w:t>
+      </w:r>
+      <w:proofErr w:type="spellEnd"/>
+      <w:r>
+        <w:t xml:space="preserve">-filter&gt; </w:t>
+      </w:r>
+      <w:r>
+        <w:t>wird</w:t>
+      </w:r>
+      <w:r>
+        <w:t xml:space="preserve"> dem </w:t>
+      </w:r>
+      <w:r>
+        <w:t>Betriebssystem</w:t>
+      </w:r>
+      <w:r>
+        <w:t xml:space="preserve"> mitgeteilt</w:t>
+      </w:r>
+      <w:r>
+        <w:t>, wie es auf eine bestimmte Aktion reagieren soll</w:t>
+      </w:r>
+      <w:r>
+        <w:t xml:space="preserve">. </w:t>
+      </w:r>
+      <w:r>
+        <w:t xml:space="preserve">In diesem Fall </w:t>
+      </w:r>
+      <w:r>
+        <w:t>wird unter &lt;</w:t>
+      </w:r>
+      <w:proofErr w:type="spellStart"/>
+      <w:r>
+        <w:t>action</w:t>
+      </w:r>
+      <w:proofErr w:type="spellEnd"/>
+      <w:r>
+        <w:t>&gt; definiert, dass es sich bei der „</w:t>
+      </w:r>
+      <w:proofErr w:type="spellStart"/>
+      <w:r>
+        <w:t>LoginActivity</w:t>
+      </w:r>
+      <w:proofErr w:type="spellEnd"/>
+      <w:r>
+        <w:t>“ um die Hauptaktivität handelt, und unter &lt;</w:t>
+      </w:r>
+      <w:proofErr w:type="spellStart"/>
+      <w:r>
+        <w:t>category</w:t>
+      </w:r>
+      <w:proofErr w:type="spellEnd"/>
+      <w:r>
+        <w:t>&gt;</w:t>
+      </w:r>
+      <w:r>
+        <w:t xml:space="preserve">, dass </w:t>
+      </w:r>
+      <w:r>
+        <w:t xml:space="preserve">ein Launcher </w:t>
+      </w:r>
+      <w:r>
+        <w:t>der App erzeugt wird</w:t>
+      </w:r>
+      <w:r>
+        <w:t xml:space="preserve">, </w:t>
+      </w:r>
+      <w:r>
+        <w:t>mit dem man die App starten kann</w:t>
+      </w:r>
+      <w:r>
+        <w:t xml:space="preserve">. </w:t>
+      </w:r>
+    </w:p>
+    <w:p>
+      <w:pPr>
+        <w:spacing w:line="360" w:lineRule="auto"/>
+      </w:pPr>
+    </w:p>
+    <w:p>
+      <w:pPr>
+        <w:pStyle w:val="berschrift1"/>
+        <w:spacing w:line="360" w:lineRule="auto"/>
+        <w:jc w:val="center"/>
+      </w:pPr>
+      <w:r>
+        <w:t>Fragments</w:t>
+      </w:r>
+    </w:p>
+    <w:p>
+      <w:pPr>
+        <w:spacing w:line="360" w:lineRule="auto"/>
+      </w:pPr>
+      <w:r>
+        <w:t xml:space="preserve">Wie bereits erwähnt handelt es sich </w:t>
+      </w:r>
+      <w:proofErr w:type="gramStart"/>
+      <w:r>
+        <w:t>bei Fragments</w:t>
+      </w:r>
+      <w:proofErr w:type="gramEnd"/>
+      <w:r>
+        <w:t xml:space="preserve"> um </w:t>
+      </w:r>
+      <w:r>
+        <w:t>eine weitere wichtige Komponente</w:t>
+      </w:r>
+      <w:r>
+        <w:t xml:space="preserve">. </w:t>
+      </w:r>
+      <w:r>
+        <w:t xml:space="preserve">Fragments sind </w:t>
+      </w:r>
+      <w:r>
+        <w:t>modulare Bestandteile</w:t>
+      </w:r>
+      <w:r>
+        <w:t>, die</w:t>
+      </w:r>
+      <w:r>
+        <w:t xml:space="preserve"> wenn benötigt, häufiger im Projekt verwendet werden</w:t>
+      </w:r>
+      <w:r>
+        <w:t xml:space="preserve"> könne</w:t>
+      </w:r>
+      <w:r>
+        <w:t>n</w:t>
+      </w:r>
+      <w:r>
+        <w:t xml:space="preserve">. </w:t>
+      </w:r>
+      <w:r>
+        <w:t>Gehostet werden Fragmente in „</w:t>
+      </w:r>
+      <w:proofErr w:type="spellStart"/>
+      <w:r>
+        <w:t>FragmentContainer</w:t>
+      </w:r>
+      <w:r>
+        <w:t>View</w:t>
+      </w:r>
+      <w:proofErr w:type="spellEnd"/>
+      <w:r>
+        <w:t>“</w:t>
+      </w:r>
+      <w:r>
+        <w:t xml:space="preserve"> </w:t>
+      </w:r>
+    </w:p>
+    <w:p>
+      <w:pPr>
+        <w:pStyle w:val="berschrift2"/>
+        <w:spacing w:line="360" w:lineRule="auto"/>
+        <w:jc w:val="center"/>
+      </w:pPr>
+      <w:r>
+        <w:t>Probleme</w:t>
+      </w:r>
+    </w:p>
+    <w:p>
+      <w:pPr>
+        <w:spacing w:line="360" w:lineRule="auto"/>
+      </w:pPr>
+      <w:r>
+        <w:t xml:space="preserve">Nach dem Erstellen </w:t>
+      </w:r>
+      <w:proofErr w:type="gramStart"/>
+      <w:r>
+        <w:t>der Fragments</w:t>
+      </w:r>
+      <w:proofErr w:type="gramEnd"/>
+      <w:r>
+        <w:t xml:space="preserve"> entstand das Problem, dass diese zu klein ausgefallen sind</w:t>
+      </w:r>
+      <w:r>
+        <w:t xml:space="preserve">. </w:t>
+      </w:r>
+      <w:r>
+        <w:t xml:space="preserve">So </w:t>
+      </w:r>
+      <w:r>
+        <w:t>wurden anfangs einzelne Fragmente</w:t>
+      </w:r>
+      <w:r>
+        <w:t xml:space="preserve"> in der Login-Page</w:t>
+      </w:r>
+      <w:r>
+        <w:t xml:space="preserve"> für die Buttons und den User-Input </w:t>
+      </w:r>
+      <w:r>
+        <w:t>erstellt</w:t>
+      </w:r>
+      <w:r>
+        <w:t xml:space="preserve">. Dies hatte den Vorteil, dass die einzelnen Elemente </w:t>
+      </w:r>
+      <w:r>
         <w:lastRenderedPageBreak/>
-        <w:t>Mit dem &lt;</w:t>
-      </w:r>
-      <w:proofErr w:type="spellStart"/>
-      <w:r>
-        <w:t>intent</w:t>
-      </w:r>
-      <w:proofErr w:type="spellEnd"/>
-      <w:r>
-        <w:t xml:space="preserve">-filter&gt; </w:t>
-      </w:r>
-      <w:r>
-        <w:t>wird</w:t>
-      </w:r>
-      <w:r>
-        <w:t xml:space="preserve"> dem </w:t>
-      </w:r>
-      <w:r>
-        <w:t>Betriebssystem</w:t>
-      </w:r>
-      <w:r>
-        <w:t xml:space="preserve"> mitgeteilt</w:t>
-      </w:r>
-      <w:r>
-        <w:t>, wie es auf eine bestimmte Aktion reagieren soll</w:t>
+        <w:t xml:space="preserve">wiederverwendet werden können, allerdings </w:t>
+      </w:r>
+      <w:r>
+        <w:t>auch den Nachteil, dass es nicht möglich war</w:t>
+      </w:r>
+      <w:r>
+        <w:t xml:space="preserve"> </w:t>
+      </w:r>
+      <w:r>
+        <w:t>Daten zwischen den einzelnen Fragmenten auszutauschen</w:t>
+      </w:r>
+      <w:r>
+        <w:t>. Daher bestand die Lösung darin</w:t>
+      </w:r>
+      <w:r>
+        <w:t xml:space="preserve">, nur zwei Fragmente für die Login-Page und Register-Page zu erstellen, da hier keine Daten zwischen den </w:t>
+      </w:r>
+      <w:r>
+        <w:t>Klassen fließen</w:t>
       </w:r>
       <w:r>
         <w:t xml:space="preserve">. </w:t>
       </w:r>
-      <w:r>
-        <w:t xml:space="preserve">In diesem Fall </w:t>
-      </w:r>
-      <w:r>
-        <w:t>wird unter &lt;</w:t>
-      </w:r>
-      <w:proofErr w:type="spellStart"/>
-      <w:r>
-        <w:t>action</w:t>
-      </w:r>
-      <w:proofErr w:type="spellEnd"/>
-      <w:r>
-        <w:t>&gt; definiert, dass es sich bei der „</w:t>
-      </w:r>
-      <w:proofErr w:type="spellStart"/>
-      <w:r>
-        <w:t>LoginActivity</w:t>
-      </w:r>
-      <w:proofErr w:type="spellEnd"/>
-      <w:r>
-        <w:t>“ um die Hauptaktivität handelt, und unter &lt;</w:t>
-      </w:r>
-      <w:proofErr w:type="spellStart"/>
-      <w:r>
-        <w:t>category</w:t>
-      </w:r>
-      <w:proofErr w:type="spellEnd"/>
-      <w:r>
-        <w:t>&gt;</w:t>
-      </w:r>
-      <w:r>
-        <w:t xml:space="preserve">, dass </w:t>
-      </w:r>
-      <w:r>
-        <w:t xml:space="preserve">ein Launcher </w:t>
-      </w:r>
-      <w:r>
-        <w:t>der App erzeugt wird</w:t>
-      </w:r>
-      <w:r>
-        <w:t xml:space="preserve">, </w:t>
-      </w:r>
-      <w:r>
-        <w:t>mit dem man die App starten kann</w:t>
-      </w:r>
-      <w:r>
-        <w:t xml:space="preserve">. </w:t>
-      </w:r>
     </w:p>
     <w:p>
       <w:pPr>
@@ -5418,74 +5807,221 @@
         <w:jc w:val="center"/>
       </w:pPr>
       <w:r>
-        <w:t>Fragments</w:t>
-      </w:r>
-    </w:p>
-    <w:p>
-      <w:pPr>
-        <w:spacing w:line="360" w:lineRule="auto"/>
-      </w:pPr>
-      <w:r>
-        <w:t xml:space="preserve">Wie bereits erwähnt handelt es sich </w:t>
-      </w:r>
-      <w:proofErr w:type="gramStart"/>
-      <w:r>
-        <w:t>bei Fragments</w:t>
-      </w:r>
-      <w:proofErr w:type="gramEnd"/>
-      <w:r>
-        <w:t xml:space="preserve"> um </w:t>
-      </w:r>
-      <w:r>
-        <w:t>eine weitere wichtige Komponente</w:t>
-      </w:r>
-      <w:r>
-        <w:t xml:space="preserve">. </w:t>
-      </w:r>
-      <w:r>
-        <w:t xml:space="preserve">Fragments sind </w:t>
-      </w:r>
-      <w:r>
-        <w:t>modulare Bestandteile</w:t>
-      </w:r>
-      <w:r>
-        <w:t>, die</w:t>
-      </w:r>
-      <w:r>
-        <w:t xml:space="preserve"> wenn benötigt, häufiger im Projekt verwendet werden</w:t>
-      </w:r>
-      <w:r>
-        <w:t xml:space="preserve"> könne</w:t>
-      </w:r>
-      <w:r>
-        <w:t>n</w:t>
-      </w:r>
-      <w:r>
-        <w:t xml:space="preserve">. </w:t>
-      </w:r>
-      <w:r>
-        <w:t>Gehostet werden Fragmente in „</w:t>
-      </w:r>
-      <w:proofErr w:type="spellStart"/>
-      <w:r>
-        <w:t>FragmentContainer</w:t>
-      </w:r>
-      <w:r>
-        <w:t>View</w:t>
-      </w:r>
-      <w:proofErr w:type="spellEnd"/>
-      <w:r>
-        <w:t>“</w:t>
-      </w:r>
+        <w:t>Technologien</w:t>
+      </w:r>
+    </w:p>
+    <w:p>
+      <w:pPr>
+        <w:pStyle w:val="berschrift2"/>
+        <w:spacing w:line="360" w:lineRule="auto"/>
+        <w:jc w:val="center"/>
+      </w:pPr>
+      <w:r>
+        <w:t>Sprachen</w:t>
+      </w:r>
+      <w:r>
+        <w:t xml:space="preserve"> / IDE / Architektur</w:t>
+      </w:r>
+      <w:r>
+        <w:t xml:space="preserve"> / </w:t>
+      </w:r>
+      <w:proofErr w:type="spellStart"/>
+      <w:r>
+        <w:t>Build</w:t>
+      </w:r>
+      <w:proofErr w:type="spellEnd"/>
+      <w:r>
+        <w:t>-Tool</w:t>
+      </w:r>
+    </w:p>
+    <w:p>
+      <w:pPr>
+        <w:spacing w:line="360" w:lineRule="auto"/>
+      </w:pPr>
+      <w:r>
+        <w:t>Programmiersprache</w:t>
+      </w:r>
+      <w:r>
+        <w:t xml:space="preserve">: </w:t>
+      </w:r>
+      <w:proofErr w:type="spellStart"/>
+      <w:r>
+        <w:t>Kotlin</w:t>
+      </w:r>
+      <w:proofErr w:type="spellEnd"/>
+    </w:p>
+    <w:p>
+      <w:pPr>
+        <w:spacing w:line="360" w:lineRule="auto"/>
+      </w:pPr>
+      <w:r>
+        <w:t>IDE: Android Studio</w:t>
+      </w:r>
+    </w:p>
+    <w:p>
+      <w:pPr>
+        <w:spacing w:line="360" w:lineRule="auto"/>
+      </w:pPr>
+      <w:r>
+        <w:t>Architektur: MVVM</w:t>
+      </w:r>
+    </w:p>
+    <w:p>
+      <w:pPr>
+        <w:spacing w:line="360" w:lineRule="auto"/>
+        <w:rPr>
+          <w:lang w:val="en-AU"/>
+        </w:rPr>
+      </w:pPr>
+      <w:r>
+        <w:rPr>
+          <w:lang w:val="en-AU"/>
+        </w:rPr>
+        <w:t>Build</w:t>
+      </w:r>
+      <w:r>
+        <w:rPr>
+          <w:lang w:val="en-AU"/>
+        </w:rPr>
+        <w:t>-Tool</w:t>
+      </w:r>
+      <w:r>
+        <w:rPr>
+          <w:lang w:val="en-AU"/>
+        </w:rPr>
+        <w:t xml:space="preserve">: </w:t>
+      </w:r>
+      <w:r>
+        <w:rPr>
+          <w:lang w:val="en-AU"/>
+        </w:rPr>
+        <w:t>Gradle Kotlin DSL</w:t>
+      </w:r>
+    </w:p>
+    <w:p>
+      <w:pPr>
+        <w:pStyle w:val="berschrift2"/>
+        <w:spacing w:line="360" w:lineRule="auto"/>
+        <w:jc w:val="center"/>
+        <w:rPr>
+          <w:lang w:val="en-AU"/>
+        </w:rPr>
+      </w:pPr>
+      <w:r>
+        <w:rPr>
+          <w:lang w:val="en-AU"/>
+        </w:rPr>
+        <w:t>Design</w:t>
+      </w:r>
+    </w:p>
+    <w:p>
+      <w:pPr>
+        <w:spacing w:line="360" w:lineRule="auto"/>
+      </w:pPr>
+      <w:r>
+        <w:t>Designsystem: Material Design 3 Dark</w:t>
+      </w:r>
+    </w:p>
+    <w:p>
+      <w:pPr>
+        <w:spacing w:line="360" w:lineRule="auto"/>
+      </w:pPr>
+      <w:r>
+        <w:t>Hintergrundbilder</w:t>
+      </w:r>
+      <w:r>
+        <w:t xml:space="preserve">: erstellt mit der </w:t>
+      </w:r>
+      <w:proofErr w:type="spellStart"/>
+      <w:r>
+        <w:t>Platform</w:t>
+      </w:r>
+      <w:proofErr w:type="spellEnd"/>
       <w:r>
         <w:t xml:space="preserve"> </w:t>
       </w:r>
+      <w:proofErr w:type="spellStart"/>
+      <w:r>
+        <w:t>haikei.app</w:t>
+      </w:r>
+      <w:proofErr w:type="spellEnd"/>
+    </w:p>
+    <w:p>
+      <w:pPr>
+        <w:spacing w:line="360" w:lineRule="auto"/>
+      </w:pPr>
     </w:p>
     <w:p>
       <w:pPr>
         <w:pStyle w:val="berschrift2"/>
         <w:spacing w:line="360" w:lineRule="auto"/>
         <w:jc w:val="center"/>
+        <w:rPr>
+          <w:lang w:val="en-AU"/>
+        </w:rPr>
+      </w:pPr>
+      <w:r>
+        <w:rPr>
+          <w:lang w:val="en-AU"/>
+        </w:rPr>
+        <w:t>Libraries</w:t>
+      </w:r>
+      <w:r>
+        <w:rPr>
+          <w:lang w:val="en-AU"/>
+        </w:rPr>
+        <w:t xml:space="preserve"> / </w:t>
+      </w:r>
+      <w:proofErr w:type="spellStart"/>
+      <w:r>
+        <w:rPr>
+          <w:lang w:val="en-AU"/>
+        </w:rPr>
+        <w:t>Dependencys</w:t>
+      </w:r>
+      <w:proofErr w:type="spellEnd"/>
+    </w:p>
+    <w:p>
+      <w:pPr>
+        <w:spacing w:line="360" w:lineRule="auto"/>
+        <w:rPr>
+          <w:lang w:val="en-AU"/>
+        </w:rPr>
+      </w:pPr>
+      <w:r>
+        <w:rPr>
+          <w:lang w:val="en-AU"/>
+        </w:rPr>
+        <w:t>-</w:t>
+      </w:r>
+    </w:p>
+    <w:p>
+      <w:pPr>
+        <w:pStyle w:val="berschrift2"/>
+        <w:spacing w:line="360" w:lineRule="auto"/>
+        <w:jc w:val="center"/>
+        <w:rPr>
+          <w:lang w:val="en-AU"/>
+        </w:rPr>
+      </w:pPr>
+      <w:r>
+        <w:rPr>
+          <w:lang w:val="en-AU"/>
+        </w:rPr>
+        <w:t>Gradle</w:t>
+      </w:r>
+      <w:r>
+        <w:rPr>
+          <w:lang w:val="en-AU"/>
+        </w:rPr>
+        <w:t xml:space="preserve"> (SDKs/JDKs)</w:t>
+      </w:r>
+    </w:p>
+    <w:p>
+      <w:pPr>
+        <w:pStyle w:val="berschrift3"/>
+        <w:spacing w:line="360" w:lineRule="auto"/>
+        <w:jc w:val="center"/>
       </w:pPr>
       <w:r>
         <w:t>Probleme</w:t>
@@ -5496,308 +6032,18 @@
         <w:spacing w:line="360" w:lineRule="auto"/>
       </w:pPr>
       <w:r>
-        <w:t xml:space="preserve">Nach dem Erstellen </w:t>
-      </w:r>
-      <w:proofErr w:type="gramStart"/>
-      <w:r>
-        <w:t>der Fragments</w:t>
-      </w:r>
-      <w:proofErr w:type="gramEnd"/>
-      <w:r>
-        <w:t xml:space="preserve"> entstand das Problem, dass diese zu klein ausgefallen sind</w:t>
-      </w:r>
-      <w:r>
-        <w:t xml:space="preserve">. </w:t>
-      </w:r>
-      <w:r>
-        <w:t xml:space="preserve">So </w:t>
-      </w:r>
-      <w:r>
-        <w:t>wurden anfangs einzelne Fragmente</w:t>
-      </w:r>
-      <w:r>
-        <w:t xml:space="preserve"> in der Login-Page</w:t>
-      </w:r>
-      <w:r>
-        <w:t xml:space="preserve"> für die Buttons und den User-Input </w:t>
-      </w:r>
-      <w:r>
-        <w:t>erstellt</w:t>
-      </w:r>
-      <w:r>
-        <w:t xml:space="preserve">. Dies hatte den Vorteil, dass die einzelnen Elemente wiederverwendet werden können, allerdings </w:t>
-      </w:r>
-      <w:r>
-        <w:t>auch den Nachteil, dass es nicht möglich war</w:t>
-      </w:r>
-      <w:r>
-        <w:t xml:space="preserve"> </w:t>
-      </w:r>
-      <w:r>
-        <w:t>Daten zwischen den einzelnen Fragmenten auszutauschen</w:t>
-      </w:r>
-      <w:r>
-        <w:t>. Daher bestand die Lösung darin</w:t>
-      </w:r>
-      <w:r>
-        <w:t xml:space="preserve">, nur zwei Fragmente für die Login-Page und Register-Page zu erstellen, da hier keine Daten zwischen den </w:t>
-      </w:r>
-      <w:r>
-        <w:t>Klassen fließen</w:t>
-      </w:r>
-      <w:r>
-        <w:t xml:space="preserve">. </w:t>
-      </w:r>
-    </w:p>
-    <w:p>
-      <w:pPr>
-        <w:spacing w:line="360" w:lineRule="auto"/>
-      </w:pPr>
-    </w:p>
-    <w:p>
-      <w:pPr>
-        <w:pStyle w:val="berschrift1"/>
-        <w:spacing w:line="360" w:lineRule="auto"/>
-        <w:jc w:val="center"/>
-      </w:pPr>
-      <w:r>
-        <w:t>Technologien</w:t>
-      </w:r>
-    </w:p>
-    <w:p>
-      <w:pPr>
-        <w:pStyle w:val="berschrift2"/>
-        <w:spacing w:line="360" w:lineRule="auto"/>
-        <w:jc w:val="center"/>
-      </w:pPr>
-      <w:r>
-        <w:t>Sprachen</w:t>
-      </w:r>
-      <w:r>
-        <w:t xml:space="preserve"> / IDE / Architektur</w:t>
-      </w:r>
-      <w:r>
-        <w:t xml:space="preserve"> / </w:t>
-      </w:r>
-      <w:proofErr w:type="spellStart"/>
-      <w:r>
-        <w:t>Build</w:t>
-      </w:r>
-      <w:proofErr w:type="spellEnd"/>
-      <w:r>
-        <w:t>-Tool</w:t>
-      </w:r>
-    </w:p>
-    <w:p>
-      <w:pPr>
-        <w:spacing w:line="360" w:lineRule="auto"/>
-      </w:pPr>
-      <w:r>
-        <w:t>Programmiersprache</w:t>
-      </w:r>
-      <w:r>
-        <w:t xml:space="preserve">: </w:t>
-      </w:r>
-      <w:proofErr w:type="spellStart"/>
-      <w:r>
-        <w:t>Kotlin</w:t>
-      </w:r>
-      <w:proofErr w:type="spellEnd"/>
-    </w:p>
-    <w:p>
-      <w:pPr>
-        <w:spacing w:line="360" w:lineRule="auto"/>
-      </w:pPr>
-      <w:r>
-        <w:t>IDE: Android Studio</w:t>
-      </w:r>
-    </w:p>
-    <w:p>
-      <w:pPr>
-        <w:spacing w:line="360" w:lineRule="auto"/>
-      </w:pPr>
-      <w:r>
-        <w:t>Architektur: MVVM</w:t>
-      </w:r>
-    </w:p>
-    <w:p>
-      <w:pPr>
-        <w:spacing w:line="360" w:lineRule="auto"/>
-        <w:rPr>
-          <w:lang w:val="en-AU"/>
-        </w:rPr>
-      </w:pPr>
-      <w:r>
-        <w:rPr>
-          <w:lang w:val="en-AU"/>
-        </w:rPr>
-        <w:t>Build</w:t>
-      </w:r>
-      <w:r>
-        <w:rPr>
-          <w:lang w:val="en-AU"/>
-        </w:rPr>
-        <w:t>-Tool</w:t>
-      </w:r>
-      <w:r>
-        <w:rPr>
-          <w:lang w:val="en-AU"/>
-        </w:rPr>
-        <w:t xml:space="preserve">: </w:t>
-      </w:r>
-      <w:r>
-        <w:rPr>
-          <w:lang w:val="en-AU"/>
-        </w:rPr>
-        <w:t>Gradle Kotlin DSL</w:t>
-      </w:r>
-    </w:p>
-    <w:p>
-      <w:pPr>
-        <w:pStyle w:val="berschrift2"/>
-        <w:spacing w:line="360" w:lineRule="auto"/>
-        <w:jc w:val="center"/>
-        <w:rPr>
-          <w:lang w:val="en-AU"/>
-        </w:rPr>
-      </w:pPr>
-      <w:r>
-        <w:rPr>
-          <w:lang w:val="en-AU"/>
+        <w:t>Dadurch, dass wir das Projekt über GitHub über mehrere Geräte synchronisieren und verändern, entstand folgendes Problem:</w:t>
+      </w:r>
+    </w:p>
+    <w:p>
+      <w:pPr>
+        <w:spacing w:line="360" w:lineRule="auto"/>
+      </w:pPr>
+      <w:r>
+        <w:rPr>
+          <w:noProof/>
         </w:rPr>
         <w:lastRenderedPageBreak/>
-        <w:t>Design</w:t>
-      </w:r>
-    </w:p>
-    <w:p>
-      <w:pPr>
-        <w:spacing w:line="360" w:lineRule="auto"/>
-      </w:pPr>
-      <w:r>
-        <w:t>Designsystem: Material Design 3 Dark</w:t>
-      </w:r>
-    </w:p>
-    <w:p>
-      <w:pPr>
-        <w:spacing w:line="360" w:lineRule="auto"/>
-      </w:pPr>
-      <w:r>
-        <w:t>Hintergrundbilder</w:t>
-      </w:r>
-      <w:r>
-        <w:t xml:space="preserve">: erstellt mit der </w:t>
-      </w:r>
-      <w:proofErr w:type="spellStart"/>
-      <w:r>
-        <w:t>Platform</w:t>
-      </w:r>
-      <w:proofErr w:type="spellEnd"/>
-      <w:r>
-        <w:t xml:space="preserve"> </w:t>
-      </w:r>
-      <w:proofErr w:type="spellStart"/>
-      <w:r>
-        <w:t>haikei.app</w:t>
-      </w:r>
-      <w:proofErr w:type="spellEnd"/>
-    </w:p>
-    <w:p>
-      <w:pPr>
-        <w:spacing w:line="360" w:lineRule="auto"/>
-      </w:pPr>
-    </w:p>
-    <w:p>
-      <w:pPr>
-        <w:pStyle w:val="berschrift2"/>
-        <w:spacing w:line="360" w:lineRule="auto"/>
-        <w:jc w:val="center"/>
-        <w:rPr>
-          <w:lang w:val="en-AU"/>
-        </w:rPr>
-      </w:pPr>
-      <w:r>
-        <w:rPr>
-          <w:lang w:val="en-AU"/>
-        </w:rPr>
-        <w:t>Libraries</w:t>
-      </w:r>
-      <w:r>
-        <w:rPr>
-          <w:lang w:val="en-AU"/>
-        </w:rPr>
-        <w:t xml:space="preserve"> / </w:t>
-      </w:r>
-      <w:proofErr w:type="spellStart"/>
-      <w:r>
-        <w:rPr>
-          <w:lang w:val="en-AU"/>
-        </w:rPr>
-        <w:t>Dependencys</w:t>
-      </w:r>
-      <w:proofErr w:type="spellEnd"/>
-    </w:p>
-    <w:p>
-      <w:pPr>
-        <w:spacing w:line="360" w:lineRule="auto"/>
-        <w:rPr>
-          <w:lang w:val="en-AU"/>
-        </w:rPr>
-      </w:pPr>
-      <w:r>
-        <w:rPr>
-          <w:lang w:val="en-AU"/>
-        </w:rPr>
-        <w:t>-</w:t>
-      </w:r>
-    </w:p>
-    <w:p>
-      <w:pPr>
-        <w:pStyle w:val="berschrift2"/>
-        <w:spacing w:line="360" w:lineRule="auto"/>
-        <w:jc w:val="center"/>
-        <w:rPr>
-          <w:lang w:val="en-AU"/>
-        </w:rPr>
-      </w:pPr>
-      <w:r>
-        <w:rPr>
-          <w:lang w:val="en-AU"/>
-        </w:rPr>
-        <w:t>Gradle</w:t>
-      </w:r>
-      <w:r>
-        <w:rPr>
-          <w:lang w:val="en-AU"/>
-        </w:rPr>
-        <w:t xml:space="preserve"> (SDKs/JDKs)</w:t>
-      </w:r>
-    </w:p>
-    <w:p>
-      <w:pPr>
-        <w:pStyle w:val="berschrift3"/>
-        <w:spacing w:line="360" w:lineRule="auto"/>
-        <w:jc w:val="center"/>
-      </w:pPr>
-      <w:r>
-        <w:t>Probleme</w:t>
-      </w:r>
-    </w:p>
-    <w:p>
-      <w:pPr>
-        <w:spacing w:line="360" w:lineRule="auto"/>
-      </w:pPr>
-      <w:r>
-        <w:t>Dadurch, dass wir das Projekt über GitHub über mehrere Geräte synchronisieren und verändern, entstand folgendes Problem:</w:t>
-      </w:r>
-    </w:p>
-    <w:p>
-      <w:pPr>
-        <w:spacing w:line="360" w:lineRule="auto"/>
-      </w:pPr>
-      <w:r>
-        <w:rPr>
-          <w:noProof/>
-        </w:rPr>
         <w:drawing>
           <wp:inline distT="0" distB="0" distL="0" distR="0" wp14:anchorId="67404BD9" wp14:editId="3475AF6B">
             <wp:extent cx="5760720" cy="3027045"/>
@@ -5918,7 +6164,6 @@
         <w:spacing w:line="360" w:lineRule="auto"/>
       </w:pPr>
       <w:r>
-        <w:lastRenderedPageBreak/>
         <w:t xml:space="preserve">Zusätzlich musste die Systemvariable ANDROID_HOME gesetzt werden, </w:t>
       </w:r>
       <w:r>
@@ -6092,6 +6337,7 @@
           <w:b/>
           <w:bCs/>
         </w:rPr>
+        <w:lastRenderedPageBreak/>
         <w:t>Threads</w:t>
       </w:r>
     </w:p>
@@ -6156,10 +6402,10 @@
       </w:pPr>
       <w:r>
         <w:object w:dxaOrig="9072" w:dyaOrig="1639" w14:anchorId="54798EAA">
-          <v:shape id="_x0000_i1035" type="#_x0000_t75" style="width:453.7pt;height:82.15pt" o:ole="">
+          <v:shape id="_x0000_i1044" type="#_x0000_t75" style="width:453.8pt;height:82.35pt" o:ole="">
             <v:imagedata r:id="rId53" o:title=""/>
           </v:shape>
-          <o:OLEObject Type="Embed" ProgID="Word.Document.12" ShapeID="_x0000_i1035" DrawAspect="Content" ObjectID="_1804685565" r:id="rId54">
+          <o:OLEObject Type="Embed" ProgID="Word.Document.12" ShapeID="_x0000_i1044" DrawAspect="Content" ObjectID="_1804943008" r:id="rId54">
             <o:FieldCodes>\s</o:FieldCodes>
           </o:OLEObject>
         </w:object>
@@ -6235,7 +6481,6 @@
         <w:jc w:val="center"/>
       </w:pPr>
       <w:r>
-        <w:lastRenderedPageBreak/>
         <w:t>Kamera</w:t>
       </w:r>
       <w:r>
@@ -6442,6 +6687,7 @@
         <w:jc w:val="center"/>
       </w:pPr>
       <w:r>
+        <w:lastRenderedPageBreak/>
         <w:t>Funktionsweise</w:t>
       </w:r>
     </w:p>
@@ -6500,10 +6746,10 @@
       </w:pPr>
       <w:r>
         <w:object w:dxaOrig="9072" w:dyaOrig="5826" w14:anchorId="17ADCDA2">
-          <v:shape id="_x0000_i1040" type="#_x0000_t75" style="width:453.7pt;height:291.25pt" o:ole="">
+          <v:shape id="_x0000_i1045" type="#_x0000_t75" style="width:453.8pt;height:291.8pt" o:ole="">
             <v:imagedata r:id="rId55" o:title=""/>
           </v:shape>
-          <o:OLEObject Type="Embed" ProgID="Word.Document.12" ShapeID="_x0000_i1040" DrawAspect="Content" ObjectID="_1804685566" r:id="rId56">
+          <o:OLEObject Type="Embed" ProgID="Word.Document.12" ShapeID="_x0000_i1045" DrawAspect="Content" ObjectID="_1804943009" r:id="rId56">
             <o:FieldCodes>\s</o:FieldCodes>
           </o:OLEObject>
         </w:object>
@@ -6627,10 +6873,10 @@
       </w:pPr>
       <w:r>
         <w:object w:dxaOrig="9072" w:dyaOrig="4048" w14:anchorId="2A74143D">
-          <v:shape id="_x0000_i1042" type="#_x0000_t75" style="width:453.7pt;height:202.6pt" o:ole="">
+          <v:shape id="_x0000_i1046" type="#_x0000_t75" style="width:453.8pt;height:202.35pt" o:ole="">
             <v:imagedata r:id="rId57" o:title=""/>
           </v:shape>
-          <o:OLEObject Type="Embed" ProgID="Word.Document.12" ShapeID="_x0000_i1042" DrawAspect="Content" ObjectID="_1804685567" r:id="rId58">
+          <o:OLEObject Type="Embed" ProgID="Word.Document.12" ShapeID="_x0000_i1046" DrawAspect="Content" ObjectID="_1804943010" r:id="rId58">
             <o:FieldCodes>\s</o:FieldCodes>
           </o:OLEObject>
         </w:object>
@@ -6859,10 +7105,10 @@
       </w:pPr>
       <w:r>
         <w:object w:dxaOrig="9072" w:dyaOrig="3218" w14:anchorId="4C16BCDF">
-          <v:shape id="_x0000_i1036" type="#_x0000_t75" style="width:453.7pt;height:161.1pt" o:ole="">
+          <v:shape id="_x0000_i1047" type="#_x0000_t75" style="width:453.8pt;height:161.45pt" o:ole="">
             <v:imagedata r:id="rId60" o:title=""/>
           </v:shape>
-          <o:OLEObject Type="Embed" ProgID="Word.Document.12" ShapeID="_x0000_i1036" DrawAspect="Content" ObjectID="_1804685568" r:id="rId61">
+          <o:OLEObject Type="Embed" ProgID="Word.Document.12" ShapeID="_x0000_i1047" DrawAspect="Content" ObjectID="_1804943011" r:id="rId61">
             <o:FieldCodes>\s</o:FieldCodes>
           </o:OLEObject>
         </w:object>
@@ -6901,7 +7147,6 @@
         <w:spacing w:line="360" w:lineRule="auto"/>
       </w:pPr>
       <w:r>
-        <w:lastRenderedPageBreak/>
         <w:t>Zudem war die Implementierung der Datei „file_paths.xml“ nötig, welche dem File Provider das Verzeichnis preisgibt, auf das er zugreifen darf</w:t>
       </w:r>
       <w:r>
@@ -6961,10 +7206,10 @@
       </w:pPr>
       <w:r>
         <w:object w:dxaOrig="9072" w:dyaOrig="1769" w14:anchorId="4626ACB3">
-          <v:shape id="_x0000_i1037" type="#_x0000_t75" style="width:453.7pt;height:88.6pt" o:ole="">
+          <v:shape id="_x0000_i1048" type="#_x0000_t75" style="width:453.8pt;height:88.9pt" o:ole="">
             <v:imagedata r:id="rId62" o:title=""/>
           </v:shape>
-          <o:OLEObject Type="Embed" ProgID="Word.Document.12" ShapeID="_x0000_i1037" DrawAspect="Content" ObjectID="_1804685569" r:id="rId63">
+          <o:OLEObject Type="Embed" ProgID="Word.Document.12" ShapeID="_x0000_i1048" DrawAspect="Content" ObjectID="_1804943012" r:id="rId63">
             <o:FieldCodes>\s</o:FieldCodes>
           </o:OLEObject>
         </w:object>
@@ -7049,7 +7294,11 @@
         <w:t xml:space="preserve">Da </w:t>
       </w:r>
       <w:r>
-        <w:t>bei der vorherigen Implementierung</w:t>
+        <w:t xml:space="preserve">bei der </w:t>
+      </w:r>
+      <w:r>
+        <w:lastRenderedPageBreak/>
+        <w:t>vorherigen Implementierung</w:t>
       </w:r>
       <w:r>
         <w:t>, dies nicht möglich war, da</w:t>
@@ -7086,7 +7335,6 @@
         <w:rPr>
           <w:noProof/>
         </w:rPr>
-        <w:lastRenderedPageBreak/>
         <w:drawing>
           <wp:inline distT="0" distB="0" distL="0" distR="0" wp14:anchorId="5FFC4C22" wp14:editId="58F93AAC">
             <wp:extent cx="2025684" cy="3549650"/>
@@ -7204,10 +7452,10 @@
           <w:lang w:val="de-DE"/>
         </w:rPr>
         <w:object w:dxaOrig="9072" w:dyaOrig="3218" w14:anchorId="569B7C8E">
-          <v:shape id="_x0000_i1044" type="#_x0000_t75" style="width:453.7pt;height:161.1pt" o:ole="">
+          <v:shape id="_x0000_i1049" type="#_x0000_t75" style="width:453.8pt;height:161.45pt" o:ole="">
             <v:imagedata r:id="rId65" o:title=""/>
           </v:shape>
-          <o:OLEObject Type="Embed" ProgID="Word.Document.12" ShapeID="_x0000_i1044" DrawAspect="Content" ObjectID="_1804685570" r:id="rId66">
+          <o:OLEObject Type="Embed" ProgID="Word.Document.12" ShapeID="_x0000_i1049" DrawAspect="Content" ObjectID="_1804943013" r:id="rId66">
             <o:FieldCodes>\s</o:FieldCodes>
           </o:OLEObject>
         </w:object>
@@ -7364,7 +7612,14 @@
         <w:rPr>
           <w:lang w:val="de-DE"/>
         </w:rPr>
-        <w:t xml:space="preserve">, wurde festgelegt, dass die Qualität </w:t>
+        <w:t xml:space="preserve">, wurde festgelegt, dass die </w:t>
+      </w:r>
+      <w:r>
+        <w:rPr>
+          <w:lang w:val="de-DE"/>
+        </w:rPr>
+        <w:lastRenderedPageBreak/>
+        <w:t xml:space="preserve">Qualität </w:t>
       </w:r>
       <w:proofErr w:type="gramStart"/>
       <w:r>
@@ -7508,7 +7763,6 @@
         <w:rPr>
           <w:lang w:val="de-DE"/>
         </w:rPr>
-        <w:lastRenderedPageBreak/>
         <w:t xml:space="preserve">Im </w:t>
       </w:r>
       <w:proofErr w:type="spellStart"/>
@@ -7618,10 +7872,10 @@
           <w:lang w:val="de-DE"/>
         </w:rPr>
         <w:object w:dxaOrig="9072" w:dyaOrig="9594" w14:anchorId="647F96E2">
-          <v:shape id="_x0000_i1048" type="#_x0000_t75" style="width:453.7pt;height:479.55pt" o:ole="">
+          <v:shape id="_x0000_i1050" type="#_x0000_t75" style="width:453.8pt;height:479.45pt" o:ole="">
             <v:imagedata r:id="rId67" o:title=""/>
           </v:shape>
-          <o:OLEObject Type="Embed" ProgID="Word.Document.12" ShapeID="_x0000_i1048" DrawAspect="Content" ObjectID="_1804685571" r:id="rId68">
+          <o:OLEObject Type="Embed" ProgID="Word.Document.12" ShapeID="_x0000_i1050" DrawAspect="Content" ObjectID="_1804943014" r:id="rId68">
             <o:FieldCodes>\s</o:FieldCodes>
           </o:OLEObject>
         </w:object>
@@ -7657,7 +7911,6 @@
         <w:jc w:val="center"/>
       </w:pPr>
       <w:r>
-        <w:lastRenderedPageBreak/>
         <w:t>Storage</w:t>
       </w:r>
     </w:p>
@@ -7829,6 +8082,7 @@
           <w:b/>
           <w:bCs/>
         </w:rPr>
+        <w:lastRenderedPageBreak/>
         <w:t>Neuankömmling im Bereich Android</w:t>
       </w:r>
       <w:r>
@@ -7844,7 +8098,6 @@
         <w:spacing w:line="360" w:lineRule="auto"/>
       </w:pPr>
       <w:r>
-        <w:lastRenderedPageBreak/>
         <w:t>Als Anfänger in der mobilen Entwicklung war es eine spannende Herausforderung, alle nötigen Konzepte und Best Practices in Bezug auf Android-Architektur, UI-Design und Nutzerinteraktion zu erlernen. Besonders die Kommunikation zwischen den Komponenten (</w:t>
       </w:r>
       <w:proofErr w:type="spellStart"/>
@@ -10651,6 +10904,7 @@
   <w:style w:type="character" w:default="1" w:styleId="Absatz-Standardschriftart">
     <w:name w:val="Default Paragraph Font"/>
     <w:uiPriority w:val="1"/>
+    <w:semiHidden/>
     <w:unhideWhenUsed/>
   </w:style>
   <w:style w:type="table" w:default="1" w:styleId="NormaleTabelle">

</xml_diff>

<commit_message>
Android - error messages
</commit_message>
<xml_diff>
--- a/documents/Android-JonasBogensberger.docx
+++ b/documents/Android-JonasBogensberger.docx
@@ -308,15 +308,7 @@
         <w:t>eine einfache</w:t>
       </w:r>
       <w:r>
-        <w:t xml:space="preserve">, </w:t>
-      </w:r>
-      <w:proofErr w:type="gramStart"/>
-      <w:r>
-        <w:t>aus folgenden</w:t>
-      </w:r>
-      <w:proofErr w:type="gramEnd"/>
-      <w:r>
-        <w:t xml:space="preserve"> Gründen</w:t>
+        <w:t>, aus folgenden Gründen</w:t>
       </w:r>
       <w:r>
         <w:t>:</w:t>
@@ -369,7 +361,6 @@
         <w:t xml:space="preserve">, da </w:t>
       </w:r>
       <w:proofErr w:type="spellStart"/>
-      <w:proofErr w:type="gramStart"/>
       <w:r>
         <w:t>Kotlin</w:t>
       </w:r>
@@ -378,11 +369,7 @@
         <w:t xml:space="preserve"> </w:t>
       </w:r>
       <w:r>
-        <w:t>letztlich</w:t>
-      </w:r>
-      <w:proofErr w:type="gramEnd"/>
-      <w:r>
-        <w:t xml:space="preserve"> eine Weiterentwicklung von Java ist, und </w:t>
+        <w:t xml:space="preserve">letztlich eine Weiterentwicklung von Java ist, und </w:t>
       </w:r>
       <w:r>
         <w:t>auch unter Android-Applikationen die Nr. 1 Programmiersprache ist</w:t>
@@ -722,7 +709,6 @@
     <w:p>
       <w:pPr>
         <w:spacing w:line="360" w:lineRule="auto"/>
-        <w:ind w:left="720"/>
       </w:pPr>
     </w:p>
     <w:p>
@@ -889,24 +875,14 @@
           <w:bCs/>
           <w:lang w:val="en-US"/>
         </w:rPr>
-        <w:t xml:space="preserve">, simplifies the development process, making it more efficient and </w:t>
-      </w:r>
-      <w:proofErr w:type="gramStart"/>
-      <w:r>
-        <w:rPr>
-          <w:b/>
-          <w:bCs/>
+        <w:t>, simplifies the development process, making it more efficient and scalable.</w:t>
+      </w:r>
+      <w:r>
+        <w:rPr>
           <w:lang w:val="en-US"/>
         </w:rPr>
-        <w:t>scalable.</w:t>
-      </w:r>
-      <w:r>
-        <w:rPr>
-          <w:lang w:val="en-US"/>
-        </w:rPr>
         <w:t>“</w:t>
       </w:r>
-      <w:proofErr w:type="gramEnd"/>
       <w:sdt>
         <w:sdtPr>
           <w:rPr>
@@ -983,12 +959,127 @@
     </w:p>
     <w:p>
       <w:pPr>
+        <w:spacing w:line="360" w:lineRule="auto"/>
+        <w:rPr>
+          <w:lang w:val="de-DE"/>
+        </w:rPr>
+      </w:pPr>
+    </w:p>
+    <w:p>
+      <w:pPr>
+        <w:pStyle w:val="berschrift2"/>
+        <w:spacing w:line="360" w:lineRule="auto"/>
+        <w:jc w:val="center"/>
+        <w:rPr>
+          <w:lang w:val="de-DE"/>
+        </w:rPr>
+      </w:pPr>
+      <w:r>
+        <w:rPr>
+          <w:lang w:val="de-DE"/>
+        </w:rPr>
+        <w:lastRenderedPageBreak/>
+        <w:t>Sequenzdiagramm</w:t>
+      </w:r>
+      <w:r>
+        <w:rPr>
+          <w:lang w:val="de-DE"/>
+        </w:rPr>
+        <w:t xml:space="preserve"> – </w:t>
+      </w:r>
+      <w:r>
+        <w:rPr>
+          <w:lang w:val="de-DE"/>
+        </w:rPr>
+        <w:t xml:space="preserve">Weg </w:t>
+      </w:r>
+      <w:r>
+        <w:rPr>
+          <w:lang w:val="de-DE"/>
+        </w:rPr>
+        <w:t>zum Backend</w:t>
+      </w:r>
+    </w:p>
+    <w:p>
+      <w:pPr>
+        <w:rPr>
+          <w:lang w:val="de-DE"/>
+        </w:rPr>
+      </w:pPr>
+      <w:r>
+        <w:rPr>
+          <w:lang w:val="de-DE"/>
+        </w:rPr>
+        <w:drawing>
+          <wp:inline distT="0" distB="0" distL="0" distR="0" wp14:anchorId="64D18018" wp14:editId="76CB27BA">
+            <wp:extent cx="5760720" cy="3562985"/>
+            <wp:effectExtent l="0" t="0" r="0" b="0"/>
+            <wp:docPr id="813813999" name="Grafik 1"/>
+            <wp:cNvGraphicFramePr>
+              <a:graphicFrameLocks xmlns:a="http://schemas.openxmlformats.org/drawingml/2006/main" noChangeAspect="1"/>
+            </wp:cNvGraphicFramePr>
+            <a:graphic xmlns:a="http://schemas.openxmlformats.org/drawingml/2006/main">
+              <a:graphicData uri="http://schemas.openxmlformats.org/drawingml/2006/picture">
+                <pic:pic xmlns:pic="http://schemas.openxmlformats.org/drawingml/2006/picture">
+                  <pic:nvPicPr>
+                    <pic:cNvPr id="813813999" name=""/>
+                    <pic:cNvPicPr/>
+                  </pic:nvPicPr>
+                  <pic:blipFill>
+                    <a:blip r:embed="rId10">
+                      <a:extLst>
+                        <a:ext uri="{96DAC541-7B7A-43D3-8B79-37D633B846F1}">
+                          <asvg:svgBlip xmlns:asvg="http://schemas.microsoft.com/office/drawing/2016/SVG/main" r:embed="rId11"/>
+                        </a:ext>
+                      </a:extLst>
+                    </a:blip>
+                    <a:stretch>
+                      <a:fillRect/>
+                    </a:stretch>
+                  </pic:blipFill>
+                  <pic:spPr>
+                    <a:xfrm>
+                      <a:off x="0" y="0"/>
+                      <a:ext cx="5760720" cy="3562985"/>
+                    </a:xfrm>
+                    <a:prstGeom prst="rect">
+                      <a:avLst/>
+                    </a:prstGeom>
+                  </pic:spPr>
+                </pic:pic>
+              </a:graphicData>
+            </a:graphic>
+          </wp:inline>
+        </w:drawing>
+      </w:r>
+    </w:p>
+    <w:p>
+      <w:pPr>
+        <w:rPr>
+          <w:lang w:val="de-DE"/>
+        </w:rPr>
+      </w:pPr>
+    </w:p>
+    <w:p>
+      <w:pPr>
+        <w:spacing w:line="360" w:lineRule="auto"/>
+        <w:rPr>
+          <w:lang w:val="de-DE"/>
+        </w:rPr>
+      </w:pPr>
+    </w:p>
+    <w:p>
+      <w:pPr>
+        <w:spacing w:line="360" w:lineRule="auto"/>
+      </w:pPr>
+    </w:p>
+    <w:p>
+      <w:pPr>
         <w:pStyle w:val="berschrift1"/>
         <w:spacing w:line="360" w:lineRule="auto"/>
         <w:jc w:val="center"/>
       </w:pPr>
       <w:r>
-        <w:lastRenderedPageBreak/>
         <w:t>Koin</w:t>
       </w:r>
     </w:p>
@@ -1237,15 +1328,7 @@
         <w:t xml:space="preserve">keine Verwendung von </w:t>
       </w:r>
       <w:r>
-        <w:t xml:space="preserve">Annotationen nötig </w:t>
-      </w:r>
-      <w:proofErr w:type="gramStart"/>
-      <w:r>
-        <w:t>sind</w:t>
-      </w:r>
-      <w:proofErr w:type="gramEnd"/>
-      <w:r>
-        <w:t>.</w:t>
+        <w:t>Annotationen nötig sind.</w:t>
       </w:r>
     </w:p>
     <w:p>
@@ -1472,10 +1555,10 @@
             <v:path o:extrusionok="f" gradientshapeok="t" o:connecttype="rect"/>
             <o:lock v:ext="edit" aspectratio="t"/>
           </v:shapetype>
-          <v:shape id="_x0000_i1025" type="#_x0000_t75" style="width:453.8pt;height:196.9pt" o:ole="">
-            <v:imagedata r:id="rId10" o:title=""/>
+          <v:shape id="_x0000_i1025" type="#_x0000_t75" style="width:453.55pt;height:196.9pt" o:ole="">
+            <v:imagedata r:id="rId12" o:title=""/>
           </v:shape>
-          <o:OLEObject Type="Embed" ProgID="Word.Document.12" ShapeID="_x0000_i1025" DrawAspect="Content" ObjectID="_1804942989" r:id="rId11">
+          <o:OLEObject Type="Embed" ProgID="Word.Document.12" ShapeID="_x0000_i1025" DrawAspect="Content" ObjectID="_1805108662" r:id="rId13">
             <o:FieldCodes>\s</o:FieldCodes>
           </o:OLEObject>
         </w:object>
@@ -1496,7 +1579,6 @@
           <w:b/>
           <w:bCs/>
         </w:rPr>
-        <w:lastRenderedPageBreak/>
         <w:t>AppModule.kt</w:t>
       </w:r>
       <w:proofErr w:type="spellEnd"/>
@@ -1627,10 +1709,10 @@
       </w:pPr>
       <w:r>
         <w:object w:dxaOrig="9072" w:dyaOrig="2834" w14:anchorId="14B17399">
-          <v:shape id="_x0000_i1026" type="#_x0000_t75" style="width:453.8pt;height:141.8pt" o:ole="">
-            <v:imagedata r:id="rId12" o:title=""/>
+          <v:shape id="_x0000_i1026" type="#_x0000_t75" style="width:453.55pt;height:142.05pt" o:ole="">
+            <v:imagedata r:id="rId14" o:title=""/>
           </v:shape>
-          <o:OLEObject Type="Embed" ProgID="Word.Document.12" ShapeID="_x0000_i1026" DrawAspect="Content" ObjectID="_1804942990" r:id="rId13">
+          <o:OLEObject Type="Embed" ProgID="Word.Document.12" ShapeID="_x0000_i1026" DrawAspect="Content" ObjectID="_1805108663" r:id="rId15">
             <o:FieldCodes>\s</o:FieldCodes>
           </o:OLEObject>
         </w:object>
@@ -1838,10 +1920,10 @@
       </w:pPr>
       <w:r>
         <w:object w:dxaOrig="9072" w:dyaOrig="1612" w14:anchorId="2D607C33">
-          <v:shape id="_x0000_i1027" type="#_x0000_t75" style="width:453.8pt;height:81.25pt" o:ole="">
-            <v:imagedata r:id="rId14" o:title=""/>
+          <v:shape id="_x0000_i1027" type="#_x0000_t75" style="width:453.55pt;height:81.3pt" o:ole="">
+            <v:imagedata r:id="rId16" o:title=""/>
           </v:shape>
-          <o:OLEObject Type="Embed" ProgID="Word.Document.12" ShapeID="_x0000_i1027" DrawAspect="Content" ObjectID="_1804942991" r:id="rId15">
+          <o:OLEObject Type="Embed" ProgID="Word.Document.12" ShapeID="_x0000_i1027" DrawAspect="Content" ObjectID="_1805108664" r:id="rId17">
             <o:FieldCodes>\s</o:FieldCodes>
           </o:OLEObject>
         </w:object>
@@ -1908,6 +1990,7 @@
       </w:pPr>
       <w:proofErr w:type="spellStart"/>
       <w:r>
+        <w:lastRenderedPageBreak/>
         <w:t>Component</w:t>
       </w:r>
       <w:proofErr w:type="spellEnd"/>
@@ -2001,7 +2084,7 @@
                     <pic:cNvPicPr/>
                   </pic:nvPicPr>
                   <pic:blipFill>
-                    <a:blip r:embed="rId16"/>
+                    <a:blip r:embed="rId18"/>
                     <a:stretch>
                       <a:fillRect/>
                     </a:stretch>
@@ -2044,71 +2127,6 @@
     </w:p>
     <w:p>
       <w:pPr>
-        <w:spacing w:line="360" w:lineRule="auto"/>
-      </w:pPr>
-    </w:p>
-    <w:p>
-      <w:pPr>
-        <w:spacing w:line="360" w:lineRule="auto"/>
-      </w:pPr>
-    </w:p>
-    <w:p>
-      <w:pPr>
-        <w:spacing w:line="360" w:lineRule="auto"/>
-      </w:pPr>
-    </w:p>
-    <w:p>
-      <w:pPr>
-        <w:spacing w:line="360" w:lineRule="auto"/>
-      </w:pPr>
-    </w:p>
-    <w:p>
-      <w:pPr>
-        <w:spacing w:line="360" w:lineRule="auto"/>
-      </w:pPr>
-    </w:p>
-    <w:p>
-      <w:pPr>
-        <w:spacing w:line="360" w:lineRule="auto"/>
-      </w:pPr>
-    </w:p>
-    <w:p>
-      <w:pPr>
-        <w:spacing w:line="360" w:lineRule="auto"/>
-      </w:pPr>
-    </w:p>
-    <w:p>
-      <w:pPr>
-        <w:spacing w:line="360" w:lineRule="auto"/>
-      </w:pPr>
-    </w:p>
-    <w:p>
-      <w:pPr>
-        <w:pStyle w:val="berschrift1"/>
-        <w:spacing w:line="360" w:lineRule="auto"/>
-        <w:jc w:val="center"/>
-      </w:pPr>
-      <w:r>
-        <w:t>Interaktion mit Backend</w:t>
-      </w:r>
-    </w:p>
-    <w:p>
-      <w:pPr>
-        <w:spacing w:line="360" w:lineRule="auto"/>
-      </w:pPr>
-    </w:p>
-    <w:p>
-      <w:pPr>
-        <w:spacing w:line="360" w:lineRule="auto"/>
-      </w:pPr>
-    </w:p>
-    <w:p>
-      <w:pPr>
-        <w:spacing w:line="360" w:lineRule="auto"/>
-      </w:pPr>
-    </w:p>
-    <w:p>
-      <w:pPr>
         <w:pStyle w:val="berschrift1"/>
         <w:spacing w:line="360" w:lineRule="auto"/>
         <w:jc w:val="center"/>
@@ -2303,6 +2321,7 @@
         <w:rPr>
           <w:lang w:val="de-DE"/>
         </w:rPr>
+        <w:lastRenderedPageBreak/>
         <w:t>Prediction</w:t>
       </w:r>
       <w:proofErr w:type="spellEnd"/>
@@ -2328,10 +2347,10 @@
           <w:lang w:val="de-DE"/>
         </w:rPr>
         <w:object w:dxaOrig="9072" w:dyaOrig="2059" w14:anchorId="3C8E725D">
-          <v:shape id="_x0000_i1028" type="#_x0000_t75" style="width:453.8pt;height:103.1pt" o:ole="">
-            <v:imagedata r:id="rId17" o:title=""/>
+          <v:shape id="_x0000_i1028" type="#_x0000_t75" style="width:453.55pt;height:102.85pt" o:ole="">
+            <v:imagedata r:id="rId19" o:title=""/>
           </v:shape>
-          <o:OLEObject Type="Embed" ProgID="Word.Document.12" ShapeID="_x0000_i1028" DrawAspect="Content" ObjectID="_1804942992" r:id="rId18">
+          <o:OLEObject Type="Embed" ProgID="Word.Document.12" ShapeID="_x0000_i1028" DrawAspect="Content" ObjectID="_1805108665" r:id="rId20">
             <o:FieldCodes>\s</o:FieldCodes>
           </o:OLEObject>
         </w:object>
@@ -2372,10 +2391,10 @@
           <w:lang w:val="de-DE"/>
         </w:rPr>
         <w:object w:dxaOrig="9072" w:dyaOrig="2349" w14:anchorId="0B3FE68A">
-          <v:shape id="_x0000_i1029" type="#_x0000_t75" style="width:453.8pt;height:116.75pt" o:ole="">
-            <v:imagedata r:id="rId19" o:title=""/>
+          <v:shape id="_x0000_i1029" type="#_x0000_t75" style="width:453.55pt;height:116.55pt" o:ole="">
+            <v:imagedata r:id="rId21" o:title=""/>
           </v:shape>
-          <o:OLEObject Type="Embed" ProgID="Word.Document.12" ShapeID="_x0000_i1029" DrawAspect="Content" ObjectID="_1804942993" r:id="rId20">
+          <o:OLEObject Type="Embed" ProgID="Word.Document.12" ShapeID="_x0000_i1029" DrawAspect="Content" ObjectID="_1805108666" r:id="rId22">
             <o:FieldCodes>\s</o:FieldCodes>
           </o:OLEObject>
         </w:object>
@@ -2536,6 +2555,95 @@
     </w:p>
     <w:p>
       <w:pPr>
+        <w:pStyle w:val="Listenabsatz"/>
+        <w:spacing w:line="360" w:lineRule="auto"/>
+        <w:rPr>
+          <w:lang w:val="de-DE"/>
+        </w:rPr>
+      </w:pPr>
+      <w:r>
+        <w:rPr>
+          <w:noProof/>
+          <w:lang w:val="de-DE"/>
+        </w:rPr>
+        <w:drawing>
+          <wp:anchor distT="0" distB="0" distL="114300" distR="114300" simplePos="0" relativeHeight="251658240" behindDoc="0" locked="0" layoutInCell="1" allowOverlap="1" wp14:anchorId="4D2EBAA5" wp14:editId="5B1B5BCA">
+            <wp:simplePos x="0" y="0"/>
+            <wp:positionH relativeFrom="page">
+              <wp:align>right</wp:align>
+            </wp:positionH>
+            <wp:positionV relativeFrom="paragraph">
+              <wp:posOffset>347281</wp:posOffset>
+            </wp:positionV>
+            <wp:extent cx="7341628" cy="1261640"/>
+            <wp:effectExtent l="0" t="0" r="0" b="0"/>
+            <wp:wrapNone/>
+            <wp:docPr id="480961991" name="Grafik 1"/>
+            <wp:cNvGraphicFramePr>
+              <a:graphicFrameLocks xmlns:a="http://schemas.openxmlformats.org/drawingml/2006/main" noChangeAspect="1"/>
+            </wp:cNvGraphicFramePr>
+            <a:graphic xmlns:a="http://schemas.openxmlformats.org/drawingml/2006/main">
+              <a:graphicData uri="http://schemas.openxmlformats.org/drawingml/2006/picture">
+                <pic:pic xmlns:pic="http://schemas.openxmlformats.org/drawingml/2006/picture">
+                  <pic:nvPicPr>
+                    <pic:cNvPr id="0" name="Picture 27"/>
+                    <pic:cNvPicPr>
+                      <a:picLocks noChangeAspect="1" noChangeArrowheads="1"/>
+                    </pic:cNvPicPr>
+                  </pic:nvPicPr>
+                  <pic:blipFill>
+                    <a:blip r:embed="rId23" cstate="print">
+                      <a:extLst>
+                        <a:ext uri="{28A0092B-C50C-407E-A947-70E740481C1C}">
+                          <a14:useLocalDpi xmlns:a14="http://schemas.microsoft.com/office/drawing/2010/main" val="0"/>
+                        </a:ext>
+                      </a:extLst>
+                    </a:blip>
+                    <a:srcRect/>
+                    <a:stretch>
+                      <a:fillRect/>
+                    </a:stretch>
+                  </pic:blipFill>
+                  <pic:spPr bwMode="auto">
+                    <a:xfrm>
+                      <a:off x="0" y="0"/>
+                      <a:ext cx="7341628" cy="1261640"/>
+                    </a:xfrm>
+                    <a:prstGeom prst="rect">
+                      <a:avLst/>
+                    </a:prstGeom>
+                    <a:noFill/>
+                    <a:ln>
+                      <a:noFill/>
+                    </a:ln>
+                  </pic:spPr>
+                </pic:pic>
+              </a:graphicData>
+            </a:graphic>
+          </wp:anchor>
+        </w:drawing>
+      </w:r>
+    </w:p>
+    <w:p>
+      <w:pPr>
+        <w:pStyle w:val="Listenabsatz"/>
+        <w:spacing w:line="360" w:lineRule="auto"/>
+        <w:rPr>
+          <w:lang w:val="de-DE"/>
+        </w:rPr>
+      </w:pPr>
+    </w:p>
+    <w:p>
+      <w:pPr>
+        <w:pStyle w:val="Listenabsatz"/>
+        <w:spacing w:line="360" w:lineRule="auto"/>
+        <w:rPr>
+          <w:lang w:val="de-DE"/>
+        </w:rPr>
+      </w:pPr>
+    </w:p>
+    <w:p>
+      <w:pPr>
         <w:pStyle w:val="berschrift1"/>
         <w:spacing w:line="360" w:lineRule="auto"/>
         <w:jc w:val="center"/>
@@ -2544,6 +2652,7 @@
         <w:t>Fragments</w:t>
       </w:r>
     </w:p>
+    <w:p/>
     <w:p>
       <w:pPr>
         <w:pStyle w:val="berschrift2"/>
@@ -2595,7 +2704,6 @@
         <w:t>mittels der Methode „</w:t>
       </w:r>
       <w:proofErr w:type="spellStart"/>
-      <w:proofErr w:type="gramStart"/>
       <w:r>
         <w:rPr>
           <w:i/>
@@ -2612,7 +2720,6 @@
         <w:t>(</w:t>
       </w:r>
       <w:proofErr w:type="spellStart"/>
-      <w:proofErr w:type="gramEnd"/>
       <w:r>
         <w:rPr>
           <w:i/>
@@ -2651,7 +2758,11 @@
         <w:t>geschossenen Bildern befüllt</w:t>
       </w:r>
       <w:r>
-        <w:t>, sobald diese aus dem Speicher geladen wurden</w:t>
+        <w:t xml:space="preserve">, </w:t>
+      </w:r>
+      <w:r>
+        <w:lastRenderedPageBreak/>
+        <w:t>sobald diese aus dem Speicher geladen wurden</w:t>
       </w:r>
       <w:r>
         <w:t xml:space="preserve">. Um ein geordnetes Design zu schaffen, </w:t>
@@ -2756,10 +2867,10 @@
     <w:p>
       <w:r>
         <w:object w:dxaOrig="9072" w:dyaOrig="1189" w14:anchorId="770089B0">
-          <v:shape id="_x0000_i1030" type="#_x0000_t75" style="width:453.8pt;height:59.45pt" o:ole="">
-            <v:imagedata r:id="rId21" o:title=""/>
+          <v:shape id="_x0000_i1030" type="#_x0000_t75" style="width:453.55pt;height:59.25pt" o:ole="">
+            <v:imagedata r:id="rId24" o:title=""/>
           </v:shape>
-          <o:OLEObject Type="Embed" ProgID="Word.Document.12" ShapeID="_x0000_i1030" DrawAspect="Content" ObjectID="_1804942994" r:id="rId22">
+          <o:OLEObject Type="Embed" ProgID="Word.Document.12" ShapeID="_x0000_i1030" DrawAspect="Content" ObjectID="_1805108667" r:id="rId25">
             <o:FieldCodes>\s</o:FieldCodes>
           </o:OLEObject>
         </w:object>
@@ -2808,7 +2919,6 @@
         </w:rPr>
       </w:pPr>
       <w:r>
-        <w:lastRenderedPageBreak/>
         <w:t xml:space="preserve">Um </w:t>
       </w:r>
       <w:r>
@@ -2897,10 +3007,10 @@
     <w:p>
       <w:r>
         <w:object w:dxaOrig="9072" w:dyaOrig="2638" w14:anchorId="28AE1386">
-          <v:shape id="_x0000_i1031" type="#_x0000_t75" style="width:453.8pt;height:132pt" o:ole="">
-            <v:imagedata r:id="rId23" o:title=""/>
+          <v:shape id="_x0000_i1031" type="#_x0000_t75" style="width:453.55pt;height:132.25pt" o:ole="">
+            <v:imagedata r:id="rId26" o:title=""/>
           </v:shape>
-          <o:OLEObject Type="Embed" ProgID="Word.Document.12" ShapeID="_x0000_i1031" DrawAspect="Content" ObjectID="_1804942995" r:id="rId24">
+          <o:OLEObject Type="Embed" ProgID="Word.Document.12" ShapeID="_x0000_i1031" DrawAspect="Content" ObjectID="_1805108668" r:id="rId27">
             <o:FieldCodes>\s</o:FieldCodes>
           </o:OLEObject>
         </w:object>
@@ -2927,10 +3037,10 @@
     <w:p>
       <w:r>
         <w:object w:dxaOrig="9072" w:dyaOrig="1189" w14:anchorId="7B2DC6B2">
-          <v:shape id="_x0000_i1032" type="#_x0000_t75" style="width:453.8pt;height:59.45pt" o:ole="">
-            <v:imagedata r:id="rId25" o:title=""/>
+          <v:shape id="_x0000_i1032" type="#_x0000_t75" style="width:453.55pt;height:59.25pt" o:ole="">
+            <v:imagedata r:id="rId28" o:title=""/>
           </v:shape>
-          <o:OLEObject Type="Embed" ProgID="Word.Document.12" ShapeID="_x0000_i1032" DrawAspect="Content" ObjectID="_1804942996" r:id="rId26">
+          <o:OLEObject Type="Embed" ProgID="Word.Document.12" ShapeID="_x0000_i1032" DrawAspect="Content" ObjectID="_1805108669" r:id="rId29">
             <o:FieldCodes>\s</o:FieldCodes>
           </o:OLEObject>
         </w:object>
@@ -3016,10 +3126,10 @@
     <w:p>
       <w:r>
         <w:object w:dxaOrig="9072" w:dyaOrig="1479" w14:anchorId="4B6B950F">
-          <v:shape id="_x0000_i1033" type="#_x0000_t75" style="width:453.8pt;height:73.65pt" o:ole="">
-            <v:imagedata r:id="rId27" o:title=""/>
+          <v:shape id="_x0000_i1033" type="#_x0000_t75" style="width:453.55pt;height:73.45pt" o:ole="">
+            <v:imagedata r:id="rId30" o:title=""/>
           </v:shape>
-          <o:OLEObject Type="Embed" ProgID="Word.Document.12" ShapeID="_x0000_i1033" DrawAspect="Content" ObjectID="_1804942997" r:id="rId28">
+          <o:OLEObject Type="Embed" ProgID="Word.Document.12" ShapeID="_x0000_i1033" DrawAspect="Content" ObjectID="_1805108670" r:id="rId31">
             <o:FieldCodes>\s</o:FieldCodes>
           </o:OLEObject>
         </w:object>
@@ -3239,10 +3349,10 @@
           <w:lang w:val="de-DE"/>
         </w:rPr>
         <w:object w:dxaOrig="9072" w:dyaOrig="5117" w14:anchorId="52EEE45C">
-          <v:shape id="_x0000_i1034" type="#_x0000_t75" style="width:453.8pt;height:255.25pt" o:ole="">
-            <v:imagedata r:id="rId29" o:title=""/>
+          <v:shape id="_x0000_i1034" type="#_x0000_t75" style="width:453.55pt;height:255.2pt" o:ole="">
+            <v:imagedata r:id="rId32" o:title=""/>
           </v:shape>
-          <o:OLEObject Type="Embed" ProgID="Word.Document.12" ShapeID="_x0000_i1034" DrawAspect="Content" ObjectID="_1804942998" r:id="rId30">
+          <o:OLEObject Type="Embed" ProgID="Word.Document.12" ShapeID="_x0000_i1034" DrawAspect="Content" ObjectID="_1805108671" r:id="rId33">
             <o:FieldCodes>\s</o:FieldCodes>
           </o:OLEObject>
         </w:object>
@@ -3352,13 +3462,8 @@
       <w:r>
         <w:t xml:space="preserve">wird der Container geleert, um </w:t>
       </w:r>
-      <w:proofErr w:type="gramStart"/>
-      <w:r>
-        <w:t>potentielle</w:t>
-      </w:r>
-      <w:proofErr w:type="gramEnd"/>
-      <w:r>
-        <w:t xml:space="preserve"> Fehler im Vorhinein aus dem Weg zu gehen</w:t>
+      <w:r>
+        <w:t>potentielle Fehler im Vorhinein aus dem Weg zu gehen</w:t>
       </w:r>
       <w:r>
         <w:t xml:space="preserve">. Im Anschluss </w:t>
@@ -3369,13 +3474,8 @@
       <w:r>
         <w:t xml:space="preserve"> und </w:t>
       </w:r>
-      <w:proofErr w:type="gramStart"/>
-      <w:r>
-        <w:t>ein Bitmap</w:t>
-      </w:r>
-      <w:proofErr w:type="gramEnd"/>
-      <w:r>
-        <w:t xml:space="preserve"> </w:t>
+      <w:r>
+        <w:t xml:space="preserve">ein Bitmap </w:t>
       </w:r>
       <w:r>
         <w:t>aus die</w:t>
@@ -3404,10 +3504,10 @@
     <w:p>
       <w:r>
         <w:object w:dxaOrig="9072" w:dyaOrig="2928" w14:anchorId="1E13C981">
-          <v:shape id="_x0000_i1035" type="#_x0000_t75" style="width:453.8pt;height:146.2pt" o:ole="">
-            <v:imagedata r:id="rId31" o:title=""/>
+          <v:shape id="_x0000_i1035" type="#_x0000_t75" style="width:453.55pt;height:146.45pt" o:ole="">
+            <v:imagedata r:id="rId34" o:title=""/>
           </v:shape>
-          <o:OLEObject Type="Embed" ProgID="Word.Document.12" ShapeID="_x0000_i1035" DrawAspect="Content" ObjectID="_1804942999" r:id="rId32">
+          <o:OLEObject Type="Embed" ProgID="Word.Document.12" ShapeID="_x0000_i1035" DrawAspect="Content" ObjectID="_1805108672" r:id="rId35">
             <o:FieldCodes>\s</o:FieldCodes>
           </o:OLEObject>
         </w:object>
@@ -3715,10 +3815,10 @@
           <w:lang w:val="de-DE"/>
         </w:rPr>
         <w:object w:dxaOrig="9072" w:dyaOrig="5247" w14:anchorId="24D7320C">
-          <v:shape id="_x0000_i1036" type="#_x0000_t75" style="width:453.8pt;height:262.35pt" o:ole="">
-            <v:imagedata r:id="rId33" o:title=""/>
+          <v:shape id="_x0000_i1036" type="#_x0000_t75" style="width:453.55pt;height:262.55pt" o:ole="">
+            <v:imagedata r:id="rId36" o:title=""/>
           </v:shape>
-          <o:OLEObject Type="Embed" ProgID="Word.Document.12" ShapeID="_x0000_i1036" DrawAspect="Content" ObjectID="_1804943000" r:id="rId34">
+          <o:OLEObject Type="Embed" ProgID="Word.Document.12" ShapeID="_x0000_i1036" DrawAspect="Content" ObjectID="_1805108673" r:id="rId37">
             <o:FieldCodes>\s</o:FieldCodes>
           </o:OLEObject>
         </w:object>
@@ -3901,10 +4001,10 @@
           <w:lang w:val="de-DE"/>
         </w:rPr>
         <w:object w:dxaOrig="9072" w:dyaOrig="6116" w14:anchorId="6A689BF0">
-          <v:shape id="_x0000_i1037" type="#_x0000_t75" style="width:453.8pt;height:306pt" o:ole="">
-            <v:imagedata r:id="rId35" o:title=""/>
+          <v:shape id="_x0000_i1037" type="#_x0000_t75" style="width:453.55pt;height:306.1pt" o:ole="">
+            <v:imagedata r:id="rId38" o:title=""/>
           </v:shape>
-          <o:OLEObject Type="Embed" ProgID="Word.Document.12" ShapeID="_x0000_i1037" DrawAspect="Content" ObjectID="_1804943001" r:id="rId36">
+          <o:OLEObject Type="Embed" ProgID="Word.Document.12" ShapeID="_x0000_i1037" DrawAspect="Content" ObjectID="_1805108674" r:id="rId39">
             <o:FieldCodes>\s</o:FieldCodes>
           </o:OLEObject>
         </w:object>
@@ -3955,10 +4055,10 @@
     <w:p>
       <w:r>
         <w:object w:dxaOrig="9072" w:dyaOrig="2349" w14:anchorId="4D70E760">
-          <v:shape id="_x0000_i1038" type="#_x0000_t75" style="width:453.8pt;height:117.25pt" o:ole="">
-            <v:imagedata r:id="rId37" o:title=""/>
+          <v:shape id="_x0000_i1038" type="#_x0000_t75" style="width:453.55pt;height:117.05pt" o:ole="">
+            <v:imagedata r:id="rId40" o:title=""/>
           </v:shape>
-          <o:OLEObject Type="Embed" ProgID="Word.Document.12" ShapeID="_x0000_i1038" DrawAspect="Content" ObjectID="_1804943002" r:id="rId38">
+          <o:OLEObject Type="Embed" ProgID="Word.Document.12" ShapeID="_x0000_i1038" DrawAspect="Content" ObjectID="_1805108675" r:id="rId41">
             <o:FieldCodes>\s</o:FieldCodes>
           </o:OLEObject>
         </w:object>
@@ -4122,605 +4222,557 @@
         <w:rPr>
           <w:lang w:val="de-DE"/>
         </w:rPr>
+        <w:t xml:space="preserve"> ein spezifische</w:t>
+      </w:r>
+      <w:r>
+        <w:rPr>
+          <w:lang w:val="de-DE"/>
+        </w:rPr>
+        <w:t>n</w:t>
+      </w:r>
+      <w:r>
+        <w:rPr>
+          <w:lang w:val="de-DE"/>
+        </w:rPr>
         <w:t xml:space="preserve"> </w:t>
       </w:r>
-      <w:proofErr w:type="gramStart"/>
-      <w:r>
-        <w:rPr>
-          <w:lang w:val="de-DE"/>
-        </w:rPr>
-        <w:t>ein spezifische</w:t>
-      </w:r>
-      <w:r>
-        <w:rPr>
-          <w:lang w:val="de-DE"/>
-        </w:rPr>
-        <w:t>n</w:t>
-      </w:r>
-      <w:r>
-        <w:rPr>
-          <w:lang w:val="de-DE"/>
-        </w:rPr>
+      <w:r>
+        <w:rPr>
+          <w:lang w:val="de-DE"/>
+        </w:rPr>
+        <w:t>Report</w:t>
+      </w:r>
+      <w:r>
+        <w:rPr>
+          <w:lang w:val="de-DE"/>
+        </w:rPr>
+        <w:t>.</w:t>
+      </w:r>
+    </w:p>
+    <w:p>
+      <w:pPr>
+        <w:rPr>
+          <w:lang w:val="de-DE"/>
+        </w:rPr>
+      </w:pPr>
+    </w:p>
+    <w:p>
+      <w:pPr>
+        <w:pStyle w:val="berschrift2"/>
+        <w:spacing w:line="360" w:lineRule="auto"/>
+        <w:jc w:val="center"/>
+        <w:rPr>
+          <w:lang w:val="de-DE"/>
+        </w:rPr>
+      </w:pPr>
+      <w:r>
+        <w:rPr>
+          <w:lang w:val="de-DE"/>
+        </w:rPr>
+        <w:lastRenderedPageBreak/>
+        <w:t>Accountinfo</w:t>
+      </w:r>
+    </w:p>
+    <w:p>
+      <w:pPr>
+        <w:rPr>
+          <w:lang w:val="de-DE"/>
+        </w:rPr>
+      </w:pPr>
+    </w:p>
+    <w:p>
+      <w:pPr>
+        <w:rPr>
+          <w:lang w:val="de-DE"/>
+        </w:rPr>
+      </w:pPr>
+    </w:p>
+    <w:p>
+      <w:pPr>
+        <w:pStyle w:val="berschrift1"/>
+        <w:spacing w:line="360" w:lineRule="auto"/>
+        <w:jc w:val="center"/>
+      </w:pPr>
+      <w:r>
+        <w:t>Verzeichnisse</w:t>
+      </w:r>
+    </w:p>
+    <w:p>
+      <w:pPr>
+        <w:spacing w:line="360" w:lineRule="auto"/>
+      </w:pPr>
+      <w:r>
+        <w:t xml:space="preserve">Innerhalb des Projekts </w:t>
+      </w:r>
+      <w:r>
+        <w:t>arbeiten viele verschieden Dateien zusammen</w:t>
+      </w:r>
+      <w:r>
+        <w:t>. Dabei gibt es verschieden Verzeichnisse</w:t>
+      </w:r>
+      <w:r>
+        <w:t xml:space="preserve"> für verschiedene Funktionen</w:t>
+      </w:r>
+      <w:r>
+        <w:t>.</w:t>
+      </w:r>
+    </w:p>
+    <w:p>
+      <w:pPr>
+        <w:spacing w:line="360" w:lineRule="auto"/>
+      </w:pPr>
+      <w:r>
+        <w:t>Die wichtigsten Verzeichnis</w:t>
+      </w:r>
+      <w:r>
+        <w:t>s</w:t>
+      </w:r>
+      <w:r>
+        <w:t>e sind folgende:</w:t>
+      </w:r>
+    </w:p>
+    <w:p>
+      <w:pPr>
+        <w:spacing w:line="360" w:lineRule="auto"/>
+        <w:rPr>
+          <w:lang w:val="en-AU"/>
+        </w:rPr>
+      </w:pPr>
+      <w:r>
+        <w:rPr>
+          <w:lang w:val="en-AU"/>
+        </w:rPr>
+        <w:t>„Android\app\</w:t>
+      </w:r>
+      <w:proofErr w:type="spellStart"/>
+      <w:r>
+        <w:rPr>
+          <w:lang w:val="en-AU"/>
+        </w:rPr>
+        <w:t>src</w:t>
+      </w:r>
+      <w:proofErr w:type="spellEnd"/>
+      <w:r>
+        <w:rPr>
+          <w:lang w:val="en-AU"/>
+        </w:rPr>
+        <w:t>\main\java\com\example\dermaai_android_140\</w:t>
+      </w:r>
+      <w:proofErr w:type="spellStart"/>
+      <w:r>
+        <w:rPr>
+          <w:lang w:val="en-AU"/>
+        </w:rPr>
+        <w:t>ui</w:t>
+      </w:r>
+      <w:proofErr w:type="spellEnd"/>
+      <w:r>
+        <w:rPr>
+          <w:lang w:val="en-AU"/>
+        </w:rPr>
+        <w:t>“</w:t>
+      </w:r>
+    </w:p>
+    <w:p>
+      <w:pPr>
+        <w:spacing w:line="360" w:lineRule="auto"/>
+      </w:pPr>
+      <w:r>
+        <w:t xml:space="preserve">Dieses </w:t>
+      </w:r>
+      <w:proofErr w:type="spellStart"/>
+      <w:r>
+        <w:t>beeinhaltet</w:t>
+      </w:r>
+      <w:proofErr w:type="spellEnd"/>
+      <w:r>
+        <w:t xml:space="preserve"> weitere Unterverzeichnisse, die </w:t>
+      </w:r>
+      <w:r>
+        <w:t xml:space="preserve">die Klassen (Fragment und </w:t>
+      </w:r>
+      <w:proofErr w:type="spellStart"/>
+      <w:r>
+        <w:t>ViewModel</w:t>
+      </w:r>
+      <w:proofErr w:type="spellEnd"/>
+      <w:r>
+        <w:t xml:space="preserve">) </w:t>
+      </w:r>
+      <w:r>
+        <w:t xml:space="preserve">zur zugehörigen XML-Datei </w:t>
+      </w:r>
+      <w:proofErr w:type="spellStart"/>
+      <w:r>
+        <w:t>beeinhaltet</w:t>
+      </w:r>
+      <w:proofErr w:type="spellEnd"/>
+      <w:r>
+        <w:t>.</w:t>
+      </w:r>
+    </w:p>
+    <w:p>
+      <w:pPr>
+        <w:spacing w:line="360" w:lineRule="auto"/>
+        <w:rPr>
+          <w:lang w:val="en-AU"/>
+        </w:rPr>
+      </w:pPr>
+      <w:r>
+        <w:rPr>
+          <w:lang w:val="en-AU"/>
+        </w:rPr>
+        <w:t>„Android\app\src\main\java\com\example\dermaai_android_140\myClasses“</w:t>
+      </w:r>
+    </w:p>
+    <w:p>
+      <w:pPr>
+        <w:spacing w:line="360" w:lineRule="auto"/>
+      </w:pPr>
+      <w:r>
+        <w:t>Hier befinden sich die Helper-Klassen, wie „Storage“, „</w:t>
+      </w:r>
+      <w:proofErr w:type="spellStart"/>
+      <w:r>
+        <w:t>AppModule</w:t>
+      </w:r>
+      <w:proofErr w:type="spellEnd"/>
+      <w:r>
+        <w:t>“ oder  „</w:t>
+      </w:r>
+      <w:proofErr w:type="spellStart"/>
+      <w:r>
+        <w:t>RequestCallback</w:t>
+      </w:r>
+      <w:proofErr w:type="spellEnd"/>
+      <w:r>
+        <w:t>“</w:t>
+      </w:r>
+      <w:r>
+        <w:t>.</w:t>
+      </w:r>
+    </w:p>
+    <w:p>
+      <w:pPr>
+        <w:spacing w:line="360" w:lineRule="auto"/>
+        <w:rPr>
+          <w:lang w:val="en-AU"/>
+        </w:rPr>
+      </w:pPr>
+      <w:r>
+        <w:rPr>
+          <w:lang w:val="en-AU"/>
+        </w:rPr>
+        <w:t>„Android\app\</w:t>
+      </w:r>
+      <w:proofErr w:type="spellStart"/>
+      <w:r>
+        <w:rPr>
+          <w:lang w:val="en-AU"/>
+        </w:rPr>
+        <w:t>src</w:t>
+      </w:r>
+      <w:proofErr w:type="spellEnd"/>
+      <w:r>
+        <w:rPr>
+          <w:lang w:val="en-AU"/>
+        </w:rPr>
+        <w:t>\main\java\com\example\dermaai_android_140\repo“</w:t>
+      </w:r>
+    </w:p>
+    <w:p>
+      <w:pPr>
+        <w:spacing w:line="360" w:lineRule="auto"/>
+      </w:pPr>
+      <w:r>
+        <w:t xml:space="preserve">Enthält die Interfaces </w:t>
+      </w:r>
+      <w:r>
+        <w:t xml:space="preserve">für die Klassen in </w:t>
+      </w:r>
+      <w:r>
+        <w:t>folgendem Verzeichnis:</w:t>
+      </w:r>
+    </w:p>
+    <w:p>
+      <w:pPr>
+        <w:spacing w:line="360" w:lineRule="auto"/>
+        <w:rPr>
+          <w:lang w:val="en-AU"/>
+        </w:rPr>
+      </w:pPr>
+      <w:r>
+        <w:rPr>
+          <w:lang w:val="en-AU"/>
+        </w:rPr>
+        <w:t>“Android\app\src\main\java\com\example\dermaai_android_140\repoImpl”</w:t>
+      </w:r>
+    </w:p>
+    <w:p>
+      <w:pPr>
+        <w:spacing w:line="360" w:lineRule="auto"/>
+      </w:pPr>
+      <w:r>
+        <w:t>Enthält den Code, der letztendlich den Aufruf zur API tätigt</w:t>
+      </w:r>
+      <w:r>
+        <w:t xml:space="preserve">. </w:t>
+      </w:r>
+    </w:p>
+    <w:p>
+      <w:pPr>
+        <w:spacing w:line="360" w:lineRule="auto"/>
+      </w:pPr>
+      <w:r>
         <w:t xml:space="preserve"> </w:t>
       </w:r>
-      <w:r>
-        <w:rPr>
-          <w:lang w:val="de-DE"/>
-        </w:rPr>
-        <w:t>Report</w:t>
-      </w:r>
-      <w:proofErr w:type="gramEnd"/>
-      <w:r>
-        <w:rPr>
-          <w:lang w:val="de-DE"/>
-        </w:rPr>
+    </w:p>
+    <w:p>
+      <w:pPr>
+        <w:spacing w:line="360" w:lineRule="auto"/>
+        <w:rPr>
+          <w:lang w:val="en-AU"/>
+        </w:rPr>
+      </w:pPr>
+      <w:r>
+        <w:rPr>
+          <w:lang w:val="en-AU"/>
+        </w:rPr>
+        <w:t>„Android\app\</w:t>
+      </w:r>
+      <w:proofErr w:type="spellStart"/>
+      <w:r>
+        <w:rPr>
+          <w:lang w:val="en-AU"/>
+        </w:rPr>
+        <w:t>src</w:t>
+      </w:r>
+      <w:proofErr w:type="spellEnd"/>
+      <w:r>
+        <w:rPr>
+          <w:lang w:val="en-AU"/>
+        </w:rPr>
+        <w:t>\main\res“</w:t>
+      </w:r>
+    </w:p>
+    <w:p>
+      <w:pPr>
+        <w:spacing w:line="360" w:lineRule="auto"/>
+      </w:pPr>
+      <w:r>
+        <w:t>Hier befinden sich weitere Unterverzeichnisse</w:t>
+      </w:r>
+      <w:r>
+        <w:t>, die</w:t>
+      </w:r>
+      <w:r>
+        <w:t xml:space="preserve"> ausschließlich XML-Dateien </w:t>
+      </w:r>
+      <w:r>
+        <w:t>beinhalten, und sich erneut jeweils von ihrer Funktion unterscheiden</w:t>
+      </w:r>
+      <w:r>
+        <w:t xml:space="preserve">. </w:t>
+      </w:r>
+      <w:r>
+        <w:t>Die wichtigsten Dateien befinden sich dabei im Verzeichnis:</w:t>
+      </w:r>
+    </w:p>
+    <w:p>
+      <w:pPr>
+        <w:spacing w:line="360" w:lineRule="auto"/>
+      </w:pPr>
+      <w:r>
+        <w:t>„Android\</w:t>
+      </w:r>
+      <w:proofErr w:type="spellStart"/>
+      <w:r>
+        <w:t>app</w:t>
+      </w:r>
+      <w:proofErr w:type="spellEnd"/>
+      <w:r>
+        <w:t>\</w:t>
+      </w:r>
+      <w:proofErr w:type="spellStart"/>
+      <w:r>
+        <w:t>src</w:t>
+      </w:r>
+      <w:proofErr w:type="spellEnd"/>
+      <w:r>
+        <w:t>\</w:t>
+      </w:r>
+      <w:proofErr w:type="spellStart"/>
+      <w:r>
+        <w:t>main</w:t>
+      </w:r>
+      <w:proofErr w:type="spellEnd"/>
+      <w:r>
+        <w:t>\</w:t>
+      </w:r>
+      <w:proofErr w:type="spellStart"/>
+      <w:r>
+        <w:t>res</w:t>
+      </w:r>
+      <w:proofErr w:type="spellEnd"/>
+      <w:r>
+        <w:t>\</w:t>
+      </w:r>
+      <w:proofErr w:type="spellStart"/>
+      <w:r>
+        <w:t>layout</w:t>
+      </w:r>
+      <w:proofErr w:type="spellEnd"/>
+      <w:r>
+        <w:t>”</w:t>
+      </w:r>
+    </w:p>
+    <w:p>
+      <w:pPr>
+        <w:spacing w:line="360" w:lineRule="auto"/>
+      </w:pPr>
+      <w:r>
+        <w:t>Grundlegende Layout-Dateien</w:t>
+      </w:r>
+      <w:r>
+        <w:t>, wie die Homepage oder Login-Page</w:t>
+      </w:r>
+      <w:r>
+        <w:t>, sind hier hinterlegt.</w:t>
+      </w:r>
+    </w:p>
+    <w:p>
+      <w:pPr>
+        <w:pStyle w:val="berschrift1"/>
+        <w:spacing w:line="360" w:lineRule="auto"/>
+        <w:jc w:val="center"/>
+      </w:pPr>
+      <w:r>
+        <w:lastRenderedPageBreak/>
+        <w:t>Erstellen der APK</w:t>
+      </w:r>
+    </w:p>
+    <w:p>
+      <w:pPr>
+        <w:spacing w:line="360" w:lineRule="auto"/>
+      </w:pPr>
+      <w:r>
+        <w:t xml:space="preserve">Mittels </w:t>
+      </w:r>
+      <w:r>
+        <w:t xml:space="preserve">des </w:t>
+      </w:r>
+      <w:proofErr w:type="spellStart"/>
+      <w:r>
+        <w:t>Commands</w:t>
+      </w:r>
+      <w:proofErr w:type="spellEnd"/>
+      <w:r>
+        <w:t xml:space="preserve"> „</w:t>
+      </w:r>
+      <w:proofErr w:type="spellStart"/>
+      <w:r>
+        <w:t>gradlew</w:t>
+      </w:r>
+      <w:proofErr w:type="spellEnd"/>
+      <w:r>
+        <w:t xml:space="preserve"> </w:t>
+      </w:r>
+      <w:proofErr w:type="spellStart"/>
+      <w:r>
+        <w:t>assembleRelease</w:t>
+      </w:r>
+      <w:proofErr w:type="spellEnd"/>
+      <w:r>
+        <w:t xml:space="preserve">” kann die APK erstellt werden. </w:t>
+      </w:r>
+      <w:r>
+        <w:t xml:space="preserve">Bei der APK handelt es sich um </w:t>
+      </w:r>
+      <w:r>
+        <w:t xml:space="preserve">jenes Dateiformat, </w:t>
+      </w:r>
+      <w:r>
+        <w:t xml:space="preserve">mit welchem </w:t>
+      </w:r>
+      <w:r>
+        <w:t xml:space="preserve">Apps auf Android-Geräten installiert werden </w:t>
+      </w:r>
+      <w:r>
+        <w:t>können</w:t>
+      </w:r>
+      <w:r>
+        <w:t xml:space="preserve">. </w:t>
+      </w:r>
+      <w:r>
+        <w:t xml:space="preserve">Sie beinhaltet </w:t>
+      </w:r>
+      <w:r>
+        <w:t>alle notwendigen Dateien</w:t>
+      </w:r>
+      <w:r>
+        <w:t xml:space="preserve">, einschließlich </w:t>
+      </w:r>
+      <w:proofErr w:type="spellStart"/>
+      <w:r>
+        <w:t>Dependencys</w:t>
+      </w:r>
+      <w:proofErr w:type="spellEnd"/>
+      <w:r>
+        <w:t>, Codedateien, und Bilder</w:t>
+      </w:r>
+      <w:r>
+        <w:t xml:space="preserve">. Beim </w:t>
+      </w:r>
+      <w:r>
+        <w:t>Erstellen der APK werden mehrere Schritte abgearbeitet, so wird im Schritt „</w:t>
+      </w:r>
+      <w:proofErr w:type="spellStart"/>
+      <w:r>
+        <w:t>app:stripReleaseDebugSymbols</w:t>
+      </w:r>
+      <w:proofErr w:type="spellEnd"/>
+      <w:r>
+        <w:t>“</w:t>
+      </w:r>
+      <w:r>
+        <w:t xml:space="preserve"> </w:t>
+      </w:r>
+      <w:proofErr w:type="spellStart"/>
+      <w:r>
+        <w:t>Debug</w:t>
+      </w:r>
+      <w:proofErr w:type="spellEnd"/>
+      <w:r>
+        <w:t xml:space="preserve">-Symbole </w:t>
+      </w:r>
+      <w:r>
+        <w:t>aus</w:t>
+      </w:r>
+      <w:r>
+        <w:t xml:space="preserve"> den Bibliotheken </w:t>
+      </w:r>
+      <w:r>
+        <w:t>entfernt, um die App-Größe zu reduzieren</w:t>
+      </w:r>
+      <w:r>
+        <w:t xml:space="preserve">. Anschließend wird </w:t>
+      </w:r>
+      <w:r>
+        <w:t xml:space="preserve">der Code </w:t>
+      </w:r>
+      <w:proofErr w:type="spellStart"/>
+      <w:r>
+        <w:t>compiliert</w:t>
+      </w:r>
+      <w:proofErr w:type="spellEnd"/>
+      <w:r>
         <w:t>.</w:t>
       </w:r>
-    </w:p>
-    <w:p>
-      <w:pPr>
-        <w:rPr>
-          <w:lang w:val="de-DE"/>
-        </w:rPr>
-      </w:pPr>
-    </w:p>
-    <w:p>
-      <w:pPr>
-        <w:rPr>
-          <w:lang w:val="de-DE"/>
-        </w:rPr>
-      </w:pPr>
-    </w:p>
-    <w:p>
-      <w:pPr>
-        <w:rPr>
-          <w:lang w:val="de-DE"/>
-        </w:rPr>
-      </w:pPr>
-    </w:p>
-    <w:p>
-      <w:pPr>
-        <w:pStyle w:val="berschrift1"/>
-        <w:spacing w:line="360" w:lineRule="auto"/>
-        <w:jc w:val="center"/>
-      </w:pPr>
-      <w:r>
-        <w:t>Verzeichnisse</w:t>
-      </w:r>
-    </w:p>
-    <w:p>
-      <w:pPr>
-        <w:spacing w:line="360" w:lineRule="auto"/>
-      </w:pPr>
-      <w:r>
-        <w:t xml:space="preserve">Innerhalb des Projekts </w:t>
-      </w:r>
-      <w:r>
-        <w:t>arbeiten viele verschieden Dateien zusammen</w:t>
-      </w:r>
-      <w:r>
-        <w:t>. Dabei gibt es verschieden Verzeichnisse</w:t>
-      </w:r>
-      <w:r>
-        <w:t xml:space="preserve"> für verschiedene Funktionen</w:t>
-      </w:r>
-      <w:r>
-        <w:t>.</w:t>
-      </w:r>
-    </w:p>
-    <w:p>
-      <w:pPr>
-        <w:spacing w:line="360" w:lineRule="auto"/>
-      </w:pPr>
-      <w:r>
-        <w:t>Die wichtigsten Verzeichnis</w:t>
-      </w:r>
-      <w:r>
-        <w:t>s</w:t>
-      </w:r>
-      <w:r>
-        <w:t>e sind folgende:</w:t>
-      </w:r>
-    </w:p>
-    <w:p>
-      <w:pPr>
-        <w:spacing w:line="360" w:lineRule="auto"/>
-        <w:rPr>
-          <w:lang w:val="en-AU"/>
-        </w:rPr>
-      </w:pPr>
-      <w:r>
-        <w:rPr>
-          <w:lang w:val="en-AU"/>
-        </w:rPr>
-        <w:t>„Android</w:t>
-      </w:r>
-      <w:proofErr w:type="gramStart"/>
-      <w:r>
-        <w:rPr>
-          <w:lang w:val="en-AU"/>
-        </w:rPr>
-        <w:t>\app\</w:t>
-      </w:r>
-      <w:proofErr w:type="spellStart"/>
-      <w:r>
-        <w:rPr>
-          <w:lang w:val="en-AU"/>
-        </w:rPr>
-        <w:t>src</w:t>
-      </w:r>
-      <w:proofErr w:type="spellEnd"/>
-      <w:r>
-        <w:rPr>
-          <w:lang w:val="en-AU"/>
-        </w:rPr>
-        <w:t>\main\java\com\example\dermaai_android_140\</w:t>
-      </w:r>
-      <w:proofErr w:type="spellStart"/>
-      <w:r>
-        <w:rPr>
-          <w:lang w:val="en-AU"/>
-        </w:rPr>
-        <w:t>ui</w:t>
-      </w:r>
-      <w:proofErr w:type="spellEnd"/>
-      <w:r>
-        <w:rPr>
-          <w:lang w:val="en-AU"/>
-        </w:rPr>
-        <w:t>“</w:t>
-      </w:r>
-      <w:proofErr w:type="gramEnd"/>
-    </w:p>
-    <w:p>
-      <w:pPr>
-        <w:spacing w:line="360" w:lineRule="auto"/>
-      </w:pPr>
-      <w:r>
-        <w:t xml:space="preserve">Dieses </w:t>
-      </w:r>
-      <w:proofErr w:type="spellStart"/>
-      <w:r>
-        <w:t>beeinhaltet</w:t>
-      </w:r>
-      <w:proofErr w:type="spellEnd"/>
-      <w:r>
-        <w:t xml:space="preserve"> weitere Unterverzeichnisse, die </w:t>
-      </w:r>
-      <w:r>
-        <w:t xml:space="preserve">die Klassen (Fragment und </w:t>
-      </w:r>
-      <w:proofErr w:type="spellStart"/>
-      <w:r>
-        <w:t>ViewModel</w:t>
-      </w:r>
-      <w:proofErr w:type="spellEnd"/>
-      <w:r>
-        <w:t xml:space="preserve">) </w:t>
-      </w:r>
-      <w:r>
-        <w:t xml:space="preserve">zur zugehörigen XML-Datei </w:t>
-      </w:r>
-      <w:proofErr w:type="spellStart"/>
-      <w:r>
-        <w:t>beeinhaltet</w:t>
-      </w:r>
-      <w:proofErr w:type="spellEnd"/>
-      <w:r>
-        <w:t>.</w:t>
-      </w:r>
-    </w:p>
-    <w:p>
-      <w:pPr>
-        <w:spacing w:line="360" w:lineRule="auto"/>
-        <w:rPr>
-          <w:lang w:val="en-AU"/>
-        </w:rPr>
-      </w:pPr>
-      <w:r>
-        <w:rPr>
-          <w:lang w:val="en-AU"/>
-        </w:rPr>
-        <w:t>„Android</w:t>
-      </w:r>
-      <w:proofErr w:type="gramStart"/>
-      <w:r>
-        <w:rPr>
-          <w:lang w:val="en-AU"/>
-        </w:rPr>
-        <w:t>\app\src\main\java\com\example\dermaai_android_140\myClasses“</w:t>
-      </w:r>
-      <w:proofErr w:type="gramEnd"/>
-    </w:p>
-    <w:p>
-      <w:pPr>
-        <w:spacing w:line="360" w:lineRule="auto"/>
-      </w:pPr>
-      <w:r>
-        <w:t>Hier befinden sich die Helper-Klassen, wie „Storage“, „</w:t>
-      </w:r>
-      <w:proofErr w:type="spellStart"/>
-      <w:r>
-        <w:t>AppModule</w:t>
-      </w:r>
-      <w:proofErr w:type="spellEnd"/>
-      <w:r>
-        <w:t xml:space="preserve">“ </w:t>
-      </w:r>
-      <w:proofErr w:type="gramStart"/>
-      <w:r>
-        <w:t>oder  „</w:t>
-      </w:r>
-      <w:proofErr w:type="spellStart"/>
-      <w:proofErr w:type="gramEnd"/>
-      <w:r>
-        <w:t>RequestCallback</w:t>
-      </w:r>
-      <w:proofErr w:type="spellEnd"/>
-      <w:r>
-        <w:t>“</w:t>
-      </w:r>
-      <w:r>
-        <w:t>.</w:t>
-      </w:r>
-    </w:p>
-    <w:p>
-      <w:pPr>
-        <w:spacing w:line="360" w:lineRule="auto"/>
-        <w:rPr>
-          <w:lang w:val="en-AU"/>
-        </w:rPr>
-      </w:pPr>
-      <w:r>
-        <w:rPr>
-          <w:lang w:val="en-AU"/>
-        </w:rPr>
-        <w:t>„Android</w:t>
-      </w:r>
-      <w:proofErr w:type="gramStart"/>
-      <w:r>
-        <w:rPr>
-          <w:lang w:val="en-AU"/>
-        </w:rPr>
-        <w:t>\app\</w:t>
-      </w:r>
-      <w:proofErr w:type="spellStart"/>
-      <w:r>
-        <w:rPr>
-          <w:lang w:val="en-AU"/>
-        </w:rPr>
-        <w:t>src</w:t>
-      </w:r>
-      <w:proofErr w:type="spellEnd"/>
-      <w:r>
-        <w:rPr>
-          <w:lang w:val="en-AU"/>
-        </w:rPr>
-        <w:t>\main\java\com\example\dermaai_android_140\repo“</w:t>
-      </w:r>
-      <w:proofErr w:type="gramEnd"/>
-    </w:p>
-    <w:p>
-      <w:pPr>
-        <w:spacing w:line="360" w:lineRule="auto"/>
-      </w:pPr>
-      <w:r>
-        <w:t xml:space="preserve">Enthält die Interfaces </w:t>
-      </w:r>
-      <w:r>
-        <w:t xml:space="preserve">für die Klassen in </w:t>
-      </w:r>
-      <w:r>
-        <w:t>folgendem Verzeichnis:</w:t>
-      </w:r>
-    </w:p>
-    <w:p>
-      <w:pPr>
-        <w:spacing w:line="360" w:lineRule="auto"/>
-        <w:rPr>
-          <w:lang w:val="en-AU"/>
-        </w:rPr>
-      </w:pPr>
-      <w:r>
-        <w:rPr>
-          <w:lang w:val="en-AU"/>
-        </w:rPr>
-        <w:t>“Android\app\src\main\java\com\example\dermaai_android_140\repoImpl”</w:t>
-      </w:r>
-    </w:p>
-    <w:p>
-      <w:pPr>
-        <w:spacing w:line="360" w:lineRule="auto"/>
-      </w:pPr>
-      <w:r>
-        <w:t xml:space="preserve">Enthält den Code, </w:t>
-      </w:r>
-      <w:proofErr w:type="gramStart"/>
-      <w:r>
-        <w:t>der letztendlich</w:t>
-      </w:r>
-      <w:proofErr w:type="gramEnd"/>
-      <w:r>
-        <w:t xml:space="preserve"> den Aufruf zur API tätigt</w:t>
-      </w:r>
-      <w:r>
-        <w:t xml:space="preserve">. </w:t>
-      </w:r>
-    </w:p>
-    <w:p>
-      <w:pPr>
-        <w:spacing w:line="360" w:lineRule="auto"/>
-      </w:pPr>
-      <w:r>
-        <w:t xml:space="preserve"> </w:t>
-      </w:r>
-    </w:p>
-    <w:p>
-      <w:pPr>
-        <w:spacing w:line="360" w:lineRule="auto"/>
-        <w:rPr>
-          <w:lang w:val="en-AU"/>
-        </w:rPr>
-      </w:pPr>
-      <w:r>
-        <w:rPr>
-          <w:lang w:val="en-AU"/>
-        </w:rPr>
-        <w:t>„Android</w:t>
-      </w:r>
-      <w:proofErr w:type="gramStart"/>
-      <w:r>
-        <w:rPr>
-          <w:lang w:val="en-AU"/>
-        </w:rPr>
-        <w:t>\app\</w:t>
-      </w:r>
-      <w:proofErr w:type="spellStart"/>
-      <w:r>
-        <w:rPr>
-          <w:lang w:val="en-AU"/>
-        </w:rPr>
-        <w:t>src</w:t>
-      </w:r>
-      <w:proofErr w:type="spellEnd"/>
-      <w:r>
-        <w:rPr>
-          <w:lang w:val="en-AU"/>
-        </w:rPr>
-        <w:t>\main\res“</w:t>
-      </w:r>
-      <w:proofErr w:type="gramEnd"/>
-    </w:p>
-    <w:p>
-      <w:pPr>
-        <w:spacing w:line="360" w:lineRule="auto"/>
-      </w:pPr>
-      <w:r>
-        <w:t>Hier befinden sich weitere Unterverzeichnisse</w:t>
-      </w:r>
-      <w:r>
-        <w:t>, die</w:t>
-      </w:r>
-      <w:r>
-        <w:t xml:space="preserve"> ausschließlich XML-Dateien </w:t>
-      </w:r>
-      <w:r>
-        <w:t>beinhalten, und sich erneut jeweils von ihrer Funktion unterscheiden</w:t>
-      </w:r>
-      <w:r>
-        <w:t xml:space="preserve">. </w:t>
-      </w:r>
-      <w:r>
-        <w:t>Die wichtigsten Dateien befinden sich dabei im Verzeichnis:</w:t>
-      </w:r>
-    </w:p>
-    <w:p>
-      <w:pPr>
-        <w:spacing w:line="360" w:lineRule="auto"/>
-      </w:pPr>
-      <w:r>
-        <w:t>„Android\</w:t>
-      </w:r>
-      <w:proofErr w:type="spellStart"/>
-      <w:r>
-        <w:t>app</w:t>
-      </w:r>
-      <w:proofErr w:type="spellEnd"/>
-      <w:r>
-        <w:t>\</w:t>
-      </w:r>
-      <w:proofErr w:type="spellStart"/>
-      <w:r>
-        <w:t>src</w:t>
-      </w:r>
-      <w:proofErr w:type="spellEnd"/>
-      <w:r>
-        <w:t>\</w:t>
-      </w:r>
-      <w:proofErr w:type="spellStart"/>
-      <w:r>
-        <w:t>main</w:t>
-      </w:r>
-      <w:proofErr w:type="spellEnd"/>
-      <w:r>
-        <w:t>\</w:t>
-      </w:r>
-      <w:proofErr w:type="spellStart"/>
-      <w:r>
-        <w:t>res</w:t>
-      </w:r>
-      <w:proofErr w:type="spellEnd"/>
-      <w:r>
-        <w:t>\</w:t>
-      </w:r>
-      <w:proofErr w:type="spellStart"/>
-      <w:r>
-        <w:t>layout</w:t>
-      </w:r>
-      <w:proofErr w:type="spellEnd"/>
-      <w:r>
-        <w:t>”</w:t>
-      </w:r>
-    </w:p>
-    <w:p>
-      <w:pPr>
-        <w:spacing w:line="360" w:lineRule="auto"/>
-      </w:pPr>
-      <w:r>
-        <w:t>Grundlegende Layout-Dateien</w:t>
-      </w:r>
-      <w:r>
-        <w:t>, wie die Homepage oder Login-Page</w:t>
-      </w:r>
-      <w:r>
-        <w:t>, sind hier hinterlegt.</w:t>
-      </w:r>
-    </w:p>
-    <w:p>
-      <w:pPr>
-        <w:pStyle w:val="berschrift1"/>
-        <w:spacing w:line="360" w:lineRule="auto"/>
-      </w:pPr>
-    </w:p>
-    <w:p>
-      <w:pPr>
-        <w:pStyle w:val="berschrift1"/>
-        <w:spacing w:line="360" w:lineRule="auto"/>
-        <w:jc w:val="center"/>
-      </w:pPr>
-      <w:r>
-        <w:t>Erstellen der APK</w:t>
-      </w:r>
-    </w:p>
-    <w:p>
-      <w:pPr>
-        <w:spacing w:line="360" w:lineRule="auto"/>
-      </w:pPr>
-      <w:r>
-        <w:t xml:space="preserve">Mittels </w:t>
-      </w:r>
-      <w:r>
-        <w:t xml:space="preserve">des </w:t>
-      </w:r>
-      <w:proofErr w:type="spellStart"/>
-      <w:r>
-        <w:t>Commands</w:t>
-      </w:r>
-      <w:proofErr w:type="spellEnd"/>
-      <w:r>
-        <w:t xml:space="preserve"> „</w:t>
-      </w:r>
-      <w:proofErr w:type="spellStart"/>
-      <w:r>
-        <w:t>gradlew</w:t>
-      </w:r>
-      <w:proofErr w:type="spellEnd"/>
-      <w:r>
-        <w:t xml:space="preserve"> </w:t>
-      </w:r>
-      <w:proofErr w:type="spellStart"/>
-      <w:r>
-        <w:t>assembleRelease</w:t>
-      </w:r>
-      <w:proofErr w:type="spellEnd"/>
-      <w:r>
-        <w:t xml:space="preserve">” kann die APK erstellt werden. </w:t>
-      </w:r>
-      <w:r>
-        <w:t xml:space="preserve">Bei der APK handelt es sich um </w:t>
-      </w:r>
-      <w:r>
-        <w:t xml:space="preserve">jenes Dateiformat, </w:t>
-      </w:r>
-      <w:r>
-        <w:t xml:space="preserve">mit welchem </w:t>
-      </w:r>
-      <w:r>
-        <w:t xml:space="preserve">Apps auf Android-Geräten installiert werden </w:t>
-      </w:r>
-      <w:r>
-        <w:t>können</w:t>
-      </w:r>
-      <w:r>
-        <w:t xml:space="preserve">. </w:t>
-      </w:r>
-      <w:r>
-        <w:t xml:space="preserve">Sie beinhaltet </w:t>
-      </w:r>
-      <w:r>
-        <w:t>alle notwendigen Dateien</w:t>
-      </w:r>
-      <w:r>
-        <w:t xml:space="preserve">, einschließlich </w:t>
-      </w:r>
-      <w:proofErr w:type="spellStart"/>
-      <w:r>
-        <w:t>Dependencys</w:t>
-      </w:r>
-      <w:proofErr w:type="spellEnd"/>
-      <w:r>
-        <w:t>, Codedateien, und Bilder</w:t>
-      </w:r>
-      <w:r>
-        <w:t xml:space="preserve">. Beim </w:t>
-      </w:r>
-      <w:r>
-        <w:t>Erstellen der APK werden mehrere Schritte abgearbeitet, so wird im Schritt „</w:t>
-      </w:r>
-      <w:proofErr w:type="spellStart"/>
-      <w:proofErr w:type="gramStart"/>
-      <w:r>
-        <w:t>app:stripReleaseDebugSymbols</w:t>
-      </w:r>
-      <w:proofErr w:type="spellEnd"/>
-      <w:proofErr w:type="gramEnd"/>
-      <w:r>
-        <w:t>“</w:t>
-      </w:r>
-      <w:r>
-        <w:t xml:space="preserve"> </w:t>
-      </w:r>
-      <w:proofErr w:type="spellStart"/>
-      <w:r>
-        <w:t>Debug</w:t>
-      </w:r>
-      <w:proofErr w:type="spellEnd"/>
-      <w:r>
-        <w:t xml:space="preserve">-Symbole </w:t>
-      </w:r>
-      <w:r>
-        <w:t>aus</w:t>
-      </w:r>
-      <w:r>
-        <w:t xml:space="preserve"> den Bibliotheken </w:t>
-      </w:r>
-      <w:r>
-        <w:t>entfernt, um die App-Größe zu reduzieren</w:t>
-      </w:r>
-      <w:r>
-        <w:t xml:space="preserve">. Anschließend wird </w:t>
-      </w:r>
-      <w:r>
-        <w:t xml:space="preserve">der Code </w:t>
-      </w:r>
-      <w:proofErr w:type="spellStart"/>
-      <w:r>
-        <w:t>compiliert</w:t>
-      </w:r>
-      <w:proofErr w:type="spellEnd"/>
-      <w:r>
-        <w:t>.</w:t>
-      </w:r>
       <w:r>
         <w:t xml:space="preserve"> Die APK </w:t>
       </w:r>
-      <w:proofErr w:type="gramStart"/>
-      <w:r>
-        <w:t>ist letztlich</w:t>
-      </w:r>
-      <w:proofErr w:type="gramEnd"/>
-      <w:r>
-        <w:t xml:space="preserve"> hier zu finden:</w:t>
+      <w:r>
+        <w:t>ist letztlich hier zu finden:</w:t>
       </w:r>
     </w:p>
     <w:p>
@@ -4784,7 +4836,7 @@
                     <pic:cNvPicPr/>
                   </pic:nvPicPr>
                   <pic:blipFill>
-                    <a:blip r:embed="rId39"/>
+                    <a:blip r:embed="rId42"/>
                     <a:stretch>
                       <a:fillRect/>
                     </a:stretch>
@@ -4855,46 +4907,49 @@
         <w:spacing w:line="360" w:lineRule="auto"/>
       </w:pPr>
       <w:r>
+        <w:t>Um ein ansprechendes Design für die App zu gestalten</w:t>
+      </w:r>
+      <w:r>
+        <w:t xml:space="preserve">, </w:t>
+      </w:r>
+      <w:r>
+        <w:t xml:space="preserve">wurden </w:t>
+      </w:r>
+      <w:r>
+        <w:t xml:space="preserve">simple </w:t>
+      </w:r>
+      <w:r>
+        <w:t>Vektorgraphiken</w:t>
+      </w:r>
+      <w:r>
+        <w:t xml:space="preserve"> mit</w:t>
+      </w:r>
+      <w:r>
+        <w:t xml:space="preserve"> der Website</w:t>
+      </w:r>
+      <w:r>
+        <w:t xml:space="preserve"> </w:t>
+      </w:r>
+      <w:proofErr w:type="spellStart"/>
+      <w:r>
+        <w:t>haikei.app</w:t>
+      </w:r>
+      <w:proofErr w:type="spellEnd"/>
+      <w:r>
+        <w:t xml:space="preserve"> </w:t>
+      </w:r>
+      <w:r>
+        <w:t>erstellt</w:t>
+      </w:r>
+      <w:r>
+        <w:t xml:space="preserve">. </w:t>
+      </w:r>
+      <w:r>
+        <w:t xml:space="preserve">Beim Hinzufügen eines neuen Vektor-Assets in Android Studio erfolgt automatisch eine Konvertierung in eine XML-Datei, was die </w:t>
+      </w:r>
+      <w:r>
         <w:lastRenderedPageBreak/>
-        <w:t>Um ein ansprechendes Design für die App zu gestalten</w:t>
-      </w:r>
-      <w:r>
-        <w:t xml:space="preserve">, </w:t>
-      </w:r>
-      <w:r>
-        <w:t xml:space="preserve">wurden </w:t>
-      </w:r>
-      <w:r>
-        <w:t xml:space="preserve">simple </w:t>
-      </w:r>
-      <w:r>
-        <w:t>Vektorgraphiken</w:t>
-      </w:r>
-      <w:r>
-        <w:t xml:space="preserve"> mit</w:t>
-      </w:r>
-      <w:r>
-        <w:t xml:space="preserve"> der Website</w:t>
-      </w:r>
-      <w:r>
-        <w:t xml:space="preserve"> </w:t>
-      </w:r>
-      <w:proofErr w:type="spellStart"/>
-      <w:r>
-        <w:t>haikei.app</w:t>
-      </w:r>
-      <w:proofErr w:type="spellEnd"/>
-      <w:r>
-        <w:t xml:space="preserve"> </w:t>
-      </w:r>
-      <w:r>
-        <w:t>erstellt</w:t>
-      </w:r>
-      <w:r>
-        <w:t xml:space="preserve">. </w:t>
-      </w:r>
-      <w:r>
-        <w:t xml:space="preserve">Beim Hinzufügen eines neuen Vektor-Assets in Android Studio erfolgt automatisch eine Konvertierung in eine XML-Datei, was die Integration in die App erheblich vereinfacht, </w:t>
+        <w:t xml:space="preserve">Integration in die App erheblich vereinfacht, </w:t>
       </w:r>
       <w:r>
         <w:t xml:space="preserve">da </w:t>
@@ -5094,10 +5149,10 @@
       </w:pPr>
       <w:r>
         <w:object w:dxaOrig="9072" w:dyaOrig="900" w14:anchorId="4DAA3FF3">
-          <v:shape id="_x0000_i1039" type="#_x0000_t75" style="width:453.8pt;height:45.8pt" o:ole="">
-            <v:imagedata r:id="rId40" o:title=""/>
+          <v:shape id="_x0000_i1039" type="#_x0000_t75" style="width:453.55pt;height:46.05pt" o:ole="">
+            <v:imagedata r:id="rId43" o:title=""/>
           </v:shape>
-          <o:OLEObject Type="Embed" ProgID="Word.Document.12" ShapeID="_x0000_i1039" DrawAspect="Content" ObjectID="_1804943003" r:id="rId41">
+          <o:OLEObject Type="Embed" ProgID="Word.Document.12" ShapeID="_x0000_i1039" DrawAspect="Content" ObjectID="_1805108676" r:id="rId44">
             <o:FieldCodes>\s</o:FieldCodes>
           </o:OLEObject>
         </w:object>
@@ -5152,10 +5207,10 @@
       </w:pPr>
       <w:r>
         <w:object w:dxaOrig="9072" w:dyaOrig="900" w14:anchorId="389D06AC">
-          <v:shape id="_x0000_i1040" type="#_x0000_t75" style="width:453.8pt;height:45.8pt" o:ole="">
-            <v:imagedata r:id="rId42" o:title=""/>
+          <v:shape id="_x0000_i1040" type="#_x0000_t75" style="width:453.55pt;height:46.05pt" o:ole="">
+            <v:imagedata r:id="rId45" o:title=""/>
           </v:shape>
-          <o:OLEObject Type="Embed" ProgID="Word.Document.12" ShapeID="_x0000_i1040" DrawAspect="Content" ObjectID="_1804943004" r:id="rId43">
+          <o:OLEObject Type="Embed" ProgID="Word.Document.12" ShapeID="_x0000_i1040" DrawAspect="Content" ObjectID="_1805108677" r:id="rId46">
             <o:FieldCodes>\s</o:FieldCodes>
           </o:OLEObject>
         </w:object>
@@ -5208,22 +5263,13 @@
         <w:t xml:space="preserve">e muss weiterhin explizit vom Benutzer </w:t>
       </w:r>
       <w:r>
-        <w:lastRenderedPageBreak/>
         <w:t>genehmigt</w:t>
       </w:r>
       <w:r>
         <w:t xml:space="preserve"> werden</w:t>
       </w:r>
       <w:r>
-        <w:t xml:space="preserve">. Damit </w:t>
-      </w:r>
-      <w:proofErr w:type="gramStart"/>
-      <w:r>
-        <w:t>dies überhaupt</w:t>
-      </w:r>
-      <w:proofErr w:type="gramEnd"/>
-      <w:r>
-        <w:t xml:space="preserve"> erst möglich ist, muss</w:t>
+        <w:t>. Damit dies überhaupt erst möglich ist, muss</w:t>
       </w:r>
       <w:r>
         <w:t xml:space="preserve"> es </w:t>
@@ -5254,10 +5300,10 @@
       </w:pPr>
       <w:r>
         <w:object w:dxaOrig="9072" w:dyaOrig="1769" w14:anchorId="71003C56">
-          <v:shape id="_x0000_i1041" type="#_x0000_t75" style="width:453.8pt;height:88.9pt" o:ole="">
-            <v:imagedata r:id="rId44" o:title=""/>
+          <v:shape id="_x0000_i1041" type="#_x0000_t75" style="width:453.55pt;height:88.65pt" o:ole="">
+            <v:imagedata r:id="rId47" o:title=""/>
           </v:shape>
-          <o:OLEObject Type="Embed" ProgID="Word.Document.12" ShapeID="_x0000_i1041" DrawAspect="Content" ObjectID="_1804943005" r:id="rId45">
+          <o:OLEObject Type="Embed" ProgID="Word.Document.12" ShapeID="_x0000_i1041" DrawAspect="Content" ObjectID="_1805108678" r:id="rId48">
             <o:FieldCodes>\s</o:FieldCodes>
           </o:OLEObject>
         </w:object>
@@ -5365,10 +5411,10 @@
       </w:pPr>
       <w:r>
         <w:object w:dxaOrig="9072" w:dyaOrig="900" w14:anchorId="21D8FC2D">
-          <v:shape id="_x0000_i1042" type="#_x0000_t75" style="width:453.8pt;height:45.8pt" o:ole="">
-            <v:imagedata r:id="rId46" o:title=""/>
+          <v:shape id="_x0000_i1042" type="#_x0000_t75" style="width:453.55pt;height:46.05pt" o:ole="">
+            <v:imagedata r:id="rId49" o:title=""/>
           </v:shape>
-          <o:OLEObject Type="Embed" ProgID="Word.Document.12" ShapeID="_x0000_i1042" DrawAspect="Content" ObjectID="_1804943006" r:id="rId47">
+          <o:OLEObject Type="Embed" ProgID="Word.Document.12" ShapeID="_x0000_i1042" DrawAspect="Content" ObjectID="_1805108679" r:id="rId50">
             <o:FieldCodes>\s</o:FieldCodes>
           </o:OLEObject>
         </w:object>
@@ -5397,13 +5443,8 @@
         <w:t xml:space="preserve">zentrale Komponente </w:t>
       </w:r>
       <w:r>
-        <w:t xml:space="preserve">in einer Android App. Zusammen </w:t>
-      </w:r>
-      <w:proofErr w:type="gramStart"/>
-      <w:r>
-        <w:t>mit Fragments</w:t>
-      </w:r>
-      <w:proofErr w:type="gramEnd"/>
+        <w:t>in einer Android App. Zusammen mit Fragments</w:t>
+      </w:r>
       <w:r>
         <w:t xml:space="preserve">, sind sie der </w:t>
       </w:r>
@@ -5490,7 +5531,6 @@
       </w:pPr>
       <w:proofErr w:type="spellStart"/>
       <w:r>
-        <w:lastRenderedPageBreak/>
         <w:t>Activity</w:t>
       </w:r>
       <w:proofErr w:type="spellEnd"/>
@@ -5557,10 +5597,10 @@
       </w:pPr>
       <w:r>
         <w:object w:dxaOrig="9072" w:dyaOrig="3218" w14:anchorId="41537C34">
-          <v:shape id="_x0000_i1043" type="#_x0000_t75" style="width:453.8pt;height:161.45pt" o:ole="">
-            <v:imagedata r:id="rId48" o:title=""/>
+          <v:shape id="_x0000_i1043" type="#_x0000_t75" style="width:453.55pt;height:161.15pt" o:ole="">
+            <v:imagedata r:id="rId51" o:title=""/>
           </v:shape>
-          <o:OLEObject Type="Embed" ProgID="Word.Document.12" ShapeID="_x0000_i1043" DrawAspect="Content" ObjectID="_1804943007" r:id="rId49">
+          <o:OLEObject Type="Embed" ProgID="Word.Document.12" ShapeID="_x0000_i1043" DrawAspect="Content" ObjectID="_1805108680" r:id="rId52">
             <o:FieldCodes>\s</o:FieldCodes>
           </o:OLEObject>
         </w:object>
@@ -5668,15 +5708,7 @@
         <w:spacing w:line="360" w:lineRule="auto"/>
       </w:pPr>
       <w:r>
-        <w:t xml:space="preserve">Wie bereits erwähnt handelt es sich </w:t>
-      </w:r>
-      <w:proofErr w:type="gramStart"/>
-      <w:r>
-        <w:t>bei Fragments</w:t>
-      </w:r>
-      <w:proofErr w:type="gramEnd"/>
-      <w:r>
-        <w:t xml:space="preserve"> um </w:t>
+        <w:t xml:space="preserve">Wie bereits erwähnt handelt es sich bei Fragments um </w:t>
       </w:r>
       <w:r>
         <w:t>eine weitere wichtige Komponente</w:t>
@@ -5738,15 +5770,7 @@
         <w:spacing w:line="360" w:lineRule="auto"/>
       </w:pPr>
       <w:r>
-        <w:t xml:space="preserve">Nach dem Erstellen </w:t>
-      </w:r>
-      <w:proofErr w:type="gramStart"/>
-      <w:r>
-        <w:t>der Fragments</w:t>
-      </w:r>
-      <w:proofErr w:type="gramEnd"/>
-      <w:r>
-        <w:t xml:space="preserve"> entstand das Problem, dass diese zu klein ausgefallen sind</w:t>
+        <w:t>Nach dem Erstellen der Fragments entstand das Problem, dass diese zu klein ausgefallen sind</w:t>
       </w:r>
       <w:r>
         <w:t xml:space="preserve">. </w:t>
@@ -5767,46 +5791,43 @@
         <w:t>erstellt</w:t>
       </w:r>
       <w:r>
-        <w:t xml:space="preserve">. Dies hatte den Vorteil, dass die einzelnen Elemente </w:t>
-      </w:r>
+        <w:t xml:space="preserve">. Dies hatte den Vorteil, dass die einzelnen Elemente wiederverwendet werden können, allerdings </w:t>
+      </w:r>
+      <w:r>
+        <w:t>auch den Nachteil, dass es nicht möglich war</w:t>
+      </w:r>
+      <w:r>
+        <w:t xml:space="preserve"> </w:t>
+      </w:r>
+      <w:r>
+        <w:t>Daten zwischen den einzelnen Fragmenten auszutauschen</w:t>
+      </w:r>
+      <w:r>
+        <w:t>. Daher bestand die Lösung darin</w:t>
+      </w:r>
+      <w:r>
+        <w:t xml:space="preserve">, nur zwei Fragmente für die Login-Page und Register-Page zu erstellen, da hier keine Daten zwischen den </w:t>
+      </w:r>
+      <w:r>
+        <w:t>Klassen fließen</w:t>
+      </w:r>
+      <w:r>
+        <w:t xml:space="preserve">. </w:t>
+      </w:r>
+    </w:p>
+    <w:p>
+      <w:pPr>
+        <w:spacing w:line="360" w:lineRule="auto"/>
+      </w:pPr>
+    </w:p>
+    <w:p>
+      <w:pPr>
+        <w:pStyle w:val="berschrift1"/>
+        <w:spacing w:line="360" w:lineRule="auto"/>
+        <w:jc w:val="center"/>
+      </w:pPr>
       <w:r>
         <w:lastRenderedPageBreak/>
-        <w:t xml:space="preserve">wiederverwendet werden können, allerdings </w:t>
-      </w:r>
-      <w:r>
-        <w:t>auch den Nachteil, dass es nicht möglich war</w:t>
-      </w:r>
-      <w:r>
-        <w:t xml:space="preserve"> </w:t>
-      </w:r>
-      <w:r>
-        <w:t>Daten zwischen den einzelnen Fragmenten auszutauschen</w:t>
-      </w:r>
-      <w:r>
-        <w:t>. Daher bestand die Lösung darin</w:t>
-      </w:r>
-      <w:r>
-        <w:t xml:space="preserve">, nur zwei Fragmente für die Login-Page und Register-Page zu erstellen, da hier keine Daten zwischen den </w:t>
-      </w:r>
-      <w:r>
-        <w:t>Klassen fließen</w:t>
-      </w:r>
-      <w:r>
-        <w:t xml:space="preserve">. </w:t>
-      </w:r>
-    </w:p>
-    <w:p>
-      <w:pPr>
-        <w:spacing w:line="360" w:lineRule="auto"/>
-      </w:pPr>
-    </w:p>
-    <w:p>
-      <w:pPr>
-        <w:pStyle w:val="berschrift1"/>
-        <w:spacing w:line="360" w:lineRule="auto"/>
-        <w:jc w:val="center"/>
-      </w:pPr>
-      <w:r>
         <w:t>Technologien</w:t>
       </w:r>
     </w:p>
@@ -6060,7 +6081,7 @@
                     <pic:cNvPicPr/>
                   </pic:nvPicPr>
                   <pic:blipFill>
-                    <a:blip r:embed="rId50"/>
+                    <a:blip r:embed="rId53"/>
                     <a:stretch>
                       <a:fillRect/>
                     </a:stretch>
@@ -6138,7 +6159,7 @@
                     <pic:cNvPicPr/>
                   </pic:nvPicPr>
                   <pic:blipFill>
-                    <a:blip r:embed="rId51"/>
+                    <a:blip r:embed="rId54"/>
                     <a:stretch>
                       <a:fillRect/>
                     </a:stretch>
@@ -6206,7 +6227,7 @@
                     <pic:cNvPicPr/>
                   </pic:nvPicPr>
                   <pic:blipFill>
-                    <a:blip r:embed="rId52"/>
+                    <a:blip r:embed="rId55"/>
                     <a:stretch>
                       <a:fillRect/>
                     </a:stretch>
@@ -6301,23 +6322,61 @@
         <w:t>d</w:t>
       </w:r>
       <w:r>
-        <w:t xml:space="preserve">s implementiert, sowie </w:t>
-      </w:r>
-      <w:r>
-        <w:t>die API-Aufrufe</w:t>
+        <w:t xml:space="preserve">s </w:t>
+      </w:r>
+      <w:r>
+        <w:lastRenderedPageBreak/>
+        <w:t>implementiert</w:t>
+      </w:r>
+      <w:r>
+        <w:t xml:space="preserve">. </w:t>
+      </w:r>
+      <w:r>
+        <w:t>Des Weiteren</w:t>
       </w:r>
       <w:r>
         <w:t xml:space="preserve"> </w:t>
       </w:r>
       <w:r>
-        <w:t xml:space="preserve">asynchron </w:t>
-      </w:r>
-      <w:r>
-        <w:t>abgewickelt</w:t>
-      </w:r>
-      <w:r>
-        <w:t>.</w:t>
-      </w:r>
+        <w:t xml:space="preserve">wird </w:t>
+      </w:r>
+      <w:proofErr w:type="spellStart"/>
+      <w:r>
+        <w:t>Proguard</w:t>
+      </w:r>
+      <w:proofErr w:type="spellEnd"/>
+      <w:r>
+        <w:t xml:space="preserve"> </w:t>
+      </w:r>
+      <w:r>
+        <w:t>verwendet</w:t>
+      </w:r>
+      <w:r>
+        <w:t xml:space="preserve">, da </w:t>
+      </w:r>
+      <w:r>
+        <w:t>dies</w:t>
+      </w:r>
+      <w:r>
+        <w:t xml:space="preserve"> </w:t>
+      </w:r>
+      <w:r>
+        <w:t xml:space="preserve">eine </w:t>
+      </w:r>
+      <w:r>
+        <w:t>weitere</w:t>
+      </w:r>
+      <w:r>
+        <w:t xml:space="preserve"> Möglichkeit</w:t>
+      </w:r>
+      <w:r>
+        <w:t xml:space="preserve"> bietet, um Optimierungen vorzunehmen.</w:t>
+      </w:r>
+    </w:p>
+    <w:p>
+      <w:pPr>
+        <w:spacing w:line="360" w:lineRule="auto"/>
+      </w:pPr>
     </w:p>
     <w:p>
       <w:pPr>
@@ -6337,7 +6396,6 @@
           <w:b/>
           <w:bCs/>
         </w:rPr>
-        <w:lastRenderedPageBreak/>
         <w:t>Threads</w:t>
       </w:r>
     </w:p>
@@ -6402,10 +6460,10 @@
       </w:pPr>
       <w:r>
         <w:object w:dxaOrig="9072" w:dyaOrig="1639" w14:anchorId="54798EAA">
-          <v:shape id="_x0000_i1044" type="#_x0000_t75" style="width:453.8pt;height:82.35pt" o:ole="">
-            <v:imagedata r:id="rId53" o:title=""/>
+          <v:shape id="_x0000_i1044" type="#_x0000_t75" style="width:453.55pt;height:82.3pt" o:ole="">
+            <v:imagedata r:id="rId56" o:title=""/>
           </v:shape>
-          <o:OLEObject Type="Embed" ProgID="Word.Document.12" ShapeID="_x0000_i1044" DrawAspect="Content" ObjectID="_1804943008" r:id="rId54">
+          <o:OLEObject Type="Embed" ProgID="Word.Document.12" ShapeID="_x0000_i1044" DrawAspect="Content" ObjectID="_1805108681" r:id="rId57">
             <o:FieldCodes>\s</o:FieldCodes>
           </o:OLEObject>
         </w:object>
@@ -6424,55 +6482,159 @@
           <w:bCs/>
         </w:rPr>
       </w:pPr>
+      <w:proofErr w:type="spellStart"/>
       <w:r>
         <w:rPr>
           <w:b/>
           <w:bCs/>
         </w:rPr>
-        <w:t>a</w:t>
-      </w:r>
-      <w:r>
-        <w:rPr>
-          <w:b/>
-          <w:bCs/>
-        </w:rPr>
-        <w:t>synchrone</w:t>
-      </w:r>
-      <w:r>
-        <w:rPr>
-          <w:b/>
-          <w:bCs/>
-        </w:rPr>
-        <w:t xml:space="preserve"> API-Aufrufe</w:t>
-      </w:r>
+        <w:t>Proguard</w:t>
+      </w:r>
+      <w:proofErr w:type="spellEnd"/>
     </w:p>
     <w:p>
       <w:pPr>
         <w:pStyle w:val="Listenabsatz"/>
         <w:spacing w:line="360" w:lineRule="auto"/>
       </w:pPr>
-    </w:p>
-    <w:p>
-      <w:pPr>
-        <w:spacing w:line="360" w:lineRule="auto"/>
-        <w:rPr>
-          <w:lang w:val="de-DE"/>
-        </w:rPr>
-      </w:pPr>
-      <w:r>
-        <w:rPr>
-          <w:lang w:val="de-DE"/>
-        </w:rPr>
-        <w:tab/>
-      </w:r>
-    </w:p>
-    <w:p>
-      <w:pPr>
-        <w:spacing w:line="360" w:lineRule="auto"/>
-        <w:rPr>
-          <w:lang w:val="de-DE"/>
-        </w:rPr>
-      </w:pPr>
+      <w:proofErr w:type="spellStart"/>
+      <w:r>
+        <w:t>Proguard</w:t>
+      </w:r>
+      <w:proofErr w:type="spellEnd"/>
+      <w:r>
+        <w:t xml:space="preserve"> </w:t>
+      </w:r>
+      <w:r>
+        <w:t>bietet die</w:t>
+      </w:r>
+      <w:r>
+        <w:t xml:space="preserve"> </w:t>
+      </w:r>
+      <w:r>
+        <w:t>Möglichkeit</w:t>
+      </w:r>
+      <w:r>
+        <w:t>, die Größe der Applikation zu reduzieren</w:t>
+      </w:r>
+      <w:r>
+        <w:t xml:space="preserve"> und die Performance zu verbessern, indem die Bytecodes </w:t>
+      </w:r>
+      <w:r>
+        <w:t>optimiert werden</w:t>
+      </w:r>
+      <w:r>
+        <w:t>. Das bedeutet</w:t>
+      </w:r>
+      <w:r>
+        <w:t xml:space="preserve"> </w:t>
+      </w:r>
+      <w:proofErr w:type="spellStart"/>
+      <w:r>
+        <w:t>Proguard</w:t>
+      </w:r>
+      <w:proofErr w:type="spellEnd"/>
+      <w:r>
+        <w:t xml:space="preserve"> entfernt automatisch</w:t>
+      </w:r>
+      <w:r>
+        <w:t xml:space="preserve"> redundanten Code</w:t>
+      </w:r>
+      <w:r>
+        <w:t xml:space="preserve"> und</w:t>
+      </w:r>
+      <w:r>
+        <w:t xml:space="preserve"> </w:t>
+      </w:r>
+      <w:r>
+        <w:t xml:space="preserve">verwendet </w:t>
+      </w:r>
+      <w:proofErr w:type="spellStart"/>
+      <w:r>
+        <w:t>Inlinig</w:t>
+      </w:r>
+      <w:proofErr w:type="spellEnd"/>
+      <w:r>
+        <w:t xml:space="preserve">: </w:t>
+      </w:r>
+      <w:r>
+        <w:t xml:space="preserve">Code wird an </w:t>
+      </w:r>
+      <w:r>
+        <w:t>der</w:t>
+      </w:r>
+      <w:r>
+        <w:t xml:space="preserve"> Stelle direkt eingefügt</w:t>
+      </w:r>
+      <w:r>
+        <w:t>, an der sie aufgerufen wird</w:t>
+      </w:r>
+      <w:r>
+        <w:t xml:space="preserve">. </w:t>
+      </w:r>
+      <w:r>
+        <w:t>Dies reduziert den Overhead des Methodenaufrufs</w:t>
+      </w:r>
+      <w:r>
+        <w:t xml:space="preserve">, während die </w:t>
+      </w:r>
+      <w:r>
+        <w:t xml:space="preserve">Wartbarkeit und Lesbarkeit des Codes </w:t>
+      </w:r>
+      <w:r>
+        <w:t xml:space="preserve">unverändert </w:t>
+      </w:r>
+      <w:r>
+        <w:t>bleiben</w:t>
+      </w:r>
+      <w:r>
+        <w:t>.</w:t>
+      </w:r>
+    </w:p>
+    <w:p>
+      <w:pPr>
+        <w:pStyle w:val="Listenabsatz"/>
+        <w:spacing w:line="360" w:lineRule="auto"/>
+      </w:pPr>
+      <w:r>
+        <w:t xml:space="preserve">Ebenso erschwert es Reverse Engineering, indem es den Code </w:t>
+      </w:r>
+      <w:r>
+        <w:t>verschleiert</w:t>
+      </w:r>
+      <w:r>
+        <w:t>:</w:t>
+      </w:r>
+      <w:r>
+        <w:t xml:space="preserve"> Methoden, Klassen und Variablen </w:t>
+      </w:r>
+      <w:r>
+        <w:t>werden so verändert</w:t>
+      </w:r>
+      <w:r>
+        <w:t>, so dass ihr ursprünglicher Zweck nicht mehr erkennbar ist</w:t>
+      </w:r>
+      <w:r>
+        <w:t>.</w:t>
+      </w:r>
+    </w:p>
+    <w:bookmarkStart w:id="20" w:name="_MON_1805101068"/>
+    <w:bookmarkEnd w:id="20"/>
+    <w:p>
+      <w:pPr>
+        <w:pStyle w:val="Listenabsatz"/>
+        <w:spacing w:line="360" w:lineRule="auto"/>
+      </w:pPr>
+      <w:r>
+        <w:object w:dxaOrig="9072" w:dyaOrig="4377" w14:anchorId="090972D2">
+          <v:shape id="_x0000_i1061" type="#_x0000_t75" style="width:453.55pt;height:218.95pt" o:ole="">
+            <v:imagedata r:id="rId58" o:title=""/>
+          </v:shape>
+          <o:OLEObject Type="Embed" ProgID="Word.Document.12" ShapeID="_x0000_i1061" DrawAspect="Content" ObjectID="_1805108682" r:id="rId59">
+            <o:FieldCodes>\s</o:FieldCodes>
+          </o:OLEObject>
+        </w:object>
+      </w:r>
     </w:p>
     <w:p>
       <w:pPr>
@@ -6481,6 +6643,7 @@
         <w:jc w:val="center"/>
       </w:pPr>
       <w:r>
+        <w:lastRenderedPageBreak/>
         <w:t>Kamera</w:t>
       </w:r>
       <w:r>
@@ -6584,11 +6747,9 @@
       <w:r>
         <w:t xml:space="preserve"> nötig, da </w:t>
       </w:r>
-      <w:proofErr w:type="gramStart"/>
       <w:r>
         <w:t>diese zusätzlich Videos</w:t>
       </w:r>
-      <w:proofErr w:type="gramEnd"/>
       <w:r>
         <w:t xml:space="preserve"> und Audios</w:t>
       </w:r>
@@ -6636,15 +6797,7 @@
       </w:r>
       <w:proofErr w:type="spellEnd"/>
       <w:r>
-        <w:t xml:space="preserve"> Funktionen direkt zur Übergabe an </w:t>
-      </w:r>
-      <w:proofErr w:type="gramStart"/>
-      <w:r>
-        <w:t>ML Kit</w:t>
-      </w:r>
-      <w:proofErr w:type="gramEnd"/>
-      <w:r>
-        <w:t xml:space="preserve">, </w:t>
+        <w:t xml:space="preserve"> Funktionen direkt zur Übergabe an ML Kit, </w:t>
       </w:r>
       <w:r>
         <w:t>womit</w:t>
@@ -6687,7 +6840,6 @@
         <w:jc w:val="center"/>
       </w:pPr>
       <w:r>
-        <w:lastRenderedPageBreak/>
         <w:t>Funktionsweise</w:t>
       </w:r>
     </w:p>
@@ -6714,17 +6866,12 @@
         <w:t xml:space="preserve"> „</w:t>
       </w:r>
       <w:proofErr w:type="spellStart"/>
-      <w:proofErr w:type="gramStart"/>
       <w:r>
         <w:t>openCamera</w:t>
       </w:r>
       <w:proofErr w:type="spellEnd"/>
       <w:r>
-        <w:t>(</w:t>
-      </w:r>
-      <w:proofErr w:type="gramEnd"/>
-      <w:r>
-        <w:t xml:space="preserve">)“ aufgerufen, in der ein </w:t>
+        <w:t xml:space="preserve">()“ aufgerufen, in der ein </w:t>
       </w:r>
       <w:proofErr w:type="spellStart"/>
       <w:r>
@@ -6738,18 +6885,18 @@
         <w:t xml:space="preserve">. </w:t>
       </w:r>
     </w:p>
-    <w:bookmarkStart w:id="20" w:name="_MON_1804653874"/>
-    <w:bookmarkEnd w:id="20"/>
+    <w:bookmarkStart w:id="21" w:name="_MON_1804653874"/>
+    <w:bookmarkEnd w:id="21"/>
     <w:p>
       <w:pPr>
         <w:spacing w:line="360" w:lineRule="auto"/>
       </w:pPr>
       <w:r>
         <w:object w:dxaOrig="9072" w:dyaOrig="5826" w14:anchorId="17ADCDA2">
-          <v:shape id="_x0000_i1045" type="#_x0000_t75" style="width:453.8pt;height:291.8pt" o:ole="">
-            <v:imagedata r:id="rId55" o:title=""/>
+          <v:shape id="_x0000_i1045" type="#_x0000_t75" style="width:453.55pt;height:291.9pt" o:ole="">
+            <v:imagedata r:id="rId60" o:title=""/>
           </v:shape>
-          <o:OLEObject Type="Embed" ProgID="Word.Document.12" ShapeID="_x0000_i1045" DrawAspect="Content" ObjectID="_1804943009" r:id="rId56">
+          <o:OLEObject Type="Embed" ProgID="Word.Document.12" ShapeID="_x0000_i1045" DrawAspect="Content" ObjectID="_1805108683" r:id="rId61">
             <o:FieldCodes>\s</o:FieldCodes>
           </o:OLEObject>
         </w:object>
@@ -6777,7 +6924,6 @@
         <w:t xml:space="preserve"> mit „</w:t>
       </w:r>
       <w:proofErr w:type="spellStart"/>
-      <w:proofErr w:type="gramStart"/>
       <w:r>
         <w:t>startActivityFor</w:t>
       </w:r>
@@ -6786,11 +6932,7 @@
       </w:r>
       <w:proofErr w:type="spellEnd"/>
       <w:r>
-        <w:t>(</w:t>
-      </w:r>
-      <w:proofErr w:type="gramEnd"/>
-      <w:r>
-        <w:t>)</w:t>
+        <w:t>()</w:t>
       </w:r>
       <w:r>
         <w:t>“</w:t>
@@ -6822,17 +6964,12 @@
         <w:t>„</w:t>
       </w:r>
       <w:proofErr w:type="spellStart"/>
-      <w:proofErr w:type="gramStart"/>
       <w:r>
         <w:t>onActivityResult</w:t>
       </w:r>
       <w:proofErr w:type="spellEnd"/>
       <w:r>
-        <w:t>(</w:t>
-      </w:r>
-      <w:proofErr w:type="gramEnd"/>
-      <w:r>
-        <w:t>)“</w:t>
+        <w:t>()“</w:t>
       </w:r>
       <w:r>
         <w:t xml:space="preserve"> geleitet, </w:t>
@@ -6865,18 +7002,18 @@
         <w:t xml:space="preserve">. </w:t>
       </w:r>
     </w:p>
-    <w:bookmarkStart w:id="21" w:name="_MON_1804653988"/>
-    <w:bookmarkEnd w:id="21"/>
+    <w:bookmarkStart w:id="22" w:name="_MON_1804653988"/>
+    <w:bookmarkEnd w:id="22"/>
     <w:p>
       <w:pPr>
         <w:spacing w:line="360" w:lineRule="auto"/>
       </w:pPr>
       <w:r>
         <w:object w:dxaOrig="9072" w:dyaOrig="4048" w14:anchorId="2A74143D">
-          <v:shape id="_x0000_i1046" type="#_x0000_t75" style="width:453.8pt;height:202.35pt" o:ole="">
-            <v:imagedata r:id="rId57" o:title=""/>
+          <v:shape id="_x0000_i1046" type="#_x0000_t75" style="width:453.55pt;height:202.3pt" o:ole="">
+            <v:imagedata r:id="rId62" o:title=""/>
           </v:shape>
-          <o:OLEObject Type="Embed" ProgID="Word.Document.12" ShapeID="_x0000_i1046" DrawAspect="Content" ObjectID="_1804943010" r:id="rId58">
+          <o:OLEObject Type="Embed" ProgID="Word.Document.12" ShapeID="_x0000_i1046" DrawAspect="Content" ObjectID="_1805108684" r:id="rId63">
             <o:FieldCodes>\s</o:FieldCodes>
           </o:OLEObject>
         </w:object>
@@ -7015,7 +7152,7 @@
                     <pic:cNvPicPr/>
                   </pic:nvPicPr>
                   <pic:blipFill>
-                    <a:blip r:embed="rId59"/>
+                    <a:blip r:embed="rId64"/>
                     <a:stretch>
                       <a:fillRect/>
                     </a:stretch>
@@ -7070,45 +7207,40 @@
       <w:r>
         <w:t xml:space="preserve">Diese Komponente ist </w:t>
       </w:r>
-      <w:proofErr w:type="gramStart"/>
-      <w:r>
-        <w:t>essentiell</w:t>
-      </w:r>
-      <w:proofErr w:type="gramEnd"/>
+      <w:r>
+        <w:t xml:space="preserve">essentiell </w:t>
+      </w:r>
+      <w:r>
+        <w:t xml:space="preserve">für die Speicherung der Bilder im hochauflösenden Format </w:t>
+      </w:r>
+      <w:r>
+        <w:t>(4096px*3072px</w:t>
+      </w:r>
+      <w:r>
+        <w:t>)</w:t>
+      </w:r>
+      <w:r>
+        <w:t>. Dazu ist eine Implementierung im Manifest</w:t>
+      </w:r>
+      <w:r>
+        <w:t xml:space="preserve"> nötig, die folgendermaßen aussieht:</w:t>
+      </w:r>
       <w:r>
         <w:t xml:space="preserve"> </w:t>
       </w:r>
-      <w:r>
-        <w:t xml:space="preserve">für die Speicherung der Bilder im hochauflösenden Format </w:t>
-      </w:r>
-      <w:r>
-        <w:t>(4096px*3072px</w:t>
-      </w:r>
-      <w:r>
-        <w:t>)</w:t>
-      </w:r>
-      <w:r>
-        <w:t>. Dazu ist eine Implementierung im Manifest</w:t>
-      </w:r>
-      <w:r>
-        <w:t xml:space="preserve"> nötig, die folgendermaßen aussieht:</w:t>
-      </w:r>
-      <w:r>
-        <w:t xml:space="preserve"> </w:t>
-      </w:r>
-    </w:p>
-    <w:bookmarkStart w:id="22" w:name="_MON_1802847573"/>
-    <w:bookmarkEnd w:id="22"/>
+    </w:p>
+    <w:bookmarkStart w:id="23" w:name="_MON_1802847573"/>
+    <w:bookmarkEnd w:id="23"/>
     <w:p>
       <w:pPr>
         <w:spacing w:line="360" w:lineRule="auto"/>
       </w:pPr>
       <w:r>
         <w:object w:dxaOrig="9072" w:dyaOrig="3218" w14:anchorId="4C16BCDF">
-          <v:shape id="_x0000_i1047" type="#_x0000_t75" style="width:453.8pt;height:161.45pt" o:ole="">
-            <v:imagedata r:id="rId60" o:title=""/>
+          <v:shape id="_x0000_i1047" type="#_x0000_t75" style="width:453.55pt;height:161.15pt" o:ole="">
+            <v:imagedata r:id="rId65" o:title=""/>
           </v:shape>
-          <o:OLEObject Type="Embed" ProgID="Word.Document.12" ShapeID="_x0000_i1047" DrawAspect="Content" ObjectID="_1804943011" r:id="rId61">
+          <o:OLEObject Type="Embed" ProgID="Word.Document.12" ShapeID="_x0000_i1047" DrawAspect="Content" ObjectID="_1805108685" r:id="rId66">
             <o:FieldCodes>\s</o:FieldCodes>
           </o:OLEObject>
         </w:object>
@@ -7122,12 +7254,10 @@
         <w:t>Die Bezeichnung des Providers wird mit dem „</w:t>
       </w:r>
       <w:proofErr w:type="spellStart"/>
-      <w:proofErr w:type="gramStart"/>
       <w:r>
         <w:t>android:authorities</w:t>
       </w:r>
       <w:proofErr w:type="spellEnd"/>
-      <w:proofErr w:type="gramEnd"/>
       <w:r>
         <w:t xml:space="preserve">“-Tag spezifiziert.  </w:t>
       </w:r>
@@ -7147,6 +7277,7 @@
         <w:spacing w:line="360" w:lineRule="auto"/>
       </w:pPr>
       <w:r>
+        <w:lastRenderedPageBreak/>
         <w:t>Zudem war die Implementierung der Datei „file_paths.xml“ nötig, welche dem File Provider das Verzeichnis preisgibt, auf das er zugreifen darf</w:t>
       </w:r>
       <w:r>
@@ -7198,18 +7329,18 @@
         <w:spacing w:line="360" w:lineRule="auto"/>
       </w:pPr>
     </w:p>
-    <w:bookmarkStart w:id="23" w:name="_MON_1802847630"/>
-    <w:bookmarkEnd w:id="23"/>
+    <w:bookmarkStart w:id="24" w:name="_MON_1802847630"/>
+    <w:bookmarkEnd w:id="24"/>
     <w:p>
       <w:pPr>
         <w:spacing w:line="360" w:lineRule="auto"/>
       </w:pPr>
       <w:r>
         <w:object w:dxaOrig="9072" w:dyaOrig="1769" w14:anchorId="4626ACB3">
-          <v:shape id="_x0000_i1048" type="#_x0000_t75" style="width:453.8pt;height:88.9pt" o:ole="">
-            <v:imagedata r:id="rId62" o:title=""/>
+          <v:shape id="_x0000_i1048" type="#_x0000_t75" style="width:453.55pt;height:88.65pt" o:ole="">
+            <v:imagedata r:id="rId67" o:title=""/>
           </v:shape>
-          <o:OLEObject Type="Embed" ProgID="Word.Document.12" ShapeID="_x0000_i1048" DrawAspect="Content" ObjectID="_1804943012" r:id="rId63">
+          <o:OLEObject Type="Embed" ProgID="Word.Document.12" ShapeID="_x0000_i1048" DrawAspect="Content" ObjectID="_1805108686" r:id="rId68">
             <o:FieldCodes>\s</o:FieldCodes>
           </o:OLEObject>
         </w:object>
@@ -7294,47 +7425,44 @@
         <w:t xml:space="preserve">Da </w:t>
       </w:r>
       <w:r>
-        <w:t xml:space="preserve">bei der </w:t>
-      </w:r>
-      <w:r>
+        <w:t>bei der vorherigen Implementierung</w:t>
+      </w:r>
+      <w:r>
+        <w:t>, dies nicht möglich war, da</w:t>
+      </w:r>
+      <w:r>
+        <w:t xml:space="preserve"> dort auf die Kamera-App verwiesen wurde, musst</w:t>
+      </w:r>
+      <w:r>
+        <w:t>e</w:t>
+      </w:r>
+      <w:r>
+        <w:t xml:space="preserve"> zu </w:t>
+      </w:r>
+      <w:proofErr w:type="spellStart"/>
+      <w:r>
+        <w:t>CameraX</w:t>
+      </w:r>
+      <w:proofErr w:type="spellEnd"/>
+      <w:r>
+        <w:t xml:space="preserve"> gewechselt werden</w:t>
+      </w:r>
+      <w:r>
+        <w:t xml:space="preserve">. </w:t>
+      </w:r>
+      <w:r>
+        <w:t>Das Layout sieht dabei folgendermaßen aus:</w:t>
+      </w:r>
+    </w:p>
+    <w:p>
+      <w:pPr>
+        <w:spacing w:line="360" w:lineRule="auto"/>
+      </w:pPr>
+      <w:r>
+        <w:rPr>
+          <w:noProof/>
+        </w:rPr>
         <w:lastRenderedPageBreak/>
-        <w:t>vorherigen Implementierung</w:t>
-      </w:r>
-      <w:r>
-        <w:t>, dies nicht möglich war, da</w:t>
-      </w:r>
-      <w:r>
-        <w:t xml:space="preserve"> dort auf die Kamera-App verwiesen wurde, musst</w:t>
-      </w:r>
-      <w:r>
-        <w:t>e</w:t>
-      </w:r>
-      <w:r>
-        <w:t xml:space="preserve"> zu </w:t>
-      </w:r>
-      <w:proofErr w:type="spellStart"/>
-      <w:r>
-        <w:t>CameraX</w:t>
-      </w:r>
-      <w:proofErr w:type="spellEnd"/>
-      <w:r>
-        <w:t xml:space="preserve"> gewechselt werden</w:t>
-      </w:r>
-      <w:r>
-        <w:t xml:space="preserve">. </w:t>
-      </w:r>
-      <w:r>
-        <w:t>Das Layout sieht dabei folgendermaßen aus:</w:t>
-      </w:r>
-    </w:p>
-    <w:p>
-      <w:pPr>
-        <w:spacing w:line="360" w:lineRule="auto"/>
-      </w:pPr>
-      <w:r>
-        <w:rPr>
-          <w:noProof/>
-        </w:rPr>
         <w:drawing>
           <wp:inline distT="0" distB="0" distL="0" distR="0" wp14:anchorId="5FFC4C22" wp14:editId="58F93AAC">
             <wp:extent cx="2025684" cy="3549650"/>
@@ -7351,7 +7479,7 @@
                     <pic:cNvPicPr/>
                   </pic:nvPicPr>
                   <pic:blipFill>
-                    <a:blip r:embed="rId64"/>
+                    <a:blip r:embed="rId69"/>
                     <a:stretch>
                       <a:fillRect/>
                     </a:stretch>
@@ -7435,11 +7563,17 @@
         <w:rPr>
           <w:lang w:val="de-DE"/>
         </w:rPr>
-        <w:t>n.</w:t>
-      </w:r>
-    </w:p>
-    <w:bookmarkStart w:id="24" w:name="_MON_1804654319"/>
-    <w:bookmarkEnd w:id="24"/>
+        <w:t>n</w:t>
+      </w:r>
+      <w:r>
+        <w:rPr>
+          <w:lang w:val="de-DE"/>
+        </w:rPr>
+        <w:t>.</w:t>
+      </w:r>
+    </w:p>
+    <w:bookmarkStart w:id="25" w:name="_MON_1804654319"/>
+    <w:bookmarkEnd w:id="25"/>
     <w:p>
       <w:pPr>
         <w:spacing w:line="360" w:lineRule="auto"/>
@@ -7452,10 +7586,10 @@
           <w:lang w:val="de-DE"/>
         </w:rPr>
         <w:object w:dxaOrig="9072" w:dyaOrig="3218" w14:anchorId="569B7C8E">
-          <v:shape id="_x0000_i1049" type="#_x0000_t75" style="width:453.8pt;height:161.45pt" o:ole="">
-            <v:imagedata r:id="rId65" o:title=""/>
+          <v:shape id="_x0000_i1049" type="#_x0000_t75" style="width:453.55pt;height:161.15pt" o:ole="">
+            <v:imagedata r:id="rId70" o:title=""/>
           </v:shape>
-          <o:OLEObject Type="Embed" ProgID="Word.Document.12" ShapeID="_x0000_i1049" DrawAspect="Content" ObjectID="_1804943013" r:id="rId66">
+          <o:OLEObject Type="Embed" ProgID="Word.Document.12" ShapeID="_x0000_i1049" DrawAspect="Content" ObjectID="_1805108687" r:id="rId71">
             <o:FieldCodes>\s</o:FieldCodes>
           </o:OLEObject>
         </w:object>
@@ -7612,16 +7746,8 @@
         <w:rPr>
           <w:lang w:val="de-DE"/>
         </w:rPr>
-        <w:t xml:space="preserve">, wurde festgelegt, dass die </w:t>
-      </w:r>
-      <w:r>
-        <w:rPr>
-          <w:lang w:val="de-DE"/>
-        </w:rPr>
-        <w:lastRenderedPageBreak/>
-        <w:t xml:space="preserve">Qualität </w:t>
-      </w:r>
-      <w:proofErr w:type="gramStart"/>
+        <w:t xml:space="preserve">, wurde festgelegt, dass die Qualität </w:t>
+      </w:r>
       <w:r>
         <w:rPr>
           <w:lang w:val="de-DE"/>
@@ -7632,14 +7758,7 @@
         <w:rPr>
           <w:lang w:val="de-DE"/>
         </w:rPr>
-        <w:t xml:space="preserve"> Vordergrund</w:t>
-      </w:r>
-      <w:proofErr w:type="gramEnd"/>
-      <w:r>
-        <w:rPr>
-          <w:lang w:val="de-DE"/>
-        </w:rPr>
-        <w:t xml:space="preserve"> </w:t>
+        <w:t xml:space="preserve"> Vordergrund </w:t>
       </w:r>
       <w:r>
         <w:rPr>
@@ -7763,6 +7882,7 @@
         <w:rPr>
           <w:lang w:val="de-DE"/>
         </w:rPr>
+        <w:lastRenderedPageBreak/>
         <w:t xml:space="preserve">Im </w:t>
       </w:r>
       <w:proofErr w:type="spellStart"/>
@@ -7815,27 +7935,13 @@
         <w:rPr>
           <w:lang w:val="de-DE"/>
         </w:rPr>
-        <w:t xml:space="preserve"> entfernt, bevor die gerade konfigurierten Use-</w:t>
-      </w:r>
-      <w:proofErr w:type="gramStart"/>
-      <w:r>
-        <w:rPr>
-          <w:lang w:val="de-DE"/>
-        </w:rPr>
-        <w:t xml:space="preserve">Cases </w:t>
-      </w:r>
-      <w:r>
-        <w:rPr>
-          <w:lang w:val="de-DE"/>
-        </w:rPr>
-        <w:t>letztlich</w:t>
-      </w:r>
-      <w:proofErr w:type="gramEnd"/>
-      <w:r>
-        <w:rPr>
-          <w:lang w:val="de-DE"/>
-        </w:rPr>
-        <w:t xml:space="preserve"> an das Objekt gebunden werden</w:t>
+        <w:t xml:space="preserve"> entfernt, bevor die gerade konfigurierten Use-Cases </w:t>
+      </w:r>
+      <w:r>
+        <w:rPr>
+          <w:lang w:val="de-DE"/>
+        </w:rPr>
+        <w:t>letztlich an das Objekt gebunden werden</w:t>
       </w:r>
       <w:r>
         <w:rPr>
@@ -7858,8 +7964,8 @@
         <w:t xml:space="preserve"> zu vermeiden.</w:t>
       </w:r>
     </w:p>
-    <w:bookmarkStart w:id="25" w:name="_MON_1804654694"/>
-    <w:bookmarkEnd w:id="25"/>
+    <w:bookmarkStart w:id="26" w:name="_MON_1804654694"/>
+    <w:bookmarkEnd w:id="26"/>
     <w:p>
       <w:pPr>
         <w:spacing w:line="360" w:lineRule="auto"/>
@@ -7872,10 +7978,10 @@
           <w:lang w:val="de-DE"/>
         </w:rPr>
         <w:object w:dxaOrig="9072" w:dyaOrig="9594" w14:anchorId="647F96E2">
-          <v:shape id="_x0000_i1050" type="#_x0000_t75" style="width:453.8pt;height:479.45pt" o:ole="">
-            <v:imagedata r:id="rId67" o:title=""/>
+          <v:shape id="_x0000_i1050" type="#_x0000_t75" style="width:453.55pt;height:479pt" o:ole="">
+            <v:imagedata r:id="rId72" o:title=""/>
           </v:shape>
-          <o:OLEObject Type="Embed" ProgID="Word.Document.12" ShapeID="_x0000_i1050" DrawAspect="Content" ObjectID="_1804943014" r:id="rId68">
+          <o:OLEObject Type="Embed" ProgID="Word.Document.12" ShapeID="_x0000_i1050" DrawAspect="Content" ObjectID="_1805108688" r:id="rId73">
             <o:FieldCodes>\s</o:FieldCodes>
           </o:OLEObject>
         </w:object>
@@ -7911,6 +8017,7 @@
         <w:jc w:val="center"/>
       </w:pPr>
       <w:r>
+        <w:lastRenderedPageBreak/>
         <w:t>Storage</w:t>
       </w:r>
     </w:p>
@@ -8082,7 +8189,6 @@
           <w:b/>
           <w:bCs/>
         </w:rPr>
-        <w:lastRenderedPageBreak/>
         <w:t>Neuankömmling im Bereich Android</w:t>
       </w:r>
       <w:r>
@@ -8098,6 +8204,7 @@
         <w:spacing w:line="360" w:lineRule="auto"/>
       </w:pPr>
       <w:r>
+        <w:lastRenderedPageBreak/>
         <w:t>Als Anfänger in der mobilen Entwicklung war es eine spannende Herausforderung, alle nötigen Konzepte und Best Practices in Bezug auf Android-Architektur, UI-Design und Nutzerinteraktion zu erlernen. Besonders die Kommunikation zwischen den Komponenten (</w:t>
       </w:r>
       <w:proofErr w:type="spellStart"/>
@@ -8234,6 +8341,86 @@
     <w:p>
       <w:pPr>
         <w:spacing w:line="360" w:lineRule="auto"/>
+      </w:pPr>
+    </w:p>
+    <w:p>
+      <w:pPr>
+        <w:spacing w:line="360" w:lineRule="auto"/>
+      </w:pPr>
+    </w:p>
+    <w:p>
+      <w:pPr>
+        <w:spacing w:line="360" w:lineRule="auto"/>
+      </w:pPr>
+    </w:p>
+    <w:p>
+      <w:pPr>
+        <w:spacing w:line="360" w:lineRule="auto"/>
+      </w:pPr>
+    </w:p>
+    <w:p>
+      <w:pPr>
+        <w:spacing w:line="360" w:lineRule="auto"/>
+      </w:pPr>
+    </w:p>
+    <w:p>
+      <w:pPr>
+        <w:spacing w:line="360" w:lineRule="auto"/>
+      </w:pPr>
+    </w:p>
+    <w:p>
+      <w:pPr>
+        <w:spacing w:line="360" w:lineRule="auto"/>
+      </w:pPr>
+    </w:p>
+    <w:p>
+      <w:pPr>
+        <w:spacing w:line="360" w:lineRule="auto"/>
+      </w:pPr>
+    </w:p>
+    <w:p>
+      <w:pPr>
+        <w:pStyle w:val="berschrift1"/>
+        <w:spacing w:line="360" w:lineRule="auto"/>
+        <w:jc w:val="center"/>
+      </w:pPr>
+      <w:r>
+        <w:t>Quelle</w:t>
+      </w:r>
+    </w:p>
+    <w:p>
+      <w:pPr>
+        <w:pStyle w:val="Listenabsatz"/>
+        <w:spacing w:line="360" w:lineRule="auto"/>
+        <w:rPr>
+          <w:lang w:val="de-DE"/>
+        </w:rPr>
+      </w:pPr>
+    </w:p>
+    <w:p>
+      <w:pPr>
+        <w:pStyle w:val="Listenabsatz"/>
+        <w:spacing w:line="360" w:lineRule="auto"/>
+        <w:rPr>
+          <w:lang w:val="de-DE"/>
+        </w:rPr>
+      </w:pPr>
+      <w:r>
+        <w:t>https://android.googlesource.com/platform/sdk/+/refs/heads/main/files/proguard-android-optimize.txt</w:t>
+      </w:r>
+    </w:p>
+    <w:p>
+      <w:pPr>
+        <w:rPr>
+          <w:lang w:val="de-DE"/>
+        </w:rPr>
+      </w:pPr>
+    </w:p>
+    <w:p>
+      <w:pPr>
+        <w:rPr>
+          <w:lang w:val="de-DE"/>
+        </w:rPr>
       </w:pPr>
     </w:p>
     <w:sectPr>

</xml_diff>